<commit_message>
added the UMLx system tutorial
</commit_message>
<xml_diff>
--- a/documents/Configuration Manual.docx
+++ b/documents/Configuration Manual.docx
@@ -16,645 +16,7 @@
           <w:sz w:val="36"/>
           <w:szCs w:val="36"/>
         </w:rPr>
-        <w:t>Backend App Management System:</w:t>
-      </w:r>
-    </w:p>
-    <w:p/>
-    <w:p>
-      <w:r>
-        <w:t xml:space="preserve">Source code is under </w:t>
-      </w:r>
-      <w:proofErr w:type="spellStart"/>
-      <w:r>
-        <w:t>rufuslabs_update_service</w:t>
-      </w:r>
-      <w:proofErr w:type="spellEnd"/>
-      <w:r>
-        <w:t>/:</w:t>
-      </w:r>
-    </w:p>
-    <w:p>
-      <w:pPr>
-        <w:pStyle w:val="ListParagraph"/>
-        <w:numPr>
-          <w:ilvl w:val="0"/>
-          <w:numId w:val="1"/>
-        </w:numPr>
-      </w:pPr>
-      <w:r>
-        <w:t>ApkDBHelper.js</w:t>
-      </w:r>
-    </w:p>
-    <w:p>
-      <w:pPr>
-        <w:pStyle w:val="ListParagraph"/>
-        <w:numPr>
-          <w:ilvl w:val="0"/>
-          <w:numId w:val="1"/>
-        </w:numPr>
-      </w:pPr>
-      <w:r>
-        <w:t>ApkFileManager.js</w:t>
-      </w:r>
-    </w:p>
-    <w:p>
-      <w:pPr>
-        <w:pStyle w:val="ListParagraph"/>
-        <w:numPr>
-          <w:ilvl w:val="0"/>
-          <w:numId w:val="1"/>
-        </w:numPr>
-      </w:pPr>
-      <w:r>
-        <w:t>ApkParser.js</w:t>
-      </w:r>
-    </w:p>
-    <w:p>
-      <w:pPr>
-        <w:pStyle w:val="ListParagraph"/>
-        <w:numPr>
-          <w:ilvl w:val="0"/>
-          <w:numId w:val="1"/>
-        </w:numPr>
-      </w:pPr>
-      <w:r>
-        <w:t>AppsUpdateService.js</w:t>
-      </w:r>
-    </w:p>
-    <w:p/>
-    <w:p>
-      <w:r>
-        <w:t>Programming Language:</w:t>
-      </w:r>
-    </w:p>
-    <w:p>
-      <w:proofErr w:type="spellStart"/>
-      <w:r>
-        <w:t>Javascript</w:t>
-      </w:r>
-      <w:proofErr w:type="spellEnd"/>
-    </w:p>
-    <w:p/>
-    <w:p>
-      <w:r>
-        <w:t>Dependencies:</w:t>
-      </w:r>
-    </w:p>
-    <w:p>
-      <w:proofErr w:type="spellStart"/>
-      <w:proofErr w:type="gramStart"/>
-      <w:r>
-        <w:t>NodeJs</w:t>
-      </w:r>
-      <w:proofErr w:type="spellEnd"/>
-      <w:r>
-        <w:t xml:space="preserve">  (</w:t>
-      </w:r>
-      <w:proofErr w:type="gramEnd"/>
-      <w:r>
-        <w:t xml:space="preserve">with modules: </w:t>
-      </w:r>
-      <w:proofErr w:type="spellStart"/>
-      <w:r>
-        <w:t>multer</w:t>
-      </w:r>
-      <w:proofErr w:type="spellEnd"/>
-      <w:r>
-        <w:t xml:space="preserve">, </w:t>
-      </w:r>
-      <w:proofErr w:type="spellStart"/>
-      <w:r>
-        <w:t>admzip</w:t>
-      </w:r>
-      <w:proofErr w:type="spellEnd"/>
-      <w:r>
-        <w:t xml:space="preserve">, </w:t>
-      </w:r>
-      <w:proofErr w:type="spellStart"/>
-      <w:r>
-        <w:t>express</w:t>
-      </w:r>
-      <w:r>
-        <w:t>,path,jade</w:t>
-      </w:r>
-      <w:proofErr w:type="spellEnd"/>
-      <w:r>
-        <w:t>)</w:t>
-      </w:r>
-    </w:p>
-    <w:p>
-      <w:proofErr w:type="spellStart"/>
-      <w:r>
-        <w:t>Mysql</w:t>
-      </w:r>
-      <w:proofErr w:type="spellEnd"/>
-    </w:p>
-    <w:p/>
-    <w:p>
-      <w:r>
-        <w:t>Platform:</w:t>
-      </w:r>
-    </w:p>
-    <w:p>
-      <w:r>
-        <w:t>Windows or Mac OS or Linux</w:t>
-      </w:r>
-    </w:p>
-    <w:p/>
-    <w:p>
-      <w:r>
-        <w:t>Setting</w:t>
-      </w:r>
-      <w:r>
-        <w:t xml:space="preserve"> </w:t>
-      </w:r>
-      <w:r>
-        <w:t>up:</w:t>
-      </w:r>
-    </w:p>
-    <w:p>
-      <w:pPr>
-        <w:pStyle w:val="ListParagraph"/>
-        <w:numPr>
-          <w:ilvl w:val="0"/>
-          <w:numId w:val="2"/>
-        </w:numPr>
-      </w:pPr>
-      <w:r>
-        <w:t xml:space="preserve">install </w:t>
-      </w:r>
-      <w:proofErr w:type="spellStart"/>
-      <w:r>
-        <w:t>mysql</w:t>
-      </w:r>
-      <w:proofErr w:type="spellEnd"/>
-    </w:p>
-    <w:p>
-      <w:pPr>
-        <w:pStyle w:val="ListParagraph"/>
-        <w:numPr>
-          <w:ilvl w:val="0"/>
-          <w:numId w:val="2"/>
-        </w:numPr>
-      </w:pPr>
-      <w:proofErr w:type="gramStart"/>
-      <w:r>
-        <w:t>create</w:t>
-      </w:r>
-      <w:proofErr w:type="gramEnd"/>
-      <w:r>
-        <w:t xml:space="preserve"> database named : </w:t>
-      </w:r>
-      <w:proofErr w:type="spellStart"/>
-      <w:r>
-        <w:t>update_service_database</w:t>
-      </w:r>
-      <w:proofErr w:type="spellEnd"/>
-      <w:r>
-        <w:t>.</w:t>
-      </w:r>
-    </w:p>
-    <w:p>
-      <w:pPr>
-        <w:pStyle w:val="ListParagraph"/>
-        <w:numPr>
-          <w:ilvl w:val="0"/>
-          <w:numId w:val="2"/>
-        </w:numPr>
-      </w:pPr>
-      <w:r>
-        <w:t>Enter username and password of the database at the lines 7,8 of file: ApkDBHelper.js</w:t>
-      </w:r>
-    </w:p>
-    <w:p>
-      <w:pPr>
-        <w:pStyle w:val="ListParagraph"/>
-        <w:numPr>
-          <w:ilvl w:val="0"/>
-          <w:numId w:val="2"/>
-        </w:numPr>
-      </w:pPr>
-      <w:r>
-        <w:t xml:space="preserve">Install </w:t>
-      </w:r>
-      <w:proofErr w:type="spellStart"/>
-      <w:r>
-        <w:t>nodejs</w:t>
-      </w:r>
-      <w:proofErr w:type="spellEnd"/>
-    </w:p>
-    <w:p>
-      <w:pPr>
-        <w:pStyle w:val="ListParagraph"/>
-        <w:numPr>
-          <w:ilvl w:val="0"/>
-          <w:numId w:val="2"/>
-        </w:numPr>
-      </w:pPr>
-      <w:r>
-        <w:t xml:space="preserve">Install </w:t>
-      </w:r>
-      <w:proofErr w:type="spellStart"/>
-      <w:r>
-        <w:t>nodejs</w:t>
-      </w:r>
-      <w:proofErr w:type="spellEnd"/>
-      <w:r>
-        <w:t xml:space="preserve"> packages using commands in terminal:</w:t>
-      </w:r>
-    </w:p>
-    <w:p>
-      <w:pPr>
-        <w:pStyle w:val="ListParagraph"/>
-        <w:numPr>
-          <w:ilvl w:val="1"/>
-          <w:numId w:val="2"/>
-        </w:numPr>
-      </w:pPr>
-      <w:proofErr w:type="spellStart"/>
-      <w:r>
-        <w:t>npm</w:t>
-      </w:r>
-      <w:proofErr w:type="spellEnd"/>
-      <w:r>
-        <w:t xml:space="preserve"> </w:t>
-      </w:r>
-      <w:r>
-        <w:t xml:space="preserve">install </w:t>
-      </w:r>
-      <w:r>
-        <w:t>express</w:t>
-      </w:r>
-    </w:p>
-    <w:p>
-      <w:pPr>
-        <w:pStyle w:val="ListParagraph"/>
-        <w:numPr>
-          <w:ilvl w:val="1"/>
-          <w:numId w:val="2"/>
-        </w:numPr>
-      </w:pPr>
-      <w:proofErr w:type="spellStart"/>
-      <w:r>
-        <w:t>npm</w:t>
-      </w:r>
-      <w:proofErr w:type="spellEnd"/>
-      <w:r>
-        <w:t xml:space="preserve"> </w:t>
-      </w:r>
-      <w:r>
-        <w:t xml:space="preserve">install </w:t>
-      </w:r>
-      <w:proofErr w:type="spellStart"/>
-      <w:r>
-        <w:t>multer</w:t>
-      </w:r>
-      <w:proofErr w:type="spellEnd"/>
-    </w:p>
-    <w:p>
-      <w:pPr>
-        <w:pStyle w:val="ListParagraph"/>
-        <w:numPr>
-          <w:ilvl w:val="1"/>
-          <w:numId w:val="2"/>
-        </w:numPr>
-      </w:pPr>
-      <w:proofErr w:type="spellStart"/>
-      <w:r>
-        <w:t>npm</w:t>
-      </w:r>
-      <w:proofErr w:type="spellEnd"/>
-      <w:r>
-        <w:t xml:space="preserve"> </w:t>
-      </w:r>
-      <w:r>
-        <w:t xml:space="preserve">install </w:t>
-      </w:r>
-      <w:proofErr w:type="spellStart"/>
-      <w:r>
-        <w:t>adm</w:t>
-      </w:r>
-      <w:proofErr w:type="spellEnd"/>
-      <w:r>
-        <w:t>-zip</w:t>
-      </w:r>
-    </w:p>
-    <w:p>
-      <w:pPr>
-        <w:pStyle w:val="ListParagraph"/>
-        <w:numPr>
-          <w:ilvl w:val="1"/>
-          <w:numId w:val="2"/>
-        </w:numPr>
-      </w:pPr>
-      <w:proofErr w:type="spellStart"/>
-      <w:r>
-        <w:t>npm</w:t>
-      </w:r>
-      <w:proofErr w:type="spellEnd"/>
-      <w:r>
-        <w:t xml:space="preserve"> </w:t>
-      </w:r>
-      <w:r>
-        <w:t xml:space="preserve">install </w:t>
-      </w:r>
-      <w:r>
-        <w:t>path</w:t>
-      </w:r>
-    </w:p>
-    <w:p>
-      <w:pPr>
-        <w:pStyle w:val="ListParagraph"/>
-        <w:numPr>
-          <w:ilvl w:val="1"/>
-          <w:numId w:val="2"/>
-        </w:numPr>
-      </w:pPr>
-      <w:proofErr w:type="spellStart"/>
-      <w:r>
-        <w:t>npm</w:t>
-      </w:r>
-      <w:proofErr w:type="spellEnd"/>
-      <w:r>
-        <w:t xml:space="preserve"> </w:t>
-      </w:r>
-      <w:r>
-        <w:t xml:space="preserve">install </w:t>
-      </w:r>
-      <w:r>
-        <w:t>jade</w:t>
-      </w:r>
-    </w:p>
-    <w:p>
-      <w:pPr>
-        <w:pStyle w:val="ListParagraph"/>
-        <w:numPr>
-          <w:ilvl w:val="1"/>
-          <w:numId w:val="2"/>
-        </w:numPr>
-      </w:pPr>
-      <w:proofErr w:type="spellStart"/>
-      <w:r>
-        <w:t>npm</w:t>
-      </w:r>
-      <w:proofErr w:type="spellEnd"/>
-      <w:r>
-        <w:t xml:space="preserve"> install @</w:t>
-      </w:r>
-      <w:proofErr w:type="spellStart"/>
-      <w:r>
-        <w:t>mysql</w:t>
-      </w:r>
-      <w:proofErr w:type="spellEnd"/>
-      <w:r>
-        <w:t>/</w:t>
-      </w:r>
-      <w:proofErr w:type="spellStart"/>
-      <w:r>
-        <w:t>xdevapi</w:t>
-      </w:r>
-      <w:proofErr w:type="spellEnd"/>
-    </w:p>
-    <w:p>
-      <w:pPr>
-        <w:pStyle w:val="ListParagraph"/>
-        <w:numPr>
-          <w:ilvl w:val="1"/>
-          <w:numId w:val="2"/>
-        </w:numPr>
-      </w:pPr>
-      <w:proofErr w:type="spellStart"/>
-      <w:r>
-        <w:t>npm</w:t>
-      </w:r>
-      <w:proofErr w:type="spellEnd"/>
-      <w:r>
-        <w:t xml:space="preserve"> install </w:t>
-      </w:r>
-      <w:proofErr w:type="spellStart"/>
-      <w:r>
-        <w:t>eval</w:t>
-      </w:r>
-      <w:bookmarkStart w:id="0" w:name="_GoBack"/>
-      <w:bookmarkEnd w:id="0"/>
-      <w:proofErr w:type="spellEnd"/>
-    </w:p>
-    <w:p>
-      <w:pPr>
-        <w:pStyle w:val="ListParagraph"/>
-        <w:numPr>
-          <w:ilvl w:val="0"/>
-          <w:numId w:val="2"/>
-        </w:numPr>
-      </w:pPr>
-      <w:r>
-        <w:t xml:space="preserve">Find your </w:t>
-      </w:r>
-      <w:proofErr w:type="spellStart"/>
-      <w:r>
-        <w:t>ip</w:t>
-      </w:r>
-      <w:proofErr w:type="spellEnd"/>
-      <w:r>
-        <w:t xml:space="preserve"> address of your server/</w:t>
-      </w:r>
-      <w:proofErr w:type="gramStart"/>
-      <w:r>
-        <w:t>pc ,</w:t>
-      </w:r>
-      <w:proofErr w:type="gramEnd"/>
-      <w:r>
-        <w:t xml:space="preserve"> for example 192.168.1.8.</w:t>
-      </w:r>
-    </w:p>
-    <w:p>
-      <w:pPr>
-        <w:pStyle w:val="ListParagraph"/>
-        <w:numPr>
-          <w:ilvl w:val="0"/>
-          <w:numId w:val="2"/>
-        </w:numPr>
-      </w:pPr>
-      <w:r>
-        <w:t xml:space="preserve">Enter the </w:t>
-      </w:r>
-      <w:proofErr w:type="spellStart"/>
-      <w:r>
-        <w:t>ip</w:t>
-      </w:r>
-      <w:proofErr w:type="spellEnd"/>
-      <w:r>
-        <w:t xml:space="preserve"> address at line 137 of the file: AppsUpdateService.js</w:t>
-      </w:r>
-    </w:p>
-    <w:p>
-      <w:pPr>
-        <w:pStyle w:val="ListParagraph"/>
-        <w:numPr>
-          <w:ilvl w:val="0"/>
-          <w:numId w:val="2"/>
-        </w:numPr>
-      </w:pPr>
-      <w:r>
-        <w:t>Follow the instruction at line 11 of the file ApkParser.js.</w:t>
-      </w:r>
-    </w:p>
-    <w:p>
-      <w:pPr>
-        <w:pStyle w:val="ListParagraph"/>
-        <w:numPr>
-          <w:ilvl w:val="0"/>
-          <w:numId w:val="2"/>
-        </w:numPr>
-      </w:pPr>
-      <w:r>
-        <w:t xml:space="preserve">In terminal, go into directory </w:t>
-      </w:r>
-      <w:proofErr w:type="spellStart"/>
-      <w:r>
-        <w:t>rufuslabs_update_service</w:t>
-      </w:r>
-      <w:proofErr w:type="spellEnd"/>
-      <w:r>
-        <w:t>/ and enter “node AppsUpdateService.js to start the service.</w:t>
-      </w:r>
-    </w:p>
-    <w:p>
-      <w:pPr>
-        <w:pStyle w:val="ListParagraph"/>
-        <w:numPr>
-          <w:ilvl w:val="0"/>
-          <w:numId w:val="2"/>
-        </w:numPr>
-      </w:pPr>
-      <w:r>
-        <w:t xml:space="preserve">Access the management web page in your browser at : </w:t>
-      </w:r>
-      <w:hyperlink r:id="rId5" w:history="1">
-        <w:r>
-          <w:rPr>
-            <w:rStyle w:val="Hyperlink"/>
-          </w:rPr>
-          <w:t>http://192.168.1.8:8081</w:t>
-        </w:r>
-      </w:hyperlink>
-      <w:r>
-        <w:t xml:space="preserve"> (if you set the port as 8081)</w:t>
-      </w:r>
-    </w:p>
-    <w:p>
-      <w:pPr>
-        <w:pStyle w:val="ListParagraph"/>
-        <w:numPr>
-          <w:ilvl w:val="0"/>
-          <w:numId w:val="2"/>
-        </w:numPr>
-      </w:pPr>
-      <w:r>
-        <w:t xml:space="preserve"> About how to operate functions in the web page, pleas</w:t>
-      </w:r>
-      <w:r>
-        <w:t>e</w:t>
-      </w:r>
-      <w:r>
-        <w:t xml:space="preserve"> check the video at:</w:t>
-      </w:r>
-      <w:r>
-        <w:t xml:space="preserve"> </w:t>
-      </w:r>
-      <w:r>
-        <w:t>https://youtu.be/bewEpzmhTig</w:t>
-      </w:r>
-    </w:p>
-    <w:p/>
-    <w:p>
-      <w:r>
-        <w:t>Notes:</w:t>
-      </w:r>
-    </w:p>
-    <w:p>
-      <w:pPr>
-        <w:pStyle w:val="ListParagraph"/>
-        <w:numPr>
-          <w:ilvl w:val="0"/>
-          <w:numId w:val="3"/>
-        </w:numPr>
-      </w:pPr>
-      <w:proofErr w:type="gramStart"/>
-      <w:r>
-        <w:t>information</w:t>
-      </w:r>
-      <w:proofErr w:type="gramEnd"/>
-      <w:r>
-        <w:t xml:space="preserve"> is stored in two tables in </w:t>
-      </w:r>
-      <w:proofErr w:type="spellStart"/>
-      <w:r>
-        <w:t>mysql</w:t>
-      </w:r>
-      <w:proofErr w:type="spellEnd"/>
-      <w:r>
-        <w:t xml:space="preserve"> database: </w:t>
-      </w:r>
-      <w:proofErr w:type="spellStart"/>
-      <w:r>
-        <w:t>version_info</w:t>
-      </w:r>
-      <w:proofErr w:type="spellEnd"/>
-      <w:r>
-        <w:t xml:space="preserve"> and </w:t>
-      </w:r>
-      <w:proofErr w:type="spellStart"/>
-      <w:r>
-        <w:t>app_info</w:t>
-      </w:r>
-      <w:proofErr w:type="spellEnd"/>
-      <w:r>
-        <w:t>.</w:t>
-      </w:r>
-    </w:p>
-    <w:p>
-      <w:pPr>
-        <w:pStyle w:val="ListParagraph"/>
-        <w:numPr>
-          <w:ilvl w:val="0"/>
-          <w:numId w:val="3"/>
-        </w:numPr>
-      </w:pPr>
-      <w:proofErr w:type="spellStart"/>
-      <w:r>
-        <w:t>Apks</w:t>
-      </w:r>
-      <w:proofErr w:type="spellEnd"/>
-      <w:r>
-        <w:t xml:space="preserve"> are uploaded into folder: public/uploads/&lt;uploaded time&gt;/*.</w:t>
-      </w:r>
-      <w:proofErr w:type="spellStart"/>
-      <w:r>
-        <w:t>apk</w:t>
-      </w:r>
-      <w:proofErr w:type="spellEnd"/>
-      <w:r>
-        <w:t>.</w:t>
-      </w:r>
-    </w:p>
-    <w:p/>
-    <w:p/>
-    <w:p>
-      <w:pPr>
-        <w:rPr>
-          <w:b/>
-          <w:sz w:val="36"/>
-          <w:szCs w:val="36"/>
-        </w:rPr>
-      </w:pPr>
-      <w:r>
-        <w:rPr>
-          <w:b/>
-          <w:sz w:val="36"/>
-          <w:szCs w:val="36"/>
-        </w:rPr>
-        <w:t>Android update service app</w:t>
+        <w:t>UMLx System Tutorial</w:t>
       </w:r>
       <w:r>
         <w:rPr>
@@ -665,163 +27,718 @@
         <w:t>:</w:t>
       </w:r>
     </w:p>
-    <w:p>
-      <w:pPr>
+    <w:p/>
+    <w:p>
+      <w:pPr>
+        <w:pStyle w:val="ListParagraph"/>
+        <w:numPr>
+          <w:ilvl w:val="0"/>
+          <w:numId w:val="6"/>
+        </w:numPr>
         <w:rPr>
           <w:b/>
-          <w:sz w:val="36"/>
-          <w:szCs w:val="36"/>
         </w:rPr>
       </w:pPr>
-    </w:p>
-    <w:p>
-      <w:r>
-        <w:t xml:space="preserve">Source code is under </w:t>
-      </w:r>
-      <w:proofErr w:type="spellStart"/>
-      <w:r>
-        <w:t>rufuslabs_update_service</w:t>
-      </w:r>
-      <w:proofErr w:type="spellEnd"/>
-      <w:r>
-        <w:t>/client/</w:t>
-      </w:r>
-      <w:proofErr w:type="spellStart"/>
-      <w:r>
-        <w:t>CuffUpdateService</w:t>
-      </w:r>
-      <w:proofErr w:type="spellEnd"/>
-      <w:r>
-        <w:t>. This is an Android project.</w:t>
+      <w:r>
+        <w:rPr>
+          <w:b/>
+        </w:rPr>
+        <w:t>Source code</w:t>
+      </w:r>
+      <w:r>
+        <w:rPr>
+          <w:b/>
+        </w:rPr>
+        <w:t xml:space="preserve"> structure</w:t>
+      </w:r>
+    </w:p>
+    <w:p>
+      <w:pPr>
+        <w:ind w:firstLine="360"/>
+      </w:pPr>
+      <w:r>
+        <w:t>data</w:t>
+      </w:r>
+      <w:r>
+        <w:t>/:</w:t>
+      </w:r>
+      <w:r>
+        <w:t xml:space="preserve"> </w:t>
+      </w:r>
+      <w:r>
+        <w:t>store</w:t>
+      </w:r>
+      <w:r>
+        <w:t>s</w:t>
+      </w:r>
+      <w:r>
+        <w:t xml:space="preserve"> the UML diagrams </w:t>
+      </w:r>
+      <w:r>
+        <w:t xml:space="preserve">collected </w:t>
+      </w:r>
+      <w:r>
+        <w:t>from the selected projects, there might be more to be added in the future. The files with surfix .xml are exported from Enterprise Architect for the UML diagrams.</w:t>
+      </w:r>
+    </w:p>
+    <w:p>
+      <w:r>
+        <w:t xml:space="preserve">      db_backup/: the backup of current database, which is based on MongoDB.</w:t>
+      </w:r>
+    </w:p>
+    <w:p>
+      <w:r>
+        <w:t xml:space="preserve">      documents/: the documents about the </w:t>
+      </w:r>
+      <w:r>
+        <w:t xml:space="preserve">system </w:t>
+      </w:r>
+      <w:r>
+        <w:t>configuration, tutorials</w:t>
+      </w:r>
+      <w:r>
+        <w:t xml:space="preserve"> of system structure</w:t>
+      </w:r>
+      <w:r>
+        <w:t xml:space="preserve">, or </w:t>
+      </w:r>
+      <w:r>
+        <w:t xml:space="preserve">functionality </w:t>
+      </w:r>
+      <w:r>
+        <w:t>explanations</w:t>
+      </w:r>
+      <w:r>
+        <w:t>.</w:t>
+      </w:r>
+    </w:p>
+    <w:p>
+      <w:r>
+        <w:t xml:space="preserve">      Diagram_profilers/: includes the basic operations to analyse the parsed UML diagrams. For example, UseCaseProcess.js includes the methods to identi</w:t>
+      </w:r>
+      <w:r>
+        <w:t>fy transactions and categorize</w:t>
+      </w:r>
+      <w:r>
+        <w:t xml:space="preserve"> transactions from robustness diagrams, sequence diagrams, etc. DomainModelProcess.js includes the operations to analyse class diagrams.</w:t>
+      </w:r>
+    </w:p>
+    <w:p>
+      <w:r>
+        <w:t xml:space="preserve">      Drivers/: includes the operations to deal with specific kinds of UML diagrams. The source code package is not currently used, since the operations are actually contained in Diagram_profilers.</w:t>
+      </w:r>
+    </w:p>
+    <w:p>
+      <w:r>
+        <w:t xml:space="preserve">     Evaluators/: this folder contains high level analysis for the extracted information from UML diagrams. For example, to use the number of transactions to calculate Use Case Point.</w:t>
+      </w:r>
+      <w:r>
+        <w:t xml:space="preserve"> Each of the JS </w:t>
+      </w:r>
+      <w:r>
+        <w:t>files is a</w:t>
+      </w:r>
+      <w:r>
+        <w:t>n</w:t>
+      </w:r>
+      <w:r>
+        <w:t xml:space="preserve"> Evaluator, which </w:t>
+      </w:r>
+      <w:r>
+        <w:t>is used as a</w:t>
+      </w:r>
+      <w:r>
+        <w:t xml:space="preserve"> plugin to register in UMLEvaluator.js.</w:t>
+      </w:r>
+    </w:p>
+    <w:p>
+      <w:r>
+        <w:t xml:space="preserve">     Model_platforms/: this folder contains the low level operations to parse a specific format of the exported files for UML models. For example, ea/XMI2.1Parser.js parses the information from the xml files exported from Enterprise Architect.</w:t>
+      </w:r>
+    </w:p>
+    <w:p>
+      <w:r>
+        <w:t xml:space="preserve">     Node_modules/: includes the installed nodejs plugins. We usually don’t touch the folder.</w:t>
+      </w:r>
+    </w:p>
+    <w:p>
+      <w:pPr>
+        <w:ind w:firstLine="210"/>
+      </w:pPr>
+      <w:r>
+        <w:t>Public/: stores the uploaded data (the exported UML files) from the web portal, also the outputs from different analysis.</w:t>
+      </w:r>
+    </w:p>
+    <w:p>
+      <w:pPr>
+        <w:ind w:firstLine="210"/>
+      </w:pPr>
+      <w:r>
+        <w:t>Rscript/: includes the R scripts for statistical</w:t>
+      </w:r>
+      <w:r>
+        <w:t xml:space="preserve"> analysis for the extracted information</w:t>
+      </w:r>
+      <w:r>
+        <w:t xml:space="preserve"> from UML models.</w:t>
+      </w:r>
+    </w:p>
+    <w:p>
+      <w:pPr>
+        <w:ind w:firstLine="210"/>
+      </w:pPr>
+      <w:r>
+        <w:t>Temp/: store temporary files.</w:t>
+      </w:r>
+    </w:p>
+    <w:p>
+      <w:pPr>
+        <w:ind w:firstLine="210"/>
+      </w:pPr>
+      <w:r>
+        <w:t>Views/:</w:t>
+      </w:r>
+      <w:r>
+        <w:t xml:space="preserve"> include</w:t>
+      </w:r>
+      <w:r>
+        <w:t xml:space="preserve"> template</w:t>
+      </w:r>
+      <w:r>
+        <w:t>s</w:t>
+      </w:r>
+      <w:r>
+        <w:t xml:space="preserve"> for web pages, written with the Jade plugin of Nodejs.</w:t>
+      </w:r>
+    </w:p>
+    <w:p>
+      <w:pPr>
+        <w:ind w:firstLine="210"/>
+      </w:pPr>
+      <w:r>
+        <w:t xml:space="preserve">UMLEstimator.js/: </w:t>
+      </w:r>
+      <w:r>
+        <w:t xml:space="preserve">used </w:t>
+      </w:r>
+      <w:r>
+        <w:t>to calibrate effort estimation models.</w:t>
+      </w:r>
+    </w:p>
+    <w:p>
+      <w:pPr>
+        <w:ind w:firstLine="210"/>
+      </w:pPr>
+      <w:r>
+        <w:t xml:space="preserve">UMLEvaluator.js/: the </w:t>
+      </w:r>
+      <w:r>
+        <w:t>abstraction</w:t>
+      </w:r>
+      <w:r>
+        <w:t xml:space="preserve"> for the evaluators. It currently registers the evaluators including: COCOMOCalculator.js, UMLModelEvaluator.js, and UseCaseCalculator.js.</w:t>
+      </w:r>
+    </w:p>
+    <w:p>
+      <w:pPr>
+        <w:ind w:firstLine="210"/>
+      </w:pPr>
+      <w:r>
+        <w:t xml:space="preserve">UMLFileManager.js/: the </w:t>
+      </w:r>
+      <w:r>
+        <w:t xml:space="preserve">UML </w:t>
+      </w:r>
+      <w:r>
+        <w:t xml:space="preserve">model file manager module, which manages </w:t>
+      </w:r>
+      <w:r>
+        <w:t>uploaded model files.</w:t>
+      </w:r>
+    </w:p>
+    <w:p>
+      <w:pPr>
+        <w:ind w:firstLine="210"/>
+      </w:pPr>
+      <w:r>
+        <w:t>UMLModelInfoManagerMongoDB.js</w:t>
+      </w:r>
+      <w:r>
+        <w:t>: includes the database management functions, for example, querying model or diagram information.</w:t>
+      </w:r>
+    </w:p>
+    <w:p>
+      <w:pPr>
+        <w:ind w:firstLine="210"/>
+      </w:pPr>
+      <w:r>
+        <w:t>UMLxServices.js/: includes the Restful APIs</w:t>
+      </w:r>
+      <w:r>
+        <w:t xml:space="preserve"> to request the analytical data, including the</w:t>
+      </w:r>
+      <w:r>
+        <w:t xml:space="preserve"> </w:t>
+      </w:r>
+      <w:r>
+        <w:t xml:space="preserve">Url access </w:t>
+      </w:r>
+      <w:r>
+        <w:t xml:space="preserve">entries for </w:t>
+      </w:r>
+      <w:r>
+        <w:t xml:space="preserve">the </w:t>
+      </w:r>
+      <w:r>
+        <w:t>backend functionality.</w:t>
+      </w:r>
+    </w:p>
+    <w:p>
+      <w:pPr>
+        <w:ind w:firstLine="210"/>
+      </w:pPr>
+    </w:p>
+    <w:p>
+      <w:pPr>
+        <w:ind w:firstLine="210"/>
+      </w:pPr>
+    </w:p>
+    <w:p>
+      <w:r>
+        <w:t xml:space="preserve">      </w:t>
+      </w:r>
+    </w:p>
+    <w:p>
+      <w:pPr>
+        <w:ind w:left="8640"/>
+        <w:rPr>
+          <w:b/>
+        </w:rPr>
+      </w:pPr>
+    </w:p>
+    <w:p>
+      <w:pPr>
+        <w:pStyle w:val="ListParagraph"/>
+        <w:numPr>
+          <w:ilvl w:val="0"/>
+          <w:numId w:val="6"/>
+        </w:numPr>
+        <w:rPr>
+          <w:b/>
+        </w:rPr>
+      </w:pPr>
+      <w:r>
+        <w:rPr>
+          <w:b/>
+        </w:rPr>
+        <w:t>Programming Language:</w:t>
+      </w:r>
+    </w:p>
+    <w:p>
+      <w:r>
+        <w:t xml:space="preserve">Nodejs, </w:t>
+      </w:r>
+      <w:r>
+        <w:t>Javascript</w:t>
+      </w:r>
+      <w:r>
+        <w:t>, HTML, CSS</w:t>
+      </w:r>
+      <w:r>
+        <w:t>, R scripts</w:t>
       </w:r>
     </w:p>
     <w:p/>
     <w:p>
-      <w:r>
-        <w:t>Platforms:</w:t>
-      </w:r>
-    </w:p>
-    <w:p>
-      <w:r>
-        <w:t>Android 4.4.4</w:t>
+      <w:pPr>
+        <w:pStyle w:val="ListParagraph"/>
+        <w:numPr>
+          <w:ilvl w:val="0"/>
+          <w:numId w:val="6"/>
+        </w:numPr>
+        <w:rPr>
+          <w:b/>
+        </w:rPr>
+      </w:pPr>
+      <w:r>
+        <w:rPr>
+          <w:b/>
+        </w:rPr>
+        <w:t>Dependencies:</w:t>
+      </w:r>
+    </w:p>
+    <w:p>
+      <w:r>
+        <w:t>NodeJs  (with modules: multer, admzip, express</w:t>
+      </w:r>
+      <w:r>
+        <w:t>,path,jade</w:t>
+      </w:r>
+      <w:r>
+        <w:t>)</w:t>
+      </w:r>
+    </w:p>
+    <w:p>
+      <w:r>
+        <w:t>MongoDB</w:t>
       </w:r>
     </w:p>
     <w:p/>
     <w:p>
-      <w:r>
-        <w:t>Setting up:</w:t>
-      </w:r>
-    </w:p>
-    <w:p>
       <w:pPr>
         <w:pStyle w:val="ListParagraph"/>
         <w:numPr>
           <w:ilvl w:val="0"/>
-          <w:numId w:val="5"/>
-        </w:numPr>
-      </w:pPr>
-      <w:r>
-        <w:t xml:space="preserve">Change the </w:t>
-      </w:r>
-      <w:proofErr w:type="spellStart"/>
-      <w:r>
-        <w:t>ip</w:t>
-      </w:r>
-      <w:proofErr w:type="spellEnd"/>
-      <w:r>
-        <w:t xml:space="preserve"> address and port at the line 25 of the file AppsUpdateBackground.java to the address and port of the web service, which  is, by the example mentioned above, 192.168.1.8:8081</w:t>
-      </w:r>
-    </w:p>
+          <w:numId w:val="6"/>
+        </w:numPr>
+        <w:rPr>
+          <w:b/>
+        </w:rPr>
+      </w:pPr>
+      <w:r>
+        <w:rPr>
+          <w:b/>
+        </w:rPr>
+        <w:t>Platform:</w:t>
+      </w:r>
+    </w:p>
+    <w:p>
+      <w:r>
+        <w:t>Windows or Mac OS or Linux</w:t>
+      </w:r>
+    </w:p>
+    <w:p/>
     <w:p>
       <w:pPr>
         <w:pStyle w:val="ListParagraph"/>
         <w:numPr>
           <w:ilvl w:val="0"/>
-          <w:numId w:val="5"/>
-        </w:numPr>
-      </w:pPr>
-      <w:r>
-        <w:t>Run the application and operate the functionality by the</w:t>
-      </w:r>
-      <w:r>
-        <w:t xml:space="preserve"> video at:</w:t>
-      </w:r>
-    </w:p>
-    <w:p>
-      <w:pPr>
-        <w:pStyle w:val="ListParagraph"/>
-      </w:pPr>
-      <w:r>
-        <w:t>https://youtu.be/Y1MFdqWG4wQ</w:t>
+          <w:numId w:val="6"/>
+        </w:numPr>
+        <w:rPr>
+          <w:b/>
+        </w:rPr>
+      </w:pPr>
+      <w:r>
+        <w:rPr>
+          <w:b/>
+        </w:rPr>
+        <w:t>Setting</w:t>
+      </w:r>
+      <w:r>
+        <w:rPr>
+          <w:b/>
+        </w:rPr>
+        <w:t xml:space="preserve"> </w:t>
+      </w:r>
+      <w:r>
+        <w:rPr>
+          <w:b/>
+        </w:rPr>
+        <w:t>up:</w:t>
+      </w:r>
+    </w:p>
+    <w:p>
+      <w:pPr>
+        <w:pStyle w:val="ListParagraph"/>
+        <w:numPr>
+          <w:ilvl w:val="0"/>
+          <w:numId w:val="2"/>
+        </w:numPr>
+      </w:pPr>
+      <w:r>
+        <w:t>install mongoDB. (</w:t>
+      </w:r>
+      <w:r>
+        <w:t>https://docs.mongodb.com/manual/installation/</w:t>
+      </w:r>
+      <w:r>
+        <w:t>)</w:t>
+      </w:r>
+    </w:p>
+    <w:p>
+      <w:pPr>
+        <w:pStyle w:val="ListParagraph"/>
+        <w:numPr>
+          <w:ilvl w:val="0"/>
+          <w:numId w:val="2"/>
+        </w:numPr>
+      </w:pPr>
+      <w:r>
+        <w:t>restore the backup data base, using: mongorestore ./db_backup</w:t>
+      </w:r>
+    </w:p>
+    <w:p>
+      <w:pPr>
+        <w:pStyle w:val="ListParagraph"/>
+        <w:numPr>
+          <w:ilvl w:val="0"/>
+          <w:numId w:val="2"/>
+        </w:numPr>
+      </w:pPr>
+      <w:r>
+        <w:t>Install nodejs</w:t>
+      </w:r>
+      <w:r>
+        <w:t>. (</w:t>
+      </w:r>
+      <w:r>
+        <w:t>https://nodejs.org/en/download/</w:t>
+      </w:r>
+      <w:r>
+        <w:t>)</w:t>
+      </w:r>
+    </w:p>
+    <w:p>
+      <w:pPr>
+        <w:pStyle w:val="ListParagraph"/>
+        <w:numPr>
+          <w:ilvl w:val="0"/>
+          <w:numId w:val="2"/>
+        </w:numPr>
+      </w:pPr>
+      <w:r>
+        <w:t>Install nodejs packages using commands in terminal:</w:t>
+      </w:r>
+    </w:p>
+    <w:p>
+      <w:pPr>
+        <w:pStyle w:val="ListParagraph"/>
+        <w:numPr>
+          <w:ilvl w:val="1"/>
+          <w:numId w:val="2"/>
+        </w:numPr>
+      </w:pPr>
+      <w:r>
+        <w:t xml:space="preserve">npm </w:t>
+      </w:r>
+      <w:r>
+        <w:t xml:space="preserve">install </w:t>
+      </w:r>
+      <w:r>
+        <w:t>express</w:t>
+      </w:r>
+    </w:p>
+    <w:p>
+      <w:pPr>
+        <w:pStyle w:val="ListParagraph"/>
+        <w:numPr>
+          <w:ilvl w:val="1"/>
+          <w:numId w:val="2"/>
+        </w:numPr>
+      </w:pPr>
+      <w:r>
+        <w:t xml:space="preserve">npm </w:t>
+      </w:r>
+      <w:r>
+        <w:t xml:space="preserve">install </w:t>
+      </w:r>
+      <w:r>
+        <w:t>multer</w:t>
+      </w:r>
+    </w:p>
+    <w:p>
+      <w:pPr>
+        <w:pStyle w:val="ListParagraph"/>
+        <w:numPr>
+          <w:ilvl w:val="1"/>
+          <w:numId w:val="2"/>
+        </w:numPr>
+      </w:pPr>
+      <w:r>
+        <w:t xml:space="preserve">npm </w:t>
+      </w:r>
+      <w:r>
+        <w:t xml:space="preserve">install </w:t>
+      </w:r>
+      <w:r>
+        <w:t>adm-zip</w:t>
+      </w:r>
+    </w:p>
+    <w:p>
+      <w:pPr>
+        <w:pStyle w:val="ListParagraph"/>
+        <w:numPr>
+          <w:ilvl w:val="1"/>
+          <w:numId w:val="2"/>
+        </w:numPr>
+      </w:pPr>
+      <w:r>
+        <w:t xml:space="preserve">npm </w:t>
+      </w:r>
+      <w:r>
+        <w:t xml:space="preserve">install </w:t>
+      </w:r>
+      <w:r>
+        <w:t>path</w:t>
+      </w:r>
+    </w:p>
+    <w:p>
+      <w:pPr>
+        <w:pStyle w:val="ListParagraph"/>
+        <w:numPr>
+          <w:ilvl w:val="1"/>
+          <w:numId w:val="2"/>
+        </w:numPr>
+      </w:pPr>
+      <w:r>
+        <w:t xml:space="preserve">npm </w:t>
+      </w:r>
+      <w:r>
+        <w:t xml:space="preserve">install </w:t>
+      </w:r>
+      <w:r>
+        <w:t>jade</w:t>
+      </w:r>
+    </w:p>
+    <w:p>
+      <w:pPr>
+        <w:pStyle w:val="ListParagraph"/>
+        <w:numPr>
+          <w:ilvl w:val="1"/>
+          <w:numId w:val="2"/>
+        </w:numPr>
+      </w:pPr>
+      <w:r>
+        <w:t>npm install mongodb</w:t>
+      </w:r>
+    </w:p>
+    <w:p>
+      <w:pPr>
+        <w:pStyle w:val="ListParagraph"/>
+        <w:numPr>
+          <w:ilvl w:val="1"/>
+          <w:numId w:val="2"/>
+        </w:numPr>
+      </w:pPr>
+      <w:r>
+        <w:t>n</w:t>
+      </w:r>
+      <w:r>
+        <w:t>pm install eval</w:t>
+      </w:r>
+    </w:p>
+    <w:p>
+      <w:pPr>
+        <w:pStyle w:val="ListParagraph"/>
+        <w:numPr>
+          <w:ilvl w:val="0"/>
+          <w:numId w:val="2"/>
+        </w:numPr>
+      </w:pPr>
+      <w:r>
+        <w:t>Start mongodb</w:t>
+      </w:r>
+      <w:r>
+        <w:t>:</w:t>
+      </w:r>
+    </w:p>
+    <w:p>
+      <w:pPr>
+        <w:pStyle w:val="ListParagraph"/>
+        <w:numPr>
+          <w:ilvl w:val="1"/>
+          <w:numId w:val="2"/>
+        </w:numPr>
+      </w:pPr>
+      <w:r>
+        <w:t>Navigate to the database folder of MongoDB. The default folder for MongoDB installation is : ~/Documents/db.</w:t>
+      </w:r>
+    </w:p>
+    <w:p>
+      <w:pPr>
+        <w:pStyle w:val="ListParagraph"/>
+        <w:numPr>
+          <w:ilvl w:val="1"/>
+          <w:numId w:val="2"/>
+        </w:numPr>
+      </w:pPr>
+      <w:r>
+        <w:t>Using command to start mongoDB : mongod –dbpath .</w:t>
+      </w:r>
+    </w:p>
+    <w:p>
+      <w:pPr>
+        <w:pStyle w:val="ListParagraph"/>
+        <w:numPr>
+          <w:ilvl w:val="0"/>
+          <w:numId w:val="2"/>
+        </w:numPr>
+      </w:pPr>
+      <w:r>
+        <w:t>Start web service:</w:t>
+      </w:r>
+    </w:p>
+    <w:p>
+      <w:pPr>
+        <w:pStyle w:val="ListParagraph"/>
+        <w:numPr>
+          <w:ilvl w:val="1"/>
+          <w:numId w:val="2"/>
+        </w:numPr>
+      </w:pPr>
+      <w:r>
+        <w:t>Navigate to your project root folder.</w:t>
+      </w:r>
+    </w:p>
+    <w:p>
+      <w:pPr>
+        <w:pStyle w:val="ListParagraph"/>
+        <w:numPr>
+          <w:ilvl w:val="1"/>
+          <w:numId w:val="2"/>
+        </w:numPr>
+      </w:pPr>
+      <w:r>
+        <w:t>Using command to start UMLxServices: node ./UMLxServices.js</w:t>
+      </w:r>
+    </w:p>
+    <w:p>
+      <w:pPr>
+        <w:pStyle w:val="ListParagraph"/>
+        <w:numPr>
+          <w:ilvl w:val="0"/>
+          <w:numId w:val="2"/>
+        </w:numPr>
+      </w:pPr>
+      <w:r>
+        <w:t xml:space="preserve">Access: </w:t>
+      </w:r>
+      <w:r>
+        <w:t>(</w:t>
+      </w:r>
+      <w:hyperlink r:id="rId5" w:history="1">
+        <w:r>
+          <w:rPr>
+            <w:rStyle w:val="Hyperlink"/>
+          </w:rPr>
+          <w:t>http://127.0.0.1:8081/</w:t>
+        </w:r>
+      </w:hyperlink>
+      <w:r>
+        <w:t>) to load the home page.</w:t>
       </w:r>
     </w:p>
     <w:p/>
-    <w:p/>
-    <w:p>
-      <w:r>
-        <w:t xml:space="preserve">Note: </w:t>
-      </w:r>
-    </w:p>
-    <w:p>
-      <w:pPr>
-        <w:pStyle w:val="ListParagraph"/>
-        <w:numPr>
-          <w:ilvl w:val="0"/>
-          <w:numId w:val="4"/>
-        </w:numPr>
-      </w:pPr>
-      <w:proofErr w:type="gramStart"/>
-      <w:r>
-        <w:t>minimum</w:t>
-      </w:r>
-      <w:proofErr w:type="gramEnd"/>
-      <w:r>
-        <w:t xml:space="preserve"> user interface is implemented. You guys may want to change it later.</w:t>
-      </w:r>
-    </w:p>
-    <w:p>
-      <w:pPr>
-        <w:pStyle w:val="ListParagraph"/>
-        <w:numPr>
-          <w:ilvl w:val="0"/>
-          <w:numId w:val="4"/>
-        </w:numPr>
-      </w:pPr>
-      <w:r>
-        <w:t xml:space="preserve">Planned to make the installation run silently in the background. However,  right now I can only install the downloaded application by calling Android </w:t>
-      </w:r>
-      <w:proofErr w:type="spellStart"/>
-      <w:r>
-        <w:t>apk</w:t>
-      </w:r>
-      <w:proofErr w:type="spellEnd"/>
-      <w:r>
-        <w:t xml:space="preserve"> installer activity which require installation show in front due to limit of privilege of moto g. But the goal can achieve on the board by calling a reflection method, after we put service into system app folder and sign it with system certificate. About this method, there is more information online when you google it.</w:t>
-      </w:r>
-    </w:p>
-    <w:p>
-      <w:pPr>
-        <w:pStyle w:val="ListParagraph"/>
-        <w:numPr>
-          <w:ilvl w:val="0"/>
-          <w:numId w:val="4"/>
-        </w:numPr>
-      </w:pPr>
-      <w:r>
-        <w:t>This</w:t>
-      </w:r>
-      <w:r>
-        <w:t xml:space="preserve"> android</w:t>
-      </w:r>
-      <w:r>
-        <w:t xml:space="preserve"> background update service is programmed to request </w:t>
-      </w:r>
-      <w:r>
-        <w:t>update information at certain interval of time (about 4 hours). I also made an activity to arouse the update service by clicking the button, which helps debugging and testing. The activity is the interface you will first see when you open this application.</w:t>
-      </w:r>
-    </w:p>
-    <w:p/>
-    <w:p/>
+    <w:p>
+      <w:r>
+        <w:t xml:space="preserve">Notes: sometimes </w:t>
+      </w:r>
+      <w:bookmarkStart w:id="0" w:name="_GoBack"/>
+      <w:bookmarkEnd w:id="0"/>
+      <w:r>
+        <w:t>you may mess up the database for some reason. You can delete the mongodb and restore the backup database.</w:t>
+      </w:r>
+      <w:r>
+        <w:t xml:space="preserve"> This tutorial is just the skeleton of the process of setting up the project. There might be some variations for different operation systems and environments, </w:t>
+      </w:r>
+      <w:r>
+        <w:t>or some of the instructions may not be v</w:t>
+      </w:r>
+      <w:r>
+        <w:t>ery accurate. In those cases, you may need to do some researches for those steps.</w:t>
+      </w:r>
+    </w:p>
     <w:p/>
     <w:sectPr>
       <w:pgSz w:w="12240" w:h="15840"/>
@@ -1014,6 +931,95 @@
     </w:lvl>
   </w:abstractNum>
   <w:abstractNum w:abstractNumId="2" w15:restartNumberingAfterBreak="0">
+    <w:nsid w:val="2810193F"/>
+    <w:multiLevelType w:val="hybridMultilevel"/>
+    <w:tmpl w:val="B8AC1AFE"/>
+    <w:lvl w:ilvl="0" w:tplc="0409000F">
+      <w:start w:val="1"/>
+      <w:numFmt w:val="decimal"/>
+      <w:lvlText w:val="%1."/>
+      <w:lvlJc w:val="left"/>
+      <w:pPr>
+        <w:ind w:left="360" w:hanging="360"/>
+      </w:pPr>
+      <w:rPr>
+        <w:rFonts w:hint="default"/>
+      </w:rPr>
+    </w:lvl>
+    <w:lvl w:ilvl="1" w:tplc="04090019" w:tentative="1">
+      <w:start w:val="1"/>
+      <w:numFmt w:val="lowerLetter"/>
+      <w:lvlText w:val="%2."/>
+      <w:lvlJc w:val="left"/>
+      <w:pPr>
+        <w:ind w:left="1080" w:hanging="360"/>
+      </w:pPr>
+    </w:lvl>
+    <w:lvl w:ilvl="2" w:tplc="0409001B" w:tentative="1">
+      <w:start w:val="1"/>
+      <w:numFmt w:val="lowerRoman"/>
+      <w:lvlText w:val="%3."/>
+      <w:lvlJc w:val="right"/>
+      <w:pPr>
+        <w:ind w:left="1800" w:hanging="180"/>
+      </w:pPr>
+    </w:lvl>
+    <w:lvl w:ilvl="3" w:tplc="0409000F" w:tentative="1">
+      <w:start w:val="1"/>
+      <w:numFmt w:val="decimal"/>
+      <w:lvlText w:val="%4."/>
+      <w:lvlJc w:val="left"/>
+      <w:pPr>
+        <w:ind w:left="2520" w:hanging="360"/>
+      </w:pPr>
+    </w:lvl>
+    <w:lvl w:ilvl="4" w:tplc="04090019" w:tentative="1">
+      <w:start w:val="1"/>
+      <w:numFmt w:val="lowerLetter"/>
+      <w:lvlText w:val="%5."/>
+      <w:lvlJc w:val="left"/>
+      <w:pPr>
+        <w:ind w:left="3240" w:hanging="360"/>
+      </w:pPr>
+    </w:lvl>
+    <w:lvl w:ilvl="5" w:tplc="0409001B" w:tentative="1">
+      <w:start w:val="1"/>
+      <w:numFmt w:val="lowerRoman"/>
+      <w:lvlText w:val="%6."/>
+      <w:lvlJc w:val="right"/>
+      <w:pPr>
+        <w:ind w:left="3960" w:hanging="180"/>
+      </w:pPr>
+    </w:lvl>
+    <w:lvl w:ilvl="6" w:tplc="0409000F" w:tentative="1">
+      <w:start w:val="1"/>
+      <w:numFmt w:val="decimal"/>
+      <w:lvlText w:val="%7."/>
+      <w:lvlJc w:val="left"/>
+      <w:pPr>
+        <w:ind w:left="4680" w:hanging="360"/>
+      </w:pPr>
+    </w:lvl>
+    <w:lvl w:ilvl="7" w:tplc="04090019" w:tentative="1">
+      <w:start w:val="1"/>
+      <w:numFmt w:val="lowerLetter"/>
+      <w:lvlText w:val="%8."/>
+      <w:lvlJc w:val="left"/>
+      <w:pPr>
+        <w:ind w:left="5400" w:hanging="360"/>
+      </w:pPr>
+    </w:lvl>
+    <w:lvl w:ilvl="8" w:tplc="0409001B" w:tentative="1">
+      <w:start w:val="1"/>
+      <w:numFmt w:val="lowerRoman"/>
+      <w:lvlText w:val="%9."/>
+      <w:lvlJc w:val="right"/>
+      <w:pPr>
+        <w:ind w:left="6120" w:hanging="180"/>
+      </w:pPr>
+    </w:lvl>
+  </w:abstractNum>
+  <w:abstractNum w:abstractNumId="3" w15:restartNumberingAfterBreak="0">
     <w:nsid w:val="39CF03E9"/>
     <w:multiLevelType w:val="hybridMultilevel"/>
     <w:tmpl w:val="D30AAD0C"/>
@@ -1102,7 +1108,7 @@
       </w:pPr>
     </w:lvl>
   </w:abstractNum>
-  <w:abstractNum w:abstractNumId="3" w15:restartNumberingAfterBreak="0">
+  <w:abstractNum w:abstractNumId="4" w15:restartNumberingAfterBreak="0">
     <w:nsid w:val="3F863417"/>
     <w:multiLevelType w:val="hybridMultilevel"/>
     <w:tmpl w:val="006A46BE"/>
@@ -1191,7 +1197,7 @@
       </w:pPr>
     </w:lvl>
   </w:abstractNum>
-  <w:abstractNum w:abstractNumId="4" w15:restartNumberingAfterBreak="0">
+  <w:abstractNum w:abstractNumId="5" w15:restartNumberingAfterBreak="0">
     <w:nsid w:val="50B73E53"/>
     <w:multiLevelType w:val="hybridMultilevel"/>
     <w:tmpl w:val="D9BC8486"/>
@@ -1281,10 +1287,10 @@
     </w:lvl>
   </w:abstractNum>
   <w:num w:numId="1">
-    <w:abstractNumId w:val="4"/>
+    <w:abstractNumId w:val="5"/>
   </w:num>
   <w:num w:numId="2">
-    <w:abstractNumId w:val="3"/>
+    <w:abstractNumId w:val="4"/>
   </w:num>
   <w:num w:numId="3">
     <w:abstractNumId w:val="1"/>
@@ -1293,6 +1299,9 @@
     <w:abstractNumId w:val="0"/>
   </w:num>
   <w:num w:numId="5">
+    <w:abstractNumId w:val="3"/>
+  </w:num>
+  <w:num w:numId="6">
     <w:abstractNumId w:val="2"/>
   </w:num>
 </w:numbering>

</xml_diff>

<commit_message>
updated the configuration setup manual
</commit_message>
<xml_diff>
--- a/documents/Configuration Manual.docx
+++ b/documents/Configuration Manual.docx
@@ -449,9 +449,14 @@
       <w:r>
         <w:t>install mongoDB. (</w:t>
       </w:r>
-      <w:r>
-        <w:t>https://docs.mongodb.com/manual/installation/</w:t>
-      </w:r>
+      <w:hyperlink r:id="rId5" w:history="1">
+        <w:r>
+          <w:rPr>
+            <w:rStyle w:val="Hyperlink"/>
+          </w:rPr>
+          <w:t>https://docs.mongodb.com/manual/installation/</w:t>
+        </w:r>
+      </w:hyperlink>
       <w:r>
         <w:t>)</w:t>
       </w:r>
@@ -465,7 +470,7 @@
         </w:numPr>
       </w:pPr>
       <w:r>
-        <w:t>restore the backup data base, using: mongorestore ./db_backup</w:t>
+        <w:t>create the folder C:\data\db, otherwise the db was not able to start</w:t>
       </w:r>
     </w:p>
     <w:p>
@@ -477,16 +482,7 @@
         </w:numPr>
       </w:pPr>
       <w:r>
-        <w:t>Install nodejs</w:t>
-      </w:r>
-      <w:r>
-        <w:t>. (</w:t>
-      </w:r>
-      <w:r>
-        <w:t>https://nodejs.org/en/download/</w:t>
-      </w:r>
-      <w:r>
-        <w:t>)</w:t>
+        <w:t>started MongoDB</w:t>
       </w:r>
     </w:p>
     <w:p>
@@ -498,6 +494,45 @@
         </w:numPr>
       </w:pPr>
       <w:r>
+        <w:t xml:space="preserve">restore the backup </w:t>
+      </w:r>
+      <w:r>
+        <w:t>data base, using: mongorestore &lt;Project Dir&gt;</w:t>
+      </w:r>
+      <w:r>
+        <w:t>/db_backup</w:t>
+      </w:r>
+    </w:p>
+    <w:p>
+      <w:pPr>
+        <w:pStyle w:val="ListParagraph"/>
+        <w:numPr>
+          <w:ilvl w:val="0"/>
+          <w:numId w:val="2"/>
+        </w:numPr>
+      </w:pPr>
+      <w:r>
+        <w:t>Install nodejs</w:t>
+      </w:r>
+      <w:r>
+        <w:t>. (</w:t>
+      </w:r>
+      <w:r>
+        <w:t>https://nodejs.org/en/download/</w:t>
+      </w:r>
+      <w:r>
+        <w:t>)</w:t>
+      </w:r>
+    </w:p>
+    <w:p>
+      <w:pPr>
+        <w:pStyle w:val="ListParagraph"/>
+        <w:numPr>
+          <w:ilvl w:val="0"/>
+          <w:numId w:val="2"/>
+        </w:numPr>
+      </w:pPr>
+      <w:r>
         <w:t>Install nodejs packages using commands in terminal:</w:t>
       </w:r>
     </w:p>
@@ -627,6 +662,23 @@
         </w:numPr>
       </w:pPr>
       <w:r>
+        <w:t>I</w:t>
+      </w:r>
+      <w:bookmarkStart w:id="0" w:name="_GoBack"/>
+      <w:bookmarkEnd w:id="0"/>
+      <w:r>
+        <w:t>nstall dependencies using `npm install` from project dir</w:t>
+      </w:r>
+    </w:p>
+    <w:p>
+      <w:pPr>
+        <w:pStyle w:val="ListParagraph"/>
+        <w:numPr>
+          <w:ilvl w:val="0"/>
+          <w:numId w:val="2"/>
+        </w:numPr>
+      </w:pPr>
+      <w:r>
         <w:t>Start mongodb</w:t>
       </w:r>
       <w:r>
@@ -707,7 +759,7 @@
       <w:r>
         <w:t>(</w:t>
       </w:r>
-      <w:hyperlink r:id="rId5" w:history="1">
+      <w:hyperlink r:id="rId6" w:history="1">
         <w:r>
           <w:rPr>
             <w:rStyle w:val="Hyperlink"/>
@@ -724,8 +776,6 @@
       <w:r>
         <w:t xml:space="preserve">Notes: sometimes </w:t>
       </w:r>
-      <w:bookmarkStart w:id="0" w:name="_GoBack"/>
-      <w:bookmarkEnd w:id="0"/>
       <w:r>
         <w:t>you may mess up the database for some reason. You can delete the mongodb and restore the backup database.</w:t>
       </w:r>

</xml_diff>

<commit_message>
created tutorial for amazon ec2 setup
</commit_message>
<xml_diff>
--- a/documents/Configuration Manual.docx
+++ b/documents/Configuration Manual.docx
@@ -497,10 +497,16 @@
         <w:t xml:space="preserve">restore the backup </w:t>
       </w:r>
       <w:r>
-        <w:t>data base, using: mongorestore &lt;Project Dir&gt;</w:t>
+        <w:t>data</w:t>
+      </w:r>
+      <w:r>
+        <w:t>base, using: mongorestore &lt;Project Dir&gt;</w:t>
       </w:r>
       <w:r>
         <w:t>/db_backup</w:t>
+      </w:r>
+      <w:r>
+        <w:t>, or restore the individual collections, using: mongorestore –drop –db model_info_collection &lt;Project Dir&gt;/db_backup/model_info_collection.</w:t>
       </w:r>
     </w:p>
     <w:p>
@@ -545,6 +551,9 @@
         </w:numPr>
       </w:pPr>
       <w:r>
+        <w:t xml:space="preserve">sudo </w:t>
+      </w:r>
+      <w:r>
         <w:t xml:space="preserve">npm </w:t>
       </w:r>
       <w:r>
@@ -563,6 +572,9 @@
         </w:numPr>
       </w:pPr>
       <w:r>
+        <w:t xml:space="preserve">sudo </w:t>
+      </w:r>
+      <w:r>
         <w:t xml:space="preserve">npm </w:t>
       </w:r>
       <w:r>
@@ -581,6 +593,9 @@
         </w:numPr>
       </w:pPr>
       <w:r>
+        <w:t xml:space="preserve">sudo </w:t>
+      </w:r>
+      <w:r>
         <w:t xml:space="preserve">npm </w:t>
       </w:r>
       <w:r>
@@ -599,6 +614,9 @@
         </w:numPr>
       </w:pPr>
       <w:r>
+        <w:t xml:space="preserve">sudo </w:t>
+      </w:r>
+      <w:r>
         <w:t xml:space="preserve">npm </w:t>
       </w:r>
       <w:r>
@@ -617,6 +635,9 @@
         </w:numPr>
       </w:pPr>
       <w:r>
+        <w:t xml:space="preserve">sudo </w:t>
+      </w:r>
+      <w:r>
         <w:t xml:space="preserve">npm </w:t>
       </w:r>
       <w:r>
@@ -635,6 +656,9 @@
         </w:numPr>
       </w:pPr>
       <w:r>
+        <w:t xml:space="preserve">sudo </w:t>
+      </w:r>
+      <w:r>
         <w:t>npm install mongodb</w:t>
       </w:r>
     </w:p>
@@ -647,10 +671,25 @@
         </w:numPr>
       </w:pPr>
       <w:r>
+        <w:t xml:space="preserve">sudo </w:t>
+      </w:r>
+      <w:r>
         <w:t>n</w:t>
       </w:r>
       <w:r>
         <w:t>pm install eval</w:t>
+      </w:r>
+    </w:p>
+    <w:p>
+      <w:pPr>
+        <w:pStyle w:val="ListParagraph"/>
+        <w:numPr>
+          <w:ilvl w:val="1"/>
+          <w:numId w:val="2"/>
+        </w:numPr>
+      </w:pPr>
+      <w:r>
+        <w:t>sudo npm install xml2js</w:t>
       </w:r>
     </w:p>
     <w:p>
@@ -664,49 +703,55 @@
       <w:r>
         <w:t>I</w:t>
       </w:r>
+      <w:r>
+        <w:t>nstall dependencies using `npm install` from project dir</w:t>
+      </w:r>
+    </w:p>
+    <w:p>
+      <w:pPr>
+        <w:pStyle w:val="ListParagraph"/>
+        <w:numPr>
+          <w:ilvl w:val="0"/>
+          <w:numId w:val="2"/>
+        </w:numPr>
+      </w:pPr>
+      <w:r>
+        <w:t>Start mongodb</w:t>
+      </w:r>
+      <w:r>
+        <w:t>:</w:t>
+      </w:r>
+    </w:p>
+    <w:p>
+      <w:pPr>
+        <w:pStyle w:val="ListParagraph"/>
+        <w:numPr>
+          <w:ilvl w:val="1"/>
+          <w:numId w:val="2"/>
+        </w:numPr>
+      </w:pPr>
+      <w:r>
+        <w:t>Navigate to the database folder of MongoDB. The default folder for MongoDB installation is : ~/Documents/db.</w:t>
+      </w:r>
+    </w:p>
+    <w:p>
+      <w:pPr>
+        <w:pStyle w:val="ListParagraph"/>
+        <w:numPr>
+          <w:ilvl w:val="1"/>
+          <w:numId w:val="2"/>
+        </w:numPr>
+      </w:pPr>
+      <w:r>
+        <w:t>Using command to start mongoDB : mongod –</w:t>
+      </w:r>
+      <w:r>
+        <w:t>-</w:t>
+      </w:r>
       <w:bookmarkStart w:id="0" w:name="_GoBack"/>
       <w:bookmarkEnd w:id="0"/>
       <w:r>
-        <w:t>nstall dependencies using `npm install` from project dir</w:t>
-      </w:r>
-    </w:p>
-    <w:p>
-      <w:pPr>
-        <w:pStyle w:val="ListParagraph"/>
-        <w:numPr>
-          <w:ilvl w:val="0"/>
-          <w:numId w:val="2"/>
-        </w:numPr>
-      </w:pPr>
-      <w:r>
-        <w:t>Start mongodb</w:t>
-      </w:r>
-      <w:r>
-        <w:t>:</w:t>
-      </w:r>
-    </w:p>
-    <w:p>
-      <w:pPr>
-        <w:pStyle w:val="ListParagraph"/>
-        <w:numPr>
-          <w:ilvl w:val="1"/>
-          <w:numId w:val="2"/>
-        </w:numPr>
-      </w:pPr>
-      <w:r>
-        <w:t>Navigate to the database folder of MongoDB. The default folder for MongoDB installation is : ~/Documents/db.</w:t>
-      </w:r>
-    </w:p>
-    <w:p>
-      <w:pPr>
-        <w:pStyle w:val="ListParagraph"/>
-        <w:numPr>
-          <w:ilvl w:val="1"/>
-          <w:numId w:val="2"/>
-        </w:numPr>
-      </w:pPr>
-      <w:r>
-        <w:t>Using command to start mongoDB : mongod –dbpath .</w:t>
+        <w:t>dbpath .</w:t>
       </w:r>
     </w:p>
     <w:p>

</xml_diff>

<commit_message>
basically finished the plugin framework for evaluators. Need more testing and modification
</commit_message>
<xml_diff>
--- a/documents/Configuration Manual.docx
+++ b/documents/Configuration Manual.docx
@@ -696,60 +696,72 @@
       <w:pPr>
         <w:pStyle w:val="ListParagraph"/>
         <w:numPr>
-          <w:ilvl w:val="0"/>
-          <w:numId w:val="2"/>
-        </w:numPr>
-      </w:pPr>
-      <w:r>
-        <w:t>I</w:t>
-      </w:r>
-      <w:r>
-        <w:t>nstall dependencies using `npm install` from project dir</w:t>
-      </w:r>
-    </w:p>
-    <w:p>
-      <w:pPr>
-        <w:pStyle w:val="ListParagraph"/>
-        <w:numPr>
-          <w:ilvl w:val="0"/>
-          <w:numId w:val="2"/>
-        </w:numPr>
-      </w:pPr>
-      <w:r>
-        <w:t>Start mongodb</w:t>
-      </w:r>
-      <w:r>
-        <w:t>:</w:t>
-      </w:r>
-    </w:p>
-    <w:p>
-      <w:pPr>
-        <w:pStyle w:val="ListParagraph"/>
-        <w:numPr>
           <w:ilvl w:val="1"/>
           <w:numId w:val="2"/>
         </w:numPr>
       </w:pPr>
       <w:r>
-        <w:t>Navigate to the database folder of MongoDB. The default folder for MongoDB installation is : ~/Documents/db.</w:t>
-      </w:r>
-    </w:p>
-    <w:p>
-      <w:pPr>
-        <w:pStyle w:val="ListParagraph"/>
-        <w:numPr>
-          <w:ilvl w:val="1"/>
-          <w:numId w:val="2"/>
-        </w:numPr>
-      </w:pPr>
-      <w:r>
-        <w:t>Using command to start mongoDB : mongod –</w:t>
-      </w:r>
-      <w:r>
-        <w:t>-</w:t>
+        <w:t>sudo npm install json2csv</w:t>
       </w:r>
       <w:bookmarkStart w:id="0" w:name="_GoBack"/>
       <w:bookmarkEnd w:id="0"/>
+    </w:p>
+    <w:p>
+      <w:pPr>
+        <w:pStyle w:val="ListParagraph"/>
+        <w:numPr>
+          <w:ilvl w:val="0"/>
+          <w:numId w:val="2"/>
+        </w:numPr>
+      </w:pPr>
+      <w:r>
+        <w:t>I</w:t>
+      </w:r>
+      <w:r>
+        <w:t>nstall dependencies using `npm install` from project dir</w:t>
+      </w:r>
+    </w:p>
+    <w:p>
+      <w:pPr>
+        <w:pStyle w:val="ListParagraph"/>
+        <w:numPr>
+          <w:ilvl w:val="0"/>
+          <w:numId w:val="2"/>
+        </w:numPr>
+      </w:pPr>
+      <w:r>
+        <w:t>Start mongodb</w:t>
+      </w:r>
+      <w:r>
+        <w:t>:</w:t>
+      </w:r>
+    </w:p>
+    <w:p>
+      <w:pPr>
+        <w:pStyle w:val="ListParagraph"/>
+        <w:numPr>
+          <w:ilvl w:val="1"/>
+          <w:numId w:val="2"/>
+        </w:numPr>
+      </w:pPr>
+      <w:r>
+        <w:t>Navigate to the database folder of MongoDB. The default folder for MongoDB installation is : ~/Documents/db.</w:t>
+      </w:r>
+    </w:p>
+    <w:p>
+      <w:pPr>
+        <w:pStyle w:val="ListParagraph"/>
+        <w:numPr>
+          <w:ilvl w:val="1"/>
+          <w:numId w:val="2"/>
+        </w:numPr>
+      </w:pPr>
+      <w:r>
+        <w:t>Using command to start mongoDB : mongod –</w:t>
+      </w:r>
+      <w:r>
+        <w:t>-</w:t>
+      </w:r>
       <w:r>
         <w:t>dbpath .</w:t>
       </w:r>

</xml_diff>

<commit_message>
added the information about the backup and restore db into the manual
</commit_message>
<xml_diff>
--- a/documents/Configuration Manual.docx
+++ b/documents/Configuration Manual.docx
@@ -423,19 +423,13 @@
         <w:rPr>
           <w:b/>
         </w:rPr>
-        <w:t>Setting</w:t>
+        <w:t>Setup</w:t>
       </w:r>
       <w:r>
         <w:rPr>
           <w:b/>
         </w:rPr>
-        <w:t xml:space="preserve"> </w:t>
-      </w:r>
-      <w:r>
-        <w:rPr>
-          <w:b/>
-        </w:rPr>
-        <w:t>up:</w:t>
+        <w:t>:</w:t>
       </w:r>
     </w:p>
     <w:p>
@@ -703,8 +697,6 @@
       <w:r>
         <w:t>sudo npm install json2csv</w:t>
       </w:r>
-      <w:bookmarkStart w:id="0" w:name="_GoBack"/>
-      <w:bookmarkEnd w:id="0"/>
     </w:p>
     <w:p>
       <w:pPr>
@@ -826,6 +818,51 @@
       </w:hyperlink>
       <w:r>
         <w:t>) to load the home page.</w:t>
+      </w:r>
+    </w:p>
+    <w:p/>
+    <w:p>
+      <w:pPr>
+        <w:pStyle w:val="ListParagraph"/>
+        <w:numPr>
+          <w:ilvl w:val="0"/>
+          <w:numId w:val="6"/>
+        </w:numPr>
+      </w:pPr>
+      <w:r>
+        <w:t>Data Setup:</w:t>
+      </w:r>
+    </w:p>
+    <w:p>
+      <w:pPr>
+        <w:pStyle w:val="ListParagraph"/>
+        <w:numPr>
+          <w:ilvl w:val="1"/>
+          <w:numId w:val="6"/>
+        </w:numPr>
+      </w:pPr>
+      <w:r>
+        <w:t>mongodump –out /data/backup.</w:t>
+      </w:r>
+    </w:p>
+    <w:p>
+      <w:pPr>
+        <w:pStyle w:val="ListParagraph"/>
+        <w:numPr>
+          <w:ilvl w:val="1"/>
+          <w:numId w:val="6"/>
+        </w:numPr>
+      </w:pPr>
+      <w:r>
+        <w:t>m</w:t>
+      </w:r>
+      <w:bookmarkStart w:id="0" w:name="_GoBack"/>
+      <w:bookmarkEnd w:id="0"/>
+      <w:r>
+        <w:t>ongorestore –drop –db db_name</w:t>
+      </w:r>
+      <w:r>
+        <w:t xml:space="preserve"> &lt;project dir&gt;/db_backup/db_folder_name</w:t>
       </w:r>
     </w:p>
     <w:p/>
@@ -1053,7 +1090,7 @@
         <w:rFonts w:hint="default"/>
       </w:rPr>
     </w:lvl>
-    <w:lvl w:ilvl="1" w:tplc="04090019" w:tentative="1">
+    <w:lvl w:ilvl="1" w:tplc="04090019">
       <w:start w:val="1"/>
       <w:numFmt w:val="lowerLetter"/>
       <w:lvlText w:val="%2."/>

</xml_diff>

<commit_message>
edited the gitignore file to exclude the /temp folder
</commit_message>
<xml_diff>
--- a/documents/Configuration Manual.docx
+++ b/documents/Configuration Manual.docx
@@ -423,19 +423,13 @@
         <w:rPr>
           <w:b/>
         </w:rPr>
-        <w:t>Setting</w:t>
+        <w:t>Setup</w:t>
       </w:r>
       <w:r>
         <w:rPr>
           <w:b/>
         </w:rPr>
-        <w:t xml:space="preserve"> </w:t>
-      </w:r>
-      <w:r>
-        <w:rPr>
-          <w:b/>
-        </w:rPr>
-        <w:t>up:</w:t>
+        <w:t>:</w:t>
       </w:r>
     </w:p>
     <w:p>
@@ -696,6 +690,18 @@
       <w:pPr>
         <w:pStyle w:val="ListParagraph"/>
         <w:numPr>
+          <w:ilvl w:val="1"/>
+          <w:numId w:val="2"/>
+        </w:numPr>
+      </w:pPr>
+      <w:r>
+        <w:t>sudo npm install json2csv</w:t>
+      </w:r>
+    </w:p>
+    <w:p>
+      <w:pPr>
+        <w:pStyle w:val="ListParagraph"/>
+        <w:numPr>
           <w:ilvl w:val="0"/>
           <w:numId w:val="2"/>
         </w:numPr>
@@ -748,8 +754,6 @@
       <w:r>
         <w:t>-</w:t>
       </w:r>
-      <w:bookmarkStart w:id="0" w:name="_GoBack"/>
-      <w:bookmarkEnd w:id="0"/>
       <w:r>
         <w:t>dbpath .</w:t>
       </w:r>
@@ -814,6 +818,51 @@
       </w:hyperlink>
       <w:r>
         <w:t>) to load the home page.</w:t>
+      </w:r>
+    </w:p>
+    <w:p/>
+    <w:p>
+      <w:pPr>
+        <w:pStyle w:val="ListParagraph"/>
+        <w:numPr>
+          <w:ilvl w:val="0"/>
+          <w:numId w:val="6"/>
+        </w:numPr>
+      </w:pPr>
+      <w:r>
+        <w:t>Data Setup:</w:t>
+      </w:r>
+    </w:p>
+    <w:p>
+      <w:pPr>
+        <w:pStyle w:val="ListParagraph"/>
+        <w:numPr>
+          <w:ilvl w:val="1"/>
+          <w:numId w:val="6"/>
+        </w:numPr>
+      </w:pPr>
+      <w:r>
+        <w:t>mongodump –out /data/backup.</w:t>
+      </w:r>
+    </w:p>
+    <w:p>
+      <w:pPr>
+        <w:pStyle w:val="ListParagraph"/>
+        <w:numPr>
+          <w:ilvl w:val="1"/>
+          <w:numId w:val="6"/>
+        </w:numPr>
+      </w:pPr>
+      <w:r>
+        <w:t>m</w:t>
+      </w:r>
+      <w:bookmarkStart w:id="0" w:name="_GoBack"/>
+      <w:bookmarkEnd w:id="0"/>
+      <w:r>
+        <w:t>ongorestore –drop –db db_name</w:t>
+      </w:r>
+      <w:r>
+        <w:t xml:space="preserve"> &lt;project dir&gt;/db_backup/db_folder_name</w:t>
       </w:r>
     </w:p>
     <w:p/>
@@ -1041,7 +1090,7 @@
         <w:rFonts w:hint="default"/>
       </w:rPr>
     </w:lvl>
-    <w:lvl w:ilvl="1" w:tplc="04090019" w:tentative="1">
+    <w:lvl w:ilvl="1" w:tplc="04090019">
       <w:start w:val="1"/>
       <w:numFmt w:val="lowerLetter"/>
       <w:lvlText w:val="%2."/>

</xml_diff>

<commit_message>
adjusted the color for the output distribution diagrams
</commit_message>
<xml_diff>
--- a/documents/Configuration Manual.docx
+++ b/documents/Configuration Manual.docx
@@ -10,13 +10,23 @@
           <w:szCs w:val="36"/>
         </w:rPr>
       </w:pPr>
+      <w:proofErr w:type="spellStart"/>
       <w:r>
         <w:rPr>
           <w:b/>
           <w:sz w:val="36"/>
           <w:szCs w:val="36"/>
         </w:rPr>
-        <w:t>UMLx System Tutorial</w:t>
+        <w:t>UMLx</w:t>
+      </w:r>
+      <w:proofErr w:type="spellEnd"/>
+      <w:r>
+        <w:rPr>
+          <w:b/>
+          <w:sz w:val="36"/>
+          <w:szCs w:val="36"/>
+        </w:rPr>
+        <w:t xml:space="preserve"> System Tutorial</w:t>
       </w:r>
       <w:r>
         <w:rPr>
@@ -56,9 +66,11 @@
       <w:pPr>
         <w:ind w:firstLine="360"/>
       </w:pPr>
+      <w:proofErr w:type="gramStart"/>
       <w:r>
         <w:t>data</w:t>
       </w:r>
+      <w:proofErr w:type="gramEnd"/>
       <w:r>
         <w:t>/:</w:t>
       </w:r>
@@ -78,17 +90,49 @@
         <w:t xml:space="preserve">collected </w:t>
       </w:r>
       <w:r>
-        <w:t>from the selected projects, there might be more to be added in the future. The files with surfix .xml are exported from Enterprise Architect for the UML diagrams.</w:t>
-      </w:r>
-    </w:p>
-    <w:p>
-      <w:r>
-        <w:t xml:space="preserve">      db_backup/: the backup of current database, which is based on MongoDB.</w:t>
-      </w:r>
-    </w:p>
-    <w:p>
-      <w:r>
-        <w:t xml:space="preserve">      documents/: the documents about the </w:t>
+        <w:t xml:space="preserve">from the selected projects, there might be more to be added in the future. The files with </w:t>
+      </w:r>
+      <w:proofErr w:type="spellStart"/>
+      <w:r>
+        <w:t>surfix</w:t>
+      </w:r>
+      <w:proofErr w:type="spellEnd"/>
+      <w:r>
+        <w:t xml:space="preserve"> .xml are exported from Enterprise Architect for the UML diagrams.</w:t>
+      </w:r>
+    </w:p>
+    <w:p>
+      <w:r>
+        <w:t xml:space="preserve">      </w:t>
+      </w:r>
+      <w:proofErr w:type="spellStart"/>
+      <w:r>
+        <w:t>db_backup</w:t>
+      </w:r>
+      <w:proofErr w:type="spellEnd"/>
+      <w:r>
+        <w:t xml:space="preserve">/: the backup of current database, which is based on </w:t>
+      </w:r>
+      <w:proofErr w:type="spellStart"/>
+      <w:r>
+        <w:t>MongoDB</w:t>
+      </w:r>
+      <w:proofErr w:type="spellEnd"/>
+      <w:r>
+        <w:t>.</w:t>
+      </w:r>
+    </w:p>
+    <w:p>
+      <w:r>
+        <w:t xml:space="preserve">      </w:t>
+      </w:r>
+      <w:proofErr w:type="gramStart"/>
+      <w:r>
+        <w:t>documents</w:t>
+      </w:r>
+      <w:proofErr w:type="gramEnd"/>
+      <w:r>
+        <w:t xml:space="preserve">/: the documents about the </w:t>
       </w:r>
       <w:r>
         <w:t xml:space="preserve">system </w:t>
@@ -114,18 +158,50 @@
     </w:p>
     <w:p>
       <w:r>
-        <w:t xml:space="preserve">      Diagram_profilers/: includes the basic operations to analyse the parsed UML diagrams. For example, UseCaseProcess.js includes the methods to identi</w:t>
+        <w:t xml:space="preserve">      </w:t>
+      </w:r>
+      <w:proofErr w:type="spellStart"/>
+      <w:r>
+        <w:t>Diagram_profilers</w:t>
+      </w:r>
+      <w:proofErr w:type="spellEnd"/>
+      <w:r>
+        <w:t xml:space="preserve">/: includes the basic operations to </w:t>
+      </w:r>
+      <w:proofErr w:type="spellStart"/>
+      <w:r>
+        <w:t>analyse</w:t>
+      </w:r>
+      <w:proofErr w:type="spellEnd"/>
+      <w:r>
+        <w:t xml:space="preserve"> the parsed UML diagrams. For example, UseCaseProcess.js includes the methods to identi</w:t>
       </w:r>
       <w:r>
         <w:t>fy transactions and categorize</w:t>
       </w:r>
       <w:r>
-        <w:t xml:space="preserve"> transactions from robustness diagrams, sequence diagrams, etc. DomainModelProcess.js includes the operations to analyse class diagrams.</w:t>
-      </w:r>
-    </w:p>
-    <w:p>
-      <w:r>
-        <w:t xml:space="preserve">      Drivers/: includes the operations to deal with specific kinds of UML diagrams. The source code package is not currently used, since the operations are actually contained in Diagram_profilers.</w:t>
+        <w:t xml:space="preserve"> transactions from robustness diagrams, sequence diagrams, etc. DomainModelProcess.js includes the operations to </w:t>
+      </w:r>
+      <w:proofErr w:type="spellStart"/>
+      <w:r>
+        <w:t>analyse</w:t>
+      </w:r>
+      <w:proofErr w:type="spellEnd"/>
+      <w:r>
+        <w:t xml:space="preserve"> class diagrams.</w:t>
+      </w:r>
+    </w:p>
+    <w:p>
+      <w:r>
+        <w:t xml:space="preserve">      Drivers/: includes the operations to deal with specific kinds of UML diagrams. The source code package is not currently used, since the operations are actually contained in </w:t>
+      </w:r>
+      <w:proofErr w:type="spellStart"/>
+      <w:r>
+        <w:t>Diagram_profilers</w:t>
+      </w:r>
+      <w:proofErr w:type="spellEnd"/>
+      <w:r>
+        <w:t>.</w:t>
       </w:r>
     </w:p>
     <w:p>
@@ -153,12 +229,44 @@
     </w:p>
     <w:p>
       <w:r>
-        <w:t xml:space="preserve">     Model_platforms/: this folder contains the low level operations to parse a specific format of the exported files for UML models. For example, ea/XMI2.1Parser.js parses the information from the xml files exported from Enterprise Architect.</w:t>
-      </w:r>
-    </w:p>
-    <w:p>
-      <w:r>
-        <w:t xml:space="preserve">     Node_modules/: includes the installed nodejs plugins. We usually don’t touch the folder.</w:t>
+        <w:t xml:space="preserve">     </w:t>
+      </w:r>
+      <w:proofErr w:type="spellStart"/>
+      <w:r>
+        <w:t>Model_platforms</w:t>
+      </w:r>
+      <w:proofErr w:type="spellEnd"/>
+      <w:r>
+        <w:t xml:space="preserve">/: this folder contains the low level operations to parse a specific format of the exported files for UML models. For example, </w:t>
+      </w:r>
+      <w:proofErr w:type="spellStart"/>
+      <w:r>
+        <w:t>ea</w:t>
+      </w:r>
+      <w:proofErr w:type="spellEnd"/>
+      <w:r>
+        <w:t>/XMI2.1Parser.js parses the information from the xml files exported from Enterprise Architect.</w:t>
+      </w:r>
+    </w:p>
+    <w:p>
+      <w:r>
+        <w:t xml:space="preserve">     </w:t>
+      </w:r>
+      <w:proofErr w:type="spellStart"/>
+      <w:r>
+        <w:t>Node_modules</w:t>
+      </w:r>
+      <w:proofErr w:type="spellEnd"/>
+      <w:r>
+        <w:t xml:space="preserve">/: includes the installed </w:t>
+      </w:r>
+      <w:proofErr w:type="spellStart"/>
+      <w:r>
+        <w:t>nodejs</w:t>
+      </w:r>
+      <w:proofErr w:type="spellEnd"/>
+      <w:r>
+        <w:t xml:space="preserve"> plugins. We usually don’t touch the folder.</w:t>
       </w:r>
     </w:p>
     <w:p>
@@ -173,8 +281,13 @@
       <w:pPr>
         <w:ind w:firstLine="210"/>
       </w:pPr>
-      <w:r>
-        <w:t>Rscript/: includes the R scripts for statistical</w:t>
+      <w:proofErr w:type="spellStart"/>
+      <w:r>
+        <w:t>Rscript</w:t>
+      </w:r>
+      <w:proofErr w:type="spellEnd"/>
+      <w:r>
+        <w:t>/: includes the R scripts for statistical</w:t>
       </w:r>
       <w:r>
         <w:t xml:space="preserve"> analysis for the extracted information</w:t>
@@ -208,7 +321,15 @@
         <w:t>s</w:t>
       </w:r>
       <w:r>
-        <w:t xml:space="preserve"> for web pages, written with the Jade plugin of Nodejs.</w:t>
+        <w:t xml:space="preserve"> for web pages, written with the Jade plugin of </w:t>
+      </w:r>
+      <w:proofErr w:type="spellStart"/>
+      <w:r>
+        <w:t>Nodejs</w:t>
+      </w:r>
+      <w:proofErr w:type="spellEnd"/>
+      <w:r>
+        <w:t>.</w:t>
       </w:r>
     </w:p>
     <w:p>
@@ -280,8 +401,15 @@
       <w:r>
         <w:t xml:space="preserve"> </w:t>
       </w:r>
-      <w:r>
-        <w:t xml:space="preserve">Url access </w:t>
+      <w:proofErr w:type="spellStart"/>
+      <w:proofErr w:type="gramStart"/>
+      <w:r>
+        <w:t>Url</w:t>
+      </w:r>
+      <w:proofErr w:type="spellEnd"/>
+      <w:proofErr w:type="gramEnd"/>
+      <w:r>
+        <w:t xml:space="preserve"> access </w:t>
       </w:r>
       <w:r>
         <w:t xml:space="preserve">entries for </w:t>
@@ -335,12 +463,19 @@
       </w:r>
     </w:p>
     <w:p>
-      <w:r>
-        <w:t xml:space="preserve">Nodejs, </w:t>
-      </w:r>
+      <w:proofErr w:type="spellStart"/>
+      <w:r>
+        <w:t>Nodejs</w:t>
+      </w:r>
+      <w:proofErr w:type="spellEnd"/>
+      <w:r>
+        <w:t xml:space="preserve">, </w:t>
+      </w:r>
+      <w:proofErr w:type="spellStart"/>
       <w:r>
         <w:t>Javascript</w:t>
       </w:r>
+      <w:proofErr w:type="spellEnd"/>
       <w:r>
         <w:t>, HTML, CSS</w:t>
       </w:r>
@@ -368,20 +503,53 @@
       </w:r>
     </w:p>
     <w:p>
-      <w:r>
-        <w:t>NodeJs  (with modules: multer, admzip, express</w:t>
+      <w:proofErr w:type="spellStart"/>
+      <w:proofErr w:type="gramStart"/>
+      <w:r>
+        <w:t>NodeJs</w:t>
+      </w:r>
+      <w:proofErr w:type="spellEnd"/>
+      <w:r>
+        <w:t xml:space="preserve">  (</w:t>
+      </w:r>
+      <w:proofErr w:type="gramEnd"/>
+      <w:r>
+        <w:t xml:space="preserve">with modules: </w:t>
+      </w:r>
+      <w:proofErr w:type="spellStart"/>
+      <w:r>
+        <w:t>multer</w:t>
+      </w:r>
+      <w:proofErr w:type="spellEnd"/>
+      <w:r>
+        <w:t xml:space="preserve">, </w:t>
+      </w:r>
+      <w:proofErr w:type="spellStart"/>
+      <w:r>
+        <w:t>admzip</w:t>
+      </w:r>
+      <w:proofErr w:type="spellEnd"/>
+      <w:r>
+        <w:t xml:space="preserve">, </w:t>
+      </w:r>
+      <w:proofErr w:type="spellStart"/>
+      <w:r>
+        <w:t>express</w:t>
       </w:r>
       <w:r>
         <w:t>,path,jade</w:t>
       </w:r>
+      <w:proofErr w:type="spellEnd"/>
       <w:r>
         <w:t>)</w:t>
       </w:r>
     </w:p>
     <w:p>
+      <w:proofErr w:type="spellStart"/>
       <w:r>
         <w:t>MongoDB</w:t>
       </w:r>
+      <w:proofErr w:type="spellEnd"/>
     </w:p>
     <w:p/>
     <w:p>
@@ -440,8 +608,21 @@
           <w:numId w:val="2"/>
         </w:numPr>
       </w:pPr>
-      <w:r>
-        <w:t>install mongoDB. (</w:t>
+      <w:proofErr w:type="gramStart"/>
+      <w:r>
+        <w:t>install</w:t>
+      </w:r>
+      <w:proofErr w:type="gramEnd"/>
+      <w:r>
+        <w:t xml:space="preserve"> </w:t>
+      </w:r>
+      <w:proofErr w:type="spellStart"/>
+      <w:r>
+        <w:t>mongoDB</w:t>
+      </w:r>
+      <w:proofErr w:type="spellEnd"/>
+      <w:r>
+        <w:t>. (</w:t>
       </w:r>
       <w:hyperlink r:id="rId5" w:history="1">
         <w:r>
@@ -464,7 +645,15 @@
         </w:numPr>
       </w:pPr>
       <w:r>
-        <w:t>create the folder C:\data\db, otherwise the db was not able to start</w:t>
+        <w:t xml:space="preserve">create the folder C:\data\db, otherwise the </w:t>
+      </w:r>
+      <w:proofErr w:type="spellStart"/>
+      <w:r>
+        <w:t>db</w:t>
+      </w:r>
+      <w:proofErr w:type="spellEnd"/>
+      <w:r>
+        <w:t xml:space="preserve"> was not able to start</w:t>
       </w:r>
     </w:p>
     <w:p>
@@ -476,8 +665,13 @@
         </w:numPr>
       </w:pPr>
       <w:r>
-        <w:t>started MongoDB</w:t>
-      </w:r>
+        <w:t xml:space="preserve">started </w:t>
+      </w:r>
+      <w:proofErr w:type="spellStart"/>
+      <w:r>
+        <w:t>MongoDB</w:t>
+      </w:r>
+      <w:proofErr w:type="spellEnd"/>
     </w:p>
     <w:p>
       <w:pPr>
@@ -487,20 +681,94 @@
           <w:numId w:val="2"/>
         </w:numPr>
       </w:pPr>
-      <w:r>
-        <w:t xml:space="preserve">restore the backup </w:t>
+      <w:proofErr w:type="gramStart"/>
+      <w:r>
+        <w:t>restore</w:t>
+      </w:r>
+      <w:proofErr w:type="gramEnd"/>
+      <w:r>
+        <w:t xml:space="preserve"> the backup </w:t>
       </w:r>
       <w:r>
         <w:t>data</w:t>
       </w:r>
       <w:r>
-        <w:t>base, using: mongorestore &lt;Project Dir&gt;</w:t>
-      </w:r>
-      <w:r>
-        <w:t>/db_backup</w:t>
-      </w:r>
-      <w:r>
-        <w:t>, or restore the individual collections, using: mongorestore –drop –db model_info_collection &lt;Project Dir&gt;/db_backup/model_info_collection.</w:t>
+        <w:t xml:space="preserve">base, using: </w:t>
+      </w:r>
+      <w:proofErr w:type="spellStart"/>
+      <w:r>
+        <w:t>mongorestore</w:t>
+      </w:r>
+      <w:proofErr w:type="spellEnd"/>
+      <w:r>
+        <w:t xml:space="preserve"> &lt;Project </w:t>
+      </w:r>
+      <w:proofErr w:type="spellStart"/>
+      <w:r>
+        <w:t>Dir</w:t>
+      </w:r>
+      <w:proofErr w:type="spellEnd"/>
+      <w:r>
+        <w:t>&gt;</w:t>
+      </w:r>
+      <w:r>
+        <w:t>/</w:t>
+      </w:r>
+      <w:proofErr w:type="spellStart"/>
+      <w:r>
+        <w:t>db_backup</w:t>
+      </w:r>
+      <w:proofErr w:type="spellEnd"/>
+      <w:r>
+        <w:t xml:space="preserve">, or restore the individual collections, using: </w:t>
+      </w:r>
+      <w:proofErr w:type="spellStart"/>
+      <w:r>
+        <w:t>mongorestore</w:t>
+      </w:r>
+      <w:proofErr w:type="spellEnd"/>
+      <w:r>
+        <w:t xml:space="preserve"> –drop –</w:t>
+      </w:r>
+      <w:proofErr w:type="spellStart"/>
+      <w:r>
+        <w:t>db</w:t>
+      </w:r>
+      <w:proofErr w:type="spellEnd"/>
+      <w:r>
+        <w:t xml:space="preserve"> </w:t>
+      </w:r>
+      <w:proofErr w:type="spellStart"/>
+      <w:r>
+        <w:t>model_info_collection</w:t>
+      </w:r>
+      <w:proofErr w:type="spellEnd"/>
+      <w:r>
+        <w:t xml:space="preserve"> &lt;Project </w:t>
+      </w:r>
+      <w:proofErr w:type="spellStart"/>
+      <w:r>
+        <w:t>Dir</w:t>
+      </w:r>
+      <w:proofErr w:type="spellEnd"/>
+      <w:r>
+        <w:t>&gt;/</w:t>
+      </w:r>
+      <w:proofErr w:type="spellStart"/>
+      <w:r>
+        <w:t>db_backup</w:t>
+      </w:r>
+      <w:proofErr w:type="spellEnd"/>
+      <w:r>
+        <w:t>/</w:t>
+      </w:r>
+      <w:proofErr w:type="spellStart"/>
+      <w:r>
+        <w:t>model_info_collection</w:t>
+      </w:r>
+      <w:proofErr w:type="spellEnd"/>
+      <w:r>
+        <w:t>.</w:t>
       </w:r>
     </w:p>
     <w:p>
@@ -512,8 +780,13 @@
         </w:numPr>
       </w:pPr>
       <w:r>
-        <w:t>Install nodejs</w:t>
-      </w:r>
+        <w:t xml:space="preserve">Install </w:t>
+      </w:r>
+      <w:proofErr w:type="spellStart"/>
+      <w:r>
+        <w:t>nodejs</w:t>
+      </w:r>
+      <w:proofErr w:type="spellEnd"/>
       <w:r>
         <w:t>. (</w:t>
       </w:r>
@@ -522,6 +795,9 @@
       </w:r>
       <w:r>
         <w:t>)</w:t>
+      </w:r>
+      <w:r>
+        <w:t xml:space="preserve"> </w:t>
       </w:r>
     </w:p>
     <w:p>
@@ -533,7 +809,54 @@
         </w:numPr>
       </w:pPr>
       <w:r>
-        <w:t>Install nodejs packages using commands in terminal:</w:t>
+        <w:t>I</w:t>
+      </w:r>
+      <w:r>
+        <w:t>nstall dependencies using `</w:t>
+      </w:r>
+      <w:proofErr w:type="spellStart"/>
+      <w:r>
+        <w:t>npm</w:t>
+      </w:r>
+      <w:proofErr w:type="spellEnd"/>
+      <w:r>
+        <w:t xml:space="preserve"> install` from project </w:t>
+      </w:r>
+      <w:proofErr w:type="spellStart"/>
+      <w:r>
+        <w:t>dir</w:t>
+      </w:r>
+      <w:proofErr w:type="spellEnd"/>
+      <w:r>
+        <w:t xml:space="preserve"> &lt;Project </w:t>
+      </w:r>
+      <w:proofErr w:type="spellStart"/>
+      <w:r>
+        <w:t>Dir</w:t>
+      </w:r>
+      <w:proofErr w:type="spellEnd"/>
+      <w:r>
+        <w:t>&gt;</w:t>
+      </w:r>
+    </w:p>
+    <w:p>
+      <w:pPr>
+        <w:pStyle w:val="ListParagraph"/>
+        <w:numPr>
+          <w:ilvl w:val="0"/>
+          <w:numId w:val="2"/>
+        </w:numPr>
+      </w:pPr>
+      <w:r>
+        <w:t xml:space="preserve">Start </w:t>
+      </w:r>
+      <w:proofErr w:type="spellStart"/>
+      <w:r>
+        <w:t>mongodb</w:t>
+      </w:r>
+      <w:proofErr w:type="spellEnd"/>
+      <w:r>
+        <w:t>:</w:t>
       </w:r>
     </w:p>
     <w:p>
@@ -545,16 +868,31 @@
         </w:numPr>
       </w:pPr>
       <w:r>
-        <w:t xml:space="preserve">sudo </w:t>
-      </w:r>
-      <w:r>
-        <w:t xml:space="preserve">npm </w:t>
-      </w:r>
-      <w:r>
-        <w:t xml:space="preserve">install </w:t>
-      </w:r>
-      <w:r>
-        <w:t>express</w:t>
+        <w:t xml:space="preserve">Navigate to the database folder of </w:t>
+      </w:r>
+      <w:proofErr w:type="spellStart"/>
+      <w:r>
+        <w:t>MongoDB</w:t>
+      </w:r>
+      <w:proofErr w:type="spellEnd"/>
+      <w:r>
+        <w:t xml:space="preserve">. The default folder for </w:t>
+      </w:r>
+      <w:proofErr w:type="spellStart"/>
+      <w:r>
+        <w:t>MongoDB</w:t>
+      </w:r>
+      <w:proofErr w:type="spellEnd"/>
+      <w:r>
+        <w:t xml:space="preserve"> installation </w:t>
+      </w:r>
+      <w:proofErr w:type="gramStart"/>
+      <w:r>
+        <w:t>is :</w:t>
+      </w:r>
+      <w:proofErr w:type="gramEnd"/>
+      <w:r>
+        <w:t xml:space="preserve"> ~/Documents/db.</w:t>
       </w:r>
     </w:p>
     <w:p>
@@ -566,16 +904,51 @@
         </w:numPr>
       </w:pPr>
       <w:r>
-        <w:t xml:space="preserve">sudo </w:t>
-      </w:r>
-      <w:r>
-        <w:t xml:space="preserve">npm </w:t>
-      </w:r>
-      <w:r>
-        <w:t xml:space="preserve">install </w:t>
-      </w:r>
-      <w:r>
-        <w:t>multer</w:t>
+        <w:t xml:space="preserve">Using command to start </w:t>
+      </w:r>
+      <w:proofErr w:type="spellStart"/>
+      <w:proofErr w:type="gramStart"/>
+      <w:r>
+        <w:t>mongoDB</w:t>
+      </w:r>
+      <w:proofErr w:type="spellEnd"/>
+      <w:r>
+        <w:t xml:space="preserve"> :</w:t>
+      </w:r>
+      <w:proofErr w:type="gramEnd"/>
+      <w:r>
+        <w:t xml:space="preserve"> </w:t>
+      </w:r>
+      <w:proofErr w:type="spellStart"/>
+      <w:r>
+        <w:t>mongod</w:t>
+      </w:r>
+      <w:proofErr w:type="spellEnd"/>
+      <w:r>
+        <w:t xml:space="preserve"> –</w:t>
+      </w:r>
+      <w:r>
+        <w:t>-</w:t>
+      </w:r>
+      <w:proofErr w:type="spellStart"/>
+      <w:r>
+        <w:t>dbpath</w:t>
+      </w:r>
+      <w:proofErr w:type="spellEnd"/>
+      <w:r>
+        <w:t xml:space="preserve"> .</w:t>
+      </w:r>
+    </w:p>
+    <w:p>
+      <w:pPr>
+        <w:pStyle w:val="ListParagraph"/>
+        <w:numPr>
+          <w:ilvl w:val="0"/>
+          <w:numId w:val="2"/>
+        </w:numPr>
+      </w:pPr>
+      <w:r>
+        <w:t>Start web service:</w:t>
       </w:r>
     </w:p>
     <w:p>
@@ -587,16 +960,7 @@
         </w:numPr>
       </w:pPr>
       <w:r>
-        <w:t xml:space="preserve">sudo </w:t>
-      </w:r>
-      <w:r>
-        <w:t xml:space="preserve">npm </w:t>
-      </w:r>
-      <w:r>
-        <w:t xml:space="preserve">install </w:t>
-      </w:r>
-      <w:r>
-        <w:t>adm-zip</w:t>
+        <w:t>Navigate to your project root folder.</w:t>
       </w:r>
     </w:p>
     <w:p>
@@ -608,190 +972,20 @@
         </w:numPr>
       </w:pPr>
       <w:r>
-        <w:t xml:space="preserve">sudo </w:t>
-      </w:r>
-      <w:r>
-        <w:t xml:space="preserve">npm </w:t>
-      </w:r>
-      <w:r>
-        <w:t xml:space="preserve">install </w:t>
-      </w:r>
-      <w:r>
-        <w:t>path</w:t>
-      </w:r>
-    </w:p>
-    <w:p>
-      <w:pPr>
-        <w:pStyle w:val="ListParagraph"/>
-        <w:numPr>
-          <w:ilvl w:val="1"/>
-          <w:numId w:val="2"/>
-        </w:numPr>
-      </w:pPr>
-      <w:r>
-        <w:t xml:space="preserve">sudo </w:t>
-      </w:r>
-      <w:r>
-        <w:t xml:space="preserve">npm </w:t>
-      </w:r>
-      <w:r>
-        <w:t xml:space="preserve">install </w:t>
-      </w:r>
-      <w:r>
-        <w:t>jade</w:t>
-      </w:r>
-    </w:p>
-    <w:p>
-      <w:pPr>
-        <w:pStyle w:val="ListParagraph"/>
-        <w:numPr>
-          <w:ilvl w:val="1"/>
-          <w:numId w:val="2"/>
-        </w:numPr>
-      </w:pPr>
-      <w:r>
-        <w:t xml:space="preserve">sudo </w:t>
-      </w:r>
-      <w:r>
-        <w:t>npm install mongodb</w:t>
-      </w:r>
-    </w:p>
-    <w:p>
-      <w:pPr>
-        <w:pStyle w:val="ListParagraph"/>
-        <w:numPr>
-          <w:ilvl w:val="1"/>
-          <w:numId w:val="2"/>
-        </w:numPr>
-      </w:pPr>
-      <w:r>
-        <w:t xml:space="preserve">sudo </w:t>
-      </w:r>
-      <w:r>
-        <w:t>n</w:t>
-      </w:r>
-      <w:r>
-        <w:t>pm install eval</w:t>
-      </w:r>
-    </w:p>
-    <w:p>
-      <w:pPr>
-        <w:pStyle w:val="ListParagraph"/>
-        <w:numPr>
-          <w:ilvl w:val="1"/>
-          <w:numId w:val="2"/>
-        </w:numPr>
-      </w:pPr>
-      <w:r>
-        <w:t>sudo npm install xml2js</w:t>
-      </w:r>
-    </w:p>
-    <w:p>
-      <w:pPr>
-        <w:pStyle w:val="ListParagraph"/>
-        <w:numPr>
-          <w:ilvl w:val="1"/>
-          <w:numId w:val="2"/>
-        </w:numPr>
-      </w:pPr>
-      <w:r>
-        <w:t>sudo npm install json2csv</w:t>
-      </w:r>
-    </w:p>
-    <w:p>
-      <w:pPr>
-        <w:pStyle w:val="ListParagraph"/>
-        <w:numPr>
-          <w:ilvl w:val="0"/>
-          <w:numId w:val="2"/>
-        </w:numPr>
-      </w:pPr>
-      <w:r>
-        <w:t>I</w:t>
-      </w:r>
-      <w:r>
-        <w:t>nstall dependencies using `npm install` from project dir</w:t>
-      </w:r>
-    </w:p>
-    <w:p>
-      <w:pPr>
-        <w:pStyle w:val="ListParagraph"/>
-        <w:numPr>
-          <w:ilvl w:val="0"/>
-          <w:numId w:val="2"/>
-        </w:numPr>
-      </w:pPr>
-      <w:r>
-        <w:t>Start mongodb</w:t>
-      </w:r>
-      <w:r>
-        <w:t>:</w:t>
-      </w:r>
-    </w:p>
-    <w:p>
-      <w:pPr>
-        <w:pStyle w:val="ListParagraph"/>
-        <w:numPr>
-          <w:ilvl w:val="1"/>
-          <w:numId w:val="2"/>
-        </w:numPr>
-      </w:pPr>
-      <w:r>
-        <w:t>Navigate to the database folder of MongoDB. The default folder for MongoDB installation is : ~/Documents/db.</w:t>
-      </w:r>
-    </w:p>
-    <w:p>
-      <w:pPr>
-        <w:pStyle w:val="ListParagraph"/>
-        <w:numPr>
-          <w:ilvl w:val="1"/>
-          <w:numId w:val="2"/>
-        </w:numPr>
-      </w:pPr>
-      <w:r>
-        <w:t>Using command to start mongoDB : mongod –</w:t>
-      </w:r>
-      <w:r>
-        <w:t>-</w:t>
-      </w:r>
-      <w:r>
-        <w:t>dbpath .</w:t>
-      </w:r>
-    </w:p>
-    <w:p>
-      <w:pPr>
-        <w:pStyle w:val="ListParagraph"/>
-        <w:numPr>
-          <w:ilvl w:val="0"/>
-          <w:numId w:val="2"/>
-        </w:numPr>
-      </w:pPr>
-      <w:r>
-        <w:t>Start web service:</w:t>
-      </w:r>
-    </w:p>
-    <w:p>
-      <w:pPr>
-        <w:pStyle w:val="ListParagraph"/>
-        <w:numPr>
-          <w:ilvl w:val="1"/>
-          <w:numId w:val="2"/>
-        </w:numPr>
-      </w:pPr>
-      <w:r>
-        <w:t>Navigate to your project root folder.</w:t>
-      </w:r>
-    </w:p>
-    <w:p>
-      <w:pPr>
-        <w:pStyle w:val="ListParagraph"/>
-        <w:numPr>
-          <w:ilvl w:val="1"/>
-          <w:numId w:val="2"/>
-        </w:numPr>
-      </w:pPr>
-      <w:r>
-        <w:t>Using command to start UMLxServices: node ./UMLxServices.js</w:t>
+        <w:t xml:space="preserve">Using command to start </w:t>
+      </w:r>
+      <w:proofErr w:type="spellStart"/>
+      <w:r>
+        <w:t>UMLxServices</w:t>
+      </w:r>
+      <w:proofErr w:type="spellEnd"/>
+      <w:r>
+        <w:t>: node ./UM</w:t>
+      </w:r>
+      <w:bookmarkStart w:id="0" w:name="_GoBack"/>
+      <w:bookmarkEnd w:id="0"/>
+      <w:r>
+        <w:t>LxServices.js</w:t>
       </w:r>
     </w:p>
     <w:p>
@@ -841,8 +1035,15 @@
           <w:numId w:val="6"/>
         </w:numPr>
       </w:pPr>
-      <w:r>
-        <w:t>mongodump –out /data/backup.</w:t>
+      <w:proofErr w:type="spellStart"/>
+      <w:proofErr w:type="gramStart"/>
+      <w:r>
+        <w:t>mongodump</w:t>
+      </w:r>
+      <w:proofErr w:type="spellEnd"/>
+      <w:proofErr w:type="gramEnd"/>
+      <w:r>
+        <w:t xml:space="preserve"> –out /data/backup.</w:t>
       </w:r>
     </w:p>
     <w:p>
@@ -853,17 +1054,54 @@
           <w:numId w:val="6"/>
         </w:numPr>
       </w:pPr>
+      <w:proofErr w:type="spellStart"/>
       <w:r>
         <w:t>m</w:t>
       </w:r>
-      <w:bookmarkStart w:id="0" w:name="_GoBack"/>
-      <w:bookmarkEnd w:id="0"/>
-      <w:r>
-        <w:t>ongorestore –drop –db db_name</w:t>
-      </w:r>
-      <w:r>
-        <w:t xml:space="preserve"> &lt;project dir&gt;/db_backup/db_folder_name</w:t>
-      </w:r>
+      <w:r>
+        <w:t>ongorestore</w:t>
+      </w:r>
+      <w:proofErr w:type="spellEnd"/>
+      <w:r>
+        <w:t xml:space="preserve"> –drop –</w:t>
+      </w:r>
+      <w:proofErr w:type="spellStart"/>
+      <w:r>
+        <w:t>db</w:t>
+      </w:r>
+      <w:proofErr w:type="spellEnd"/>
+      <w:r>
+        <w:t xml:space="preserve"> </w:t>
+      </w:r>
+      <w:proofErr w:type="spellStart"/>
+      <w:r>
+        <w:t>db_name</w:t>
+      </w:r>
+      <w:proofErr w:type="spellEnd"/>
+      <w:r>
+        <w:t xml:space="preserve"> &lt;project </w:t>
+      </w:r>
+      <w:proofErr w:type="spellStart"/>
+      <w:r>
+        <w:t>dir</w:t>
+      </w:r>
+      <w:proofErr w:type="spellEnd"/>
+      <w:r>
+        <w:t>&gt;/</w:t>
+      </w:r>
+      <w:proofErr w:type="spellStart"/>
+      <w:r>
+        <w:t>db_backup</w:t>
+      </w:r>
+      <w:proofErr w:type="spellEnd"/>
+      <w:r>
+        <w:t>/</w:t>
+      </w:r>
+      <w:proofErr w:type="spellStart"/>
+      <w:r>
+        <w:t>db_folder_name</w:t>
+      </w:r>
+      <w:proofErr w:type="spellEnd"/>
     </w:p>
     <w:p/>
     <w:p>
@@ -871,7 +1109,15 @@
         <w:t xml:space="preserve">Notes: sometimes </w:t>
       </w:r>
       <w:r>
-        <w:t>you may mess up the database for some reason. You can delete the mongodb and restore the backup database.</w:t>
+        <w:t xml:space="preserve">you may mess up the database for some reason. You can delete the </w:t>
+      </w:r>
+      <w:proofErr w:type="spellStart"/>
+      <w:r>
+        <w:t>mongodb</w:t>
+      </w:r>
+      <w:proofErr w:type="spellEnd"/>
+      <w:r>
+        <w:t xml:space="preserve"> and restore the backup database.</w:t>
       </w:r>
       <w:r>
         <w:t xml:space="preserve"> This tutorial is just the skeleton of the process of setting up the project. There might be some variations for different operation systems and environments, </w:t>
@@ -896,7 +1142,7 @@
 
 <file path=word/numbering.xml><?xml version="1.0" encoding="utf-8"?>
 <w:numbering xmlns:wpc="http://schemas.microsoft.com/office/word/2010/wordprocessingCanvas" xmlns:mc="http://schemas.openxmlformats.org/markup-compatibility/2006" xmlns:o="urn:schemas-microsoft-com:office:office" xmlns:r="http://schemas.openxmlformats.org/officeDocument/2006/relationships" xmlns:m="http://schemas.openxmlformats.org/officeDocument/2006/math" xmlns:v="urn:schemas-microsoft-com:vml" xmlns:wp14="http://schemas.microsoft.com/office/word/2010/wordprocessingDrawing" xmlns:wp="http://schemas.openxmlformats.org/drawingml/2006/wordprocessingDrawing" xmlns:w10="urn:schemas-microsoft-com:office:word" xmlns:w="http://schemas.openxmlformats.org/wordprocessingml/2006/main" xmlns:w14="http://schemas.microsoft.com/office/word/2010/wordml" xmlns:w15="http://schemas.microsoft.com/office/word/2012/wordml" xmlns:wpg="http://schemas.microsoft.com/office/word/2010/wordprocessingGroup" xmlns:wpi="http://schemas.microsoft.com/office/word/2010/wordprocessingInk" xmlns:wne="http://schemas.microsoft.com/office/word/2006/wordml" xmlns:wps="http://schemas.microsoft.com/office/word/2010/wordprocessingShape" mc:Ignorable="w14 w15 wp14">
-  <w:abstractNum w:abstractNumId="0" w15:restartNumberingAfterBreak="0">
+  <w:abstractNum w:abstractNumId="0">
     <w:nsid w:val="01F8490B"/>
     <w:multiLevelType w:val="hybridMultilevel"/>
     <w:tmpl w:val="67F6CBB8"/>
@@ -985,7 +1231,7 @@
       </w:pPr>
     </w:lvl>
   </w:abstractNum>
-  <w:abstractNum w:abstractNumId="1" w15:restartNumberingAfterBreak="0">
+  <w:abstractNum w:abstractNumId="1">
     <w:nsid w:val="0D3B3AD0"/>
     <w:multiLevelType w:val="hybridMultilevel"/>
     <w:tmpl w:val="83107660"/>
@@ -1074,7 +1320,7 @@
       </w:pPr>
     </w:lvl>
   </w:abstractNum>
-  <w:abstractNum w:abstractNumId="2" w15:restartNumberingAfterBreak="0">
+  <w:abstractNum w:abstractNumId="2">
     <w:nsid w:val="2810193F"/>
     <w:multiLevelType w:val="hybridMultilevel"/>
     <w:tmpl w:val="B8AC1AFE"/>
@@ -1163,7 +1409,7 @@
       </w:pPr>
     </w:lvl>
   </w:abstractNum>
-  <w:abstractNum w:abstractNumId="3" w15:restartNumberingAfterBreak="0">
+  <w:abstractNum w:abstractNumId="3">
     <w:nsid w:val="39CF03E9"/>
     <w:multiLevelType w:val="hybridMultilevel"/>
     <w:tmpl w:val="D30AAD0C"/>
@@ -1252,7 +1498,7 @@
       </w:pPr>
     </w:lvl>
   </w:abstractNum>
-  <w:abstractNum w:abstractNumId="4" w15:restartNumberingAfterBreak="0">
+  <w:abstractNum w:abstractNumId="4">
     <w:nsid w:val="3F863417"/>
     <w:multiLevelType w:val="hybridMultilevel"/>
     <w:tmpl w:val="006A46BE"/>
@@ -1341,7 +1587,7 @@
       </w:pPr>
     </w:lvl>
   </w:abstractNum>
-  <w:abstractNum w:abstractNumId="5" w15:restartNumberingAfterBreak="0">
+  <w:abstractNum w:abstractNumId="5">
     <w:nsid w:val="50B73E53"/>
     <w:multiLevelType w:val="hybridMultilevel"/>
     <w:tmpl w:val="D9BC8486"/>

</xml_diff>

<commit_message>
adjusted the icons for the nodes
</commit_message>
<xml_diff>
--- a/documents/Configuration Manual.docx
+++ b/documents/Configuration Manual.docx
@@ -10,13 +10,23 @@
           <w:szCs w:val="36"/>
         </w:rPr>
       </w:pPr>
+      <w:proofErr w:type="spellStart"/>
       <w:r>
         <w:rPr>
           <w:b/>
           <w:sz w:val="36"/>
           <w:szCs w:val="36"/>
         </w:rPr>
-        <w:t>UMLx System Tutorial</w:t>
+        <w:t>UMLx</w:t>
+      </w:r>
+      <w:proofErr w:type="spellEnd"/>
+      <w:r>
+        <w:rPr>
+          <w:b/>
+          <w:sz w:val="36"/>
+          <w:szCs w:val="36"/>
+        </w:rPr>
+        <w:t xml:space="preserve"> System Tutorial</w:t>
       </w:r>
       <w:r>
         <w:rPr>
@@ -56,9 +66,11 @@
       <w:pPr>
         <w:ind w:firstLine="360"/>
       </w:pPr>
+      <w:proofErr w:type="gramStart"/>
       <w:r>
         <w:t>data</w:t>
       </w:r>
+      <w:proofErr w:type="gramEnd"/>
       <w:r>
         <w:t>/:</w:t>
       </w:r>
@@ -78,17 +90,49 @@
         <w:t xml:space="preserve">collected </w:t>
       </w:r>
       <w:r>
-        <w:t>from the selected projects, there might be more to be added in the future. The files with surfix .xml are exported from Enterprise Architect for the UML diagrams.</w:t>
-      </w:r>
-    </w:p>
-    <w:p>
-      <w:r>
-        <w:t xml:space="preserve">      db_backup/: the backup of current database, which is based on MongoDB.</w:t>
-      </w:r>
-    </w:p>
-    <w:p>
-      <w:r>
-        <w:t xml:space="preserve">      documents/: the documents about the </w:t>
+        <w:t xml:space="preserve">from the selected projects, there might be more to be added in the future. The files with </w:t>
+      </w:r>
+      <w:proofErr w:type="spellStart"/>
+      <w:r>
+        <w:t>surfix</w:t>
+      </w:r>
+      <w:proofErr w:type="spellEnd"/>
+      <w:r>
+        <w:t xml:space="preserve"> .xml are exported from Enterprise Architect for the UML diagrams.</w:t>
+      </w:r>
+    </w:p>
+    <w:p>
+      <w:r>
+        <w:t xml:space="preserve">      </w:t>
+      </w:r>
+      <w:proofErr w:type="spellStart"/>
+      <w:r>
+        <w:t>db_backup</w:t>
+      </w:r>
+      <w:proofErr w:type="spellEnd"/>
+      <w:r>
+        <w:t xml:space="preserve">/: the backup of current database, which is based on </w:t>
+      </w:r>
+      <w:proofErr w:type="spellStart"/>
+      <w:r>
+        <w:t>MongoDB</w:t>
+      </w:r>
+      <w:proofErr w:type="spellEnd"/>
+      <w:r>
+        <w:t>.</w:t>
+      </w:r>
+    </w:p>
+    <w:p>
+      <w:r>
+        <w:t xml:space="preserve">      </w:t>
+      </w:r>
+      <w:proofErr w:type="gramStart"/>
+      <w:r>
+        <w:t>documents</w:t>
+      </w:r>
+      <w:proofErr w:type="gramEnd"/>
+      <w:r>
+        <w:t xml:space="preserve">/: the documents about the </w:t>
       </w:r>
       <w:r>
         <w:t xml:space="preserve">system </w:t>
@@ -117,12 +161,18 @@
         <w:t xml:space="preserve"> </w:t>
       </w:r>
       <w:r>
-        <w:t xml:space="preserve">    e</w:t>
-      </w:r>
-      <w:bookmarkStart w:id="0" w:name="_GoBack"/>
-      <w:bookmarkEnd w:id="0"/>
-      <w:r>
-        <w:t>valuators/: this folder contains high level analysis for the extracted information from UML diagrams. For example, to use the number of transactions to calculate Use Case Point.</w:t>
+        <w:t xml:space="preserve">    </w:t>
+      </w:r>
+      <w:proofErr w:type="gramStart"/>
+      <w:r>
+        <w:t>e</w:t>
+      </w:r>
+      <w:r>
+        <w:t>valuators</w:t>
+      </w:r>
+      <w:proofErr w:type="gramEnd"/>
+      <w:r>
+        <w:t>/: this folder contains high level analysis for the extracted information from UML diagrams. For example, to use the number of transactions to calculate Use Case Point.</w:t>
       </w:r>
       <w:r>
         <w:t xml:space="preserve"> Each of the JS </w:t>
@@ -145,42 +195,92 @@
     </w:p>
     <w:p>
       <w:r>
-        <w:t xml:space="preserve">    model_drawers/: include the methods to visualize the extracted models, for example, user-system interaction model, transaction, etc.</w:t>
-      </w:r>
-    </w:p>
-    <w:p>
-      <w:r>
-        <w:t xml:space="preserve">     m</w:t>
-      </w:r>
-      <w:r>
-        <w:t>odel_platforms/: this folder contains the low level operations to parse a specific format of the exported files for UML models. For example, ea/XMI2.1Parser.js parses the information from the xml files exported from Enterprise Architect.</w:t>
-      </w:r>
-    </w:p>
-    <w:p>
-      <w:r>
-        <w:t xml:space="preserve">     n</w:t>
-      </w:r>
-      <w:r>
-        <w:t>ode_modules/: includes the installed nodejs plugins. We usually don’t touch the folder.</w:t>
+        <w:t xml:space="preserve">    </w:t>
+      </w:r>
+      <w:proofErr w:type="spellStart"/>
+      <w:r>
+        <w:t>model_drawers</w:t>
+      </w:r>
+      <w:proofErr w:type="spellEnd"/>
+      <w:r>
+        <w:t>/: include the methods to visualize the extracted models, for example, user-system interaction model, transaction, etc.</w:t>
+      </w:r>
+    </w:p>
+    <w:p>
+      <w:r>
+        <w:t xml:space="preserve">     </w:t>
+      </w:r>
+      <w:proofErr w:type="spellStart"/>
+      <w:r>
+        <w:t>m</w:t>
+      </w:r>
+      <w:r>
+        <w:t>odel_platforms</w:t>
+      </w:r>
+      <w:proofErr w:type="spellEnd"/>
+      <w:r>
+        <w:t xml:space="preserve">/: this folder contains the low level operations to parse a specific format of the exported files for UML models. For example, </w:t>
+      </w:r>
+      <w:proofErr w:type="spellStart"/>
+      <w:r>
+        <w:t>ea</w:t>
+      </w:r>
+      <w:proofErr w:type="spellEnd"/>
+      <w:r>
+        <w:t>/XMI2.1Parser.js parses the information from the xml files exported from Enterprise Architect.</w:t>
+      </w:r>
+    </w:p>
+    <w:p>
+      <w:r>
+        <w:t xml:space="preserve">     </w:t>
+      </w:r>
+      <w:proofErr w:type="spellStart"/>
+      <w:r>
+        <w:t>n</w:t>
+      </w:r>
+      <w:r>
+        <w:t>ode_modules</w:t>
+      </w:r>
+      <w:proofErr w:type="spellEnd"/>
+      <w:r>
+        <w:t xml:space="preserve">/: includes the installed </w:t>
+      </w:r>
+      <w:proofErr w:type="spellStart"/>
+      <w:r>
+        <w:t>nodejs</w:t>
+      </w:r>
+      <w:proofErr w:type="spellEnd"/>
+      <w:r>
+        <w:t xml:space="preserve"> plugins. We usually don’t touch the folder.</w:t>
       </w:r>
     </w:p>
     <w:p>
       <w:pPr>
         <w:ind w:firstLine="210"/>
       </w:pPr>
+      <w:proofErr w:type="gramStart"/>
       <w:r>
         <w:t>p</w:t>
       </w:r>
       <w:r>
-        <w:t>ublic/: stores the uploaded data (the exported UML files) from the web portal, also the outputs from different analysis.</w:t>
+        <w:t>ublic</w:t>
+      </w:r>
+      <w:proofErr w:type="gramEnd"/>
+      <w:r>
+        <w:t>/: stores the uploaded data (the exported UML files) from the web portal, also the outputs from different analysis.</w:t>
       </w:r>
     </w:p>
     <w:p>
       <w:pPr>
         <w:ind w:firstLine="210"/>
       </w:pPr>
-      <w:r>
-        <w:t>Rscript/: includes the R scripts for statistical</w:t>
+      <w:proofErr w:type="spellStart"/>
+      <w:r>
+        <w:t>Rscript</w:t>
+      </w:r>
+      <w:proofErr w:type="spellEnd"/>
+      <w:r>
+        <w:t>/: includes the R scripts for statistical</w:t>
       </w:r>
       <w:r>
         <w:t xml:space="preserve"> analysis for the extracted information</w:t>
@@ -214,7 +314,15 @@
         <w:t>s</w:t>
       </w:r>
       <w:r>
-        <w:t xml:space="preserve"> for web pages, written with the Jade plugin of Nodejs.</w:t>
+        <w:t xml:space="preserve"> for web pages, written with the Jade plugin of </w:t>
+      </w:r>
+      <w:proofErr w:type="spellStart"/>
+      <w:r>
+        <w:t>Nodejs</w:t>
+      </w:r>
+      <w:proofErr w:type="spellEnd"/>
+      <w:r>
+        <w:t>.</w:t>
       </w:r>
     </w:p>
     <w:p>
@@ -312,8 +420,15 @@
       <w:r>
         <w:t xml:space="preserve"> </w:t>
       </w:r>
-      <w:r>
-        <w:t xml:space="preserve">Url access </w:t>
+      <w:proofErr w:type="spellStart"/>
+      <w:proofErr w:type="gramStart"/>
+      <w:r>
+        <w:t>Url</w:t>
+      </w:r>
+      <w:proofErr w:type="spellEnd"/>
+      <w:proofErr w:type="gramEnd"/>
+      <w:r>
+        <w:t xml:space="preserve"> access </w:t>
       </w:r>
       <w:r>
         <w:t xml:space="preserve">entries for </w:t>
@@ -367,12 +482,19 @@
       </w:r>
     </w:p>
     <w:p>
-      <w:r>
-        <w:t xml:space="preserve">Nodejs, </w:t>
-      </w:r>
+      <w:proofErr w:type="spellStart"/>
+      <w:r>
+        <w:t>Nodejs</w:t>
+      </w:r>
+      <w:proofErr w:type="spellEnd"/>
+      <w:r>
+        <w:t xml:space="preserve">, </w:t>
+      </w:r>
+      <w:proofErr w:type="spellStart"/>
       <w:r>
         <w:t>Javascript</w:t>
       </w:r>
+      <w:proofErr w:type="spellEnd"/>
       <w:r>
         <w:t>, HTML, CSS</w:t>
       </w:r>
@@ -401,19 +523,62 @@
       </w:r>
     </w:p>
     <w:p>
-      <w:r>
-        <w:t>NodeJs  (with modules: multer, admzip, express</w:t>
+      <w:proofErr w:type="spellStart"/>
+      <w:proofErr w:type="gramStart"/>
+      <w:r>
+        <w:t>NodeJs</w:t>
+      </w:r>
+      <w:proofErr w:type="spellEnd"/>
+      <w:r>
+        <w:t xml:space="preserve">  (</w:t>
+      </w:r>
+      <w:proofErr w:type="gramEnd"/>
+      <w:r>
+        <w:t xml:space="preserve">with modules: </w:t>
+      </w:r>
+      <w:proofErr w:type="spellStart"/>
+      <w:r>
+        <w:t>multer</w:t>
+      </w:r>
+      <w:proofErr w:type="spellEnd"/>
+      <w:r>
+        <w:t xml:space="preserve">, </w:t>
+      </w:r>
+      <w:proofErr w:type="spellStart"/>
+      <w:r>
+        <w:t>admzip</w:t>
+      </w:r>
+      <w:proofErr w:type="spellEnd"/>
+      <w:r>
+        <w:t xml:space="preserve">, </w:t>
+      </w:r>
+      <w:proofErr w:type="spellStart"/>
+      <w:r>
+        <w:t>express</w:t>
       </w:r>
       <w:r>
         <w:t>,path,jade</w:t>
       </w:r>
+      <w:proofErr w:type="spellEnd"/>
       <w:r>
         <w:t>)</w:t>
       </w:r>
     </w:p>
     <w:p>
+      <w:proofErr w:type="spellStart"/>
       <w:r>
         <w:t>MongoDB</w:t>
+      </w:r>
+      <w:proofErr w:type="spellEnd"/>
+    </w:p>
+    <w:p>
+      <w:proofErr w:type="spellStart"/>
+      <w:r>
+        <w:t>Graphviz</w:t>
+      </w:r>
+      <w:proofErr w:type="spellEnd"/>
+      <w:r>
+        <w:t xml:space="preserve"> 3.2.5</w:t>
       </w:r>
     </w:p>
     <w:p/>
@@ -456,6 +621,12 @@
         <w:rPr>
           <w:b/>
         </w:rPr>
+        <w:t xml:space="preserve">Server </w:t>
+      </w:r>
+      <w:r>
+        <w:rPr>
+          <w:b/>
+        </w:rPr>
         <w:t>Setup</w:t>
       </w:r>
       <w:r>
@@ -473,8 +644,21 @@
           <w:numId w:val="2"/>
         </w:numPr>
       </w:pPr>
-      <w:r>
-        <w:t>install mongoDB. (</w:t>
+      <w:proofErr w:type="gramStart"/>
+      <w:r>
+        <w:t>install</w:t>
+      </w:r>
+      <w:proofErr w:type="gramEnd"/>
+      <w:r>
+        <w:t xml:space="preserve"> </w:t>
+      </w:r>
+      <w:proofErr w:type="spellStart"/>
+      <w:r>
+        <w:t>mongoDB</w:t>
+      </w:r>
+      <w:proofErr w:type="spellEnd"/>
+      <w:r>
+        <w:t>. (</w:t>
       </w:r>
       <w:hyperlink r:id="rId5" w:history="1">
         <w:r>
@@ -497,7 +681,15 @@
         </w:numPr>
       </w:pPr>
       <w:r>
-        <w:t>create the folder C:\data\db, otherwise the db was not able to start</w:t>
+        <w:t xml:space="preserve">create the folder C:\data\db, otherwise the </w:t>
+      </w:r>
+      <w:proofErr w:type="spellStart"/>
+      <w:r>
+        <w:t>db</w:t>
+      </w:r>
+      <w:proofErr w:type="spellEnd"/>
+      <w:r>
+        <w:t xml:space="preserve"> was not able to start</w:t>
       </w:r>
     </w:p>
     <w:p>
@@ -509,8 +701,13 @@
         </w:numPr>
       </w:pPr>
       <w:r>
-        <w:t>started MongoDB</w:t>
-      </w:r>
+        <w:t xml:space="preserve">started </w:t>
+      </w:r>
+      <w:proofErr w:type="spellStart"/>
+      <w:r>
+        <w:t>MongoDB</w:t>
+      </w:r>
+      <w:proofErr w:type="spellEnd"/>
     </w:p>
     <w:p>
       <w:pPr>
@@ -520,20 +717,94 @@
           <w:numId w:val="2"/>
         </w:numPr>
       </w:pPr>
-      <w:r>
-        <w:t xml:space="preserve">restore the backup </w:t>
+      <w:proofErr w:type="gramStart"/>
+      <w:r>
+        <w:t>restore</w:t>
+      </w:r>
+      <w:proofErr w:type="gramEnd"/>
+      <w:r>
+        <w:t xml:space="preserve"> the backup </w:t>
       </w:r>
       <w:r>
         <w:t>data</w:t>
       </w:r>
       <w:r>
-        <w:t>base, using: mongorestore &lt;Project Dir&gt;</w:t>
-      </w:r>
-      <w:r>
-        <w:t>/db_backup</w:t>
-      </w:r>
-      <w:r>
-        <w:t>, or restore the individual collections, using: mongorestore –drop –db model_info_collection &lt;Project Dir&gt;/db_backup/model_info_collection.</w:t>
+        <w:t xml:space="preserve">base, using: </w:t>
+      </w:r>
+      <w:proofErr w:type="spellStart"/>
+      <w:r>
+        <w:t>mongorestore</w:t>
+      </w:r>
+      <w:proofErr w:type="spellEnd"/>
+      <w:r>
+        <w:t xml:space="preserve"> &lt;Project </w:t>
+      </w:r>
+      <w:proofErr w:type="spellStart"/>
+      <w:r>
+        <w:t>Dir</w:t>
+      </w:r>
+      <w:proofErr w:type="spellEnd"/>
+      <w:r>
+        <w:t>&gt;</w:t>
+      </w:r>
+      <w:r>
+        <w:t>/</w:t>
+      </w:r>
+      <w:proofErr w:type="spellStart"/>
+      <w:r>
+        <w:t>db_backup</w:t>
+      </w:r>
+      <w:proofErr w:type="spellEnd"/>
+      <w:r>
+        <w:t xml:space="preserve">, or restore the individual collections, using: </w:t>
+      </w:r>
+      <w:proofErr w:type="spellStart"/>
+      <w:r>
+        <w:t>mongorestore</w:t>
+      </w:r>
+      <w:proofErr w:type="spellEnd"/>
+      <w:r>
+        <w:t xml:space="preserve"> –drop –</w:t>
+      </w:r>
+      <w:proofErr w:type="spellStart"/>
+      <w:r>
+        <w:t>db</w:t>
+      </w:r>
+      <w:proofErr w:type="spellEnd"/>
+      <w:r>
+        <w:t xml:space="preserve"> </w:t>
+      </w:r>
+      <w:proofErr w:type="spellStart"/>
+      <w:r>
+        <w:t>model_info_collection</w:t>
+      </w:r>
+      <w:proofErr w:type="spellEnd"/>
+      <w:r>
+        <w:t xml:space="preserve"> &lt;Project </w:t>
+      </w:r>
+      <w:proofErr w:type="spellStart"/>
+      <w:r>
+        <w:t>Dir</w:t>
+      </w:r>
+      <w:proofErr w:type="spellEnd"/>
+      <w:r>
+        <w:t>&gt;/</w:t>
+      </w:r>
+      <w:proofErr w:type="spellStart"/>
+      <w:r>
+        <w:t>db_backup</w:t>
+      </w:r>
+      <w:proofErr w:type="spellEnd"/>
+      <w:r>
+        <w:t>/</w:t>
+      </w:r>
+      <w:proofErr w:type="spellStart"/>
+      <w:r>
+        <w:t>model_info_collection</w:t>
+      </w:r>
+      <w:proofErr w:type="spellEnd"/>
+      <w:r>
+        <w:t>.</w:t>
       </w:r>
     </w:p>
     <w:p>
@@ -545,8 +816,13 @@
         </w:numPr>
       </w:pPr>
       <w:r>
-        <w:t>Install nodejs</w:t>
-      </w:r>
+        <w:t xml:space="preserve">Install </w:t>
+      </w:r>
+      <w:proofErr w:type="spellStart"/>
+      <w:r>
+        <w:t>nodejs</w:t>
+      </w:r>
+      <w:proofErr w:type="spellEnd"/>
       <w:r>
         <w:t>. (</w:t>
       </w:r>
@@ -572,10 +848,31 @@
         <w:t>I</w:t>
       </w:r>
       <w:r>
-        <w:t>nstall dependencies using `npm install` from project dir</w:t>
-      </w:r>
-      <w:r>
-        <w:t xml:space="preserve"> &lt;Project Dir&gt;</w:t>
+        <w:t>nstall dependencies using `</w:t>
+      </w:r>
+      <w:proofErr w:type="spellStart"/>
+      <w:r>
+        <w:t>npm</w:t>
+      </w:r>
+      <w:proofErr w:type="spellEnd"/>
+      <w:r>
+        <w:t xml:space="preserve"> install` from project </w:t>
+      </w:r>
+      <w:proofErr w:type="spellStart"/>
+      <w:r>
+        <w:t>dir</w:t>
+      </w:r>
+      <w:proofErr w:type="spellEnd"/>
+      <w:r>
+        <w:t xml:space="preserve"> &lt;Project </w:t>
+      </w:r>
+      <w:proofErr w:type="spellStart"/>
+      <w:r>
+        <w:t>Dir</w:t>
+      </w:r>
+      <w:proofErr w:type="spellEnd"/>
+      <w:r>
+        <w:t>&gt;</w:t>
       </w:r>
     </w:p>
     <w:p>
@@ -587,8 +884,13 @@
         </w:numPr>
       </w:pPr>
       <w:r>
-        <w:t>Start mongodb</w:t>
-      </w:r>
+        <w:t xml:space="preserve">Start </w:t>
+      </w:r>
+      <w:proofErr w:type="spellStart"/>
+      <w:r>
+        <w:t>mongodb</w:t>
+      </w:r>
+      <w:proofErr w:type="spellEnd"/>
       <w:r>
         <w:t>:</w:t>
       </w:r>
@@ -602,7 +904,31 @@
         </w:numPr>
       </w:pPr>
       <w:r>
-        <w:t>Navigate to the database folder of MongoDB. The default folder for MongoDB installation is : ~/Documents/db.</w:t>
+        <w:t xml:space="preserve">Navigate to the database folder of </w:t>
+      </w:r>
+      <w:proofErr w:type="spellStart"/>
+      <w:r>
+        <w:t>MongoDB</w:t>
+      </w:r>
+      <w:proofErr w:type="spellEnd"/>
+      <w:r>
+        <w:t xml:space="preserve">. The default folder for </w:t>
+      </w:r>
+      <w:proofErr w:type="spellStart"/>
+      <w:r>
+        <w:t>MongoDB</w:t>
+      </w:r>
+      <w:proofErr w:type="spellEnd"/>
+      <w:r>
+        <w:t xml:space="preserve"> installation </w:t>
+      </w:r>
+      <w:proofErr w:type="gramStart"/>
+      <w:r>
+        <w:t>is :</w:t>
+      </w:r>
+      <w:proofErr w:type="gramEnd"/>
+      <w:r>
+        <w:t xml:space="preserve"> ~/Documents/db.</w:t>
       </w:r>
     </w:p>
     <w:p>
@@ -614,13 +940,39 @@
         </w:numPr>
       </w:pPr>
       <w:r>
-        <w:t>Using command to start mongoDB : mongod –</w:t>
+        <w:t xml:space="preserve">Using command to start </w:t>
+      </w:r>
+      <w:proofErr w:type="spellStart"/>
+      <w:proofErr w:type="gramStart"/>
+      <w:r>
+        <w:t>mongoDB</w:t>
+      </w:r>
+      <w:proofErr w:type="spellEnd"/>
+      <w:r>
+        <w:t xml:space="preserve"> :</w:t>
+      </w:r>
+      <w:proofErr w:type="gramEnd"/>
+      <w:r>
+        <w:t xml:space="preserve"> </w:t>
+      </w:r>
+      <w:proofErr w:type="spellStart"/>
+      <w:r>
+        <w:t>mongod</w:t>
+      </w:r>
+      <w:proofErr w:type="spellEnd"/>
+      <w:r>
+        <w:t xml:space="preserve"> –</w:t>
       </w:r>
       <w:r>
         <w:t>-</w:t>
       </w:r>
-      <w:r>
-        <w:t>dbpath .</w:t>
+      <w:proofErr w:type="spellStart"/>
+      <w:r>
+        <w:t>dbpath</w:t>
+      </w:r>
+      <w:proofErr w:type="spellEnd"/>
+      <w:r>
+        <w:t xml:space="preserve"> .</w:t>
       </w:r>
     </w:p>
     <w:p>
@@ -656,7 +1008,15 @@
         </w:numPr>
       </w:pPr>
       <w:r>
-        <w:t>Using command to start UMLxServices: node ./UMLxServices.js</w:t>
+        <w:t xml:space="preserve">Using command to start </w:t>
+      </w:r>
+      <w:proofErr w:type="spellStart"/>
+      <w:r>
+        <w:t>UMLxServices</w:t>
+      </w:r>
+      <w:proofErr w:type="spellEnd"/>
+      <w:r>
+        <w:t>: node ./UMLxServices.js</w:t>
       </w:r>
     </w:p>
     <w:p>
@@ -693,8 +1053,14 @@
           <w:ilvl w:val="0"/>
           <w:numId w:val="6"/>
         </w:numPr>
-      </w:pPr>
-      <w:r>
+        <w:rPr>
+          <w:b/>
+        </w:rPr>
+      </w:pPr>
+      <w:r>
+        <w:rPr>
+          <w:b/>
+        </w:rPr>
         <w:t>Data Setup:</w:t>
       </w:r>
     </w:p>
@@ -706,8 +1072,15 @@
           <w:numId w:val="6"/>
         </w:numPr>
       </w:pPr>
-      <w:r>
-        <w:t>mongodump –out /data/backup.</w:t>
+      <w:proofErr w:type="spellStart"/>
+      <w:proofErr w:type="gramStart"/>
+      <w:r>
+        <w:t>mongodump</w:t>
+      </w:r>
+      <w:proofErr w:type="spellEnd"/>
+      <w:proofErr w:type="gramEnd"/>
+      <w:r>
+        <w:t xml:space="preserve"> –out /data/backup.</w:t>
       </w:r>
     </w:p>
     <w:p>
@@ -718,14 +1091,148 @@
           <w:numId w:val="6"/>
         </w:numPr>
       </w:pPr>
+      <w:proofErr w:type="spellStart"/>
       <w:r>
         <w:t>m</w:t>
       </w:r>
       <w:r>
-        <w:t>ongorestore –drop –db db_name</w:t>
-      </w:r>
-      <w:r>
-        <w:t xml:space="preserve"> &lt;project dir&gt;/db_backup/db_folder_name</w:t>
+        <w:t>ongorestore</w:t>
+      </w:r>
+      <w:proofErr w:type="spellEnd"/>
+      <w:r>
+        <w:t xml:space="preserve"> –drop –</w:t>
+      </w:r>
+      <w:proofErr w:type="spellStart"/>
+      <w:r>
+        <w:t>db</w:t>
+      </w:r>
+      <w:proofErr w:type="spellEnd"/>
+      <w:r>
+        <w:t xml:space="preserve"> </w:t>
+      </w:r>
+      <w:proofErr w:type="spellStart"/>
+      <w:r>
+        <w:t>db_name</w:t>
+      </w:r>
+      <w:proofErr w:type="spellEnd"/>
+      <w:r>
+        <w:t xml:space="preserve"> &lt;project </w:t>
+      </w:r>
+      <w:bookmarkStart w:id="0" w:name="_GoBack"/>
+      <w:bookmarkEnd w:id="0"/>
+      <w:proofErr w:type="spellStart"/>
+      <w:r>
+        <w:t>dir</w:t>
+      </w:r>
+      <w:proofErr w:type="spellEnd"/>
+      <w:r>
+        <w:t>&gt;/</w:t>
+      </w:r>
+      <w:proofErr w:type="spellStart"/>
+      <w:r>
+        <w:t>db_backup</w:t>
+      </w:r>
+      <w:proofErr w:type="spellEnd"/>
+      <w:r>
+        <w:t>/</w:t>
+      </w:r>
+      <w:proofErr w:type="spellStart"/>
+      <w:r>
+        <w:t>db_folder_name</w:t>
+      </w:r>
+      <w:proofErr w:type="spellEnd"/>
+    </w:p>
+    <w:p>
+      <w:pPr>
+        <w:pStyle w:val="ListParagraph"/>
+        <w:numPr>
+          <w:ilvl w:val="0"/>
+          <w:numId w:val="6"/>
+        </w:numPr>
+        <w:rPr>
+          <w:b/>
+        </w:rPr>
+      </w:pPr>
+      <w:r>
+        <w:rPr>
+          <w:b/>
+        </w:rPr>
+        <w:t>Tools Setup:</w:t>
+      </w:r>
+    </w:p>
+    <w:p>
+      <w:pPr>
+        <w:pStyle w:val="ListParagraph"/>
+        <w:numPr>
+          <w:ilvl w:val="0"/>
+          <w:numId w:val="7"/>
+        </w:numPr>
+      </w:pPr>
+      <w:r>
+        <w:t xml:space="preserve">Install R(3.2.5) into directory: </w:t>
+      </w:r>
+      <w:r>
+        <w:t>C:/Program Files/R/R-3.2.5/bin/</w:t>
+      </w:r>
+      <w:proofErr w:type="spellStart"/>
+      <w:r>
+        <w:t>Rscript</w:t>
+      </w:r>
+      <w:proofErr w:type="spellEnd"/>
+    </w:p>
+    <w:p>
+      <w:pPr>
+        <w:pStyle w:val="ListParagraph"/>
+        <w:numPr>
+          <w:ilvl w:val="0"/>
+          <w:numId w:val="7"/>
+        </w:numPr>
+      </w:pPr>
+      <w:r>
+        <w:t xml:space="preserve">Install </w:t>
+      </w:r>
+      <w:proofErr w:type="spellStart"/>
+      <w:r>
+        <w:t>Graphviz</w:t>
+      </w:r>
+    </w:p>
+    <w:p>
+      <w:pPr>
+        <w:pStyle w:val="ListParagraph"/>
+        <w:numPr>
+          <w:ilvl w:val="1"/>
+          <w:numId w:val="7"/>
+        </w:numPr>
+      </w:pPr>
+      <w:proofErr w:type="spellEnd"/>
+      <w:r>
+        <w:t>Put bin folder, for example, “</w:t>
+      </w:r>
+      <w:r>
+        <w:t>C:/Program Files/R/R-3.2.5/bin/</w:t>
+      </w:r>
+      <w:proofErr w:type="spellStart"/>
+      <w:r>
+        <w:t>Rscript</w:t>
+      </w:r>
+      <w:proofErr w:type="spellEnd"/>
+      <w:r>
+        <w:t xml:space="preserve">” </w:t>
+      </w:r>
+      <w:r>
+        <w:t>into path environment variable – path.</w:t>
+      </w:r>
+    </w:p>
+    <w:p>
+      <w:pPr>
+        <w:pStyle w:val="ListParagraph"/>
+        <w:numPr>
+          <w:ilvl w:val="1"/>
+          <w:numId w:val="7"/>
+        </w:numPr>
+      </w:pPr>
+      <w:r>
+        <w:t>Test if “dot” command works in command line.</w:t>
       </w:r>
     </w:p>
     <w:p/>
@@ -734,7 +1241,15 @@
         <w:t xml:space="preserve">Notes: sometimes </w:t>
       </w:r>
       <w:r>
-        <w:t>you may mess up the database for some reason. You can delete the mongodb and restore the backup database.</w:t>
+        <w:t xml:space="preserve">you may mess up the database for some reason. You can delete the </w:t>
+      </w:r>
+      <w:proofErr w:type="spellStart"/>
+      <w:r>
+        <w:t>mongodb</w:t>
+      </w:r>
+      <w:proofErr w:type="spellEnd"/>
+      <w:r>
+        <w:t xml:space="preserve"> and restore the backup database.</w:t>
       </w:r>
       <w:r>
         <w:t xml:space="preserve"> This tutorial is just the skeleton of the process of setting up the project. There might be some variations for different operation systems and environments, </w:t>
@@ -938,6 +1453,95 @@
     </w:lvl>
   </w:abstractNum>
   <w:abstractNum w:abstractNumId="2">
+    <w:nsid w:val="225F3F6B"/>
+    <w:multiLevelType w:val="hybridMultilevel"/>
+    <w:tmpl w:val="ECE47764"/>
+    <w:lvl w:ilvl="0" w:tplc="0409000F">
+      <w:start w:val="1"/>
+      <w:numFmt w:val="decimal"/>
+      <w:lvlText w:val="%1."/>
+      <w:lvlJc w:val="left"/>
+      <w:pPr>
+        <w:ind w:left="720" w:hanging="360"/>
+      </w:pPr>
+      <w:rPr>
+        <w:rFonts w:hint="default"/>
+      </w:rPr>
+    </w:lvl>
+    <w:lvl w:ilvl="1" w:tplc="04090019">
+      <w:start w:val="1"/>
+      <w:numFmt w:val="lowerLetter"/>
+      <w:lvlText w:val="%2."/>
+      <w:lvlJc w:val="left"/>
+      <w:pPr>
+        <w:ind w:left="1440" w:hanging="360"/>
+      </w:pPr>
+    </w:lvl>
+    <w:lvl w:ilvl="2" w:tplc="0409001B" w:tentative="1">
+      <w:start w:val="1"/>
+      <w:numFmt w:val="lowerRoman"/>
+      <w:lvlText w:val="%3."/>
+      <w:lvlJc w:val="right"/>
+      <w:pPr>
+        <w:ind w:left="2160" w:hanging="180"/>
+      </w:pPr>
+    </w:lvl>
+    <w:lvl w:ilvl="3" w:tplc="0409000F" w:tentative="1">
+      <w:start w:val="1"/>
+      <w:numFmt w:val="decimal"/>
+      <w:lvlText w:val="%4."/>
+      <w:lvlJc w:val="left"/>
+      <w:pPr>
+        <w:ind w:left="2880" w:hanging="360"/>
+      </w:pPr>
+    </w:lvl>
+    <w:lvl w:ilvl="4" w:tplc="04090019" w:tentative="1">
+      <w:start w:val="1"/>
+      <w:numFmt w:val="lowerLetter"/>
+      <w:lvlText w:val="%5."/>
+      <w:lvlJc w:val="left"/>
+      <w:pPr>
+        <w:ind w:left="3600" w:hanging="360"/>
+      </w:pPr>
+    </w:lvl>
+    <w:lvl w:ilvl="5" w:tplc="0409001B" w:tentative="1">
+      <w:start w:val="1"/>
+      <w:numFmt w:val="lowerRoman"/>
+      <w:lvlText w:val="%6."/>
+      <w:lvlJc w:val="right"/>
+      <w:pPr>
+        <w:ind w:left="4320" w:hanging="180"/>
+      </w:pPr>
+    </w:lvl>
+    <w:lvl w:ilvl="6" w:tplc="0409000F" w:tentative="1">
+      <w:start w:val="1"/>
+      <w:numFmt w:val="decimal"/>
+      <w:lvlText w:val="%7."/>
+      <w:lvlJc w:val="left"/>
+      <w:pPr>
+        <w:ind w:left="5040" w:hanging="360"/>
+      </w:pPr>
+    </w:lvl>
+    <w:lvl w:ilvl="7" w:tplc="04090019" w:tentative="1">
+      <w:start w:val="1"/>
+      <w:numFmt w:val="lowerLetter"/>
+      <w:lvlText w:val="%8."/>
+      <w:lvlJc w:val="left"/>
+      <w:pPr>
+        <w:ind w:left="5760" w:hanging="360"/>
+      </w:pPr>
+    </w:lvl>
+    <w:lvl w:ilvl="8" w:tplc="0409001B" w:tentative="1">
+      <w:start w:val="1"/>
+      <w:numFmt w:val="lowerRoman"/>
+      <w:lvlText w:val="%9."/>
+      <w:lvlJc w:val="right"/>
+      <w:pPr>
+        <w:ind w:left="6480" w:hanging="180"/>
+      </w:pPr>
+    </w:lvl>
+  </w:abstractNum>
+  <w:abstractNum w:abstractNumId="3">
     <w:nsid w:val="2810193F"/>
     <w:multiLevelType w:val="hybridMultilevel"/>
     <w:tmpl w:val="B8AC1AFE"/>
@@ -1026,7 +1630,7 @@
       </w:pPr>
     </w:lvl>
   </w:abstractNum>
-  <w:abstractNum w:abstractNumId="3">
+  <w:abstractNum w:abstractNumId="4">
     <w:nsid w:val="39CF03E9"/>
     <w:multiLevelType w:val="hybridMultilevel"/>
     <w:tmpl w:val="D30AAD0C"/>
@@ -1115,7 +1719,7 @@
       </w:pPr>
     </w:lvl>
   </w:abstractNum>
-  <w:abstractNum w:abstractNumId="4">
+  <w:abstractNum w:abstractNumId="5">
     <w:nsid w:val="3F863417"/>
     <w:multiLevelType w:val="hybridMultilevel"/>
     <w:tmpl w:val="006A46BE"/>
@@ -1204,7 +1808,7 @@
       </w:pPr>
     </w:lvl>
   </w:abstractNum>
-  <w:abstractNum w:abstractNumId="5">
+  <w:abstractNum w:abstractNumId="6">
     <w:nsid w:val="50B73E53"/>
     <w:multiLevelType w:val="hybridMultilevel"/>
     <w:tmpl w:val="D9BC8486"/>
@@ -1294,10 +1898,10 @@
     </w:lvl>
   </w:abstractNum>
   <w:num w:numId="1">
-    <w:abstractNumId w:val="5"/>
+    <w:abstractNumId w:val="6"/>
   </w:num>
   <w:num w:numId="2">
-    <w:abstractNumId w:val="4"/>
+    <w:abstractNumId w:val="5"/>
   </w:num>
   <w:num w:numId="3">
     <w:abstractNumId w:val="1"/>
@@ -1306,9 +1910,12 @@
     <w:abstractNumId w:val="0"/>
   </w:num>
   <w:num w:numId="5">
+    <w:abstractNumId w:val="4"/>
+  </w:num>
+  <w:num w:numId="6">
     <w:abstractNumId w:val="3"/>
   </w:num>
-  <w:num w:numId="6">
+  <w:num w:numId="7">
     <w:abstractNumId w:val="2"/>
   </w:num>
 </w:numbering>

</xml_diff>

<commit_message>
fixed an issue with the data setup section of configuration manual part
</commit_message>
<xml_diff>
--- a/documents/Configuration Manual.docx
+++ b/documents/Configuration Manual.docx
@@ -66,56 +66,257 @@
       <w:pPr>
         <w:ind w:firstLine="360"/>
       </w:pPr>
+      <w:r>
+        <w:t>data</w:t>
+      </w:r>
+      <w:r>
+        <w:t>/:</w:t>
+      </w:r>
+      <w:r>
+        <w:t xml:space="preserve"> </w:t>
+      </w:r>
+      <w:r>
+        <w:t>store</w:t>
+      </w:r>
+      <w:r>
+        <w:t>s</w:t>
+      </w:r>
+      <w:r>
+        <w:t xml:space="preserve"> the UML diagrams </w:t>
+      </w:r>
+      <w:r>
+        <w:t xml:space="preserve">collected </w:t>
+      </w:r>
+      <w:r>
+        <w:t xml:space="preserve">from the selected projects, there might be more to be added in the future. The files with </w:t>
+      </w:r>
+      <w:proofErr w:type="spellStart"/>
+      <w:r>
+        <w:t>surfix</w:t>
+      </w:r>
+      <w:proofErr w:type="spellEnd"/>
+      <w:r>
+        <w:t xml:space="preserve"> .xml are exported from Enterprise Architect for the UML diagrams.</w:t>
+      </w:r>
+    </w:p>
+    <w:p>
+      <w:r>
+        <w:t xml:space="preserve">      </w:t>
+      </w:r>
+      <w:proofErr w:type="spellStart"/>
+      <w:r>
+        <w:t>db_backup</w:t>
+      </w:r>
+      <w:proofErr w:type="spellEnd"/>
+      <w:r>
+        <w:t xml:space="preserve">/: the backup of current database, which is based on </w:t>
+      </w:r>
+      <w:proofErr w:type="spellStart"/>
+      <w:r>
+        <w:t>MongoDB</w:t>
+      </w:r>
+      <w:proofErr w:type="spellEnd"/>
+      <w:r>
+        <w:t>.</w:t>
+      </w:r>
+    </w:p>
+    <w:p>
+      <w:r>
+        <w:t xml:space="preserve">      </w:t>
+      </w:r>
       <w:proofErr w:type="gramStart"/>
       <w:r>
-        <w:t>data</w:t>
+        <w:t>documents</w:t>
       </w:r>
       <w:proofErr w:type="gramEnd"/>
       <w:r>
-        <w:t>/:</w:t>
-      </w:r>
+        <w:t xml:space="preserve">/: the documents about the </w:t>
+      </w:r>
+      <w:r>
+        <w:t xml:space="preserve">system </w:t>
+      </w:r>
+      <w:r>
+        <w:t>configuration, tutorials</w:t>
+      </w:r>
+      <w:r>
+        <w:t xml:space="preserve"> of system structure</w:t>
+      </w:r>
+      <w:r>
+        <w:t xml:space="preserve">, or </w:t>
+      </w:r>
+      <w:r>
+        <w:t xml:space="preserve">functionality </w:t>
+      </w:r>
+      <w:r>
+        <w:t>explanations</w:t>
+      </w:r>
+      <w:r>
+        <w:t>.</w:t>
+      </w:r>
+    </w:p>
+    <w:p>
       <w:r>
         <w:t xml:space="preserve"> </w:t>
       </w:r>
       <w:r>
-        <w:t>store</w:t>
+        <w:t xml:space="preserve">    </w:t>
+      </w:r>
+      <w:proofErr w:type="gramStart"/>
+      <w:r>
+        <w:t>e</w:t>
+      </w:r>
+      <w:r>
+        <w:t>valuators</w:t>
+      </w:r>
+      <w:proofErr w:type="gramEnd"/>
+      <w:r>
+        <w:t>/: this folder contains high level analysis for the extracted information from UML diagrams. For example, to use the number of transactions to calculate Use Case Point.</w:t>
+      </w:r>
+      <w:r>
+        <w:t xml:space="preserve"> Each of the JS </w:t>
+      </w:r>
+      <w:r>
+        <w:t>files is a</w:t>
+      </w:r>
+      <w:r>
+        <w:t>n</w:t>
+      </w:r>
+      <w:r>
+        <w:t xml:space="preserve"> Evaluator, which </w:t>
+      </w:r>
+      <w:r>
+        <w:t>is used as a</w:t>
+      </w:r>
+      <w:r>
+        <w:t xml:space="preserve"> plugin to register in UMLEvaluator.js.</w:t>
+      </w:r>
+    </w:p>
+    <w:p>
+      <w:r>
+        <w:t xml:space="preserve">    </w:t>
+      </w:r>
+      <w:proofErr w:type="spellStart"/>
+      <w:r>
+        <w:t>model_drawers</w:t>
+      </w:r>
+      <w:proofErr w:type="spellEnd"/>
+      <w:r>
+        <w:t>/: include the methods to visualize the extracted models, for example, user-system interaction model, transaction, etc.</w:t>
+      </w:r>
+    </w:p>
+    <w:p>
+      <w:r>
+        <w:t xml:space="preserve">     </w:t>
+      </w:r>
+      <w:proofErr w:type="spellStart"/>
+      <w:r>
+        <w:t>m</w:t>
+      </w:r>
+      <w:r>
+        <w:t>odel_platforms</w:t>
+      </w:r>
+      <w:proofErr w:type="spellEnd"/>
+      <w:r>
+        <w:t xml:space="preserve">/: this folder contains the low level operations to parse a specific format of the exported files for UML models. For example, </w:t>
+      </w:r>
+      <w:proofErr w:type="spellStart"/>
+      <w:r>
+        <w:t>ea</w:t>
+      </w:r>
+      <w:proofErr w:type="spellEnd"/>
+      <w:r>
+        <w:t>/XMI2.1Parser.js parses the information from the xml files exported from Enterprise Architect.</w:t>
+      </w:r>
+    </w:p>
+    <w:p>
+      <w:r>
+        <w:t xml:space="preserve">     </w:t>
+      </w:r>
+      <w:proofErr w:type="spellStart"/>
+      <w:r>
+        <w:t>n</w:t>
+      </w:r>
+      <w:r>
+        <w:t>ode_modules</w:t>
+      </w:r>
+      <w:proofErr w:type="spellEnd"/>
+      <w:r>
+        <w:t xml:space="preserve">/: includes the installed </w:t>
+      </w:r>
+      <w:proofErr w:type="spellStart"/>
+      <w:r>
+        <w:t>nodejs</w:t>
+      </w:r>
+      <w:proofErr w:type="spellEnd"/>
+      <w:r>
+        <w:t xml:space="preserve"> plugins. We usually don’t touch the folder.</w:t>
+      </w:r>
+    </w:p>
+    <w:p>
+      <w:pPr>
+        <w:ind w:firstLine="210"/>
+      </w:pPr>
+      <w:proofErr w:type="gramStart"/>
+      <w:r>
+        <w:t>p</w:t>
+      </w:r>
+      <w:r>
+        <w:t>ublic</w:t>
+      </w:r>
+      <w:proofErr w:type="gramEnd"/>
+      <w:r>
+        <w:t>/: stores the uploaded data (the exported UML files) from the web portal, also the outputs from different analysis.</w:t>
+      </w:r>
+    </w:p>
+    <w:p>
+      <w:pPr>
+        <w:ind w:firstLine="210"/>
+      </w:pPr>
+      <w:proofErr w:type="spellStart"/>
+      <w:r>
+        <w:t>Rscript</w:t>
+      </w:r>
+      <w:proofErr w:type="spellEnd"/>
+      <w:r>
+        <w:t>/: includes the R scripts for statistical</w:t>
+      </w:r>
+      <w:r>
+        <w:t xml:space="preserve"> analysis for the extracted information</w:t>
+      </w:r>
+      <w:r>
+        <w:t xml:space="preserve"> from UML models.</w:t>
+      </w:r>
+    </w:p>
+    <w:p>
+      <w:pPr>
+        <w:ind w:firstLine="210"/>
+      </w:pPr>
+      <w:r>
+        <w:t>Temp/: store temporary files.</w:t>
+      </w:r>
+    </w:p>
+    <w:p>
+      <w:pPr>
+        <w:ind w:firstLine="210"/>
+      </w:pPr>
+      <w:r>
+        <w:t>Views/:</w:t>
+      </w:r>
+      <w:r>
+        <w:t xml:space="preserve"> include</w:t>
+      </w:r>
+      <w:r>
+        <w:t xml:space="preserve"> template</w:t>
       </w:r>
       <w:r>
         <w:t>s</w:t>
       </w:r>
       <w:r>
-        <w:t xml:space="preserve"> the UML diagrams </w:t>
-      </w:r>
-      <w:r>
-        <w:t xml:space="preserve">collected </w:t>
-      </w:r>
-      <w:r>
-        <w:t xml:space="preserve">from the selected projects, there might be more to be added in the future. The files with </w:t>
-      </w:r>
-      <w:proofErr w:type="spellStart"/>
-      <w:r>
-        <w:t>surfix</w:t>
-      </w:r>
-      <w:proofErr w:type="spellEnd"/>
-      <w:r>
-        <w:t xml:space="preserve"> .xml are exported from Enterprise Architect for the UML diagrams.</w:t>
-      </w:r>
-    </w:p>
-    <w:p>
-      <w:r>
-        <w:t xml:space="preserve">      </w:t>
-      </w:r>
-      <w:proofErr w:type="spellStart"/>
-      <w:r>
-        <w:t>db_backup</w:t>
-      </w:r>
-      <w:proofErr w:type="spellEnd"/>
-      <w:r>
-        <w:t xml:space="preserve">/: the backup of current database, which is based on </w:t>
-      </w:r>
-      <w:proofErr w:type="spellStart"/>
-      <w:r>
-        <w:t>MongoDB</w:t>
+        <w:t xml:space="preserve"> for web pages, written with the Jade plugin of </w:t>
+      </w:r>
+      <w:proofErr w:type="spellStart"/>
+      <w:r>
+        <w:t>Nodejs</w:t>
       </w:r>
       <w:proofErr w:type="spellEnd"/>
       <w:r>
@@ -123,310 +324,105 @@
       </w:r>
     </w:p>
     <w:p>
-      <w:r>
-        <w:t xml:space="preserve">      </w:t>
-      </w:r>
-      <w:proofErr w:type="gramStart"/>
-      <w:r>
-        <w:t>documents</w:t>
-      </w:r>
-      <w:proofErr w:type="gramEnd"/>
-      <w:r>
-        <w:t xml:space="preserve">/: the documents about the </w:t>
-      </w:r>
-      <w:r>
-        <w:t xml:space="preserve">system </w:t>
-      </w:r>
-      <w:r>
-        <w:t>configuration, tutorials</w:t>
-      </w:r>
-      <w:r>
-        <w:t xml:space="preserve"> of system structure</w:t>
-      </w:r>
-      <w:r>
-        <w:t xml:space="preserve">, or </w:t>
-      </w:r>
-      <w:r>
-        <w:t xml:space="preserve">functionality </w:t>
-      </w:r>
-      <w:r>
-        <w:t>explanations</w:t>
+      <w:pPr>
+        <w:ind w:firstLine="210"/>
+      </w:pPr>
+      <w:r>
+        <w:t>UMLEstimator.js</w:t>
+      </w:r>
+      <w:r>
+        <w:t xml:space="preserve">: </w:t>
+      </w:r>
+      <w:r>
+        <w:t>used to receive commands for model calibration</w:t>
       </w:r>
       <w:r>
         <w:t>.</w:t>
       </w:r>
     </w:p>
     <w:p>
+      <w:pPr>
+        <w:ind w:firstLine="210"/>
+      </w:pPr>
+      <w:r>
+        <w:t>UMLEvaluator.js</w:t>
+      </w:r>
+      <w:r>
+        <w:t xml:space="preserve">: the </w:t>
+      </w:r>
+      <w:r>
+        <w:t>abstraction</w:t>
+      </w:r>
+      <w:r>
+        <w:t xml:space="preserve"> for the evaluators. It currently registers the evaluators </w:t>
+      </w:r>
+      <w:r>
+        <w:t xml:space="preserve">under the evaluator/ folder, for example, </w:t>
+      </w:r>
+      <w:r>
+        <w:t>COCOMOCalculator.js, UMLModelEvaluator.js, and UseCaseCalculator.js.</w:t>
+      </w:r>
+    </w:p>
+    <w:p>
+      <w:pPr>
+        <w:ind w:firstLine="210"/>
+      </w:pPr>
+      <w:r>
+        <w:t>UMLFileManager.js</w:t>
+      </w:r>
+      <w:r>
+        <w:t xml:space="preserve">: the </w:t>
+      </w:r>
+      <w:r>
+        <w:t xml:space="preserve">UML </w:t>
+      </w:r>
+      <w:r>
+        <w:t xml:space="preserve">model file manager module, which manages </w:t>
+      </w:r>
+      <w:r>
+        <w:t>uploaded model files.</w:t>
+      </w:r>
+    </w:p>
+    <w:p>
+      <w:pPr>
+        <w:ind w:firstLine="210"/>
+      </w:pPr>
+      <w:r>
+        <w:t>UMLModelExtractor.js: start the procedure for extracting user-system interaction model from UML diagrams.</w:t>
+      </w:r>
+    </w:p>
+    <w:p>
+      <w:pPr>
+        <w:ind w:firstLine="210"/>
+      </w:pPr>
+      <w:r>
+        <w:t>UMLModelInfoManagerMongoDB.js</w:t>
+      </w:r>
+      <w:r>
+        <w:t>: includes the database management functions, for example, querying model or diagram information.</w:t>
+      </w:r>
+    </w:p>
+    <w:p>
+      <w:pPr>
+        <w:ind w:firstLine="210"/>
+      </w:pPr>
+      <w:r>
+        <w:t>UMLxServices.js</w:t>
+      </w:r>
+      <w:r>
+        <w:t>: includes the Restful APIs</w:t>
+      </w:r>
+      <w:r>
+        <w:t xml:space="preserve"> to request the analytical data, including the</w:t>
+      </w:r>
       <w:r>
         <w:t xml:space="preserve"> </w:t>
       </w:r>
-      <w:r>
-        <w:t xml:space="preserve">    </w:t>
-      </w:r>
-      <w:proofErr w:type="gramStart"/>
-      <w:r>
-        <w:t>e</w:t>
-      </w:r>
-      <w:r>
-        <w:t>valuators</w:t>
-      </w:r>
-      <w:proofErr w:type="gramEnd"/>
-      <w:r>
-        <w:t>/: this folder contains high level analysis for the extracted information from UML diagrams. For example, to use the number of transactions to calculate Use Case Point.</w:t>
-      </w:r>
-      <w:r>
-        <w:t xml:space="preserve"> Each of the JS </w:t>
-      </w:r>
-      <w:r>
-        <w:t>files is a</w:t>
-      </w:r>
-      <w:r>
-        <w:t>n</w:t>
-      </w:r>
-      <w:r>
-        <w:t xml:space="preserve"> Evaluator, which </w:t>
-      </w:r>
-      <w:r>
-        <w:t>is used as a</w:t>
-      </w:r>
-      <w:r>
-        <w:t xml:space="preserve"> plugin to register in UMLEvaluator.js.</w:t>
-      </w:r>
-    </w:p>
-    <w:p>
-      <w:r>
-        <w:t xml:space="preserve">    </w:t>
-      </w:r>
-      <w:proofErr w:type="spellStart"/>
-      <w:r>
-        <w:t>model_drawers</w:t>
-      </w:r>
-      <w:proofErr w:type="spellEnd"/>
-      <w:r>
-        <w:t>/: include the methods to visualize the extracted models, for example, user-system interaction model, transaction, etc.</w:t>
-      </w:r>
-    </w:p>
-    <w:p>
-      <w:r>
-        <w:t xml:space="preserve">     </w:t>
-      </w:r>
-      <w:proofErr w:type="spellStart"/>
-      <w:r>
-        <w:t>m</w:t>
-      </w:r>
-      <w:r>
-        <w:t>odel_platforms</w:t>
-      </w:r>
-      <w:proofErr w:type="spellEnd"/>
-      <w:r>
-        <w:t xml:space="preserve">/: this folder contains the low level operations to parse a specific format of the exported files for UML models. For example, </w:t>
-      </w:r>
-      <w:proofErr w:type="spellStart"/>
-      <w:r>
-        <w:t>ea</w:t>
-      </w:r>
-      <w:proofErr w:type="spellEnd"/>
-      <w:r>
-        <w:t>/XMI2.1Parser.js parses the information from the xml files exported from Enterprise Architect.</w:t>
-      </w:r>
-    </w:p>
-    <w:p>
-      <w:r>
-        <w:t xml:space="preserve">     </w:t>
-      </w:r>
-      <w:proofErr w:type="spellStart"/>
-      <w:r>
-        <w:t>n</w:t>
-      </w:r>
-      <w:r>
-        <w:t>ode_modules</w:t>
-      </w:r>
-      <w:proofErr w:type="spellEnd"/>
-      <w:r>
-        <w:t xml:space="preserve">/: includes the installed </w:t>
-      </w:r>
-      <w:proofErr w:type="spellStart"/>
-      <w:r>
-        <w:t>nodejs</w:t>
-      </w:r>
-      <w:proofErr w:type="spellEnd"/>
-      <w:r>
-        <w:t xml:space="preserve"> plugins. We usually don’t touch the folder.</w:t>
-      </w:r>
-    </w:p>
-    <w:p>
-      <w:pPr>
-        <w:ind w:firstLine="210"/>
-      </w:pPr>
-      <w:proofErr w:type="gramStart"/>
-      <w:r>
-        <w:t>p</w:t>
-      </w:r>
-      <w:r>
-        <w:t>ublic</w:t>
-      </w:r>
-      <w:proofErr w:type="gramEnd"/>
-      <w:r>
-        <w:t>/: stores the uploaded data (the exported UML files) from the web portal, also the outputs from different analysis.</w:t>
-      </w:r>
-    </w:p>
-    <w:p>
-      <w:pPr>
-        <w:ind w:firstLine="210"/>
-      </w:pPr>
-      <w:proofErr w:type="spellStart"/>
-      <w:r>
-        <w:t>Rscript</w:t>
-      </w:r>
-      <w:proofErr w:type="spellEnd"/>
-      <w:r>
-        <w:t>/: includes the R scripts for statistical</w:t>
-      </w:r>
-      <w:r>
-        <w:t xml:space="preserve"> analysis for the extracted information</w:t>
-      </w:r>
-      <w:r>
-        <w:t xml:space="preserve"> from UML models.</w:t>
-      </w:r>
-    </w:p>
-    <w:p>
-      <w:pPr>
-        <w:ind w:firstLine="210"/>
-      </w:pPr>
-      <w:r>
-        <w:t>Temp/: store temporary files.</w:t>
-      </w:r>
-    </w:p>
-    <w:p>
-      <w:pPr>
-        <w:ind w:firstLine="210"/>
-      </w:pPr>
-      <w:r>
-        <w:t>Views/:</w:t>
-      </w:r>
-      <w:r>
-        <w:t xml:space="preserve"> include</w:t>
-      </w:r>
-      <w:r>
-        <w:t xml:space="preserve"> template</w:t>
-      </w:r>
-      <w:r>
-        <w:t>s</w:t>
-      </w:r>
-      <w:r>
-        <w:t xml:space="preserve"> for web pages, written with the Jade plugin of </w:t>
-      </w:r>
-      <w:proofErr w:type="spellStart"/>
-      <w:r>
-        <w:t>Nodejs</w:t>
-      </w:r>
-      <w:proofErr w:type="spellEnd"/>
-      <w:r>
-        <w:t>.</w:t>
-      </w:r>
-    </w:p>
-    <w:p>
-      <w:pPr>
-        <w:ind w:firstLine="210"/>
-      </w:pPr>
-      <w:r>
-        <w:t>UMLEstimator.js</w:t>
-      </w:r>
-      <w:r>
-        <w:t xml:space="preserve">: </w:t>
-      </w:r>
-      <w:r>
-        <w:t>used to receive commands for model calibration</w:t>
-      </w:r>
-      <w:r>
-        <w:t>.</w:t>
-      </w:r>
-    </w:p>
-    <w:p>
-      <w:pPr>
-        <w:ind w:firstLine="210"/>
-      </w:pPr>
-      <w:r>
-        <w:t>UMLEvaluator.js</w:t>
-      </w:r>
-      <w:r>
-        <w:t xml:space="preserve">: the </w:t>
-      </w:r>
-      <w:r>
-        <w:t>abstraction</w:t>
-      </w:r>
-      <w:r>
-        <w:t xml:space="preserve"> for the evaluators. It currently registers the evaluators </w:t>
-      </w:r>
-      <w:r>
-        <w:t xml:space="preserve">under the evaluator/ folder, for example, </w:t>
-      </w:r>
-      <w:r>
-        <w:t>COCOMOCalculator.js, UMLModelEvaluator.js, and UseCaseCalculator.js.</w:t>
-      </w:r>
-    </w:p>
-    <w:p>
-      <w:pPr>
-        <w:ind w:firstLine="210"/>
-      </w:pPr>
-      <w:r>
-        <w:t>UMLFileManager.js</w:t>
-      </w:r>
-      <w:r>
-        <w:t xml:space="preserve">: the </w:t>
-      </w:r>
-      <w:r>
-        <w:t xml:space="preserve">UML </w:t>
-      </w:r>
-      <w:r>
-        <w:t xml:space="preserve">model file manager module, which manages </w:t>
-      </w:r>
-      <w:r>
-        <w:t>uploaded model files.</w:t>
-      </w:r>
-    </w:p>
-    <w:p>
-      <w:pPr>
-        <w:ind w:firstLine="210"/>
-      </w:pPr>
-      <w:r>
-        <w:t>UMLModelExtractor.js: start the procedure for extracting user-system interaction model from UML diagrams.</w:t>
-      </w:r>
-    </w:p>
-    <w:p>
-      <w:pPr>
-        <w:ind w:firstLine="210"/>
-      </w:pPr>
-      <w:r>
-        <w:t>UMLModelInfoManagerMongoDB.js</w:t>
-      </w:r>
-      <w:r>
-        <w:t>: includes the database management functions, for example, querying model or diagram information.</w:t>
-      </w:r>
-    </w:p>
-    <w:p>
-      <w:pPr>
-        <w:ind w:firstLine="210"/>
-      </w:pPr>
-      <w:r>
-        <w:t>UMLxServices.js</w:t>
-      </w:r>
-      <w:r>
-        <w:t>: includes the Restful APIs</w:t>
-      </w:r>
-      <w:r>
-        <w:t xml:space="preserve"> to request the analytical data, including the</w:t>
-      </w:r>
-      <w:r>
-        <w:t xml:space="preserve"> </w:t>
-      </w:r>
-      <w:proofErr w:type="spellStart"/>
-      <w:proofErr w:type="gramStart"/>
+      <w:proofErr w:type="spellStart"/>
       <w:r>
         <w:t>Url</w:t>
       </w:r>
       <w:proofErr w:type="spellEnd"/>
-      <w:proofErr w:type="gramEnd"/>
       <w:r>
         <w:t xml:space="preserve"> access </w:t>
       </w:r>
@@ -518,7 +514,6 @@
         <w:rPr>
           <w:b/>
         </w:rPr>
-        <w:lastRenderedPageBreak/>
         <w:t>Dependencies:</w:t>
       </w:r>
     </w:p>
@@ -1061,7 +1056,47 @@
         <w:rPr>
           <w:b/>
         </w:rPr>
-        <w:t>Data Setup:</w:t>
+        <w:t>Data Setup</w:t>
+      </w:r>
+      <w:r>
+        <w:rPr>
+          <w:b/>
+        </w:rPr>
+        <w:t xml:space="preserve"> (This is only for database backup and restore. You don’t need to do these steps at your initial setup. You only need to use this when you want to save current </w:t>
+      </w:r>
+      <w:proofErr w:type="spellStart"/>
+      <w:r>
+        <w:rPr>
+          <w:b/>
+        </w:rPr>
+        <w:t>dabase</w:t>
+      </w:r>
+      <w:proofErr w:type="spellEnd"/>
+      <w:r>
+        <w:rPr>
+          <w:b/>
+        </w:rPr>
+        <w:t xml:space="preserve"> or </w:t>
+      </w:r>
+      <w:proofErr w:type="spellStart"/>
+      <w:r>
+        <w:rPr>
+          <w:b/>
+        </w:rPr>
+        <w:t>retore</w:t>
+      </w:r>
+      <w:proofErr w:type="spellEnd"/>
+      <w:r>
+        <w:rPr>
+          <w:b/>
+        </w:rPr>
+        <w:t xml:space="preserve"> some others)</w:t>
+      </w:r>
+      <w:r>
+        <w:rPr>
+          <w:b/>
+        </w:rPr>
+        <w:t>:</w:t>
       </w:r>
     </w:p>
     <w:p>
@@ -1116,10 +1151,11 @@
       </w:r>
       <w:proofErr w:type="spellEnd"/>
       <w:r>
-        <w:t xml:space="preserve"> &lt;project </w:t>
-      </w:r>
-      <w:bookmarkStart w:id="0" w:name="_GoBack"/>
-      <w:bookmarkEnd w:id="0"/>
+        <w:t xml:space="preserve"> </w:t>
+      </w:r>
+      <w:r>
+        <w:t xml:space="preserve">&lt;project </w:t>
+      </w:r>
       <w:proofErr w:type="spellStart"/>
       <w:r>
         <w:t>dir</w:t>
@@ -1195,6 +1231,7 @@
       <w:r>
         <w:t>Graphviz</w:t>
       </w:r>
+      <w:proofErr w:type="spellEnd"/>
     </w:p>
     <w:p>
       <w:pPr>
@@ -1204,7 +1241,6 @@
           <w:numId w:val="7"/>
         </w:numPr>
       </w:pPr>
-      <w:proofErr w:type="spellEnd"/>
       <w:r>
         <w:t>Put bin folder, for example, “</w:t>
       </w:r>

</xml_diff>

<commit_message>
fixed the problem for displaying eleemnts for use cases and domain model
</commit_message>
<xml_diff>
--- a/documents/Configuration Manual.docx
+++ b/documents/Configuration Manual.docx
@@ -10,23 +10,13 @@
           <w:szCs w:val="36"/>
         </w:rPr>
       </w:pPr>
-      <w:proofErr w:type="spellStart"/>
       <w:r>
         <w:rPr>
           <w:b/>
           <w:sz w:val="36"/>
           <w:szCs w:val="36"/>
         </w:rPr>
-        <w:t>UMLx</w:t>
-      </w:r>
-      <w:proofErr w:type="spellEnd"/>
-      <w:r>
-        <w:rPr>
-          <w:b/>
-          <w:sz w:val="36"/>
-          <w:szCs w:val="36"/>
-        </w:rPr>
-        <w:t xml:space="preserve"> System Tutorial</w:t>
+        <w:t>UMLx System Tutorial</w:t>
       </w:r>
       <w:r>
         <w:rPr>
@@ -88,343 +78,240 @@
         <w:t xml:space="preserve">collected </w:t>
       </w:r>
       <w:r>
-        <w:t xml:space="preserve">from the selected projects, there might be more to be added in the future. The files with </w:t>
-      </w:r>
-      <w:proofErr w:type="spellStart"/>
-      <w:r>
-        <w:t>surfix</w:t>
-      </w:r>
-      <w:proofErr w:type="spellEnd"/>
-      <w:r>
-        <w:t xml:space="preserve"> .xml are exported from Enterprise Architect for the UML diagrams.</w:t>
-      </w:r>
-    </w:p>
-    <w:p>
-      <w:r>
-        <w:t xml:space="preserve">      </w:t>
-      </w:r>
-      <w:proofErr w:type="spellStart"/>
-      <w:r>
-        <w:t>db_backup</w:t>
-      </w:r>
-      <w:proofErr w:type="spellEnd"/>
-      <w:r>
-        <w:t xml:space="preserve">/: the backup of current database, which is based on </w:t>
-      </w:r>
-      <w:proofErr w:type="spellStart"/>
-      <w:r>
-        <w:t>MongoDB</w:t>
-      </w:r>
-      <w:proofErr w:type="spellEnd"/>
+        <w:t>from the selected projects, there might be more to be added in the future. The files with surfix .xml are exported from Enterprise Architect for the UML diagrams.</w:t>
+      </w:r>
+    </w:p>
+    <w:p>
+      <w:r>
+        <w:t xml:space="preserve">      db_backup/: the backup of current database, which is based on MongoDB.</w:t>
+      </w:r>
+    </w:p>
+    <w:p>
+      <w:r>
+        <w:t xml:space="preserve">      documents/: the documents about the </w:t>
+      </w:r>
+      <w:r>
+        <w:t xml:space="preserve">system </w:t>
+      </w:r>
+      <w:r>
+        <w:t>configuration, tutorials</w:t>
+      </w:r>
+      <w:r>
+        <w:t xml:space="preserve"> of system structure</w:t>
+      </w:r>
+      <w:r>
+        <w:t xml:space="preserve">, or </w:t>
+      </w:r>
+      <w:r>
+        <w:t xml:space="preserve">functionality </w:t>
+      </w:r>
+      <w:r>
+        <w:t>explanations</w:t>
+      </w:r>
       <w:r>
         <w:t>.</w:t>
       </w:r>
     </w:p>
     <w:p>
       <w:r>
-        <w:t xml:space="preserve">      </w:t>
-      </w:r>
-      <w:proofErr w:type="gramStart"/>
-      <w:r>
-        <w:t>documents</w:t>
-      </w:r>
-      <w:proofErr w:type="gramEnd"/>
-      <w:r>
-        <w:t xml:space="preserve">/: the documents about the </w:t>
-      </w:r>
-      <w:r>
-        <w:t xml:space="preserve">system </w:t>
-      </w:r>
-      <w:r>
-        <w:t>configuration, tutorials</w:t>
-      </w:r>
-      <w:r>
-        <w:t xml:space="preserve"> of system structure</w:t>
-      </w:r>
-      <w:r>
-        <w:t xml:space="preserve">, or </w:t>
-      </w:r>
-      <w:r>
-        <w:t xml:space="preserve">functionality </w:t>
-      </w:r>
-      <w:r>
-        <w:t>explanations</w:t>
+        <w:t xml:space="preserve"> </w:t>
+      </w:r>
+      <w:r>
+        <w:t xml:space="preserve">    e</w:t>
+      </w:r>
+      <w:r>
+        <w:t>valuators/: this folder contains high level analysis for the extracted information from UML diagrams. For example, to use the number of transactions to calculate Use Case Point.</w:t>
+      </w:r>
+      <w:r>
+        <w:t xml:space="preserve"> Each of the JS </w:t>
+      </w:r>
+      <w:r>
+        <w:t>files is a</w:t>
+      </w:r>
+      <w:r>
+        <w:t>n</w:t>
+      </w:r>
+      <w:r>
+        <w:t xml:space="preserve"> Evaluator, which </w:t>
+      </w:r>
+      <w:r>
+        <w:t>is used as a</w:t>
+      </w:r>
+      <w:r>
+        <w:t xml:space="preserve"> plugin to register in UMLEvaluator.js.</w:t>
+      </w:r>
+    </w:p>
+    <w:p>
+      <w:r>
+        <w:t xml:space="preserve">    model_drawers/: include the methods to visualize the extracted models, for example, user-system interaction model, transaction, etc.</w:t>
+      </w:r>
+    </w:p>
+    <w:p>
+      <w:r>
+        <w:t xml:space="preserve">     m</w:t>
+      </w:r>
+      <w:r>
+        <w:t>odel_platforms/: this folder contains the low level operations to parse a specific format of the exported files for UML models. For example, ea/XMI2.1Parser.js parses the information from the xml files exported from Enterprise Architect.</w:t>
+      </w:r>
+    </w:p>
+    <w:p>
+      <w:r>
+        <w:t xml:space="preserve">     n</w:t>
+      </w:r>
+      <w:r>
+        <w:t>ode_modules/: includes the installed nodejs plugins. We usually don’t touch the folder.</w:t>
+      </w:r>
+    </w:p>
+    <w:p>
+      <w:pPr>
+        <w:ind w:firstLine="210"/>
+      </w:pPr>
+      <w:r>
+        <w:t>p</w:t>
+      </w:r>
+      <w:r>
+        <w:t>ublic/: stores the uploaded data (the exported UML files) from the web portal, also the outputs from different analysis.</w:t>
+      </w:r>
+    </w:p>
+    <w:p>
+      <w:pPr>
+        <w:ind w:firstLine="210"/>
+      </w:pPr>
+      <w:r>
+        <w:t>Rscript/: includes the R scripts for statistical</w:t>
+      </w:r>
+      <w:r>
+        <w:t xml:space="preserve"> analysis for the extracted information</w:t>
+      </w:r>
+      <w:r>
+        <w:t xml:space="preserve"> from UML models.</w:t>
+      </w:r>
+    </w:p>
+    <w:p>
+      <w:pPr>
+        <w:ind w:firstLine="210"/>
+      </w:pPr>
+      <w:r>
+        <w:t>Temp/: store temporary files.</w:t>
+      </w:r>
+    </w:p>
+    <w:p>
+      <w:pPr>
+        <w:ind w:firstLine="210"/>
+      </w:pPr>
+      <w:r>
+        <w:t>Views/:</w:t>
+      </w:r>
+      <w:r>
+        <w:t xml:space="preserve"> include</w:t>
+      </w:r>
+      <w:r>
+        <w:t xml:space="preserve"> template</w:t>
+      </w:r>
+      <w:r>
+        <w:t>s</w:t>
+      </w:r>
+      <w:r>
+        <w:t xml:space="preserve"> for web pages, written with the Jade plugin of Nodejs.</w:t>
+      </w:r>
+    </w:p>
+    <w:p>
+      <w:pPr>
+        <w:ind w:firstLine="210"/>
+      </w:pPr>
+      <w:r>
+        <w:t>UMLEstimator.js</w:t>
+      </w:r>
+      <w:r>
+        <w:t xml:space="preserve">: </w:t>
+      </w:r>
+      <w:r>
+        <w:t>used to receive commands for model calibration</w:t>
       </w:r>
       <w:r>
         <w:t>.</w:t>
       </w:r>
     </w:p>
     <w:p>
+      <w:pPr>
+        <w:ind w:firstLine="210"/>
+      </w:pPr>
+      <w:r>
+        <w:t>UMLEvaluator.js</w:t>
+      </w:r>
+      <w:r>
+        <w:t xml:space="preserve">: the </w:t>
+      </w:r>
+      <w:r>
+        <w:t>abstraction</w:t>
+      </w:r>
+      <w:r>
+        <w:t xml:space="preserve"> for the evaluators. It currently registers the evaluators </w:t>
+      </w:r>
+      <w:r>
+        <w:t xml:space="preserve">under the evaluator/ folder, for example, </w:t>
+      </w:r>
+      <w:r>
+        <w:t>COCOMOCalculator.js, UMLModelEvaluator.js, and UseCaseCalculator.js.</w:t>
+      </w:r>
+    </w:p>
+    <w:p>
+      <w:pPr>
+        <w:ind w:firstLine="210"/>
+      </w:pPr>
+      <w:r>
+        <w:t>UMLFileManager.js</w:t>
+      </w:r>
+      <w:r>
+        <w:t xml:space="preserve">: the </w:t>
+      </w:r>
+      <w:r>
+        <w:t xml:space="preserve">UML </w:t>
+      </w:r>
+      <w:r>
+        <w:t xml:space="preserve">model file manager module, which manages </w:t>
+      </w:r>
+      <w:r>
+        <w:t>uploaded model files.</w:t>
+      </w:r>
+    </w:p>
+    <w:p>
+      <w:pPr>
+        <w:ind w:firstLine="210"/>
+      </w:pPr>
+      <w:r>
+        <w:t>UMLModelExtractor.js: start the procedure for extracting user-system interaction model from UML diagrams.</w:t>
+      </w:r>
+    </w:p>
+    <w:p>
+      <w:pPr>
+        <w:ind w:firstLine="210"/>
+      </w:pPr>
+      <w:r>
+        <w:t>UMLModelInfoManagerMongoDB.js</w:t>
+      </w:r>
+      <w:r>
+        <w:t>: includes the database management functions, for example, querying model or diagram information.</w:t>
+      </w:r>
+    </w:p>
+    <w:p>
+      <w:pPr>
+        <w:ind w:firstLine="210"/>
+      </w:pPr>
+      <w:r>
+        <w:t>UMLxServices.js</w:t>
+      </w:r>
+      <w:r>
+        <w:t>: includes the Restful APIs</w:t>
+      </w:r>
+      <w:r>
+        <w:t xml:space="preserve"> to request the analytical data, including the</w:t>
+      </w:r>
       <w:r>
         <w:t xml:space="preserve"> </w:t>
       </w:r>
       <w:r>
-        <w:t xml:space="preserve">    </w:t>
-      </w:r>
-      <w:proofErr w:type="gramStart"/>
-      <w:r>
-        <w:t>e</w:t>
-      </w:r>
-      <w:r>
-        <w:t>valuators</w:t>
-      </w:r>
-      <w:proofErr w:type="gramEnd"/>
-      <w:r>
-        <w:t>/: this folder contains high level analysis for the extracted information from UML diagrams. For example, to use the number of transactions to calculate Use Case Point.</w:t>
-      </w:r>
-      <w:r>
-        <w:t xml:space="preserve"> Each of the JS </w:t>
-      </w:r>
-      <w:r>
-        <w:t>files is a</w:t>
-      </w:r>
-      <w:r>
-        <w:t>n</w:t>
-      </w:r>
-      <w:r>
-        <w:t xml:space="preserve"> Evaluator, which </w:t>
-      </w:r>
-      <w:r>
-        <w:t>is used as a</w:t>
-      </w:r>
-      <w:r>
-        <w:t xml:space="preserve"> plugin to register in UMLEvaluator.js.</w:t>
-      </w:r>
-    </w:p>
-    <w:p>
-      <w:r>
-        <w:t xml:space="preserve">    </w:t>
-      </w:r>
-      <w:proofErr w:type="spellStart"/>
-      <w:r>
-        <w:t>model_drawers</w:t>
-      </w:r>
-      <w:proofErr w:type="spellEnd"/>
-      <w:r>
-        <w:t>/: include the methods to visualize the extracted models, for example, user-system interaction model, transaction, etc.</w:t>
-      </w:r>
-    </w:p>
-    <w:p>
-      <w:r>
-        <w:t xml:space="preserve">     </w:t>
-      </w:r>
-      <w:proofErr w:type="spellStart"/>
-      <w:r>
-        <w:t>m</w:t>
-      </w:r>
-      <w:r>
-        <w:t>odel_platforms</w:t>
-      </w:r>
-      <w:proofErr w:type="spellEnd"/>
-      <w:r>
-        <w:t xml:space="preserve">/: this folder contains the low level operations to parse a specific format of the exported files for UML models. For example, </w:t>
-      </w:r>
-      <w:proofErr w:type="spellStart"/>
-      <w:r>
-        <w:t>ea</w:t>
-      </w:r>
-      <w:proofErr w:type="spellEnd"/>
-      <w:r>
-        <w:t>/XMI2.1Parser.js parses the information from the xml files exported from Enterprise Architect.</w:t>
-      </w:r>
-    </w:p>
-    <w:p>
-      <w:r>
-        <w:t xml:space="preserve">     </w:t>
-      </w:r>
-      <w:proofErr w:type="spellStart"/>
-      <w:r>
-        <w:t>n</w:t>
-      </w:r>
-      <w:r>
-        <w:t>ode_modules</w:t>
-      </w:r>
-      <w:proofErr w:type="spellEnd"/>
-      <w:r>
-        <w:t xml:space="preserve">/: includes the installed </w:t>
-      </w:r>
-      <w:proofErr w:type="spellStart"/>
-      <w:r>
-        <w:t>nodejs</w:t>
-      </w:r>
-      <w:proofErr w:type="spellEnd"/>
-      <w:r>
-        <w:t xml:space="preserve"> plugins. We usually don’t touch the folder.</w:t>
-      </w:r>
-    </w:p>
-    <w:p>
-      <w:pPr>
-        <w:ind w:firstLine="210"/>
-      </w:pPr>
-      <w:proofErr w:type="gramStart"/>
-      <w:r>
-        <w:t>p</w:t>
-      </w:r>
-      <w:r>
-        <w:t>ublic</w:t>
-      </w:r>
-      <w:proofErr w:type="gramEnd"/>
-      <w:r>
-        <w:t>/: stores the uploaded data (the exported UML files) from the web portal, also the outputs from different analysis.</w:t>
-      </w:r>
-    </w:p>
-    <w:p>
-      <w:pPr>
-        <w:ind w:firstLine="210"/>
-      </w:pPr>
-      <w:proofErr w:type="spellStart"/>
-      <w:r>
-        <w:t>Rscript</w:t>
-      </w:r>
-      <w:proofErr w:type="spellEnd"/>
-      <w:r>
-        <w:t>/: includes the R scripts for statistical</w:t>
-      </w:r>
-      <w:r>
-        <w:t xml:space="preserve"> analysis for the extracted information</w:t>
-      </w:r>
-      <w:r>
-        <w:t xml:space="preserve"> from UML models.</w:t>
-      </w:r>
-    </w:p>
-    <w:p>
-      <w:pPr>
-        <w:ind w:firstLine="210"/>
-      </w:pPr>
-      <w:r>
-        <w:t>Temp/: store temporary files.</w:t>
-      </w:r>
-    </w:p>
-    <w:p>
-      <w:pPr>
-        <w:ind w:firstLine="210"/>
-      </w:pPr>
-      <w:r>
-        <w:t>Views/:</w:t>
-      </w:r>
-      <w:r>
-        <w:t xml:space="preserve"> include</w:t>
-      </w:r>
-      <w:r>
-        <w:t xml:space="preserve"> template</w:t>
-      </w:r>
-      <w:r>
-        <w:t>s</w:t>
-      </w:r>
-      <w:r>
-        <w:t xml:space="preserve"> for web pages, written with the Jade plugin of </w:t>
-      </w:r>
-      <w:proofErr w:type="spellStart"/>
-      <w:r>
-        <w:t>Nodejs</w:t>
-      </w:r>
-      <w:proofErr w:type="spellEnd"/>
-      <w:r>
-        <w:t>.</w:t>
-      </w:r>
-    </w:p>
-    <w:p>
-      <w:pPr>
-        <w:ind w:firstLine="210"/>
-      </w:pPr>
-      <w:r>
-        <w:t>UMLEstimator.js</w:t>
-      </w:r>
-      <w:r>
-        <w:t xml:space="preserve">: </w:t>
-      </w:r>
-      <w:r>
-        <w:t>used to receive commands for model calibration</w:t>
-      </w:r>
-      <w:r>
-        <w:t>.</w:t>
-      </w:r>
-    </w:p>
-    <w:p>
-      <w:pPr>
-        <w:ind w:firstLine="210"/>
-      </w:pPr>
-      <w:r>
-        <w:t>UMLEvaluator.js</w:t>
-      </w:r>
-      <w:r>
-        <w:t xml:space="preserve">: the </w:t>
-      </w:r>
-      <w:r>
-        <w:t>abstraction</w:t>
-      </w:r>
-      <w:r>
-        <w:t xml:space="preserve"> for the evaluators. It currently registers the evaluators </w:t>
-      </w:r>
-      <w:r>
-        <w:t xml:space="preserve">under the evaluator/ folder, for example, </w:t>
-      </w:r>
-      <w:r>
-        <w:t>COCOMOCalculator.js, UMLModelEvaluator.js, and UseCaseCalculator.js.</w:t>
-      </w:r>
-    </w:p>
-    <w:p>
-      <w:pPr>
-        <w:ind w:firstLine="210"/>
-      </w:pPr>
-      <w:r>
-        <w:t>UMLFileManager.js</w:t>
-      </w:r>
-      <w:r>
-        <w:t xml:space="preserve">: the </w:t>
-      </w:r>
-      <w:r>
-        <w:t xml:space="preserve">UML </w:t>
-      </w:r>
-      <w:r>
-        <w:t xml:space="preserve">model file manager module, which manages </w:t>
-      </w:r>
-      <w:r>
-        <w:t>uploaded model files.</w:t>
-      </w:r>
-    </w:p>
-    <w:p>
-      <w:pPr>
-        <w:ind w:firstLine="210"/>
-      </w:pPr>
-      <w:r>
-        <w:t>UMLModelExtractor.js: start the procedure for extracting user-system interaction model from UML diagrams.</w:t>
-      </w:r>
-    </w:p>
-    <w:p>
-      <w:pPr>
-        <w:ind w:firstLine="210"/>
-      </w:pPr>
-      <w:r>
-        <w:t>UMLModelInfoManagerMongoDB.js</w:t>
-      </w:r>
-      <w:r>
-        <w:t>: includes the database management functions, for example, querying model or diagram information.</w:t>
-      </w:r>
-    </w:p>
-    <w:p>
-      <w:pPr>
-        <w:ind w:firstLine="210"/>
-      </w:pPr>
-      <w:r>
-        <w:t>UMLxServices.js</w:t>
-      </w:r>
-      <w:r>
-        <w:t>: includes the Restful APIs</w:t>
-      </w:r>
-      <w:r>
-        <w:t xml:space="preserve"> to request the analytical data, including the</w:t>
-      </w:r>
-      <w:r>
-        <w:t xml:space="preserve"> </w:t>
-      </w:r>
-      <w:proofErr w:type="spellStart"/>
-      <w:r>
-        <w:t>Url</w:t>
-      </w:r>
-      <w:proofErr w:type="spellEnd"/>
-      <w:r>
-        <w:t xml:space="preserve"> access </w:t>
+        <w:t xml:space="preserve">Url access </w:t>
       </w:r>
       <w:r>
         <w:t xml:space="preserve">entries for </w:t>
@@ -478,19 +365,12 @@
       </w:r>
     </w:p>
     <w:p>
-      <w:proofErr w:type="spellStart"/>
-      <w:r>
-        <w:t>Nodejs</w:t>
-      </w:r>
-      <w:proofErr w:type="spellEnd"/>
-      <w:r>
-        <w:t xml:space="preserve">, </w:t>
-      </w:r>
-      <w:proofErr w:type="spellStart"/>
+      <w:r>
+        <w:t xml:space="preserve">Nodejs, </w:t>
+      </w:r>
       <w:r>
         <w:t>Javascript</w:t>
       </w:r>
-      <w:proofErr w:type="spellEnd"/>
       <w:r>
         <w:t>, HTML, CSS</w:t>
       </w:r>
@@ -514,66 +394,29 @@
         <w:rPr>
           <w:b/>
         </w:rPr>
+        <w:lastRenderedPageBreak/>
         <w:t>Dependencies:</w:t>
       </w:r>
     </w:p>
     <w:p>
-      <w:proofErr w:type="spellStart"/>
-      <w:proofErr w:type="gramStart"/>
-      <w:r>
-        <w:t>NodeJs</w:t>
-      </w:r>
-      <w:proofErr w:type="spellEnd"/>
-      <w:r>
-        <w:t xml:space="preserve">  (</w:t>
-      </w:r>
-      <w:proofErr w:type="gramEnd"/>
-      <w:r>
-        <w:t xml:space="preserve">with modules: </w:t>
-      </w:r>
-      <w:proofErr w:type="spellStart"/>
-      <w:r>
-        <w:t>multer</w:t>
-      </w:r>
-      <w:proofErr w:type="spellEnd"/>
-      <w:r>
-        <w:t xml:space="preserve">, </w:t>
-      </w:r>
-      <w:proofErr w:type="spellStart"/>
-      <w:r>
-        <w:t>admzip</w:t>
-      </w:r>
-      <w:proofErr w:type="spellEnd"/>
-      <w:r>
-        <w:t xml:space="preserve">, </w:t>
-      </w:r>
-      <w:proofErr w:type="spellStart"/>
-      <w:r>
-        <w:t>express</w:t>
+      <w:r>
+        <w:t>NodeJs  (with modules: multer, admzip, express</w:t>
       </w:r>
       <w:r>
         <w:t>,path,jade</w:t>
       </w:r>
-      <w:proofErr w:type="spellEnd"/>
       <w:r>
         <w:t>)</w:t>
       </w:r>
     </w:p>
     <w:p>
-      <w:proofErr w:type="spellStart"/>
       <w:r>
         <w:t>MongoDB</w:t>
       </w:r>
-      <w:proofErr w:type="spellEnd"/>
-    </w:p>
-    <w:p>
-      <w:proofErr w:type="spellStart"/>
-      <w:r>
-        <w:t>Graphviz</w:t>
-      </w:r>
-      <w:proofErr w:type="spellEnd"/>
-      <w:r>
-        <w:t xml:space="preserve"> 3.2.5</w:t>
+    </w:p>
+    <w:p>
+      <w:r>
+        <w:t>Graphviz 3.2.5</w:t>
       </w:r>
     </w:p>
     <w:p/>
@@ -639,21 +482,8 @@
           <w:numId w:val="2"/>
         </w:numPr>
       </w:pPr>
-      <w:proofErr w:type="gramStart"/>
-      <w:r>
-        <w:t>install</w:t>
-      </w:r>
-      <w:proofErr w:type="gramEnd"/>
-      <w:r>
-        <w:t xml:space="preserve"> </w:t>
-      </w:r>
-      <w:proofErr w:type="spellStart"/>
-      <w:r>
-        <w:t>mongoDB</w:t>
-      </w:r>
-      <w:proofErr w:type="spellEnd"/>
-      <w:r>
-        <w:t>. (</w:t>
+      <w:r>
+        <w:t>install mongoDB. (</w:t>
       </w:r>
       <w:hyperlink r:id="rId5" w:history="1">
         <w:r>
@@ -676,15 +506,10 @@
         </w:numPr>
       </w:pPr>
       <w:r>
-        <w:t xml:space="preserve">create the folder C:\data\db, otherwise the </w:t>
-      </w:r>
-      <w:proofErr w:type="spellStart"/>
-      <w:r>
-        <w:t>db</w:t>
-      </w:r>
-      <w:proofErr w:type="spellEnd"/>
-      <w:r>
-        <w:t xml:space="preserve"> was not able to start</w:t>
+        <w:t xml:space="preserve">create the folder, for example, </w:t>
+      </w:r>
+      <w:r>
+        <w:t>C:\data\db, otherwise the db was not able to start</w:t>
       </w:r>
     </w:p>
     <w:p>
@@ -696,13 +521,13 @@
         </w:numPr>
       </w:pPr>
       <w:r>
-        <w:t xml:space="preserve">started </w:t>
-      </w:r>
-      <w:proofErr w:type="spellStart"/>
-      <w:r>
-        <w:t>MongoDB</w:t>
-      </w:r>
-      <w:proofErr w:type="spellEnd"/>
+        <w:t>started MongoDB</w:t>
+      </w:r>
+      <w:r>
+        <w:t xml:space="preserve"> with “mongod –-dbpath “C:\data\db”</w:t>
+      </w:r>
+      <w:bookmarkStart w:id="0" w:name="_GoBack"/>
+      <w:bookmarkEnd w:id="0"/>
     </w:p>
     <w:p>
       <w:pPr>
@@ -712,94 +537,20 @@
           <w:numId w:val="2"/>
         </w:numPr>
       </w:pPr>
-      <w:proofErr w:type="gramStart"/>
-      <w:r>
-        <w:t>restore</w:t>
-      </w:r>
-      <w:proofErr w:type="gramEnd"/>
-      <w:r>
-        <w:t xml:space="preserve"> the backup </w:t>
+      <w:r>
+        <w:t xml:space="preserve">restore the backup </w:t>
       </w:r>
       <w:r>
         <w:t>data</w:t>
       </w:r>
       <w:r>
-        <w:t xml:space="preserve">base, using: </w:t>
-      </w:r>
-      <w:proofErr w:type="spellStart"/>
-      <w:r>
-        <w:t>mongorestore</w:t>
-      </w:r>
-      <w:proofErr w:type="spellEnd"/>
-      <w:r>
-        <w:t xml:space="preserve"> &lt;Project </w:t>
-      </w:r>
-      <w:proofErr w:type="spellStart"/>
-      <w:r>
-        <w:t>Dir</w:t>
-      </w:r>
-      <w:proofErr w:type="spellEnd"/>
-      <w:r>
-        <w:t>&gt;</w:t>
-      </w:r>
-      <w:r>
-        <w:t>/</w:t>
-      </w:r>
-      <w:proofErr w:type="spellStart"/>
-      <w:r>
-        <w:t>db_backup</w:t>
-      </w:r>
-      <w:proofErr w:type="spellEnd"/>
-      <w:r>
-        <w:t xml:space="preserve">, or restore the individual collections, using: </w:t>
-      </w:r>
-      <w:proofErr w:type="spellStart"/>
-      <w:r>
-        <w:t>mongorestore</w:t>
-      </w:r>
-      <w:proofErr w:type="spellEnd"/>
-      <w:r>
-        <w:t xml:space="preserve"> –drop –</w:t>
-      </w:r>
-      <w:proofErr w:type="spellStart"/>
-      <w:r>
-        <w:t>db</w:t>
-      </w:r>
-      <w:proofErr w:type="spellEnd"/>
-      <w:r>
-        <w:t xml:space="preserve"> </w:t>
-      </w:r>
-      <w:proofErr w:type="spellStart"/>
-      <w:r>
-        <w:t>model_info_collection</w:t>
-      </w:r>
-      <w:proofErr w:type="spellEnd"/>
-      <w:r>
-        <w:t xml:space="preserve"> &lt;Project </w:t>
-      </w:r>
-      <w:proofErr w:type="spellStart"/>
-      <w:r>
-        <w:t>Dir</w:t>
-      </w:r>
-      <w:proofErr w:type="spellEnd"/>
-      <w:r>
-        <w:t>&gt;/</w:t>
-      </w:r>
-      <w:proofErr w:type="spellStart"/>
-      <w:r>
-        <w:t>db_backup</w:t>
-      </w:r>
-      <w:proofErr w:type="spellEnd"/>
-      <w:r>
-        <w:t>/</w:t>
-      </w:r>
-      <w:proofErr w:type="spellStart"/>
-      <w:r>
-        <w:t>model_info_collection</w:t>
-      </w:r>
-      <w:proofErr w:type="spellEnd"/>
-      <w:r>
-        <w:t>.</w:t>
+        <w:t>base, using: mongorestore &lt;Project Dir&gt;</w:t>
+      </w:r>
+      <w:r>
+        <w:t>/db_backup</w:t>
+      </w:r>
+      <w:r>
+        <w:t>, or restore the individual collections, using: mongorestore –drop –db model_info_collection &lt;Project Dir&gt;/db_backup/model_info_collection.</w:t>
       </w:r>
     </w:p>
     <w:p>
@@ -811,13 +562,8 @@
         </w:numPr>
       </w:pPr>
       <w:r>
-        <w:t xml:space="preserve">Install </w:t>
-      </w:r>
-      <w:proofErr w:type="spellStart"/>
-      <w:r>
-        <w:t>nodejs</w:t>
-      </w:r>
-      <w:proofErr w:type="spellEnd"/>
+        <w:t>Install nodejs</w:t>
+      </w:r>
       <w:r>
         <w:t>. (</w:t>
       </w:r>
@@ -843,31 +589,10 @@
         <w:t>I</w:t>
       </w:r>
       <w:r>
-        <w:t>nstall dependencies using `</w:t>
-      </w:r>
-      <w:proofErr w:type="spellStart"/>
-      <w:r>
-        <w:t>npm</w:t>
-      </w:r>
-      <w:proofErr w:type="spellEnd"/>
-      <w:r>
-        <w:t xml:space="preserve"> install` from project </w:t>
-      </w:r>
-      <w:proofErr w:type="spellStart"/>
-      <w:r>
-        <w:t>dir</w:t>
-      </w:r>
-      <w:proofErr w:type="spellEnd"/>
-      <w:r>
-        <w:t xml:space="preserve"> &lt;Project </w:t>
-      </w:r>
-      <w:proofErr w:type="spellStart"/>
-      <w:r>
-        <w:t>Dir</w:t>
-      </w:r>
-      <w:proofErr w:type="spellEnd"/>
-      <w:r>
-        <w:t>&gt;</w:t>
+        <w:t>nstall dependencies using `npm install` from project dir</w:t>
+      </w:r>
+      <w:r>
+        <w:t xml:space="preserve"> &lt;Project Dir&gt;</w:t>
       </w:r>
     </w:p>
     <w:p>
@@ -879,13 +604,8 @@
         </w:numPr>
       </w:pPr>
       <w:r>
-        <w:t xml:space="preserve">Start </w:t>
-      </w:r>
-      <w:proofErr w:type="spellStart"/>
-      <w:r>
-        <w:t>mongodb</w:t>
-      </w:r>
-      <w:proofErr w:type="spellEnd"/>
+        <w:t>Start mongodb</w:t>
+      </w:r>
       <w:r>
         <w:t>:</w:t>
       </w:r>
@@ -899,31 +619,7 @@
         </w:numPr>
       </w:pPr>
       <w:r>
-        <w:t xml:space="preserve">Navigate to the database folder of </w:t>
-      </w:r>
-      <w:proofErr w:type="spellStart"/>
-      <w:r>
-        <w:t>MongoDB</w:t>
-      </w:r>
-      <w:proofErr w:type="spellEnd"/>
-      <w:r>
-        <w:t xml:space="preserve">. The default folder for </w:t>
-      </w:r>
-      <w:proofErr w:type="spellStart"/>
-      <w:r>
-        <w:t>MongoDB</w:t>
-      </w:r>
-      <w:proofErr w:type="spellEnd"/>
-      <w:r>
-        <w:t xml:space="preserve"> installation </w:t>
-      </w:r>
-      <w:proofErr w:type="gramStart"/>
-      <w:r>
-        <w:t>is :</w:t>
-      </w:r>
-      <w:proofErr w:type="gramEnd"/>
-      <w:r>
-        <w:t xml:space="preserve"> ~/Documents/db.</w:t>
+        <w:t>Navigate to the database folder of MongoDB. The default folder for MongoDB installation is : ~/Documents/db.</w:t>
       </w:r>
     </w:p>
     <w:p>
@@ -935,39 +631,13 @@
         </w:numPr>
       </w:pPr>
       <w:r>
-        <w:t xml:space="preserve">Using command to start </w:t>
-      </w:r>
-      <w:proofErr w:type="spellStart"/>
-      <w:proofErr w:type="gramStart"/>
-      <w:r>
-        <w:t>mongoDB</w:t>
-      </w:r>
-      <w:proofErr w:type="spellEnd"/>
-      <w:r>
-        <w:t xml:space="preserve"> :</w:t>
-      </w:r>
-      <w:proofErr w:type="gramEnd"/>
-      <w:r>
-        <w:t xml:space="preserve"> </w:t>
-      </w:r>
-      <w:proofErr w:type="spellStart"/>
-      <w:r>
-        <w:t>mongod</w:t>
-      </w:r>
-      <w:proofErr w:type="spellEnd"/>
-      <w:r>
-        <w:t xml:space="preserve"> –</w:t>
+        <w:t>Using command to start mongoDB : mongod –</w:t>
       </w:r>
       <w:r>
         <w:t>-</w:t>
       </w:r>
-      <w:proofErr w:type="spellStart"/>
-      <w:r>
-        <w:t>dbpath</w:t>
-      </w:r>
-      <w:proofErr w:type="spellEnd"/>
-      <w:r>
-        <w:t xml:space="preserve"> .</w:t>
+      <w:r>
+        <w:t>dbpath .</w:t>
       </w:r>
     </w:p>
     <w:p>
@@ -1003,15 +673,7 @@
         </w:numPr>
       </w:pPr>
       <w:r>
-        <w:t xml:space="preserve">Using command to start </w:t>
-      </w:r>
-      <w:proofErr w:type="spellStart"/>
-      <w:r>
-        <w:t>UMLxServices</w:t>
-      </w:r>
-      <w:proofErr w:type="spellEnd"/>
-      <w:r>
-        <w:t>: node ./UMLxServices.js</w:t>
+        <w:t>Using command to start UMLxServices: node ./UMLxServices.js</w:t>
       </w:r>
     </w:p>
     <w:p>
@@ -1062,35 +724,7 @@
         <w:rPr>
           <w:b/>
         </w:rPr>
-        <w:t xml:space="preserve"> (This is only for database backup and restore. You don’t need to do these steps at your initial setup. You only need to use this when you want to save current </w:t>
-      </w:r>
-      <w:proofErr w:type="spellStart"/>
-      <w:r>
-        <w:rPr>
-          <w:b/>
-        </w:rPr>
-        <w:t>dabase</w:t>
-      </w:r>
-      <w:proofErr w:type="spellEnd"/>
-      <w:r>
-        <w:rPr>
-          <w:b/>
-        </w:rPr>
-        <w:t xml:space="preserve"> or </w:t>
-      </w:r>
-      <w:proofErr w:type="spellStart"/>
-      <w:r>
-        <w:rPr>
-          <w:b/>
-        </w:rPr>
-        <w:t>retore</w:t>
-      </w:r>
-      <w:proofErr w:type="spellEnd"/>
-      <w:r>
-        <w:rPr>
-          <w:b/>
-        </w:rPr>
-        <w:t xml:space="preserve"> some others)</w:t>
+        <w:t xml:space="preserve"> (This is only for database backup and restore. You don’t need to do these steps at your initial setup. You only need to use this when you want to save current dabase or retore some others)</w:t>
       </w:r>
       <w:r>
         <w:rPr>
@@ -1107,15 +741,8 @@
           <w:numId w:val="6"/>
         </w:numPr>
       </w:pPr>
-      <w:proofErr w:type="spellStart"/>
-      <w:proofErr w:type="gramStart"/>
-      <w:r>
-        <w:t>mongodump</w:t>
-      </w:r>
-      <w:proofErr w:type="spellEnd"/>
-      <w:proofErr w:type="gramEnd"/>
-      <w:r>
-        <w:t xml:space="preserve"> –out /data/backup.</w:t>
+      <w:r>
+        <w:t>mongodump –out /data/backup.</w:t>
       </w:r>
     </w:p>
     <w:p>
@@ -1126,57 +753,18 @@
           <w:numId w:val="6"/>
         </w:numPr>
       </w:pPr>
-      <w:proofErr w:type="spellStart"/>
       <w:r>
         <w:t>m</w:t>
       </w:r>
       <w:r>
-        <w:t>ongorestore</w:t>
-      </w:r>
-      <w:proofErr w:type="spellEnd"/>
-      <w:r>
-        <w:t xml:space="preserve"> –drop –</w:t>
-      </w:r>
-      <w:proofErr w:type="spellStart"/>
-      <w:r>
-        <w:t>db</w:t>
-      </w:r>
-      <w:proofErr w:type="spellEnd"/>
+        <w:t>ongorestore –drop –db db_name</w:t>
+      </w:r>
       <w:r>
         <w:t xml:space="preserve"> </w:t>
       </w:r>
-      <w:proofErr w:type="spellStart"/>
-      <w:r>
-        <w:t>db_name</w:t>
-      </w:r>
-      <w:proofErr w:type="spellEnd"/>
-      <w:r>
-        <w:t xml:space="preserve"> </w:t>
-      </w:r>
-      <w:r>
-        <w:t xml:space="preserve">&lt;project </w:t>
-      </w:r>
-      <w:proofErr w:type="spellStart"/>
-      <w:r>
-        <w:t>dir</w:t>
-      </w:r>
-      <w:proofErr w:type="spellEnd"/>
-      <w:r>
-        <w:t>&gt;/</w:t>
-      </w:r>
-      <w:proofErr w:type="spellStart"/>
-      <w:r>
-        <w:t>db_backup</w:t>
-      </w:r>
-      <w:proofErr w:type="spellEnd"/>
-      <w:r>
-        <w:t>/</w:t>
-      </w:r>
-      <w:proofErr w:type="spellStart"/>
-      <w:r>
-        <w:t>db_folder_name</w:t>
-      </w:r>
-      <w:proofErr w:type="spellEnd"/>
+      <w:r>
+        <w:t>&lt;project dir&gt;/db_backup/db_folder_name</w:t>
+      </w:r>
     </w:p>
     <w:p>
       <w:pPr>
@@ -1208,13 +796,8 @@
         <w:t xml:space="preserve">Install R(3.2.5) into directory: </w:t>
       </w:r>
       <w:r>
-        <w:t>C:/Program Files/R/R-3.2.5/bin/</w:t>
-      </w:r>
-      <w:proofErr w:type="spellStart"/>
-      <w:r>
-        <w:t>Rscript</w:t>
-      </w:r>
-      <w:proofErr w:type="spellEnd"/>
+        <w:t>C:/Program Files/R/R-3.2.5/bin/Rscript</w:t>
+      </w:r>
     </w:p>
     <w:p>
       <w:pPr>
@@ -1227,11 +810,9 @@
       <w:r>
         <w:t xml:space="preserve">Install </w:t>
       </w:r>
-      <w:proofErr w:type="spellStart"/>
       <w:r>
         <w:t>Graphviz</w:t>
       </w:r>
-      <w:proofErr w:type="spellEnd"/>
     </w:p>
     <w:p>
       <w:pPr>
@@ -1245,15 +826,7 @@
         <w:t>Put bin folder, for example, “</w:t>
       </w:r>
       <w:r>
-        <w:t>C:/Program Files/R/R-3.2.5/bin/</w:t>
-      </w:r>
-      <w:proofErr w:type="spellStart"/>
-      <w:r>
-        <w:t>Rscript</w:t>
-      </w:r>
-      <w:proofErr w:type="spellEnd"/>
-      <w:r>
-        <w:t xml:space="preserve">” </w:t>
+        <w:t xml:space="preserve">C:/Program Files/R/R-3.2.5/bin/Rscript” </w:t>
       </w:r>
       <w:r>
         <w:t>into path environment variable – path.</w:t>
@@ -1277,15 +850,7 @@
         <w:t xml:space="preserve">Notes: sometimes </w:t>
       </w:r>
       <w:r>
-        <w:t xml:space="preserve">you may mess up the database for some reason. You can delete the </w:t>
-      </w:r>
-      <w:proofErr w:type="spellStart"/>
-      <w:r>
-        <w:t>mongodb</w:t>
-      </w:r>
-      <w:proofErr w:type="spellEnd"/>
-      <w:r>
-        <w:t xml:space="preserve"> and restore the backup database.</w:t>
+        <w:t>you may mess up the database for some reason. You can delete the mongodb and restore the backup database.</w:t>
       </w:r>
       <w:r>
         <w:t xml:space="preserve"> This tutorial is just the skeleton of the process of setting up the project. There might be some variations for different operation systems and environments, </w:t>

</xml_diff>

<commit_message>
added uml models from model calibration team
</commit_message>
<xml_diff>
--- a/documents/Configuration Manual.docx
+++ b/documents/Configuration Manual.docx
@@ -16,15 +16,7 @@
           <w:sz w:val="36"/>
           <w:szCs w:val="36"/>
         </w:rPr>
-        <w:t>UMLx System Tutorial</w:t>
-      </w:r>
-      <w:r>
-        <w:rPr>
-          <w:b/>
-          <w:sz w:val="36"/>
-          <w:szCs w:val="36"/>
-        </w:rPr>
-        <w:t>:</w:t>
+        <w:t>UMLx System Tutorial:</w:t>
       </w:r>
     </w:p>
     <w:p/>
@@ -33,7 +25,7 @@
         <w:pStyle w:val="ListParagraph"/>
         <w:numPr>
           <w:ilvl w:val="0"/>
-          <w:numId w:val="6"/>
+          <w:numId w:val="8"/>
         </w:numPr>
         <w:rPr>
           <w:b/>
@@ -43,13 +35,7 @@
         <w:rPr>
           <w:b/>
         </w:rPr>
-        <w:t>Source code</w:t>
-      </w:r>
-      <w:r>
-        <w:rPr>
-          <w:b/>
-        </w:rPr>
-        <w:t xml:space="preserve"> structure</w:t>
+        <w:t>Source code structure</w:t>
       </w:r>
     </w:p>
     <w:p>
@@ -57,28 +43,7 @@
         <w:ind w:firstLine="360"/>
       </w:pPr>
       <w:r>
-        <w:t>data</w:t>
-      </w:r>
-      <w:r>
-        <w:t>/:</w:t>
-      </w:r>
-      <w:r>
-        <w:t xml:space="preserve"> </w:t>
-      </w:r>
-      <w:r>
-        <w:t>store</w:t>
-      </w:r>
-      <w:r>
-        <w:t>s</w:t>
-      </w:r>
-      <w:r>
-        <w:t xml:space="preserve"> the UML diagrams </w:t>
-      </w:r>
-      <w:r>
-        <w:t xml:space="preserve">collected </w:t>
-      </w:r>
-      <w:r>
-        <w:t>from the selected projects, there might be more to be added in the future. The files with surfix .xml are exported from Enterprise Architect for the UML diagrams.</w:t>
+        <w:t>data/: stores the UML diagrams collected from the selected projects, there might be more to be added in the future. The files with surfix .xml are exported from Enterprise Architect for the UML diagrams.</w:t>
       </w:r>
     </w:p>
     <w:p>
@@ -88,57 +53,12 @@
     </w:p>
     <w:p>
       <w:r>
-        <w:t xml:space="preserve">      documents/: the documents about the </w:t>
-      </w:r>
-      <w:r>
-        <w:t xml:space="preserve">system </w:t>
-      </w:r>
-      <w:r>
-        <w:t>configuration, tutorials</w:t>
-      </w:r>
-      <w:r>
-        <w:t xml:space="preserve"> of system structure</w:t>
-      </w:r>
-      <w:r>
-        <w:t xml:space="preserve">, or </w:t>
-      </w:r>
-      <w:r>
-        <w:t xml:space="preserve">functionality </w:t>
-      </w:r>
-      <w:r>
-        <w:t>explanations</w:t>
-      </w:r>
-      <w:r>
-        <w:t>.</w:t>
-      </w:r>
-    </w:p>
-    <w:p>
-      <w:r>
-        <w:t xml:space="preserve"> </w:t>
-      </w:r>
-      <w:r>
-        <w:t xml:space="preserve">    e</w:t>
-      </w:r>
-      <w:r>
-        <w:t>valuators/: this folder contains high level analysis for the extracted information from UML diagrams. For example, to use the number of transactions to calculate Use Case Point.</w:t>
-      </w:r>
-      <w:r>
-        <w:t xml:space="preserve"> Each of the JS </w:t>
-      </w:r>
-      <w:r>
-        <w:t>files is a</w:t>
-      </w:r>
-      <w:r>
-        <w:t>n</w:t>
-      </w:r>
-      <w:r>
-        <w:t xml:space="preserve"> Evaluator, which </w:t>
-      </w:r>
-      <w:r>
-        <w:t>is used as a</w:t>
-      </w:r>
-      <w:r>
-        <w:t xml:space="preserve"> plugin to register in UMLEvaluator.js.</w:t>
+        <w:t xml:space="preserve">      documents/: the documents about the system configuration, tutorials of system structure, or functionality explanations.</w:t>
+      </w:r>
+    </w:p>
+    <w:p>
+      <w:r>
+        <w:t xml:space="preserve">     evaluators/: this folder contains high level analysis for the extracted information from UML diagrams. For example, to use the number of transactions to calculate Use Case Point. Each of the JS files is an Evaluator, which is used as a plugin to register in UMLEvaluator.js.</w:t>
       </w:r>
     </w:p>
     <w:p>
@@ -148,18 +68,12 @@
     </w:p>
     <w:p>
       <w:r>
-        <w:t xml:space="preserve">     m</w:t>
-      </w:r>
-      <w:r>
-        <w:t>odel_platforms/: this folder contains the low level operations to parse a specific format of the exported files for UML models. For example, ea/XMI2.1Parser.js parses the information from the xml files exported from Enterprise Architect.</w:t>
-      </w:r>
-    </w:p>
-    <w:p>
-      <w:r>
-        <w:t xml:space="preserve">     n</w:t>
-      </w:r>
-      <w:r>
-        <w:t>ode_modules/: includes the installed nodejs plugins. We usually don’t touch the folder.</w:t>
+        <w:t xml:space="preserve">     model_platforms/: this folder contains the low level operations to parse a specific format of the exported files for UML models. For example, ea/XMI2.1Parser.js parses the information from the xml files exported from Enterprise Architect.</w:t>
+      </w:r>
+    </w:p>
+    <w:p>
+      <w:r>
+        <w:t xml:space="preserve">     node_modules/: includes the installed nodejs plugins. We usually don’t touch the folder.</w:t>
       </w:r>
     </w:p>
     <w:p>
@@ -167,10 +81,7 @@
         <w:ind w:firstLine="210"/>
       </w:pPr>
       <w:r>
-        <w:t>p</w:t>
-      </w:r>
-      <w:r>
-        <w:t>ublic/: stores the uploaded data (the exported UML files) from the web portal, also the outputs from different analysis.</w:t>
+        <w:t>public/: stores the uploaded data (the exported UML files) from the web portal, also the outputs from different analysis.</w:t>
       </w:r>
     </w:p>
     <w:p>
@@ -178,13 +89,7 @@
         <w:ind w:firstLine="210"/>
       </w:pPr>
       <w:r>
-        <w:t>Rscript/: includes the R scripts for statistical</w:t>
-      </w:r>
-      <w:r>
-        <w:t xml:space="preserve"> analysis for the extracted information</w:t>
-      </w:r>
-      <w:r>
-        <w:t xml:space="preserve"> from UML models.</w:t>
+        <w:t>Rscript/: includes the R scripts for statistical analysis for the extracted information from UML models.</w:t>
       </w:r>
     </w:p>
     <w:p>
@@ -200,19 +105,7 @@
         <w:ind w:firstLine="210"/>
       </w:pPr>
       <w:r>
-        <w:t>Views/:</w:t>
-      </w:r>
-      <w:r>
-        <w:t xml:space="preserve"> include</w:t>
-      </w:r>
-      <w:r>
-        <w:t xml:space="preserve"> template</w:t>
-      </w:r>
-      <w:r>
-        <w:t>s</w:t>
-      </w:r>
-      <w:r>
-        <w:t xml:space="preserve"> for web pages, written with the Jade plugin of Nodejs.</w:t>
+        <w:t>Views/: include templates for web pages, written with the Jade plugin of Nodejs.</w:t>
       </w:r>
     </w:p>
     <w:p>
@@ -220,16 +113,7 @@
         <w:ind w:firstLine="210"/>
       </w:pPr>
       <w:r>
-        <w:t>UMLEstimator.js</w:t>
-      </w:r>
-      <w:r>
-        <w:t xml:space="preserve">: </w:t>
-      </w:r>
-      <w:r>
-        <w:t>used to receive commands for model calibration</w:t>
-      </w:r>
-      <w:r>
-        <w:t>.</w:t>
+        <w:t>UMLEstimator.js: used to receive commands for model calibration.</w:t>
       </w:r>
     </w:p>
     <w:p>
@@ -237,22 +121,7 @@
         <w:ind w:firstLine="210"/>
       </w:pPr>
       <w:r>
-        <w:t>UMLEvaluator.js</w:t>
-      </w:r>
-      <w:r>
-        <w:t xml:space="preserve">: the </w:t>
-      </w:r>
-      <w:r>
-        <w:t>abstraction</w:t>
-      </w:r>
-      <w:r>
-        <w:t xml:space="preserve"> for the evaluators. It currently registers the evaluators </w:t>
-      </w:r>
-      <w:r>
-        <w:t xml:space="preserve">under the evaluator/ folder, for example, </w:t>
-      </w:r>
-      <w:r>
-        <w:t>COCOMOCalculator.js, UMLModelEvaluator.js, and UseCaseCalculator.js.</w:t>
+        <w:t>UMLEvaluator.js: the abstraction for the evaluators. It currently registers the evaluators under the evaluator/ folder, for example, COCOMOCalculator.js, UMLModelEvaluator.js, and UseCaseCalculator.js.</w:t>
       </w:r>
     </w:p>
     <w:p>
@@ -260,19 +129,7 @@
         <w:ind w:firstLine="210"/>
       </w:pPr>
       <w:r>
-        <w:t>UMLFileManager.js</w:t>
-      </w:r>
-      <w:r>
-        <w:t xml:space="preserve">: the </w:t>
-      </w:r>
-      <w:r>
-        <w:t xml:space="preserve">UML </w:t>
-      </w:r>
-      <w:r>
-        <w:t xml:space="preserve">model file manager module, which manages </w:t>
-      </w:r>
-      <w:r>
-        <w:t>uploaded model files.</w:t>
+        <w:t>UMLFileManager.js: the UML model file manager module, which manages uploaded model files.</w:t>
       </w:r>
     </w:p>
     <w:p>
@@ -288,10 +145,7 @@
         <w:ind w:firstLine="210"/>
       </w:pPr>
       <w:r>
-        <w:t>UMLModelInfoManagerMongoDB.js</w:t>
-      </w:r>
-      <w:r>
-        <w:t>: includes the database management functions, for example, querying model or diagram information.</w:t>
+        <w:t>UMLModelInfoManagerMongoDB.js: includes the database management functions, for example, querying model or diagram information.</w:t>
       </w:r>
     </w:p>
     <w:p>
@@ -299,28 +153,7 @@
         <w:ind w:firstLine="210"/>
       </w:pPr>
       <w:r>
-        <w:t>UMLxServices.js</w:t>
-      </w:r>
-      <w:r>
-        <w:t>: includes the Restful APIs</w:t>
-      </w:r>
-      <w:r>
-        <w:t xml:space="preserve"> to request the analytical data, including the</w:t>
-      </w:r>
-      <w:r>
-        <w:t xml:space="preserve"> </w:t>
-      </w:r>
-      <w:r>
-        <w:t xml:space="preserve">Url access </w:t>
-      </w:r>
-      <w:r>
-        <w:t xml:space="preserve">entries for </w:t>
-      </w:r>
-      <w:r>
-        <w:t xml:space="preserve">the </w:t>
-      </w:r>
-      <w:r>
-        <w:t>backend functionality.</w:t>
+        <w:t>UMLxServices.js: includes the Restful APIs to request the analytical data, including the Url access entries for the backend functionality.</w:t>
       </w:r>
     </w:p>
     <w:p>
@@ -351,7 +184,7 @@
         <w:pStyle w:val="ListParagraph"/>
         <w:numPr>
           <w:ilvl w:val="0"/>
-          <w:numId w:val="6"/>
+          <w:numId w:val="8"/>
         </w:numPr>
         <w:rPr>
           <w:b/>
@@ -366,16 +199,7 @@
     </w:p>
     <w:p>
       <w:r>
-        <w:t xml:space="preserve">Nodejs, </w:t>
-      </w:r>
-      <w:r>
-        <w:t>Javascript</w:t>
-      </w:r>
-      <w:r>
-        <w:t>, HTML, CSS</w:t>
-      </w:r>
-      <w:r>
-        <w:t>, R scripts</w:t>
+        <w:t>Nodejs, Javascript, HTML, CSS, R scripts</w:t>
       </w:r>
     </w:p>
     <w:p/>
@@ -384,7 +208,7 @@
         <w:pStyle w:val="ListParagraph"/>
         <w:numPr>
           <w:ilvl w:val="0"/>
-          <w:numId w:val="6"/>
+          <w:numId w:val="8"/>
         </w:numPr>
         <w:rPr>
           <w:b/>
@@ -400,13 +224,7 @@
     </w:p>
     <w:p>
       <w:r>
-        <w:t>NodeJs  (with modules: multer, admzip, express</w:t>
-      </w:r>
-      <w:r>
-        <w:t>,path,jade</w:t>
-      </w:r>
-      <w:r>
-        <w:t>)</w:t>
+        <w:t>NodeJs  (with modules: multer, admzip, express,path,jade)</w:t>
       </w:r>
     </w:p>
     <w:p>
@@ -425,7 +243,7 @@
         <w:pStyle w:val="ListParagraph"/>
         <w:numPr>
           <w:ilvl w:val="0"/>
-          <w:numId w:val="6"/>
+          <w:numId w:val="8"/>
         </w:numPr>
         <w:rPr>
           <w:b/>
@@ -449,7 +267,7 @@
         <w:pStyle w:val="ListParagraph"/>
         <w:numPr>
           <w:ilvl w:val="0"/>
-          <w:numId w:val="6"/>
+          <w:numId w:val="8"/>
         </w:numPr>
         <w:rPr>
           <w:b/>
@@ -459,19 +277,7 @@
         <w:rPr>
           <w:b/>
         </w:rPr>
-        <w:t xml:space="preserve">Server </w:t>
-      </w:r>
-      <w:r>
-        <w:rPr>
-          <w:b/>
-        </w:rPr>
-        <w:t>Setup</w:t>
-      </w:r>
-      <w:r>
-        <w:rPr>
-          <w:b/>
-        </w:rPr>
-        <w:t>:</w:t>
+        <w:t>Server Setup:</w:t>
       </w:r>
     </w:p>
     <w:p>
@@ -479,7 +285,7 @@
         <w:pStyle w:val="ListParagraph"/>
         <w:numPr>
           <w:ilvl w:val="0"/>
-          <w:numId w:val="2"/>
+          <w:numId w:val="9"/>
         </w:numPr>
       </w:pPr>
       <w:r>
@@ -502,14 +308,11 @@
         <w:pStyle w:val="ListParagraph"/>
         <w:numPr>
           <w:ilvl w:val="0"/>
-          <w:numId w:val="2"/>
-        </w:numPr>
-      </w:pPr>
-      <w:r>
-        <w:t xml:space="preserve">create the folder, for example, </w:t>
-      </w:r>
-      <w:r>
-        <w:t>C:\data\db, otherwise the db was not able to start</w:t>
+          <w:numId w:val="9"/>
+        </w:numPr>
+      </w:pPr>
+      <w:r>
+        <w:t>create the folder, for example, C:\data\db, otherwise the db was not able to start</w:t>
       </w:r>
     </w:p>
     <w:p>
@@ -517,40 +320,43 @@
         <w:pStyle w:val="ListParagraph"/>
         <w:numPr>
           <w:ilvl w:val="0"/>
-          <w:numId w:val="2"/>
-        </w:numPr>
-      </w:pPr>
-      <w:r>
-        <w:t>started MongoDB</w:t>
-      </w:r>
-      <w:r>
-        <w:t xml:space="preserve"> with “mongod –-dbpath “C:\data\db”</w:t>
+          <w:numId w:val="9"/>
+        </w:numPr>
+      </w:pPr>
+      <w:r>
+        <w:t>started MongoDB with “mongod –-dbpath “C:\data\db” (type the command in one terminal).</w:t>
+      </w:r>
+    </w:p>
+    <w:p>
+      <w:pPr>
+        <w:pStyle w:val="ListParagraph"/>
+        <w:numPr>
+          <w:ilvl w:val="0"/>
+          <w:numId w:val="9"/>
+        </w:numPr>
+      </w:pPr>
+      <w:r>
+        <w:t>restore the backup database, using: mongorestore &lt;Project Dir&gt;/db_backup, or restore the individual collections, using: mongorestore –drop –db model_info_collection &lt;Project Dir&gt;/db_backup/model_info_collec</w:t>
+      </w:r>
+      <w:r>
+        <w:t xml:space="preserve">tion (this need to be done in </w:t>
       </w:r>
       <w:bookmarkStart w:id="0" w:name="_GoBack"/>
       <w:bookmarkEnd w:id="0"/>
+      <w:r>
+        <w:t>another terminal).</w:t>
+      </w:r>
     </w:p>
     <w:p>
       <w:pPr>
         <w:pStyle w:val="ListParagraph"/>
         <w:numPr>
           <w:ilvl w:val="0"/>
-          <w:numId w:val="2"/>
-        </w:numPr>
-      </w:pPr>
-      <w:r>
-        <w:t xml:space="preserve">restore the backup </w:t>
-      </w:r>
-      <w:r>
-        <w:t>data</w:t>
-      </w:r>
-      <w:r>
-        <w:t>base, using: mongorestore &lt;Project Dir&gt;</w:t>
-      </w:r>
-      <w:r>
-        <w:t>/db_backup</w:t>
-      </w:r>
-      <w:r>
-        <w:t>, or restore the individual collections, using: mongorestore –drop –db model_info_collection &lt;Project Dir&gt;/db_backup/model_info_collection.</w:t>
+          <w:numId w:val="9"/>
+        </w:numPr>
+      </w:pPr>
+      <w:r>
+        <w:t>Install nodejs. (https://nodejs.org/en/download/)</w:t>
       </w:r>
     </w:p>
     <w:p>
@@ -558,23 +364,11 @@
         <w:pStyle w:val="ListParagraph"/>
         <w:numPr>
           <w:ilvl w:val="0"/>
-          <w:numId w:val="2"/>
-        </w:numPr>
-      </w:pPr>
-      <w:r>
-        <w:t>Install nodejs</w:t>
-      </w:r>
-      <w:r>
-        <w:t>. (</w:t>
-      </w:r>
-      <w:r>
-        <w:t>https://nodejs.org/en/download/</w:t>
-      </w:r>
-      <w:r>
-        <w:t>)</w:t>
-      </w:r>
-      <w:r>
-        <w:t xml:space="preserve"> </w:t>
+          <w:numId w:val="9"/>
+        </w:numPr>
+      </w:pPr>
+      <w:r>
+        <w:t>Install dependencies using `npm install` from project dir &lt;Project Dir&gt;</w:t>
       </w:r>
     </w:p>
     <w:p>
@@ -582,17 +376,35 @@
         <w:pStyle w:val="ListParagraph"/>
         <w:numPr>
           <w:ilvl w:val="0"/>
-          <w:numId w:val="2"/>
-        </w:numPr>
-      </w:pPr>
-      <w:r>
-        <w:t>I</w:t>
-      </w:r>
-      <w:r>
-        <w:t>nstall dependencies using `npm install` from project dir</w:t>
-      </w:r>
-      <w:r>
-        <w:t xml:space="preserve"> &lt;Project Dir&gt;</w:t>
+          <w:numId w:val="9"/>
+        </w:numPr>
+      </w:pPr>
+      <w:r>
+        <w:t>Start mongodb:</w:t>
+      </w:r>
+    </w:p>
+    <w:p>
+      <w:pPr>
+        <w:pStyle w:val="ListParagraph"/>
+        <w:numPr>
+          <w:ilvl w:val="1"/>
+          <w:numId w:val="9"/>
+        </w:numPr>
+      </w:pPr>
+      <w:r>
+        <w:t>Navigate to the database folder of MongoDB. The default folder for MongoDB installation is : ~/Documents/db.</w:t>
+      </w:r>
+    </w:p>
+    <w:p>
+      <w:pPr>
+        <w:pStyle w:val="ListParagraph"/>
+        <w:numPr>
+          <w:ilvl w:val="1"/>
+          <w:numId w:val="9"/>
+        </w:numPr>
+      </w:pPr>
+      <w:r>
+        <w:t>Using command to start mongoDB : mongod –-dbpath .</w:t>
       </w:r>
     </w:p>
     <w:p>
@@ -600,14 +412,11 @@
         <w:pStyle w:val="ListParagraph"/>
         <w:numPr>
           <w:ilvl w:val="0"/>
-          <w:numId w:val="2"/>
-        </w:numPr>
-      </w:pPr>
-      <w:r>
-        <w:t>Start mongodb</w:t>
-      </w:r>
-      <w:r>
-        <w:t>:</w:t>
+          <w:numId w:val="9"/>
+        </w:numPr>
+      </w:pPr>
+      <w:r>
+        <w:t>Start web service:</w:t>
       </w:r>
     </w:p>
     <w:p>
@@ -615,11 +424,11 @@
         <w:pStyle w:val="ListParagraph"/>
         <w:numPr>
           <w:ilvl w:val="1"/>
-          <w:numId w:val="2"/>
-        </w:numPr>
-      </w:pPr>
-      <w:r>
-        <w:t>Navigate to the database folder of MongoDB. The default folder for MongoDB installation is : ~/Documents/db.</w:t>
+          <w:numId w:val="9"/>
+        </w:numPr>
+      </w:pPr>
+      <w:r>
+        <w:t>Navigate to your project root folder.</w:t>
       </w:r>
     </w:p>
     <w:p>
@@ -627,17 +436,11 @@
         <w:pStyle w:val="ListParagraph"/>
         <w:numPr>
           <w:ilvl w:val="1"/>
-          <w:numId w:val="2"/>
-        </w:numPr>
-      </w:pPr>
-      <w:r>
-        <w:t>Using command to start mongoDB : mongod –</w:t>
-      </w:r>
-      <w:r>
-        <w:t>-</w:t>
-      </w:r>
-      <w:r>
-        <w:t>dbpath .</w:t>
+          <w:numId w:val="9"/>
+        </w:numPr>
+      </w:pPr>
+      <w:r>
+        <w:t>Using command to start UMLxServices: node ./UMLxServices.js</w:t>
       </w:r>
     </w:p>
     <w:p>
@@ -645,50 +448,11 @@
         <w:pStyle w:val="ListParagraph"/>
         <w:numPr>
           <w:ilvl w:val="0"/>
-          <w:numId w:val="2"/>
-        </w:numPr>
-      </w:pPr>
-      <w:r>
-        <w:t>Start web service:</w:t>
-      </w:r>
-    </w:p>
-    <w:p>
-      <w:pPr>
-        <w:pStyle w:val="ListParagraph"/>
-        <w:numPr>
-          <w:ilvl w:val="1"/>
-          <w:numId w:val="2"/>
-        </w:numPr>
-      </w:pPr>
-      <w:r>
-        <w:t>Navigate to your project root folder.</w:t>
-      </w:r>
-    </w:p>
-    <w:p>
-      <w:pPr>
-        <w:pStyle w:val="ListParagraph"/>
-        <w:numPr>
-          <w:ilvl w:val="1"/>
-          <w:numId w:val="2"/>
-        </w:numPr>
-      </w:pPr>
-      <w:r>
-        <w:t>Using command to start UMLxServices: node ./UMLxServices.js</w:t>
-      </w:r>
-    </w:p>
-    <w:p>
-      <w:pPr>
-        <w:pStyle w:val="ListParagraph"/>
-        <w:numPr>
-          <w:ilvl w:val="0"/>
-          <w:numId w:val="2"/>
-        </w:numPr>
-      </w:pPr>
-      <w:r>
-        <w:t xml:space="preserve">Access: </w:t>
-      </w:r>
-      <w:r>
-        <w:t>(</w:t>
+          <w:numId w:val="9"/>
+        </w:numPr>
+      </w:pPr>
+      <w:r>
+        <w:t>Access: (</w:t>
       </w:r>
       <w:hyperlink r:id="rId6" w:history="1">
         <w:r>
@@ -708,7 +472,7 @@
         <w:pStyle w:val="ListParagraph"/>
         <w:numPr>
           <w:ilvl w:val="0"/>
-          <w:numId w:val="6"/>
+          <w:numId w:val="8"/>
         </w:numPr>
         <w:rPr>
           <w:b/>
@@ -718,19 +482,7 @@
         <w:rPr>
           <w:b/>
         </w:rPr>
-        <w:t>Data Setup</w:t>
-      </w:r>
-      <w:r>
-        <w:rPr>
-          <w:b/>
-        </w:rPr>
-        <w:t xml:space="preserve"> (This is only for database backup and restore. You don’t need to do these steps at your initial setup. You only need to use this when you want to save current dabase or retore some others)</w:t>
-      </w:r>
-      <w:r>
-        <w:rPr>
-          <w:b/>
-        </w:rPr>
-        <w:t>:</w:t>
+        <w:t>Data Setup (This is only for database backup and restore. You don’t need to do these steps at your initial setup. You only need to use this when you want to save current dabase or retore some others):</w:t>
       </w:r>
     </w:p>
     <w:p>
@@ -738,7 +490,7 @@
         <w:pStyle w:val="ListParagraph"/>
         <w:numPr>
           <w:ilvl w:val="1"/>
-          <w:numId w:val="6"/>
+          <w:numId w:val="8"/>
         </w:numPr>
       </w:pPr>
       <w:r>
@@ -750,20 +502,11 @@
         <w:pStyle w:val="ListParagraph"/>
         <w:numPr>
           <w:ilvl w:val="1"/>
-          <w:numId w:val="6"/>
-        </w:numPr>
-      </w:pPr>
-      <w:r>
-        <w:t>m</w:t>
-      </w:r>
-      <w:r>
-        <w:t>ongorestore –drop –db db_name</w:t>
-      </w:r>
-      <w:r>
-        <w:t xml:space="preserve"> </w:t>
-      </w:r>
-      <w:r>
-        <w:t>&lt;project dir&gt;/db_backup/db_folder_name</w:t>
+          <w:numId w:val="8"/>
+        </w:numPr>
+      </w:pPr>
+      <w:r>
+        <w:t>mongorestore –drop –db db_name &lt;project dir&gt;/db_backup/db_folder_name</w:t>
       </w:r>
     </w:p>
     <w:p>
@@ -771,7 +514,7 @@
         <w:pStyle w:val="ListParagraph"/>
         <w:numPr>
           <w:ilvl w:val="0"/>
-          <w:numId w:val="6"/>
+          <w:numId w:val="8"/>
         </w:numPr>
         <w:rPr>
           <w:b/>
@@ -789,14 +532,11 @@
         <w:pStyle w:val="ListParagraph"/>
         <w:numPr>
           <w:ilvl w:val="0"/>
-          <w:numId w:val="7"/>
-        </w:numPr>
-      </w:pPr>
-      <w:r>
-        <w:t xml:space="preserve">Install R(3.2.5) into directory: </w:t>
-      </w:r>
-      <w:r>
-        <w:t>C:/Program Files/R/R-3.2.5/bin/Rscript</w:t>
+          <w:numId w:val="10"/>
+        </w:numPr>
+      </w:pPr>
+      <w:r>
+        <w:t>Install R(3.2.5) into directory: C:/Program Files/R/R-3.2.5/bin/Rscript</w:t>
       </w:r>
     </w:p>
     <w:p>
@@ -804,14 +544,11 @@
         <w:pStyle w:val="ListParagraph"/>
         <w:numPr>
           <w:ilvl w:val="0"/>
-          <w:numId w:val="7"/>
-        </w:numPr>
-      </w:pPr>
-      <w:r>
-        <w:t xml:space="preserve">Install </w:t>
-      </w:r>
-      <w:r>
-        <w:t>Graphviz</w:t>
+          <w:numId w:val="10"/>
+        </w:numPr>
+      </w:pPr>
+      <w:r>
+        <w:t>Install Graphviz</w:t>
       </w:r>
     </w:p>
     <w:p>
@@ -819,17 +556,11 @@
         <w:pStyle w:val="ListParagraph"/>
         <w:numPr>
           <w:ilvl w:val="1"/>
-          <w:numId w:val="7"/>
-        </w:numPr>
-      </w:pPr>
-      <w:r>
-        <w:t>Put bin folder, for example, “</w:t>
-      </w:r>
-      <w:r>
-        <w:t xml:space="preserve">C:/Program Files/R/R-3.2.5/bin/Rscript” </w:t>
-      </w:r>
-      <w:r>
-        <w:t>into path environment variable – path.</w:t>
+          <w:numId w:val="10"/>
+        </w:numPr>
+      </w:pPr>
+      <w:r>
+        <w:t>Put bin folder, for example, “C:/Program Files/R/R-3.2.5/bin/Rscript” into path environment variable – path.</w:t>
       </w:r>
     </w:p>
     <w:p>
@@ -837,7 +568,7 @@
         <w:pStyle w:val="ListParagraph"/>
         <w:numPr>
           <w:ilvl w:val="1"/>
-          <w:numId w:val="7"/>
+          <w:numId w:val="10"/>
         </w:numPr>
       </w:pPr>
       <w:r>
@@ -847,21 +578,14 @@
     <w:p/>
     <w:p>
       <w:r>
-        <w:t xml:space="preserve">Notes: sometimes </w:t>
-      </w:r>
-      <w:r>
-        <w:t>you may mess up the database for some reason. You can delete the mongodb and restore the backup database.</w:t>
-      </w:r>
-      <w:r>
-        <w:t xml:space="preserve"> This tutorial is just the skeleton of the process of setting up the project. There might be some variations for different operation systems and environments, </w:t>
-      </w:r>
-      <w:r>
-        <w:t>or some of the instructions may not be v</w:t>
-      </w:r>
-      <w:r>
-        <w:t>ery accurate. In those cases, you may need to do some researches for those steps.</w:t>
-      </w:r>
-    </w:p>
+        <w:t xml:space="preserve">Notes: sometimes you may mess up the database for some reason. You can delete the mongodb and restore the backup database. This tutorial is just the skeleton of the process of setting up the project. There might be some variations for different </w:t>
+      </w:r>
+      <w:r>
+        <w:lastRenderedPageBreak/>
+        <w:t>operation systems and environments, or some of the instructions may not be very accurate. In those cases, you may need to do some researches for those steps.</w:t>
+      </w:r>
+    </w:p>
+    <w:p/>
     <w:p/>
     <w:sectPr>
       <w:pgSz w:w="12240" w:h="15840"/>
@@ -1518,6 +1242,96 @@
   </w:num>
   <w:num w:numId="7">
     <w:abstractNumId w:val="2"/>
+  </w:num>
+  <w:num w:numId="8">
+    <w:abstractNumId w:val="3"/>
+    <w:lvlOverride w:ilvl="0">
+      <w:startOverride w:val="1"/>
+    </w:lvlOverride>
+    <w:lvlOverride w:ilvl="1">
+      <w:startOverride w:val="1"/>
+    </w:lvlOverride>
+    <w:lvlOverride w:ilvl="2">
+      <w:startOverride w:val="1"/>
+    </w:lvlOverride>
+    <w:lvlOverride w:ilvl="3">
+      <w:startOverride w:val="1"/>
+    </w:lvlOverride>
+    <w:lvlOverride w:ilvl="4">
+      <w:startOverride w:val="1"/>
+    </w:lvlOverride>
+    <w:lvlOverride w:ilvl="5">
+      <w:startOverride w:val="1"/>
+    </w:lvlOverride>
+    <w:lvlOverride w:ilvl="6">
+      <w:startOverride w:val="1"/>
+    </w:lvlOverride>
+    <w:lvlOverride w:ilvl="7">
+      <w:startOverride w:val="1"/>
+    </w:lvlOverride>
+    <w:lvlOverride w:ilvl="8">
+      <w:startOverride w:val="1"/>
+    </w:lvlOverride>
+  </w:num>
+  <w:num w:numId="9">
+    <w:abstractNumId w:val="5"/>
+    <w:lvlOverride w:ilvl="0">
+      <w:startOverride w:val="1"/>
+    </w:lvlOverride>
+    <w:lvlOverride w:ilvl="1">
+      <w:startOverride w:val="1"/>
+    </w:lvlOverride>
+    <w:lvlOverride w:ilvl="2">
+      <w:startOverride w:val="1"/>
+    </w:lvlOverride>
+    <w:lvlOverride w:ilvl="3">
+      <w:startOverride w:val="1"/>
+    </w:lvlOverride>
+    <w:lvlOverride w:ilvl="4">
+      <w:startOverride w:val="1"/>
+    </w:lvlOverride>
+    <w:lvlOverride w:ilvl="5">
+      <w:startOverride w:val="1"/>
+    </w:lvlOverride>
+    <w:lvlOverride w:ilvl="6">
+      <w:startOverride w:val="1"/>
+    </w:lvlOverride>
+    <w:lvlOverride w:ilvl="7">
+      <w:startOverride w:val="1"/>
+    </w:lvlOverride>
+    <w:lvlOverride w:ilvl="8">
+      <w:startOverride w:val="1"/>
+    </w:lvlOverride>
+  </w:num>
+  <w:num w:numId="10">
+    <w:abstractNumId w:val="2"/>
+    <w:lvlOverride w:ilvl="0">
+      <w:startOverride w:val="1"/>
+    </w:lvlOverride>
+    <w:lvlOverride w:ilvl="1">
+      <w:startOverride w:val="1"/>
+    </w:lvlOverride>
+    <w:lvlOverride w:ilvl="2">
+      <w:startOverride w:val="1"/>
+    </w:lvlOverride>
+    <w:lvlOverride w:ilvl="3">
+      <w:startOverride w:val="1"/>
+    </w:lvlOverride>
+    <w:lvlOverride w:ilvl="4">
+      <w:startOverride w:val="1"/>
+    </w:lvlOverride>
+    <w:lvlOverride w:ilvl="5">
+      <w:startOverride w:val="1"/>
+    </w:lvlOverride>
+    <w:lvlOverride w:ilvl="6">
+      <w:startOverride w:val="1"/>
+    </w:lvlOverride>
+    <w:lvlOverride w:ilvl="7">
+      <w:startOverride w:val="1"/>
+    </w:lvlOverride>
+    <w:lvlOverride w:ilvl="8">
+      <w:startOverride w:val="1"/>
+    </w:lvlOverride>
   </w:num>
 </w:numbering>
 </file>

</xml_diff>

<commit_message>
adjusted the database structure
</commit_message>
<xml_diff>
--- a/documents/Configuration Manual.docx
+++ b/documents/Configuration Manual.docx
@@ -526,8 +526,6 @@
       <w:r>
         <w:t xml:space="preserve"> with “mongod –-dbpath “C:\data\db”</w:t>
       </w:r>
-      <w:bookmarkStart w:id="0" w:name="_GoBack"/>
-      <w:bookmarkEnd w:id="0"/>
     </w:p>
     <w:p>
       <w:pPr>
@@ -742,7 +740,13 @@
         </w:numPr>
       </w:pPr>
       <w:r>
-        <w:t>mongodump –out /data/backup.</w:t>
+        <w:t>mongodump –</w:t>
+      </w:r>
+      <w:r>
+        <w:t>-</w:t>
+      </w:r>
+      <w:r>
+        <w:t>out /data/backup.</w:t>
       </w:r>
     </w:p>
     <w:p>
@@ -757,7 +761,21 @@
         <w:t>m</w:t>
       </w:r>
       <w:r>
-        <w:t>ongorestore –drop –db db_name</w:t>
+        <w:t>ongorestore –</w:t>
+      </w:r>
+      <w:r>
+        <w:t>-</w:t>
+      </w:r>
+      <w:r>
+        <w:t>drop –</w:t>
+      </w:r>
+      <w:r>
+        <w:t>-</w:t>
+      </w:r>
+      <w:bookmarkStart w:id="0" w:name="_GoBack"/>
+      <w:bookmarkEnd w:id="0"/>
+      <w:r>
+        <w:t>db db_name</w:t>
       </w:r>
       <w:r>
         <w:t xml:space="preserve"> </w:t>

</xml_diff>

<commit_message>
expriment results for standard deviation analysis, and also update the configuration manual
</commit_message>
<xml_diff>
--- a/documents/Configuration Manual.docx
+++ b/documents/Configuration Manual.docx
@@ -451,6 +451,80 @@
           <w:ilvl w:val="0"/>
           <w:numId w:val="6"/>
         </w:numPr>
+      </w:pPr>
+      <w:r>
+        <w:t>Clone from github:</w:t>
+      </w:r>
+    </w:p>
+    <w:p>
+      <w:pPr>
+        <w:pStyle w:val="ListParagraph"/>
+        <w:numPr>
+          <w:ilvl w:val="1"/>
+          <w:numId w:val="6"/>
+        </w:numPr>
+      </w:pPr>
+      <w:r>
+        <w:t xml:space="preserve">“git clone </w:t>
+      </w:r>
+      <w:hyperlink r:id="rId5" w:history="1">
+        <w:r>
+          <w:rPr>
+            <w:rStyle w:val="Hyperlink"/>
+          </w:rPr>
+          <w:t>https://github.com/flyqk/UMLx.git</w:t>
+        </w:r>
+      </w:hyperlink>
+      <w:r>
+        <w:t>”</w:t>
+      </w:r>
+    </w:p>
+    <w:p>
+      <w:pPr>
+        <w:pStyle w:val="ListParagraph"/>
+        <w:numPr>
+          <w:ilvl w:val="1"/>
+          <w:numId w:val="6"/>
+        </w:numPr>
+      </w:pPr>
+      <w:r>
+        <w:t>Create two folders under the project root folder:</w:t>
+      </w:r>
+    </w:p>
+    <w:p>
+      <w:pPr>
+        <w:pStyle w:val="ListParagraph"/>
+        <w:numPr>
+          <w:ilvl w:val="2"/>
+          <w:numId w:val="6"/>
+        </w:numPr>
+      </w:pPr>
+      <w:r>
+        <w:t>“./public/uploads”</w:t>
+      </w:r>
+    </w:p>
+    <w:p>
+      <w:pPr>
+        <w:pStyle w:val="ListParagraph"/>
+        <w:numPr>
+          <w:ilvl w:val="2"/>
+          <w:numId w:val="6"/>
+        </w:numPr>
+      </w:pPr>
+      <w:r>
+        <w:t>“./public/output”</w:t>
+      </w:r>
+      <w:bookmarkStart w:id="0" w:name="_GoBack"/>
+      <w:bookmarkEnd w:id="0"/>
+    </w:p>
+    <w:p/>
+    <w:p>
+      <w:pPr>
+        <w:pStyle w:val="ListParagraph"/>
+        <w:numPr>
+          <w:ilvl w:val="0"/>
+          <w:numId w:val="6"/>
+        </w:numPr>
         <w:rPr>
           <w:b/>
         </w:rPr>
@@ -485,7 +559,7 @@
       <w:r>
         <w:t>install mongoDB. (</w:t>
       </w:r>
-      <w:hyperlink r:id="rId5" w:history="1">
+      <w:hyperlink r:id="rId6" w:history="1">
         <w:r>
           <w:rPr>
             <w:rStyle w:val="Hyperlink"/>
@@ -506,10 +580,43 @@
         </w:numPr>
       </w:pPr>
       <w:r>
+        <w:t>Start mongodb:</w:t>
+      </w:r>
+    </w:p>
+    <w:p>
+      <w:pPr>
+        <w:pStyle w:val="ListParagraph"/>
+        <w:numPr>
+          <w:ilvl w:val="1"/>
+          <w:numId w:val="2"/>
+        </w:numPr>
+      </w:pPr>
+      <w:r>
+        <w:t>Navigate to the database folder of MongoDB. The default folder for MongoDB installation is : ~/Documents/db.</w:t>
+      </w:r>
+      <w:r>
+        <w:t xml:space="preserve"> Or you can also </w:t>
+      </w:r>
+      <w:r>
         <w:t xml:space="preserve">create the folder, for example, </w:t>
       </w:r>
       <w:r>
-        <w:t>C:\data\db, otherwise the db was not able to start</w:t>
+        <w:t>C:\data\db</w:t>
+      </w:r>
+    </w:p>
+    <w:p>
+      <w:pPr>
+        <w:pStyle w:val="ListParagraph"/>
+        <w:numPr>
+          <w:ilvl w:val="1"/>
+          <w:numId w:val="2"/>
+        </w:numPr>
+      </w:pPr>
+      <w:r>
+        <w:t>started MongoDB</w:t>
+      </w:r>
+      <w:r>
+        <w:t xml:space="preserve"> with “mongod –-dbpath “C:\data\db”</w:t>
       </w:r>
     </w:p>
     <w:p>
@@ -521,10 +628,19 @@
         </w:numPr>
       </w:pPr>
       <w:r>
-        <w:t>started MongoDB</w:t>
-      </w:r>
-      <w:r>
-        <w:t xml:space="preserve"> with “mongod –-dbpath “C:\data\db”</w:t>
+        <w:t>Install nodejs</w:t>
+      </w:r>
+      <w:r>
+        <w:t>. (</w:t>
+      </w:r>
+      <w:r>
+        <w:t>https://nodejs.org/en/download/</w:t>
+      </w:r>
+      <w:r>
+        <w:t>)</w:t>
+      </w:r>
+      <w:r>
+        <w:t xml:space="preserve"> </w:t>
       </w:r>
     </w:p>
     <w:p>
@@ -536,19 +652,31 @@
         </w:numPr>
       </w:pPr>
       <w:r>
-        <w:t xml:space="preserve">restore the backup </w:t>
-      </w:r>
-      <w:r>
-        <w:t>data</w:t>
-      </w:r>
-      <w:r>
-        <w:t>base, using: mongorestore &lt;Project Dir&gt;</w:t>
-      </w:r>
-      <w:r>
-        <w:t>/db_backup</w:t>
-      </w:r>
-      <w:r>
-        <w:t>, or restore the individual collections, using: mongorestore –drop –db model_info_collection &lt;Project Dir&gt;/db_backup/model_info_collection.</w:t>
+        <w:t>I</w:t>
+      </w:r>
+      <w:r>
+        <w:t>nstall dependencies using `npm install` from project dir</w:t>
+      </w:r>
+      <w:r>
+        <w:t xml:space="preserve"> &lt;Project Dir&gt;</w:t>
+      </w:r>
+    </w:p>
+    <w:p>
+      <w:pPr>
+        <w:pStyle w:val="ListParagraph"/>
+        <w:numPr>
+          <w:ilvl w:val="1"/>
+          <w:numId w:val="2"/>
+        </w:numPr>
+      </w:pPr>
+      <w:r>
+        <w:t>Using command to start mongoDB : mongod –</w:t>
+      </w:r>
+      <w:r>
+        <w:t>-</w:t>
+      </w:r>
+      <w:r>
+        <w:t>dbpath .</w:t>
       </w:r>
     </w:p>
     <w:p>
@@ -560,19 +688,31 @@
         </w:numPr>
       </w:pPr>
       <w:r>
-        <w:t>Install nodejs</w:t>
-      </w:r>
-      <w:r>
-        <w:t>. (</w:t>
-      </w:r>
-      <w:r>
-        <w:t>https://nodejs.org/en/download/</w:t>
-      </w:r>
-      <w:r>
-        <w:t>)</w:t>
-      </w:r>
-      <w:r>
-        <w:t xml:space="preserve"> </w:t>
+        <w:t>Start web service:</w:t>
+      </w:r>
+    </w:p>
+    <w:p>
+      <w:pPr>
+        <w:pStyle w:val="ListParagraph"/>
+        <w:numPr>
+          <w:ilvl w:val="1"/>
+          <w:numId w:val="2"/>
+        </w:numPr>
+      </w:pPr>
+      <w:r>
+        <w:t>Navigate to your project root folder.</w:t>
+      </w:r>
+    </w:p>
+    <w:p>
+      <w:pPr>
+        <w:pStyle w:val="ListParagraph"/>
+        <w:numPr>
+          <w:ilvl w:val="1"/>
+          <w:numId w:val="2"/>
+        </w:numPr>
+      </w:pPr>
+      <w:r>
+        <w:t>Using command to start UMLxServices: node ./UMLxServices.js</w:t>
       </w:r>
     </w:p>
     <w:p>
@@ -584,111 +724,12 @@
         </w:numPr>
       </w:pPr>
       <w:r>
-        <w:t>I</w:t>
-      </w:r>
-      <w:r>
-        <w:t>nstall dependencies using `npm install` from project dir</w:t>
-      </w:r>
-      <w:r>
-        <w:t xml:space="preserve"> &lt;Project Dir&gt;</w:t>
-      </w:r>
-    </w:p>
-    <w:p>
-      <w:pPr>
-        <w:pStyle w:val="ListParagraph"/>
-        <w:numPr>
-          <w:ilvl w:val="0"/>
-          <w:numId w:val="2"/>
-        </w:numPr>
-      </w:pPr>
-      <w:r>
-        <w:t>Start mongodb</w:t>
-      </w:r>
-      <w:r>
-        <w:t>:</w:t>
-      </w:r>
-    </w:p>
-    <w:p>
-      <w:pPr>
-        <w:pStyle w:val="ListParagraph"/>
-        <w:numPr>
-          <w:ilvl w:val="1"/>
-          <w:numId w:val="2"/>
-        </w:numPr>
-      </w:pPr>
-      <w:r>
-        <w:t>Navigate to the database folder of MongoDB. The default folder for MongoDB installation is : ~/Documents/db.</w:t>
-      </w:r>
-    </w:p>
-    <w:p>
-      <w:pPr>
-        <w:pStyle w:val="ListParagraph"/>
-        <w:numPr>
-          <w:ilvl w:val="1"/>
-          <w:numId w:val="2"/>
-        </w:numPr>
-      </w:pPr>
-      <w:r>
-        <w:t>Using command to start mongoDB : mongod –</w:t>
-      </w:r>
-      <w:r>
-        <w:t>-</w:t>
-      </w:r>
-      <w:r>
-        <w:t>dbpath .</w:t>
-      </w:r>
-    </w:p>
-    <w:p>
-      <w:pPr>
-        <w:pStyle w:val="ListParagraph"/>
-        <w:numPr>
-          <w:ilvl w:val="0"/>
-          <w:numId w:val="2"/>
-        </w:numPr>
-      </w:pPr>
-      <w:r>
-        <w:t>Start web service:</w:t>
-      </w:r>
-    </w:p>
-    <w:p>
-      <w:pPr>
-        <w:pStyle w:val="ListParagraph"/>
-        <w:numPr>
-          <w:ilvl w:val="1"/>
-          <w:numId w:val="2"/>
-        </w:numPr>
-      </w:pPr>
-      <w:r>
-        <w:t>Navigate to your project root folder.</w:t>
-      </w:r>
-    </w:p>
-    <w:p>
-      <w:pPr>
-        <w:pStyle w:val="ListParagraph"/>
-        <w:numPr>
-          <w:ilvl w:val="1"/>
-          <w:numId w:val="2"/>
-        </w:numPr>
-      </w:pPr>
-      <w:r>
-        <w:t>Using command to start UMLxServices: node ./UMLxServices.js</w:t>
-      </w:r>
-    </w:p>
-    <w:p>
-      <w:pPr>
-        <w:pStyle w:val="ListParagraph"/>
-        <w:numPr>
-          <w:ilvl w:val="0"/>
-          <w:numId w:val="2"/>
-        </w:numPr>
-      </w:pPr>
-      <w:r>
         <w:t xml:space="preserve">Access: </w:t>
       </w:r>
       <w:r>
         <w:t>(</w:t>
       </w:r>
-      <w:hyperlink r:id="rId6" w:history="1">
+      <w:hyperlink r:id="rId7" w:history="1">
         <w:r>
           <w:rPr>
             <w:rStyle w:val="Hyperlink"/>
@@ -772,8 +813,6 @@
       <w:r>
         <w:t>-</w:t>
       </w:r>
-      <w:bookmarkStart w:id="0" w:name="_GoBack"/>
-      <w:bookmarkEnd w:id="0"/>
       <w:r>
         <w:t>db db_name</w:t>
       </w:r>
@@ -871,7 +910,11 @@
         <w:t>you may mess up the database for some reason. You can delete the mongodb and restore the backup database.</w:t>
       </w:r>
       <w:r>
-        <w:t xml:space="preserve"> This tutorial is just the skeleton of the process of setting up the project. There might be some variations for different operation systems and environments, </w:t>
+        <w:t xml:space="preserve"> This tutorial is just the skeleton of the process of setting up the project. There might be some variations for different </w:t>
+      </w:r>
+      <w:r>
+        <w:lastRenderedPageBreak/>
+        <w:t xml:space="preserve">operation systems and environments, </w:t>
       </w:r>
       <w:r>
         <w:t>or some of the instructions may not be v</w:t>
@@ -1185,7 +1228,7 @@
         <w:ind w:left="1080" w:hanging="360"/>
       </w:pPr>
     </w:lvl>
-    <w:lvl w:ilvl="2" w:tplc="0409001B" w:tentative="1">
+    <w:lvl w:ilvl="2" w:tplc="0409001B">
       <w:start w:val="1"/>
       <w:numFmt w:val="lowerRoman"/>
       <w:lvlText w:val="%3."/>

</xml_diff>

<commit_message>
add scripts and pdfs to explain lasso feature selection process
</commit_message>
<xml_diff>
--- a/documents/Configuration Manual.docx
+++ b/documents/Configuration Manual.docx
@@ -10,13 +10,23 @@
           <w:szCs w:val="36"/>
         </w:rPr>
       </w:pPr>
+      <w:proofErr w:type="spellStart"/>
       <w:r>
         <w:rPr>
           <w:b/>
           <w:sz w:val="36"/>
           <w:szCs w:val="36"/>
         </w:rPr>
-        <w:t>UMLx System Tutorial</w:t>
+        <w:t>UMLx</w:t>
+      </w:r>
+      <w:proofErr w:type="spellEnd"/>
+      <w:r>
+        <w:rPr>
+          <w:b/>
+          <w:sz w:val="36"/>
+          <w:szCs w:val="36"/>
+        </w:rPr>
+        <w:t xml:space="preserve"> System Tutorial</w:t>
       </w:r>
       <w:r>
         <w:rPr>
@@ -56,9 +66,11 @@
       <w:pPr>
         <w:ind w:firstLine="360"/>
       </w:pPr>
+      <w:proofErr w:type="gramStart"/>
       <w:r>
         <w:t>data</w:t>
       </w:r>
+      <w:proofErr w:type="gramEnd"/>
       <w:r>
         <w:t>/:</w:t>
       </w:r>
@@ -78,17 +90,49 @@
         <w:t xml:space="preserve">collected </w:t>
       </w:r>
       <w:r>
-        <w:t>from the selected projects, there might be more to be added in the future. The files with surfix .xml are exported from Enterprise Architect for the UML diagrams.</w:t>
-      </w:r>
-    </w:p>
-    <w:p>
-      <w:r>
-        <w:t xml:space="preserve">      db_backup/: the backup of current database, which is based on MongoDB.</w:t>
-      </w:r>
-    </w:p>
-    <w:p>
-      <w:r>
-        <w:t xml:space="preserve">      documents/: the documents about the </w:t>
+        <w:t xml:space="preserve">from the selected projects, there might be more to be added in the future. The files with </w:t>
+      </w:r>
+      <w:proofErr w:type="spellStart"/>
+      <w:r>
+        <w:t>surfix</w:t>
+      </w:r>
+      <w:proofErr w:type="spellEnd"/>
+      <w:r>
+        <w:t xml:space="preserve"> .xml are exported from Enterprise Architect for the UML diagrams.</w:t>
+      </w:r>
+    </w:p>
+    <w:p>
+      <w:r>
+        <w:t xml:space="preserve">      </w:t>
+      </w:r>
+      <w:proofErr w:type="spellStart"/>
+      <w:r>
+        <w:t>db_backup</w:t>
+      </w:r>
+      <w:proofErr w:type="spellEnd"/>
+      <w:r>
+        <w:t xml:space="preserve">/: the backup of current database, which is based on </w:t>
+      </w:r>
+      <w:proofErr w:type="spellStart"/>
+      <w:r>
+        <w:t>MongoDB</w:t>
+      </w:r>
+      <w:proofErr w:type="spellEnd"/>
+      <w:r>
+        <w:t>.</w:t>
+      </w:r>
+    </w:p>
+    <w:p>
+      <w:r>
+        <w:t xml:space="preserve">      </w:t>
+      </w:r>
+      <w:proofErr w:type="gramStart"/>
+      <w:r>
+        <w:t>documents</w:t>
+      </w:r>
+      <w:proofErr w:type="gramEnd"/>
+      <w:r>
+        <w:t xml:space="preserve">/: the documents about the </w:t>
       </w:r>
       <w:r>
         <w:t xml:space="preserve">system </w:t>
@@ -117,10 +161,18 @@
         <w:t xml:space="preserve"> </w:t>
       </w:r>
       <w:r>
-        <w:t xml:space="preserve">    e</w:t>
-      </w:r>
-      <w:r>
-        <w:t>valuators/: this folder contains high level analysis for the extracted information from UML diagrams. For example, to use the number of transactions to calculate Use Case Point.</w:t>
+        <w:t xml:space="preserve">    </w:t>
+      </w:r>
+      <w:proofErr w:type="gramStart"/>
+      <w:r>
+        <w:t>e</w:t>
+      </w:r>
+      <w:r>
+        <w:t>valuators</w:t>
+      </w:r>
+      <w:proofErr w:type="gramEnd"/>
+      <w:r>
+        <w:t>/: this folder contains high level analysis for the extracted information from UML diagrams. For example, to use the number of transactions to calculate Use Case Point.</w:t>
       </w:r>
       <w:r>
         <w:t xml:space="preserve"> Each of the JS </w:t>
@@ -143,42 +195,92 @@
     </w:p>
     <w:p>
       <w:r>
-        <w:t xml:space="preserve">    model_drawers/: include the methods to visualize the extracted models, for example, user-system interaction model, transaction, etc.</w:t>
-      </w:r>
-    </w:p>
-    <w:p>
-      <w:r>
-        <w:t xml:space="preserve">     m</w:t>
-      </w:r>
-      <w:r>
-        <w:t>odel_platforms/: this folder contains the low level operations to parse a specific format of the exported files for UML models. For example, ea/XMI2.1Parser.js parses the information from the xml files exported from Enterprise Architect.</w:t>
-      </w:r>
-    </w:p>
-    <w:p>
-      <w:r>
-        <w:t xml:space="preserve">     n</w:t>
-      </w:r>
-      <w:r>
-        <w:t>ode_modules/: includes the installed nodejs plugins. We usually don’t touch the folder.</w:t>
+        <w:t xml:space="preserve">    </w:t>
+      </w:r>
+      <w:proofErr w:type="spellStart"/>
+      <w:r>
+        <w:t>model_drawers</w:t>
+      </w:r>
+      <w:proofErr w:type="spellEnd"/>
+      <w:r>
+        <w:t>/: include the methods to visualize the extracted models, for example, user-system interaction model, transaction, etc.</w:t>
+      </w:r>
+    </w:p>
+    <w:p>
+      <w:r>
+        <w:t xml:space="preserve">     </w:t>
+      </w:r>
+      <w:proofErr w:type="spellStart"/>
+      <w:r>
+        <w:t>m</w:t>
+      </w:r>
+      <w:r>
+        <w:t>odel_platforms</w:t>
+      </w:r>
+      <w:proofErr w:type="spellEnd"/>
+      <w:r>
+        <w:t xml:space="preserve">/: this folder contains the low level operations to parse a specific format of the exported files for UML models. For example, </w:t>
+      </w:r>
+      <w:proofErr w:type="spellStart"/>
+      <w:r>
+        <w:t>ea</w:t>
+      </w:r>
+      <w:proofErr w:type="spellEnd"/>
+      <w:r>
+        <w:t>/XMI2.1Parser.js parses the information from the xml files exported from Enterprise Architect.</w:t>
+      </w:r>
+    </w:p>
+    <w:p>
+      <w:r>
+        <w:t xml:space="preserve">     </w:t>
+      </w:r>
+      <w:proofErr w:type="spellStart"/>
+      <w:r>
+        <w:t>n</w:t>
+      </w:r>
+      <w:r>
+        <w:t>ode_modules</w:t>
+      </w:r>
+      <w:proofErr w:type="spellEnd"/>
+      <w:r>
+        <w:t xml:space="preserve">/: includes the installed </w:t>
+      </w:r>
+      <w:proofErr w:type="spellStart"/>
+      <w:r>
+        <w:t>nodejs</w:t>
+      </w:r>
+      <w:proofErr w:type="spellEnd"/>
+      <w:r>
+        <w:t xml:space="preserve"> plugins. We usually don’t touch the folder.</w:t>
       </w:r>
     </w:p>
     <w:p>
       <w:pPr>
         <w:ind w:firstLine="210"/>
       </w:pPr>
+      <w:proofErr w:type="gramStart"/>
       <w:r>
         <w:t>p</w:t>
       </w:r>
       <w:r>
-        <w:t>ublic/: stores the uploaded data (the exported UML files) from the web portal, also the outputs from different analysis.</w:t>
+        <w:t>ublic</w:t>
+      </w:r>
+      <w:proofErr w:type="gramEnd"/>
+      <w:r>
+        <w:t>/: stores the uploaded data (the exported UML files) from the web portal, also the outputs from different analysis.</w:t>
       </w:r>
     </w:p>
     <w:p>
       <w:pPr>
         <w:ind w:firstLine="210"/>
       </w:pPr>
-      <w:r>
-        <w:t>Rscript/: includes the R scripts for statistical</w:t>
+      <w:proofErr w:type="spellStart"/>
+      <w:r>
+        <w:t>Rscript</w:t>
+      </w:r>
+      <w:proofErr w:type="spellEnd"/>
+      <w:r>
+        <w:t>/: includes the R scripts for statistical</w:t>
       </w:r>
       <w:r>
         <w:t xml:space="preserve"> analysis for the extracted information</w:t>
@@ -212,7 +314,15 @@
         <w:t>s</w:t>
       </w:r>
       <w:r>
-        <w:t xml:space="preserve"> for web pages, written with the Jade plugin of Nodejs.</w:t>
+        <w:t xml:space="preserve"> for web pages, written with the Jade plugin of </w:t>
+      </w:r>
+      <w:proofErr w:type="spellStart"/>
+      <w:r>
+        <w:t>Nodejs</w:t>
+      </w:r>
+      <w:proofErr w:type="spellEnd"/>
+      <w:r>
+        <w:t>.</w:t>
       </w:r>
     </w:p>
     <w:p>
@@ -310,8 +420,15 @@
       <w:r>
         <w:t xml:space="preserve"> </w:t>
       </w:r>
-      <w:r>
-        <w:t xml:space="preserve">Url access </w:t>
+      <w:proofErr w:type="spellStart"/>
+      <w:proofErr w:type="gramStart"/>
+      <w:r>
+        <w:t>Url</w:t>
+      </w:r>
+      <w:proofErr w:type="spellEnd"/>
+      <w:proofErr w:type="gramEnd"/>
+      <w:r>
+        <w:t xml:space="preserve"> access </w:t>
       </w:r>
       <w:r>
         <w:t xml:space="preserve">entries for </w:t>
@@ -365,12 +482,19 @@
       </w:r>
     </w:p>
     <w:p>
-      <w:r>
-        <w:t xml:space="preserve">Nodejs, </w:t>
-      </w:r>
+      <w:proofErr w:type="spellStart"/>
+      <w:r>
+        <w:t>Nodejs</w:t>
+      </w:r>
+      <w:proofErr w:type="spellEnd"/>
+      <w:r>
+        <w:t xml:space="preserve">, </w:t>
+      </w:r>
+      <w:proofErr w:type="spellStart"/>
       <w:r>
         <w:t>Javascript</w:t>
       </w:r>
+      <w:proofErr w:type="spellEnd"/>
       <w:r>
         <w:t>, HTML, CSS</w:t>
       </w:r>
@@ -399,24 +523,62 @@
       </w:r>
     </w:p>
     <w:p>
-      <w:r>
-        <w:t>NodeJs  (with modules: multer, admzip, express</w:t>
+      <w:proofErr w:type="spellStart"/>
+      <w:proofErr w:type="gramStart"/>
+      <w:r>
+        <w:t>NodeJs</w:t>
+      </w:r>
+      <w:proofErr w:type="spellEnd"/>
+      <w:r>
+        <w:t xml:space="preserve">  (</w:t>
+      </w:r>
+      <w:proofErr w:type="gramEnd"/>
+      <w:r>
+        <w:t xml:space="preserve">with modules: </w:t>
+      </w:r>
+      <w:proofErr w:type="spellStart"/>
+      <w:r>
+        <w:t>multer</w:t>
+      </w:r>
+      <w:proofErr w:type="spellEnd"/>
+      <w:r>
+        <w:t xml:space="preserve">, </w:t>
+      </w:r>
+      <w:proofErr w:type="spellStart"/>
+      <w:r>
+        <w:t>admzip</w:t>
+      </w:r>
+      <w:proofErr w:type="spellEnd"/>
+      <w:r>
+        <w:t xml:space="preserve">, </w:t>
+      </w:r>
+      <w:proofErr w:type="spellStart"/>
+      <w:r>
+        <w:t>express</w:t>
       </w:r>
       <w:r>
         <w:t>,path,jade</w:t>
       </w:r>
+      <w:proofErr w:type="spellEnd"/>
       <w:r>
         <w:t>)</w:t>
       </w:r>
     </w:p>
     <w:p>
+      <w:proofErr w:type="spellStart"/>
       <w:r>
         <w:t>MongoDB</w:t>
       </w:r>
-    </w:p>
-    <w:p>
-      <w:r>
-        <w:t>Graphviz 3.2.5</w:t>
+      <w:proofErr w:type="spellEnd"/>
+    </w:p>
+    <w:p>
+      <w:proofErr w:type="spellStart"/>
+      <w:r>
+        <w:t>Graphviz</w:t>
+      </w:r>
+      <w:proofErr w:type="spellEnd"/>
+      <w:r>
+        <w:t xml:space="preserve"> 3.2.5</w:t>
       </w:r>
     </w:p>
     <w:p/>
@@ -453,7 +615,15 @@
         </w:numPr>
       </w:pPr>
       <w:r>
-        <w:t>Clone from github:</w:t>
+        <w:t xml:space="preserve">Clone from </w:t>
+      </w:r>
+      <w:proofErr w:type="spellStart"/>
+      <w:r>
+        <w:t>github</w:t>
+      </w:r>
+      <w:proofErr w:type="spellEnd"/>
+      <w:r>
+        <w:t>:</w:t>
       </w:r>
     </w:p>
     <w:p>
@@ -465,7 +635,15 @@
         </w:numPr>
       </w:pPr>
       <w:r>
-        <w:t xml:space="preserve">“git clone </w:t>
+        <w:t>“</w:t>
+      </w:r>
+      <w:proofErr w:type="spellStart"/>
+      <w:r>
+        <w:t>git</w:t>
+      </w:r>
+      <w:proofErr w:type="spellEnd"/>
+      <w:r>
+        <w:t xml:space="preserve"> clone </w:t>
       </w:r>
       <w:hyperlink r:id="rId5" w:history="1">
         <w:r>
@@ -514,8 +692,6 @@
       <w:r>
         <w:t>“./public/output”</w:t>
       </w:r>
-      <w:bookmarkStart w:id="0" w:name="_GoBack"/>
-      <w:bookmarkEnd w:id="0"/>
     </w:p>
     <w:p/>
     <w:p>
@@ -556,8 +732,21 @@
           <w:numId w:val="2"/>
         </w:numPr>
       </w:pPr>
-      <w:r>
-        <w:t>install mongoDB. (</w:t>
+      <w:proofErr w:type="gramStart"/>
+      <w:r>
+        <w:t>install</w:t>
+      </w:r>
+      <w:proofErr w:type="gramEnd"/>
+      <w:r>
+        <w:t xml:space="preserve"> </w:t>
+      </w:r>
+      <w:proofErr w:type="spellStart"/>
+      <w:r>
+        <w:t>mongoDB</w:t>
+      </w:r>
+      <w:proofErr w:type="spellEnd"/>
+      <w:r>
+        <w:t>. (</w:t>
       </w:r>
       <w:hyperlink r:id="rId6" w:history="1">
         <w:r>
@@ -580,7 +769,15 @@
         </w:numPr>
       </w:pPr>
       <w:r>
-        <w:t>Start mongodb:</w:t>
+        <w:t xml:space="preserve">Start </w:t>
+      </w:r>
+      <w:proofErr w:type="spellStart"/>
+      <w:r>
+        <w:t>mongodb</w:t>
+      </w:r>
+      <w:proofErr w:type="spellEnd"/>
+      <w:r>
+        <w:t>:</w:t>
       </w:r>
     </w:p>
     <w:p>
@@ -592,16 +789,31 @@
         </w:numPr>
       </w:pPr>
       <w:r>
-        <w:t>Navigate to the database folder of MongoDB. The default folder for MongoDB installation is : ~/Documents/db.</w:t>
-      </w:r>
-      <w:r>
-        <w:t xml:space="preserve"> Or you can also </w:t>
-      </w:r>
-      <w:r>
-        <w:t xml:space="preserve">create the folder, for example, </w:t>
-      </w:r>
-      <w:r>
-        <w:t>C:\data\db</w:t>
+        <w:t xml:space="preserve">Navigate to the database folder of </w:t>
+      </w:r>
+      <w:proofErr w:type="spellStart"/>
+      <w:r>
+        <w:t>MongoDB</w:t>
+      </w:r>
+      <w:proofErr w:type="spellEnd"/>
+      <w:r>
+        <w:t xml:space="preserve">. The default folder for </w:t>
+      </w:r>
+      <w:proofErr w:type="spellStart"/>
+      <w:r>
+        <w:t>MongoDB</w:t>
+      </w:r>
+      <w:proofErr w:type="spellEnd"/>
+      <w:r>
+        <w:t xml:space="preserve"> installation </w:t>
+      </w:r>
+      <w:proofErr w:type="gramStart"/>
+      <w:r>
+        <w:t>is :</w:t>
+      </w:r>
+      <w:proofErr w:type="gramEnd"/>
+      <w:r>
+        <w:t xml:space="preserve"> ~/Documents/db. Or you can also create the folder, for example, C:\data\db</w:t>
       </w:r>
     </w:p>
     <w:p>
@@ -613,10 +825,39 @@
         </w:numPr>
       </w:pPr>
       <w:r>
-        <w:t>started MongoDB</w:t>
-      </w:r>
-      <w:r>
-        <w:t xml:space="preserve"> with “mongod –-dbpath “C:\data\db”</w:t>
+        <w:t xml:space="preserve">started </w:t>
+      </w:r>
+      <w:proofErr w:type="spellStart"/>
+      <w:r>
+        <w:t>MongoDB</w:t>
+      </w:r>
+      <w:proofErr w:type="spellEnd"/>
+      <w:r>
+        <w:t xml:space="preserve"> with “</w:t>
+      </w:r>
+      <w:proofErr w:type="spellStart"/>
+      <w:r>
+        <w:t>mongod</w:t>
+      </w:r>
+      <w:proofErr w:type="spellEnd"/>
+      <w:r>
+        <w:t xml:space="preserve"> –-</w:t>
+      </w:r>
+      <w:proofErr w:type="spellStart"/>
+      <w:r>
+        <w:t>dbpath</w:t>
+      </w:r>
+      <w:proofErr w:type="spellEnd"/>
+      <w:r>
+        <w:t xml:space="preserve"> “C:\data\</w:t>
+      </w:r>
+      <w:proofErr w:type="spellStart"/>
+      <w:r>
+        <w:t>db</w:t>
+      </w:r>
+      <w:proofErr w:type="spellEnd"/>
+      <w:r>
+        <w:t>”</w:t>
       </w:r>
     </w:p>
     <w:p>
@@ -628,8 +869,13 @@
         </w:numPr>
       </w:pPr>
       <w:r>
-        <w:t>Install nodejs</w:t>
-      </w:r>
+        <w:t xml:space="preserve">Install </w:t>
+      </w:r>
+      <w:proofErr w:type="spellStart"/>
+      <w:r>
+        <w:t>nodejs</w:t>
+      </w:r>
+      <w:proofErr w:type="spellEnd"/>
       <w:r>
         <w:t>. (</w:t>
       </w:r>
@@ -655,10 +901,31 @@
         <w:t>I</w:t>
       </w:r>
       <w:r>
-        <w:t>nstall dependencies using `npm install` from project dir</w:t>
-      </w:r>
-      <w:r>
-        <w:t xml:space="preserve"> &lt;Project Dir&gt;</w:t>
+        <w:t>nstall dependencies using `</w:t>
+      </w:r>
+      <w:proofErr w:type="spellStart"/>
+      <w:r>
+        <w:t>npm</w:t>
+      </w:r>
+      <w:proofErr w:type="spellEnd"/>
+      <w:r>
+        <w:t xml:space="preserve"> install` from project </w:t>
+      </w:r>
+      <w:proofErr w:type="spellStart"/>
+      <w:r>
+        <w:t>dir</w:t>
+      </w:r>
+      <w:proofErr w:type="spellEnd"/>
+      <w:r>
+        <w:t xml:space="preserve"> &lt;Project </w:t>
+      </w:r>
+      <w:proofErr w:type="spellStart"/>
+      <w:r>
+        <w:t>Dir</w:t>
+      </w:r>
+      <w:proofErr w:type="spellEnd"/>
+      <w:r>
+        <w:t>&gt;</w:t>
       </w:r>
     </w:p>
     <w:p>
@@ -670,13 +937,39 @@
         </w:numPr>
       </w:pPr>
       <w:r>
-        <w:t>Using command to start mongoDB : mongod –</w:t>
+        <w:t xml:space="preserve">Using command to start </w:t>
+      </w:r>
+      <w:proofErr w:type="spellStart"/>
+      <w:proofErr w:type="gramStart"/>
+      <w:r>
+        <w:t>mongoDB</w:t>
+      </w:r>
+      <w:proofErr w:type="spellEnd"/>
+      <w:r>
+        <w:t xml:space="preserve"> :</w:t>
+      </w:r>
+      <w:proofErr w:type="gramEnd"/>
+      <w:r>
+        <w:t xml:space="preserve"> </w:t>
+      </w:r>
+      <w:proofErr w:type="spellStart"/>
+      <w:r>
+        <w:t>mongod</w:t>
+      </w:r>
+      <w:proofErr w:type="spellEnd"/>
+      <w:r>
+        <w:t xml:space="preserve"> –</w:t>
       </w:r>
       <w:r>
         <w:t>-</w:t>
       </w:r>
-      <w:r>
-        <w:t>dbpath .</w:t>
+      <w:proofErr w:type="spellStart"/>
+      <w:r>
+        <w:t>dbpath</w:t>
+      </w:r>
+      <w:proofErr w:type="spellEnd"/>
+      <w:r>
+        <w:t xml:space="preserve"> .</w:t>
       </w:r>
     </w:p>
     <w:p>
@@ -712,7 +1005,15 @@
         </w:numPr>
       </w:pPr>
       <w:r>
-        <w:t>Using command to start UMLxServices: node ./UMLxServices.js</w:t>
+        <w:t xml:space="preserve">Using command to start </w:t>
+      </w:r>
+      <w:proofErr w:type="spellStart"/>
+      <w:r>
+        <w:t>UMLxServices</w:t>
+      </w:r>
+      <w:proofErr w:type="spellEnd"/>
+      <w:r>
+        <w:t>: node ./UMLxServices.js</w:t>
       </w:r>
     </w:p>
     <w:p>
@@ -763,7 +1064,35 @@
         <w:rPr>
           <w:b/>
         </w:rPr>
-        <w:t xml:space="preserve"> (This is only for database backup and restore. You don’t need to do these steps at your initial setup. You only need to use this when you want to save current dabase or retore some others)</w:t>
+        <w:t xml:space="preserve"> (This is only for database backup and restore. You don’t need to do these steps at your initial setup. You only need to use this when you want to save current </w:t>
+      </w:r>
+      <w:proofErr w:type="spellStart"/>
+      <w:r>
+        <w:rPr>
+          <w:b/>
+        </w:rPr>
+        <w:t>dabase</w:t>
+      </w:r>
+      <w:proofErr w:type="spellEnd"/>
+      <w:r>
+        <w:rPr>
+          <w:b/>
+        </w:rPr>
+        <w:t xml:space="preserve"> or </w:t>
+      </w:r>
+      <w:proofErr w:type="spellStart"/>
+      <w:r>
+        <w:rPr>
+          <w:b/>
+        </w:rPr>
+        <w:t>retore</w:t>
+      </w:r>
+      <w:proofErr w:type="spellEnd"/>
+      <w:r>
+        <w:rPr>
+          <w:b/>
+        </w:rPr>
+        <w:t xml:space="preserve"> some others)</w:t>
       </w:r>
       <w:r>
         <w:rPr>
@@ -780,8 +1109,15 @@
           <w:numId w:val="6"/>
         </w:numPr>
       </w:pPr>
-      <w:r>
-        <w:t>mongodump –</w:t>
+      <w:proofErr w:type="spellStart"/>
+      <w:proofErr w:type="gramStart"/>
+      <w:r>
+        <w:t>mongodump</w:t>
+      </w:r>
+      <w:proofErr w:type="spellEnd"/>
+      <w:proofErr w:type="gramEnd"/>
+      <w:r>
+        <w:t xml:space="preserve"> –</w:t>
       </w:r>
       <w:r>
         <w:t>-</w:t>
@@ -798,11 +1134,16 @@
           <w:numId w:val="6"/>
         </w:numPr>
       </w:pPr>
+      <w:proofErr w:type="spellStart"/>
       <w:r>
         <w:t>m</w:t>
       </w:r>
       <w:r>
-        <w:t>ongorestore –</w:t>
+        <w:t>ongorestore</w:t>
+      </w:r>
+      <w:proofErr w:type="spellEnd"/>
+      <w:r>
+        <w:t xml:space="preserve"> –</w:t>
       </w:r>
       <w:r>
         <w:t>-</w:t>
@@ -813,15 +1154,46 @@
       <w:r>
         <w:t>-</w:t>
       </w:r>
-      <w:r>
-        <w:t>db db_name</w:t>
-      </w:r>
+      <w:proofErr w:type="spellStart"/>
+      <w:r>
+        <w:t>db</w:t>
+      </w:r>
+      <w:proofErr w:type="spellEnd"/>
       <w:r>
         <w:t xml:space="preserve"> </w:t>
       </w:r>
-      <w:r>
-        <w:t>&lt;project dir&gt;/db_backup/db_folder_name</w:t>
-      </w:r>
+      <w:proofErr w:type="spellStart"/>
+      <w:r>
+        <w:t>db_name</w:t>
+      </w:r>
+      <w:proofErr w:type="spellEnd"/>
+      <w:r>
+        <w:t xml:space="preserve"> </w:t>
+      </w:r>
+      <w:r>
+        <w:t xml:space="preserve">&lt;project </w:t>
+      </w:r>
+      <w:proofErr w:type="spellStart"/>
+      <w:r>
+        <w:t>dir</w:t>
+      </w:r>
+      <w:proofErr w:type="spellEnd"/>
+      <w:r>
+        <w:t>&gt;/</w:t>
+      </w:r>
+      <w:proofErr w:type="spellStart"/>
+      <w:r>
+        <w:t>db_backup</w:t>
+      </w:r>
+      <w:proofErr w:type="spellEnd"/>
+      <w:r>
+        <w:t>/</w:t>
+      </w:r>
+      <w:proofErr w:type="spellStart"/>
+      <w:r>
+        <w:t>db_folder_name</w:t>
+      </w:r>
+      <w:proofErr w:type="spellEnd"/>
     </w:p>
     <w:p>
       <w:pPr>
@@ -853,8 +1225,13 @@
         <w:t xml:space="preserve">Install R(3.2.5) into directory: </w:t>
       </w:r>
       <w:r>
-        <w:t>C:/Program Files/R/R-3.2.5/bin/Rscript</w:t>
-      </w:r>
+        <w:t>C:/Program Files/R/R-3.2.5/bin/</w:t>
+      </w:r>
+      <w:proofErr w:type="spellStart"/>
+      <w:r>
+        <w:t>Rscript</w:t>
+      </w:r>
+      <w:proofErr w:type="spellEnd"/>
     </w:p>
     <w:p>
       <w:pPr>
@@ -867,9 +1244,11 @@
       <w:r>
         <w:t xml:space="preserve">Install </w:t>
       </w:r>
+      <w:proofErr w:type="spellStart"/>
       <w:r>
         <w:t>Graphviz</w:t>
       </w:r>
+      <w:proofErr w:type="spellEnd"/>
     </w:p>
     <w:p>
       <w:pPr>
@@ -883,7 +1262,15 @@
         <w:t>Put bin folder, for example, “</w:t>
       </w:r>
       <w:r>
-        <w:t xml:space="preserve">C:/Program Files/R/R-3.2.5/bin/Rscript” </w:t>
+        <w:t>C:/Program Files/R/R-3.2.5/bin/</w:t>
+      </w:r>
+      <w:proofErr w:type="spellStart"/>
+      <w:r>
+        <w:t>Rscript</w:t>
+      </w:r>
+      <w:proofErr w:type="spellEnd"/>
+      <w:r>
+        <w:t xml:space="preserve">” </w:t>
       </w:r>
       <w:r>
         <w:t>into path environment variable – path.</w:t>
@@ -901,20 +1288,50 @@
         <w:t>Test if “dot” command works in command line.</w:t>
       </w:r>
     </w:p>
+    <w:p>
+      <w:r>
+        <w:t xml:space="preserve">  </w:t>
+      </w:r>
+    </w:p>
+    <w:p>
+      <w:r>
+        <w:t>*You can download the tools from here:</w:t>
+      </w:r>
+    </w:p>
+    <w:p>
+      <w:r>
+        <w:t>https://drive.google.com/drive/folders/1bD77wI0-nT-j5qUkLGuM6S5DgmtG1Jb0?usp=sharing</w:t>
+      </w:r>
+      <w:bookmarkStart w:id="0" w:name="_GoBack"/>
+      <w:bookmarkEnd w:id="0"/>
+    </w:p>
     <w:p/>
     <w:p>
       <w:r>
+        <w:lastRenderedPageBreak/>
         <w:t xml:space="preserve">Notes: sometimes </w:t>
       </w:r>
       <w:r>
-        <w:t>you may mess up the database for some reason. You can delete the mongodb and restore the backup database.</w:t>
+        <w:t xml:space="preserve">you may mess up the database for some reason. You can delete the </w:t>
+      </w:r>
+      <w:proofErr w:type="spellStart"/>
+      <w:r>
+        <w:t>mongodb</w:t>
+      </w:r>
+      <w:proofErr w:type="spellEnd"/>
+      <w:r>
+        <w:t xml:space="preserve"> and restore the backup database.</w:t>
       </w:r>
       <w:r>
         <w:t xml:space="preserve"> This tutorial is just the skeleton of the process of setting up the project. There might be some variations for different </w:t>
       </w:r>
-      <w:r>
-        <w:lastRenderedPageBreak/>
-        <w:t xml:space="preserve">operation systems and environments, </w:t>
+      <w:proofErr w:type="gramStart"/>
+      <w:r>
+        <w:t>operation</w:t>
+      </w:r>
+      <w:proofErr w:type="gramEnd"/>
+      <w:r>
+        <w:t xml:space="preserve"> systems and environments, </w:t>
       </w:r>
       <w:r>
         <w:t>or some of the instructions may not be v</w:t>
@@ -1557,6 +1974,118 @@
       <w:pPr>
         <w:ind w:left="6480" w:hanging="180"/>
       </w:pPr>
+    </w:lvl>
+  </w:abstractNum>
+  <w:abstractNum w:abstractNumId="7">
+    <w:nsid w:val="71517030"/>
+    <w:multiLevelType w:val="hybridMultilevel"/>
+    <w:tmpl w:val="91FAB75E"/>
+    <w:lvl w:ilvl="0" w:tplc="640A62B8">
+      <w:numFmt w:val="bullet"/>
+      <w:lvlText w:val=""/>
+      <w:lvlJc w:val="left"/>
+      <w:pPr>
+        <w:ind w:left="720" w:hanging="360"/>
+      </w:pPr>
+      <w:rPr>
+        <w:rFonts w:ascii="Symbol" w:eastAsiaTheme="minorEastAsia" w:hAnsi="Symbol" w:cstheme="minorBidi" w:hint="default"/>
+      </w:rPr>
+    </w:lvl>
+    <w:lvl w:ilvl="1" w:tplc="04090003" w:tentative="1">
+      <w:start w:val="1"/>
+      <w:numFmt w:val="bullet"/>
+      <w:lvlText w:val="o"/>
+      <w:lvlJc w:val="left"/>
+      <w:pPr>
+        <w:ind w:left="1440" w:hanging="360"/>
+      </w:pPr>
+      <w:rPr>
+        <w:rFonts w:ascii="Courier New" w:hAnsi="Courier New" w:cs="Courier New" w:hint="default"/>
+      </w:rPr>
+    </w:lvl>
+    <w:lvl w:ilvl="2" w:tplc="04090005" w:tentative="1">
+      <w:start w:val="1"/>
+      <w:numFmt w:val="bullet"/>
+      <w:lvlText w:val=""/>
+      <w:lvlJc w:val="left"/>
+      <w:pPr>
+        <w:ind w:left="2160" w:hanging="360"/>
+      </w:pPr>
+      <w:rPr>
+        <w:rFonts w:ascii="Wingdings" w:hAnsi="Wingdings" w:hint="default"/>
+      </w:rPr>
+    </w:lvl>
+    <w:lvl w:ilvl="3" w:tplc="04090001" w:tentative="1">
+      <w:start w:val="1"/>
+      <w:numFmt w:val="bullet"/>
+      <w:lvlText w:val=""/>
+      <w:lvlJc w:val="left"/>
+      <w:pPr>
+        <w:ind w:left="2880" w:hanging="360"/>
+      </w:pPr>
+      <w:rPr>
+        <w:rFonts w:ascii="Symbol" w:hAnsi="Symbol" w:hint="default"/>
+      </w:rPr>
+    </w:lvl>
+    <w:lvl w:ilvl="4" w:tplc="04090003" w:tentative="1">
+      <w:start w:val="1"/>
+      <w:numFmt w:val="bullet"/>
+      <w:lvlText w:val="o"/>
+      <w:lvlJc w:val="left"/>
+      <w:pPr>
+        <w:ind w:left="3600" w:hanging="360"/>
+      </w:pPr>
+      <w:rPr>
+        <w:rFonts w:ascii="Courier New" w:hAnsi="Courier New" w:cs="Courier New" w:hint="default"/>
+      </w:rPr>
+    </w:lvl>
+    <w:lvl w:ilvl="5" w:tplc="04090005" w:tentative="1">
+      <w:start w:val="1"/>
+      <w:numFmt w:val="bullet"/>
+      <w:lvlText w:val=""/>
+      <w:lvlJc w:val="left"/>
+      <w:pPr>
+        <w:ind w:left="4320" w:hanging="360"/>
+      </w:pPr>
+      <w:rPr>
+        <w:rFonts w:ascii="Wingdings" w:hAnsi="Wingdings" w:hint="default"/>
+      </w:rPr>
+    </w:lvl>
+    <w:lvl w:ilvl="6" w:tplc="04090001" w:tentative="1">
+      <w:start w:val="1"/>
+      <w:numFmt w:val="bullet"/>
+      <w:lvlText w:val=""/>
+      <w:lvlJc w:val="left"/>
+      <w:pPr>
+        <w:ind w:left="5040" w:hanging="360"/>
+      </w:pPr>
+      <w:rPr>
+        <w:rFonts w:ascii="Symbol" w:hAnsi="Symbol" w:hint="default"/>
+      </w:rPr>
+    </w:lvl>
+    <w:lvl w:ilvl="7" w:tplc="04090003" w:tentative="1">
+      <w:start w:val="1"/>
+      <w:numFmt w:val="bullet"/>
+      <w:lvlText w:val="o"/>
+      <w:lvlJc w:val="left"/>
+      <w:pPr>
+        <w:ind w:left="5760" w:hanging="360"/>
+      </w:pPr>
+      <w:rPr>
+        <w:rFonts w:ascii="Courier New" w:hAnsi="Courier New" w:cs="Courier New" w:hint="default"/>
+      </w:rPr>
+    </w:lvl>
+    <w:lvl w:ilvl="8" w:tplc="04090005" w:tentative="1">
+      <w:start w:val="1"/>
+      <w:numFmt w:val="bullet"/>
+      <w:lvlText w:val=""/>
+      <w:lvlJc w:val="left"/>
+      <w:pPr>
+        <w:ind w:left="6480" w:hanging="360"/>
+      </w:pPr>
+      <w:rPr>
+        <w:rFonts w:ascii="Wingdings" w:hAnsi="Wingdings" w:hint="default"/>
+      </w:rPr>
     </w:lvl>
   </w:abstractNum>
   <w:num w:numId="1">
@@ -1579,6 +2108,9 @@
   </w:num>
   <w:num w:numId="7">
     <w:abstractNumId w:val="2"/>
+  </w:num>
+  <w:num w:numId="8">
+    <w:abstractNumId w:val="7"/>
   </w:num>
 </w:numbering>
 </file>

</xml_diff>

<commit_message>
fixed the conflicts in last commit. In the progress of solving the issue with estimation pages
</commit_message>
<xml_diff>
--- a/documents/Configuration Manual.docx
+++ b/documents/Configuration Manual.docx
@@ -10,23 +10,13 @@
           <w:szCs w:val="36"/>
         </w:rPr>
       </w:pPr>
-      <w:proofErr w:type="spellStart"/>
       <w:r>
         <w:rPr>
           <w:b/>
           <w:sz w:val="36"/>
           <w:szCs w:val="36"/>
         </w:rPr>
-        <w:t>UMLx</w:t>
-      </w:r>
-      <w:proofErr w:type="spellEnd"/>
-      <w:r>
-        <w:rPr>
-          <w:b/>
-          <w:sz w:val="36"/>
-          <w:szCs w:val="36"/>
-        </w:rPr>
-        <w:t xml:space="preserve"> System Tutorial</w:t>
+        <w:t>UMLx System Tutorial</w:t>
       </w:r>
       <w:r>
         <w:rPr>
@@ -66,11 +56,9 @@
       <w:pPr>
         <w:ind w:firstLine="360"/>
       </w:pPr>
-      <w:proofErr w:type="gramStart"/>
       <w:r>
         <w:t>data</w:t>
       </w:r>
-      <w:proofErr w:type="gramEnd"/>
       <w:r>
         <w:t>/:</w:t>
       </w:r>
@@ -90,345 +78,240 @@
         <w:t xml:space="preserve">collected </w:t>
       </w:r>
       <w:r>
-        <w:t xml:space="preserve">from the selected projects, there might be more to be added in the future. The files with </w:t>
-      </w:r>
-      <w:proofErr w:type="spellStart"/>
-      <w:r>
-        <w:t>surfix</w:t>
-      </w:r>
-      <w:proofErr w:type="spellEnd"/>
-      <w:r>
-        <w:t xml:space="preserve"> .xml are exported from Enterprise Architect for the UML diagrams.</w:t>
-      </w:r>
-    </w:p>
-    <w:p>
-      <w:r>
-        <w:t xml:space="preserve">      </w:t>
-      </w:r>
-      <w:proofErr w:type="spellStart"/>
-      <w:r>
-        <w:t>db_backup</w:t>
-      </w:r>
-      <w:proofErr w:type="spellEnd"/>
-      <w:r>
-        <w:t xml:space="preserve">/: the backup of current database, which is based on </w:t>
-      </w:r>
-      <w:proofErr w:type="spellStart"/>
-      <w:r>
-        <w:t>MongoDB</w:t>
-      </w:r>
-      <w:proofErr w:type="spellEnd"/>
+        <w:t>from the selected projects, there might be more to be added in the future. The files with surfix .xml are exported from Enterprise Architect for the UML diagrams.</w:t>
+      </w:r>
+    </w:p>
+    <w:p>
+      <w:r>
+        <w:t xml:space="preserve">      db_backup/: the backup of current database, which is based on MongoDB.</w:t>
+      </w:r>
+    </w:p>
+    <w:p>
+      <w:r>
+        <w:t xml:space="preserve">      documents/: the documents about the </w:t>
+      </w:r>
+      <w:r>
+        <w:t xml:space="preserve">system </w:t>
+      </w:r>
+      <w:r>
+        <w:t>configuration, tutorials</w:t>
+      </w:r>
+      <w:r>
+        <w:t xml:space="preserve"> of system structure</w:t>
+      </w:r>
+      <w:r>
+        <w:t xml:space="preserve">, or </w:t>
+      </w:r>
+      <w:r>
+        <w:t xml:space="preserve">functionality </w:t>
+      </w:r>
+      <w:r>
+        <w:t>explanations</w:t>
+      </w:r>
       <w:r>
         <w:t>.</w:t>
       </w:r>
     </w:p>
     <w:p>
       <w:r>
-        <w:t xml:space="preserve">      </w:t>
-      </w:r>
-      <w:proofErr w:type="gramStart"/>
-      <w:r>
-        <w:t>documents</w:t>
-      </w:r>
-      <w:proofErr w:type="gramEnd"/>
-      <w:r>
-        <w:t xml:space="preserve">/: the documents about the </w:t>
-      </w:r>
-      <w:r>
-        <w:t xml:space="preserve">system </w:t>
-      </w:r>
-      <w:r>
-        <w:t>configuration, tutorials</w:t>
-      </w:r>
-      <w:r>
-        <w:t xml:space="preserve"> of system structure</w:t>
-      </w:r>
-      <w:r>
-        <w:t xml:space="preserve">, or </w:t>
-      </w:r>
-      <w:r>
-        <w:t xml:space="preserve">functionality </w:t>
-      </w:r>
-      <w:r>
-        <w:t>explanations</w:t>
+        <w:t xml:space="preserve"> </w:t>
+      </w:r>
+      <w:r>
+        <w:t xml:space="preserve">    e</w:t>
+      </w:r>
+      <w:r>
+        <w:t>valuators/: this folder contains high level analysis for the extracted information from UML diagrams. For example, to use the number of transactions to calculate Use Case Point.</w:t>
+      </w:r>
+      <w:r>
+        <w:t xml:space="preserve"> Each of the JS </w:t>
+      </w:r>
+      <w:r>
+        <w:t>files is a</w:t>
+      </w:r>
+      <w:r>
+        <w:t>n</w:t>
+      </w:r>
+      <w:r>
+        <w:t xml:space="preserve"> Evaluator, which </w:t>
+      </w:r>
+      <w:r>
+        <w:t>is used as a</w:t>
+      </w:r>
+      <w:r>
+        <w:t xml:space="preserve"> plugin to register in UMLEvaluator.js.</w:t>
+      </w:r>
+    </w:p>
+    <w:p>
+      <w:r>
+        <w:t xml:space="preserve">    model_drawers/: include the methods to visualize the extracted models, for example, user-system interaction model, transaction, etc.</w:t>
+      </w:r>
+    </w:p>
+    <w:p>
+      <w:r>
+        <w:t xml:space="preserve">     m</w:t>
+      </w:r>
+      <w:r>
+        <w:t>odel_platforms/: this folder contains the low level operations to parse a specific format of the exported files for UML models. For example, ea/XMI2.1Parser.js parses the information from the xml files exported from Enterprise Architect.</w:t>
+      </w:r>
+    </w:p>
+    <w:p>
+      <w:r>
+        <w:t xml:space="preserve">     n</w:t>
+      </w:r>
+      <w:r>
+        <w:t>ode_modules/: includes the installed nodejs plugins. We usually don’t touch the folder.</w:t>
+      </w:r>
+    </w:p>
+    <w:p>
+      <w:pPr>
+        <w:ind w:firstLine="210"/>
+      </w:pPr>
+      <w:r>
+        <w:t>p</w:t>
+      </w:r>
+      <w:r>
+        <w:t>ublic/: stores the uploaded data (the exported UML files) from the web portal, also the outputs from different analysis.</w:t>
+      </w:r>
+    </w:p>
+    <w:p>
+      <w:pPr>
+        <w:ind w:firstLine="210"/>
+      </w:pPr>
+      <w:r>
+        <w:t>Rscript/: includes the R scripts for statistical</w:t>
+      </w:r>
+      <w:r>
+        <w:t xml:space="preserve"> analysis for the extracted information</w:t>
+      </w:r>
+      <w:r>
+        <w:t xml:space="preserve"> from UML models.</w:t>
+      </w:r>
+    </w:p>
+    <w:p>
+      <w:pPr>
+        <w:ind w:firstLine="210"/>
+      </w:pPr>
+      <w:r>
+        <w:t>Temp/: store temporary files.</w:t>
+      </w:r>
+    </w:p>
+    <w:p>
+      <w:pPr>
+        <w:ind w:firstLine="210"/>
+      </w:pPr>
+      <w:r>
+        <w:t>Views/:</w:t>
+      </w:r>
+      <w:r>
+        <w:t xml:space="preserve"> include</w:t>
+      </w:r>
+      <w:r>
+        <w:t xml:space="preserve"> template</w:t>
+      </w:r>
+      <w:r>
+        <w:t>s</w:t>
+      </w:r>
+      <w:r>
+        <w:t xml:space="preserve"> for web pages, written with the Jade plugin of Nodejs.</w:t>
+      </w:r>
+    </w:p>
+    <w:p>
+      <w:pPr>
+        <w:ind w:firstLine="210"/>
+      </w:pPr>
+      <w:r>
+        <w:t>UMLEstimator.js</w:t>
+      </w:r>
+      <w:r>
+        <w:t xml:space="preserve">: </w:t>
+      </w:r>
+      <w:r>
+        <w:t>used to receive commands for model calibration</w:t>
       </w:r>
       <w:r>
         <w:t>.</w:t>
       </w:r>
     </w:p>
     <w:p>
+      <w:pPr>
+        <w:ind w:firstLine="210"/>
+      </w:pPr>
+      <w:r>
+        <w:t>UMLEvaluator.js</w:t>
+      </w:r>
+      <w:r>
+        <w:t xml:space="preserve">: the </w:t>
+      </w:r>
+      <w:r>
+        <w:t>abstraction</w:t>
+      </w:r>
+      <w:r>
+        <w:t xml:space="preserve"> for the evaluators. It currently registers the evaluators </w:t>
+      </w:r>
+      <w:r>
+        <w:t xml:space="preserve">under the evaluator/ folder, for example, </w:t>
+      </w:r>
+      <w:r>
+        <w:t>COCOMOCalculator.js, UMLModelEvaluator.js, and UseCaseCalculator.js.</w:t>
+      </w:r>
+    </w:p>
+    <w:p>
+      <w:pPr>
+        <w:ind w:firstLine="210"/>
+      </w:pPr>
+      <w:r>
+        <w:t>UMLFileManager.js</w:t>
+      </w:r>
+      <w:r>
+        <w:t xml:space="preserve">: the </w:t>
+      </w:r>
+      <w:r>
+        <w:t xml:space="preserve">UML </w:t>
+      </w:r>
+      <w:r>
+        <w:t xml:space="preserve">model file manager module, which manages </w:t>
+      </w:r>
+      <w:r>
+        <w:t>uploaded model files.</w:t>
+      </w:r>
+    </w:p>
+    <w:p>
+      <w:pPr>
+        <w:ind w:firstLine="210"/>
+      </w:pPr>
+      <w:r>
+        <w:t>UMLModelExtractor.js: start the procedure for extracting user-system interaction model from UML diagrams.</w:t>
+      </w:r>
+    </w:p>
+    <w:p>
+      <w:pPr>
+        <w:ind w:firstLine="210"/>
+      </w:pPr>
+      <w:r>
+        <w:t>UMLModelInfoManagerMongoDB.js</w:t>
+      </w:r>
+      <w:r>
+        <w:t>: includes the database management functions, for example, querying model or diagram information.</w:t>
+      </w:r>
+    </w:p>
+    <w:p>
+      <w:pPr>
+        <w:ind w:firstLine="210"/>
+      </w:pPr>
+      <w:r>
+        <w:t>UMLxServices.js</w:t>
+      </w:r>
+      <w:r>
+        <w:t>: includes the Restful APIs</w:t>
+      </w:r>
+      <w:r>
+        <w:t xml:space="preserve"> to request the analytical data, including the</w:t>
+      </w:r>
       <w:r>
         <w:t xml:space="preserve"> </w:t>
       </w:r>
       <w:r>
-        <w:t xml:space="preserve">    </w:t>
-      </w:r>
-      <w:proofErr w:type="gramStart"/>
-      <w:r>
-        <w:t>e</w:t>
-      </w:r>
-      <w:r>
-        <w:t>valuators</w:t>
-      </w:r>
-      <w:proofErr w:type="gramEnd"/>
-      <w:r>
-        <w:t>/: this folder contains high level analysis for the extracted information from UML diagrams. For example, to use the number of transactions to calculate Use Case Point.</w:t>
-      </w:r>
-      <w:r>
-        <w:t xml:space="preserve"> Each of the JS </w:t>
-      </w:r>
-      <w:r>
-        <w:t>files is a</w:t>
-      </w:r>
-      <w:r>
-        <w:t>n</w:t>
-      </w:r>
-      <w:r>
-        <w:t xml:space="preserve"> Evaluator, which </w:t>
-      </w:r>
-      <w:r>
-        <w:t>is used as a</w:t>
-      </w:r>
-      <w:r>
-        <w:t xml:space="preserve"> plugin to register in UMLEvaluator.js.</w:t>
-      </w:r>
-    </w:p>
-    <w:p>
-      <w:r>
-        <w:t xml:space="preserve">    </w:t>
-      </w:r>
-      <w:proofErr w:type="spellStart"/>
-      <w:r>
-        <w:t>model_drawers</w:t>
-      </w:r>
-      <w:proofErr w:type="spellEnd"/>
-      <w:r>
-        <w:t>/: include the methods to visualize the extracted models, for example, user-system interaction model, transaction, etc.</w:t>
-      </w:r>
-    </w:p>
-    <w:p>
-      <w:r>
-        <w:t xml:space="preserve">     </w:t>
-      </w:r>
-      <w:proofErr w:type="spellStart"/>
-      <w:r>
-        <w:t>m</w:t>
-      </w:r>
-      <w:r>
-        <w:t>odel_platforms</w:t>
-      </w:r>
-      <w:proofErr w:type="spellEnd"/>
-      <w:r>
-        <w:t xml:space="preserve">/: this folder contains the low level operations to parse a specific format of the exported files for UML models. For example, </w:t>
-      </w:r>
-      <w:proofErr w:type="spellStart"/>
-      <w:r>
-        <w:t>ea</w:t>
-      </w:r>
-      <w:proofErr w:type="spellEnd"/>
-      <w:r>
-        <w:t>/XMI2.1Parser.js parses the information from the xml files exported from Enterprise Architect.</w:t>
-      </w:r>
-    </w:p>
-    <w:p>
-      <w:r>
-        <w:t xml:space="preserve">     </w:t>
-      </w:r>
-      <w:proofErr w:type="spellStart"/>
-      <w:r>
-        <w:t>n</w:t>
-      </w:r>
-      <w:r>
-        <w:t>ode_modules</w:t>
-      </w:r>
-      <w:proofErr w:type="spellEnd"/>
-      <w:r>
-        <w:t xml:space="preserve">/: includes the installed </w:t>
-      </w:r>
-      <w:proofErr w:type="spellStart"/>
-      <w:r>
-        <w:t>nodejs</w:t>
-      </w:r>
-      <w:proofErr w:type="spellEnd"/>
-      <w:r>
-        <w:t xml:space="preserve"> plugins. We usually don’t touch the folder.</w:t>
-      </w:r>
-    </w:p>
-    <w:p>
-      <w:pPr>
-        <w:ind w:firstLine="210"/>
-      </w:pPr>
-      <w:proofErr w:type="gramStart"/>
-      <w:r>
-        <w:t>p</w:t>
-      </w:r>
-      <w:r>
-        <w:t>ublic</w:t>
-      </w:r>
-      <w:proofErr w:type="gramEnd"/>
-      <w:r>
-        <w:t>/: stores the uploaded data (the exported UML files) from the web portal, also the outputs from different analysis.</w:t>
-      </w:r>
-    </w:p>
-    <w:p>
-      <w:pPr>
-        <w:ind w:firstLine="210"/>
-      </w:pPr>
-      <w:proofErr w:type="spellStart"/>
-      <w:r>
-        <w:t>Rscript</w:t>
-      </w:r>
-      <w:proofErr w:type="spellEnd"/>
-      <w:r>
-        <w:t>/: includes the R scripts for statistical</w:t>
-      </w:r>
-      <w:r>
-        <w:t xml:space="preserve"> analysis for the extracted information</w:t>
-      </w:r>
-      <w:r>
-        <w:t xml:space="preserve"> from UML models.</w:t>
-      </w:r>
-    </w:p>
-    <w:p>
-      <w:pPr>
-        <w:ind w:firstLine="210"/>
-      </w:pPr>
-      <w:r>
-        <w:t>Temp/: store temporary files.</w:t>
-      </w:r>
-    </w:p>
-    <w:p>
-      <w:pPr>
-        <w:ind w:firstLine="210"/>
-      </w:pPr>
-      <w:r>
-        <w:t>Views/:</w:t>
-      </w:r>
-      <w:r>
-        <w:t xml:space="preserve"> include</w:t>
-      </w:r>
-      <w:r>
-        <w:t xml:space="preserve"> template</w:t>
-      </w:r>
-      <w:r>
-        <w:t>s</w:t>
-      </w:r>
-      <w:r>
-        <w:t xml:space="preserve"> for web pages, written with the Jade plugin of </w:t>
-      </w:r>
-      <w:proofErr w:type="spellStart"/>
-      <w:r>
-        <w:t>Nodejs</w:t>
-      </w:r>
-      <w:proofErr w:type="spellEnd"/>
-      <w:r>
-        <w:t>.</w:t>
-      </w:r>
-    </w:p>
-    <w:p>
-      <w:pPr>
-        <w:ind w:firstLine="210"/>
-      </w:pPr>
-      <w:r>
-        <w:t>UMLEstimator.js</w:t>
-      </w:r>
-      <w:r>
-        <w:t xml:space="preserve">: </w:t>
-      </w:r>
-      <w:r>
-        <w:t>used to receive commands for model calibration</w:t>
-      </w:r>
-      <w:r>
-        <w:t>.</w:t>
-      </w:r>
-    </w:p>
-    <w:p>
-      <w:pPr>
-        <w:ind w:firstLine="210"/>
-      </w:pPr>
-      <w:r>
-        <w:t>UMLEvaluator.js</w:t>
-      </w:r>
-      <w:r>
-        <w:t xml:space="preserve">: the </w:t>
-      </w:r>
-      <w:r>
-        <w:t>abstraction</w:t>
-      </w:r>
-      <w:r>
-        <w:t xml:space="preserve"> for the evaluators. It currently registers the evaluators </w:t>
-      </w:r>
-      <w:r>
-        <w:t xml:space="preserve">under the evaluator/ folder, for example, </w:t>
-      </w:r>
-      <w:r>
-        <w:t>COCOMOCalculator.js, UMLModelEvaluator.js, and UseCaseCalculator.js.</w:t>
-      </w:r>
-    </w:p>
-    <w:p>
-      <w:pPr>
-        <w:ind w:firstLine="210"/>
-      </w:pPr>
-      <w:r>
-        <w:t>UMLFileManager.js</w:t>
-      </w:r>
-      <w:r>
-        <w:t xml:space="preserve">: the </w:t>
-      </w:r>
-      <w:r>
-        <w:t xml:space="preserve">UML </w:t>
-      </w:r>
-      <w:r>
-        <w:t xml:space="preserve">model file manager module, which manages </w:t>
-      </w:r>
-      <w:r>
-        <w:t>uploaded model files.</w:t>
-      </w:r>
-    </w:p>
-    <w:p>
-      <w:pPr>
-        <w:ind w:firstLine="210"/>
-      </w:pPr>
-      <w:r>
-        <w:t>UMLModelExtractor.js: start the procedure for extracting user-system interaction model from UML diagrams.</w:t>
-      </w:r>
-    </w:p>
-    <w:p>
-      <w:pPr>
-        <w:ind w:firstLine="210"/>
-      </w:pPr>
-      <w:r>
-        <w:t>UMLModelInfoManagerMongoDB.js</w:t>
-      </w:r>
-      <w:r>
-        <w:t>: includes the database management functions, for example, querying model or diagram information.</w:t>
-      </w:r>
-    </w:p>
-    <w:p>
-      <w:pPr>
-        <w:ind w:firstLine="210"/>
-      </w:pPr>
-      <w:r>
-        <w:t>UMLxServices.js</w:t>
-      </w:r>
-      <w:r>
-        <w:t>: includes the Restful APIs</w:t>
-      </w:r>
-      <w:r>
-        <w:t xml:space="preserve"> to request the analytical data, including the</w:t>
-      </w:r>
-      <w:r>
-        <w:t xml:space="preserve"> </w:t>
-      </w:r>
-      <w:proofErr w:type="spellStart"/>
-      <w:proofErr w:type="gramStart"/>
-      <w:r>
-        <w:t>Url</w:t>
-      </w:r>
-      <w:proofErr w:type="spellEnd"/>
-      <w:proofErr w:type="gramEnd"/>
-      <w:r>
-        <w:t xml:space="preserve"> access </w:t>
+        <w:t xml:space="preserve">Url access </w:t>
       </w:r>
       <w:r>
         <w:t xml:space="preserve">entries for </w:t>
@@ -482,19 +365,12 @@
       </w:r>
     </w:p>
     <w:p>
-      <w:proofErr w:type="spellStart"/>
-      <w:r>
-        <w:t>Nodejs</w:t>
-      </w:r>
-      <w:proofErr w:type="spellEnd"/>
-      <w:r>
-        <w:t xml:space="preserve">, </w:t>
-      </w:r>
-      <w:proofErr w:type="spellStart"/>
+      <w:r>
+        <w:t xml:space="preserve">Nodejs, </w:t>
+      </w:r>
       <w:r>
         <w:t>Javascript</w:t>
       </w:r>
-      <w:proofErr w:type="spellEnd"/>
       <w:r>
         <w:t>, HTML, CSS</w:t>
       </w:r>
@@ -523,62 +399,24 @@
       </w:r>
     </w:p>
     <w:p>
-      <w:proofErr w:type="spellStart"/>
-      <w:proofErr w:type="gramStart"/>
-      <w:r>
-        <w:t>NodeJs</w:t>
-      </w:r>
-      <w:proofErr w:type="spellEnd"/>
-      <w:r>
-        <w:t xml:space="preserve">  (</w:t>
-      </w:r>
-      <w:proofErr w:type="gramEnd"/>
-      <w:r>
-        <w:t xml:space="preserve">with modules: </w:t>
-      </w:r>
-      <w:proofErr w:type="spellStart"/>
-      <w:r>
-        <w:t>multer</w:t>
-      </w:r>
-      <w:proofErr w:type="spellEnd"/>
-      <w:r>
-        <w:t xml:space="preserve">, </w:t>
-      </w:r>
-      <w:proofErr w:type="spellStart"/>
-      <w:r>
-        <w:t>admzip</w:t>
-      </w:r>
-      <w:proofErr w:type="spellEnd"/>
-      <w:r>
-        <w:t xml:space="preserve">, </w:t>
-      </w:r>
-      <w:proofErr w:type="spellStart"/>
-      <w:r>
-        <w:t>express</w:t>
+      <w:r>
+        <w:t>NodeJs  (with modules: multer, admzip, express</w:t>
       </w:r>
       <w:r>
         <w:t>,path,jade</w:t>
       </w:r>
-      <w:proofErr w:type="spellEnd"/>
       <w:r>
         <w:t>)</w:t>
       </w:r>
     </w:p>
     <w:p>
-      <w:proofErr w:type="spellStart"/>
       <w:r>
         <w:t>MongoDB</w:t>
       </w:r>
-      <w:proofErr w:type="spellEnd"/>
-    </w:p>
-    <w:p>
-      <w:proofErr w:type="spellStart"/>
-      <w:r>
-        <w:t>Graphviz</w:t>
-      </w:r>
-      <w:proofErr w:type="spellEnd"/>
-      <w:r>
-        <w:t xml:space="preserve"> 3.2.5</w:t>
+    </w:p>
+    <w:p>
+      <w:r>
+        <w:t>Graphviz 3.2.5</w:t>
       </w:r>
     </w:p>
     <w:p/>
@@ -615,15 +453,7 @@
         </w:numPr>
       </w:pPr>
       <w:r>
-        <w:t xml:space="preserve">Clone from </w:t>
-      </w:r>
-      <w:proofErr w:type="spellStart"/>
-      <w:r>
-        <w:t>github</w:t>
-      </w:r>
-      <w:proofErr w:type="spellEnd"/>
-      <w:r>
-        <w:t>:</w:t>
+        <w:t>Clone from github:</w:t>
       </w:r>
     </w:p>
     <w:p>
@@ -635,15 +465,7 @@
         </w:numPr>
       </w:pPr>
       <w:r>
-        <w:t>“</w:t>
-      </w:r>
-      <w:proofErr w:type="spellStart"/>
-      <w:r>
-        <w:t>git</w:t>
-      </w:r>
-      <w:proofErr w:type="spellEnd"/>
-      <w:r>
-        <w:t xml:space="preserve"> clone </w:t>
+        <w:t xml:space="preserve">“git clone </w:t>
       </w:r>
       <w:hyperlink r:id="rId5" w:history="1">
         <w:r>
@@ -732,21 +554,8 @@
           <w:numId w:val="2"/>
         </w:numPr>
       </w:pPr>
-      <w:proofErr w:type="gramStart"/>
-      <w:r>
-        <w:t>install</w:t>
-      </w:r>
-      <w:proofErr w:type="gramEnd"/>
-      <w:r>
-        <w:t xml:space="preserve"> </w:t>
-      </w:r>
-      <w:proofErr w:type="spellStart"/>
-      <w:r>
-        <w:t>mongoDB</w:t>
-      </w:r>
-      <w:proofErr w:type="spellEnd"/>
-      <w:r>
-        <w:t>. (</w:t>
+      <w:r>
+        <w:t>install mongoDB. (</w:t>
       </w:r>
       <w:hyperlink r:id="rId6" w:history="1">
         <w:r>
@@ -769,15 +578,7 @@
         </w:numPr>
       </w:pPr>
       <w:r>
-        <w:t xml:space="preserve">Start </w:t>
-      </w:r>
-      <w:proofErr w:type="spellStart"/>
-      <w:r>
-        <w:t>mongodb</w:t>
-      </w:r>
-      <w:proofErr w:type="spellEnd"/>
-      <w:r>
-        <w:t>:</w:t>
+        <w:t>Start mongodb:</w:t>
       </w:r>
     </w:p>
     <w:p>
@@ -789,31 +590,7 @@
         </w:numPr>
       </w:pPr>
       <w:r>
-        <w:t xml:space="preserve">Navigate to the database folder of </w:t>
-      </w:r>
-      <w:proofErr w:type="spellStart"/>
-      <w:r>
-        <w:t>MongoDB</w:t>
-      </w:r>
-      <w:proofErr w:type="spellEnd"/>
-      <w:r>
-        <w:t xml:space="preserve">. The default folder for </w:t>
-      </w:r>
-      <w:proofErr w:type="spellStart"/>
-      <w:r>
-        <w:t>MongoDB</w:t>
-      </w:r>
-      <w:proofErr w:type="spellEnd"/>
-      <w:r>
-        <w:t xml:space="preserve"> installation </w:t>
-      </w:r>
-      <w:proofErr w:type="gramStart"/>
-      <w:r>
-        <w:t>is :</w:t>
-      </w:r>
-      <w:proofErr w:type="gramEnd"/>
-      <w:r>
-        <w:t xml:space="preserve"> ~/Documents/db. Or you can also create the folder, for example, C:\data\db</w:t>
+        <w:t>Navigate to the database folder of MongoDB. The default folder for MongoDB installation is : ~/Documents/db. Or you can also create the folder, for example, C:\data\db</w:t>
       </w:r>
     </w:p>
     <w:p>
@@ -825,39 +602,10 @@
         </w:numPr>
       </w:pPr>
       <w:r>
-        <w:t xml:space="preserve">started </w:t>
-      </w:r>
-      <w:proofErr w:type="spellStart"/>
-      <w:r>
-        <w:t>MongoDB</w:t>
-      </w:r>
-      <w:proofErr w:type="spellEnd"/>
-      <w:r>
-        <w:t xml:space="preserve"> with “</w:t>
-      </w:r>
-      <w:proofErr w:type="spellStart"/>
-      <w:r>
-        <w:t>mongod</w:t>
-      </w:r>
-      <w:proofErr w:type="spellEnd"/>
-      <w:r>
-        <w:t xml:space="preserve"> –-</w:t>
-      </w:r>
-      <w:proofErr w:type="spellStart"/>
-      <w:r>
-        <w:t>dbpath</w:t>
-      </w:r>
-      <w:proofErr w:type="spellEnd"/>
-      <w:r>
-        <w:t xml:space="preserve"> “C:\data\</w:t>
-      </w:r>
-      <w:proofErr w:type="spellStart"/>
-      <w:r>
-        <w:t>db</w:t>
-      </w:r>
-      <w:proofErr w:type="spellEnd"/>
-      <w:r>
-        <w:t>”</w:t>
+        <w:t>started MongoDB</w:t>
+      </w:r>
+      <w:r>
+        <w:t xml:space="preserve"> with “mongod –-dbpath “C:\data\db”</w:t>
       </w:r>
     </w:p>
     <w:p>
@@ -869,13 +617,8 @@
         </w:numPr>
       </w:pPr>
       <w:r>
-        <w:t xml:space="preserve">Install </w:t>
-      </w:r>
-      <w:proofErr w:type="spellStart"/>
-      <w:r>
-        <w:t>nodejs</w:t>
-      </w:r>
-      <w:proofErr w:type="spellEnd"/>
+        <w:t>Install nodejs</w:t>
+      </w:r>
       <w:r>
         <w:t>. (</w:t>
       </w:r>
@@ -901,31 +644,10 @@
         <w:t>I</w:t>
       </w:r>
       <w:r>
-        <w:t>nstall dependencies using `</w:t>
-      </w:r>
-      <w:proofErr w:type="spellStart"/>
-      <w:r>
-        <w:t>npm</w:t>
-      </w:r>
-      <w:proofErr w:type="spellEnd"/>
-      <w:r>
-        <w:t xml:space="preserve"> install` from project </w:t>
-      </w:r>
-      <w:proofErr w:type="spellStart"/>
-      <w:r>
-        <w:t>dir</w:t>
-      </w:r>
-      <w:proofErr w:type="spellEnd"/>
-      <w:r>
-        <w:t xml:space="preserve"> &lt;Project </w:t>
-      </w:r>
-      <w:proofErr w:type="spellStart"/>
-      <w:r>
-        <w:t>Dir</w:t>
-      </w:r>
-      <w:proofErr w:type="spellEnd"/>
-      <w:r>
-        <w:t>&gt;</w:t>
+        <w:t>nstall dependencies using `npm install` from project dir</w:t>
+      </w:r>
+      <w:r>
+        <w:t xml:space="preserve"> &lt;Project Dir&gt;</w:t>
       </w:r>
     </w:p>
     <w:p>
@@ -937,39 +659,13 @@
         </w:numPr>
       </w:pPr>
       <w:r>
-        <w:t xml:space="preserve">Using command to start </w:t>
-      </w:r>
-      <w:proofErr w:type="spellStart"/>
-      <w:proofErr w:type="gramStart"/>
-      <w:r>
-        <w:t>mongoDB</w:t>
-      </w:r>
-      <w:proofErr w:type="spellEnd"/>
-      <w:r>
-        <w:t xml:space="preserve"> :</w:t>
-      </w:r>
-      <w:proofErr w:type="gramEnd"/>
-      <w:r>
-        <w:t xml:space="preserve"> </w:t>
-      </w:r>
-      <w:proofErr w:type="spellStart"/>
-      <w:r>
-        <w:t>mongod</w:t>
-      </w:r>
-      <w:proofErr w:type="spellEnd"/>
-      <w:r>
-        <w:t xml:space="preserve"> –</w:t>
+        <w:t>Using command to start mongoDB : mongod –</w:t>
       </w:r>
       <w:r>
         <w:t>-</w:t>
       </w:r>
-      <w:proofErr w:type="spellStart"/>
-      <w:r>
-        <w:t>dbpath</w:t>
-      </w:r>
-      <w:proofErr w:type="spellEnd"/>
-      <w:r>
-        <w:t xml:space="preserve"> .</w:t>
+      <w:r>
+        <w:t>dbpath .</w:t>
       </w:r>
     </w:p>
     <w:p>
@@ -1005,15 +701,7 @@
         </w:numPr>
       </w:pPr>
       <w:r>
-        <w:t xml:space="preserve">Using command to start </w:t>
-      </w:r>
-      <w:proofErr w:type="spellStart"/>
-      <w:r>
-        <w:t>UMLxServices</w:t>
-      </w:r>
-      <w:proofErr w:type="spellEnd"/>
-      <w:r>
-        <w:t>: node ./UMLxServices.js</w:t>
+        <w:t>Using command to start UMLxServices: node ./UMLxServices.js</w:t>
       </w:r>
     </w:p>
     <w:p>
@@ -1064,35 +752,7 @@
         <w:rPr>
           <w:b/>
         </w:rPr>
-        <w:t xml:space="preserve"> (This is only for database backup and restore. You don’t need to do these steps at your initial setup. You only need to use this when you want to save current </w:t>
-      </w:r>
-      <w:proofErr w:type="spellStart"/>
-      <w:r>
-        <w:rPr>
-          <w:b/>
-        </w:rPr>
-        <w:t>dabase</w:t>
-      </w:r>
-      <w:proofErr w:type="spellEnd"/>
-      <w:r>
-        <w:rPr>
-          <w:b/>
-        </w:rPr>
-        <w:t xml:space="preserve"> or </w:t>
-      </w:r>
-      <w:proofErr w:type="spellStart"/>
-      <w:r>
-        <w:rPr>
-          <w:b/>
-        </w:rPr>
-        <w:t>retore</w:t>
-      </w:r>
-      <w:proofErr w:type="spellEnd"/>
-      <w:r>
-        <w:rPr>
-          <w:b/>
-        </w:rPr>
-        <w:t xml:space="preserve"> some others)</w:t>
+        <w:t xml:space="preserve"> (This is only for database backup and restore. You don’t need to do these steps at your initial setup. You only need to use this when you want to save current dabase or retore some others)</w:t>
       </w:r>
       <w:r>
         <w:rPr>
@@ -1109,15 +769,8 @@
           <w:numId w:val="6"/>
         </w:numPr>
       </w:pPr>
-      <w:proofErr w:type="spellStart"/>
-      <w:proofErr w:type="gramStart"/>
-      <w:r>
-        <w:t>mongodump</w:t>
-      </w:r>
-      <w:proofErr w:type="spellEnd"/>
-      <w:proofErr w:type="gramEnd"/>
-      <w:r>
-        <w:t xml:space="preserve"> –</w:t>
+      <w:r>
+        <w:t>mongodump –</w:t>
       </w:r>
       <w:r>
         <w:t>-</w:t>
@@ -1134,16 +787,11 @@
           <w:numId w:val="6"/>
         </w:numPr>
       </w:pPr>
-      <w:proofErr w:type="spellStart"/>
       <w:r>
         <w:t>m</w:t>
       </w:r>
       <w:r>
-        <w:t>ongorestore</w:t>
-      </w:r>
-      <w:proofErr w:type="spellEnd"/>
-      <w:r>
-        <w:t xml:space="preserve"> –</w:t>
+        <w:t>ongorestore –</w:t>
       </w:r>
       <w:r>
         <w:t>-</w:t>
@@ -1154,46 +802,15 @@
       <w:r>
         <w:t>-</w:t>
       </w:r>
-      <w:proofErr w:type="spellStart"/>
-      <w:r>
-        <w:t>db</w:t>
-      </w:r>
-      <w:proofErr w:type="spellEnd"/>
+      <w:r>
+        <w:t>db db_name</w:t>
+      </w:r>
       <w:r>
         <w:t xml:space="preserve"> </w:t>
       </w:r>
-      <w:proofErr w:type="spellStart"/>
-      <w:r>
-        <w:t>db_name</w:t>
-      </w:r>
-      <w:proofErr w:type="spellEnd"/>
-      <w:r>
-        <w:t xml:space="preserve"> </w:t>
-      </w:r>
-      <w:r>
-        <w:t xml:space="preserve">&lt;project </w:t>
-      </w:r>
-      <w:proofErr w:type="spellStart"/>
-      <w:r>
-        <w:t>dir</w:t>
-      </w:r>
-      <w:proofErr w:type="spellEnd"/>
-      <w:r>
-        <w:t>&gt;/</w:t>
-      </w:r>
-      <w:proofErr w:type="spellStart"/>
-      <w:r>
-        <w:t>db_backup</w:t>
-      </w:r>
-      <w:proofErr w:type="spellEnd"/>
-      <w:r>
-        <w:t>/</w:t>
-      </w:r>
-      <w:proofErr w:type="spellStart"/>
-      <w:r>
-        <w:t>db_folder_name</w:t>
-      </w:r>
-      <w:proofErr w:type="spellEnd"/>
+      <w:r>
+        <w:t>&lt;project dir&gt;/db_backup/db_folder_name</w:t>
+      </w:r>
     </w:p>
     <w:p>
       <w:pPr>
@@ -1222,16 +839,76 @@
         </w:numPr>
       </w:pPr>
       <w:r>
-        <w:t xml:space="preserve">Install R(3.2.5) into directory: </w:t>
-      </w:r>
-      <w:r>
-        <w:t>C:/Program Files/R/R-3.2.5/bin/</w:t>
-      </w:r>
-      <w:proofErr w:type="spellStart"/>
-      <w:r>
-        <w:t>Rscript</w:t>
-      </w:r>
-      <w:proofErr w:type="spellEnd"/>
+        <w:t>Install R(3.</w:t>
+      </w:r>
+      <w:r>
+        <w:t>5.1</w:t>
+      </w:r>
+      <w:r>
+        <w:t xml:space="preserve">) into directory: </w:t>
+      </w:r>
+      <w:r>
+        <w:t>C:/Program Files/R/R-3.</w:t>
+      </w:r>
+      <w:r>
+        <w:t>5.1</w:t>
+      </w:r>
+    </w:p>
+    <w:p>
+      <w:pPr>
+        <w:pStyle w:val="ListParagraph"/>
+        <w:numPr>
+          <w:ilvl w:val="1"/>
+          <w:numId w:val="7"/>
+        </w:numPr>
+      </w:pPr>
+      <w:r>
+        <w:t>Put bin folder, for example, “</w:t>
+      </w:r>
+      <w:r>
+        <w:t xml:space="preserve">C:/Program Files/R/R-3.2.5/bin/Rscript” </w:t>
+      </w:r>
+      <w:r>
+        <w:t>into path environment variable – path.</w:t>
+      </w:r>
+    </w:p>
+    <w:p>
+      <w:pPr>
+        <w:pStyle w:val="ListParagraph"/>
+        <w:numPr>
+          <w:ilvl w:val="1"/>
+          <w:numId w:val="7"/>
+        </w:numPr>
+      </w:pPr>
+      <w:r>
+        <w:t>Intall R libraries:</w:t>
+      </w:r>
+    </w:p>
+    <w:p>
+      <w:pPr>
+        <w:pStyle w:val="ListParagraph"/>
+        <w:numPr>
+          <w:ilvl w:val="2"/>
+          <w:numId w:val="7"/>
+        </w:numPr>
+      </w:pPr>
+      <w:r>
+        <w:t>ggplot2</w:t>
+      </w:r>
+    </w:p>
+    <w:p>
+      <w:pPr>
+        <w:pStyle w:val="ListParagraph"/>
+        <w:numPr>
+          <w:ilvl w:val="2"/>
+          <w:numId w:val="7"/>
+        </w:numPr>
+      </w:pPr>
+      <w:r>
+        <w:t>jsonlite</w:t>
+      </w:r>
+      <w:bookmarkStart w:id="0" w:name="_GoBack"/>
+      <w:bookmarkEnd w:id="0"/>
     </w:p>
     <w:p>
       <w:pPr>
@@ -1244,11 +921,9 @@
       <w:r>
         <w:t xml:space="preserve">Install </w:t>
       </w:r>
-      <w:proofErr w:type="spellStart"/>
       <w:r>
         <w:t>Graphviz</w:t>
       </w:r>
-      <w:proofErr w:type="spellEnd"/>
     </w:p>
     <w:p>
       <w:pPr>
@@ -1259,32 +934,6 @@
         </w:numPr>
       </w:pPr>
       <w:r>
-        <w:t>Put bin folder, for example, “</w:t>
-      </w:r>
-      <w:r>
-        <w:t>C:/Program Files/R/R-3.2.5/bin/</w:t>
-      </w:r>
-      <w:proofErr w:type="spellStart"/>
-      <w:r>
-        <w:t>Rscript</w:t>
-      </w:r>
-      <w:proofErr w:type="spellEnd"/>
-      <w:r>
-        <w:t xml:space="preserve">” </w:t>
-      </w:r>
-      <w:r>
-        <w:t>into path environment variable – path.</w:t>
-      </w:r>
-    </w:p>
-    <w:p>
-      <w:pPr>
-        <w:pStyle w:val="ListParagraph"/>
-        <w:numPr>
-          <w:ilvl w:val="1"/>
-          <w:numId w:val="7"/>
-        </w:numPr>
-      </w:pPr>
-      <w:r>
         <w:t>Test if “dot” command works in command line.</w:t>
       </w:r>
     </w:p>
@@ -1300,38 +949,20 @@
     </w:p>
     <w:p>
       <w:r>
+        <w:lastRenderedPageBreak/>
         <w:t>https://drive.google.com/drive/folders/1bD77wI0-nT-j5qUkLGuM6S5DgmtG1Jb0?usp=sharing</w:t>
       </w:r>
-      <w:bookmarkStart w:id="0" w:name="_GoBack"/>
-      <w:bookmarkEnd w:id="0"/>
     </w:p>
     <w:p/>
     <w:p>
       <w:r>
-        <w:lastRenderedPageBreak/>
         <w:t xml:space="preserve">Notes: sometimes </w:t>
       </w:r>
       <w:r>
-        <w:t xml:space="preserve">you may mess up the database for some reason. You can delete the </w:t>
-      </w:r>
-      <w:proofErr w:type="spellStart"/>
-      <w:r>
-        <w:t>mongodb</w:t>
-      </w:r>
-      <w:proofErr w:type="spellEnd"/>
-      <w:r>
-        <w:t xml:space="preserve"> and restore the backup database.</w:t>
-      </w:r>
-      <w:r>
-        <w:t xml:space="preserve"> This tutorial is just the skeleton of the process of setting up the project. There might be some variations for different </w:t>
-      </w:r>
-      <w:proofErr w:type="gramStart"/>
-      <w:r>
-        <w:t>operation</w:t>
-      </w:r>
-      <w:proofErr w:type="gramEnd"/>
-      <w:r>
-        <w:t xml:space="preserve"> systems and environments, </w:t>
+        <w:t>you may mess up the database for some reason. You can delete the mongodb and restore the backup database.</w:t>
+      </w:r>
+      <w:r>
+        <w:t xml:space="preserve"> This tutorial is just the skeleton of the process of setting up the project. There might be some variations for different operation systems and environments, </w:t>
       </w:r>
       <w:r>
         <w:t>or some of the instructions may not be v</w:t>
@@ -1556,7 +1187,7 @@
         <w:ind w:left="1440" w:hanging="360"/>
       </w:pPr>
     </w:lvl>
-    <w:lvl w:ilvl="2" w:tplc="0409001B" w:tentative="1">
+    <w:lvl w:ilvl="2" w:tplc="0409001B">
       <w:start w:val="1"/>
       <w:numFmt w:val="lowerRoman"/>
       <w:lvlText w:val="%3."/>

</xml_diff>

<commit_message>
fixed the path issue to R. It is now referenced as Path variable
</commit_message>
<xml_diff>
--- a/documents/Configuration Manual.docx
+++ b/documents/Configuration Manual.docx
@@ -853,6 +853,9 @@
       <w:r>
         <w:t>5.1</w:t>
       </w:r>
+      <w:r>
+        <w:t xml:space="preserve"> (or another folder)</w:t>
+      </w:r>
     </w:p>
     <w:p>
       <w:pPr>
@@ -866,7 +869,21 @@
         <w:t>Put bin folder, for example, “</w:t>
       </w:r>
       <w:r>
-        <w:t xml:space="preserve">C:/Program Files/R/R-3.2.5/bin/Rscript” </w:t>
+        <w:t>C:/Program Files/R/R-3.</w:t>
+      </w:r>
+      <w:r>
+        <w:t>5.1</w:t>
+      </w:r>
+      <w:r>
+        <w:t>/bin/Rscript</w:t>
+      </w:r>
+      <w:r>
+        <w:t xml:space="preserve"> (or the path you specified)</w:t>
+      </w:r>
+      <w:bookmarkStart w:id="0" w:name="_GoBack"/>
+      <w:bookmarkEnd w:id="0"/>
+      <w:r>
+        <w:t xml:space="preserve">” </w:t>
       </w:r>
       <w:r>
         <w:t>into path environment variable – path.</w:t>
@@ -907,8 +924,6 @@
       <w:r>
         <w:t>jsonlite</w:t>
       </w:r>
-      <w:bookmarkStart w:id="0" w:name="_GoBack"/>
-      <w:bookmarkEnd w:id="0"/>
     </w:p>
     <w:p>
       <w:pPr>
@@ -949,7 +964,6 @@
     </w:p>
     <w:p>
       <w:r>
-        <w:lastRenderedPageBreak/>
         <w:t>https://drive.google.com/drive/folders/1bD77wI0-nT-j5qUkLGuM6S5DgmtG1Jb0?usp=sharing</w:t>
       </w:r>
     </w:p>
@@ -984,7 +998,7 @@
 
 <file path=word/numbering.xml><?xml version="1.0" encoding="utf-8"?>
 <w:numbering xmlns:wpc="http://schemas.microsoft.com/office/word/2010/wordprocessingCanvas" xmlns:mc="http://schemas.openxmlformats.org/markup-compatibility/2006" xmlns:o="urn:schemas-microsoft-com:office:office" xmlns:r="http://schemas.openxmlformats.org/officeDocument/2006/relationships" xmlns:m="http://schemas.openxmlformats.org/officeDocument/2006/math" xmlns:v="urn:schemas-microsoft-com:vml" xmlns:wp14="http://schemas.microsoft.com/office/word/2010/wordprocessingDrawing" xmlns:wp="http://schemas.openxmlformats.org/drawingml/2006/wordprocessingDrawing" xmlns:w10="urn:schemas-microsoft-com:office:word" xmlns:w="http://schemas.openxmlformats.org/wordprocessingml/2006/main" xmlns:w14="http://schemas.microsoft.com/office/word/2010/wordml" xmlns:w15="http://schemas.microsoft.com/office/word/2012/wordml" xmlns:wpg="http://schemas.microsoft.com/office/word/2010/wordprocessingGroup" xmlns:wpi="http://schemas.microsoft.com/office/word/2010/wordprocessingInk" xmlns:wne="http://schemas.microsoft.com/office/word/2006/wordml" xmlns:wps="http://schemas.microsoft.com/office/word/2010/wordprocessingShape" mc:Ignorable="w14 w15 wp14">
-  <w:abstractNum w:abstractNumId="0">
+  <w:abstractNum w:abstractNumId="0" w15:restartNumberingAfterBreak="0">
     <w:nsid w:val="01F8490B"/>
     <w:multiLevelType w:val="hybridMultilevel"/>
     <w:tmpl w:val="67F6CBB8"/>
@@ -1073,7 +1087,7 @@
       </w:pPr>
     </w:lvl>
   </w:abstractNum>
-  <w:abstractNum w:abstractNumId="1">
+  <w:abstractNum w:abstractNumId="1" w15:restartNumberingAfterBreak="0">
     <w:nsid w:val="0D3B3AD0"/>
     <w:multiLevelType w:val="hybridMultilevel"/>
     <w:tmpl w:val="83107660"/>
@@ -1162,7 +1176,7 @@
       </w:pPr>
     </w:lvl>
   </w:abstractNum>
-  <w:abstractNum w:abstractNumId="2">
+  <w:abstractNum w:abstractNumId="2" w15:restartNumberingAfterBreak="0">
     <w:nsid w:val="225F3F6B"/>
     <w:multiLevelType w:val="hybridMultilevel"/>
     <w:tmpl w:val="ECE47764"/>
@@ -1251,7 +1265,7 @@
       </w:pPr>
     </w:lvl>
   </w:abstractNum>
-  <w:abstractNum w:abstractNumId="3">
+  <w:abstractNum w:abstractNumId="3" w15:restartNumberingAfterBreak="0">
     <w:nsid w:val="2810193F"/>
     <w:multiLevelType w:val="hybridMultilevel"/>
     <w:tmpl w:val="B8AC1AFE"/>
@@ -1340,7 +1354,7 @@
       </w:pPr>
     </w:lvl>
   </w:abstractNum>
-  <w:abstractNum w:abstractNumId="4">
+  <w:abstractNum w:abstractNumId="4" w15:restartNumberingAfterBreak="0">
     <w:nsid w:val="39CF03E9"/>
     <w:multiLevelType w:val="hybridMultilevel"/>
     <w:tmpl w:val="D30AAD0C"/>
@@ -1429,7 +1443,7 @@
       </w:pPr>
     </w:lvl>
   </w:abstractNum>
-  <w:abstractNum w:abstractNumId="5">
+  <w:abstractNum w:abstractNumId="5" w15:restartNumberingAfterBreak="0">
     <w:nsid w:val="3F863417"/>
     <w:multiLevelType w:val="hybridMultilevel"/>
     <w:tmpl w:val="006A46BE"/>
@@ -1518,7 +1532,7 @@
       </w:pPr>
     </w:lvl>
   </w:abstractNum>
-  <w:abstractNum w:abstractNumId="6">
+  <w:abstractNum w:abstractNumId="6" w15:restartNumberingAfterBreak="0">
     <w:nsid w:val="50B73E53"/>
     <w:multiLevelType w:val="hybridMultilevel"/>
     <w:tmpl w:val="D9BC8486"/>
@@ -1607,7 +1621,7 @@
       </w:pPr>
     </w:lvl>
   </w:abstractNum>
-  <w:abstractNum w:abstractNumId="7">
+  <w:abstractNum w:abstractNumId="7" w15:restartNumberingAfterBreak="0">
     <w:nsid w:val="71517030"/>
     <w:multiLevelType w:val="hybridMultilevel"/>
     <w:tmpl w:val="91FAB75E"/>

</xml_diff>

<commit_message>
local commit for merge
</commit_message>
<xml_diff>
--- a/documents/Configuration Manual.docx
+++ b/documents/Configuration Manual.docx
@@ -592,6 +592,11 @@
       <w:r>
         <w:t>Navigate to the database folder of MongoDB. The default folder for MongoDB installation is : ~/Documents/db. Or you can also create the folder, for example, C:\data\db</w:t>
       </w:r>
+      <w:r>
+        <w:t xml:space="preserve"> (3.2.5)</w:t>
+      </w:r>
+      <w:bookmarkStart w:id="0" w:name="_GoBack"/>
+      <w:bookmarkEnd w:id="0"/>
     </w:p>
     <w:p>
       <w:pPr>
@@ -907,8 +912,6 @@
       <w:r>
         <w:t>jsonlite</w:t>
       </w:r>
-      <w:bookmarkStart w:id="0" w:name="_GoBack"/>
-      <w:bookmarkEnd w:id="0"/>
     </w:p>
     <w:p>
       <w:pPr>

</xml_diff>

<commit_message>
updated the configuration manual for R.
</commit_message>
<xml_diff>
--- a/documents/Configuration Manual.docx
+++ b/documents/Configuration Manual.docx
@@ -10,13 +10,23 @@
           <w:szCs w:val="36"/>
         </w:rPr>
       </w:pPr>
+      <w:proofErr w:type="spellStart"/>
       <w:r>
         <w:rPr>
           <w:b/>
           <w:sz w:val="36"/>
           <w:szCs w:val="36"/>
         </w:rPr>
-        <w:t>UMLx System Tutorial</w:t>
+        <w:t>UMLx</w:t>
+      </w:r>
+      <w:proofErr w:type="spellEnd"/>
+      <w:r>
+        <w:rPr>
+          <w:b/>
+          <w:sz w:val="36"/>
+          <w:szCs w:val="36"/>
+        </w:rPr>
+        <w:t xml:space="preserve"> System Tutorial</w:t>
       </w:r>
       <w:r>
         <w:rPr>
@@ -56,9 +66,11 @@
       <w:pPr>
         <w:ind w:firstLine="360"/>
       </w:pPr>
+      <w:proofErr w:type="gramStart"/>
       <w:r>
         <w:t>data</w:t>
       </w:r>
+      <w:proofErr w:type="gramEnd"/>
       <w:r>
         <w:t>/:</w:t>
       </w:r>
@@ -78,17 +90,49 @@
         <w:t xml:space="preserve">collected </w:t>
       </w:r>
       <w:r>
-        <w:t>from the selected projects, there might be more to be added in the future. The files with surfix .xml are exported from Enterprise Architect for the UML diagrams.</w:t>
-      </w:r>
-    </w:p>
-    <w:p>
-      <w:r>
-        <w:t xml:space="preserve">      db_backup/: the backup of current database, which is based on MongoDB.</w:t>
-      </w:r>
-    </w:p>
-    <w:p>
-      <w:r>
-        <w:t xml:space="preserve">      documents/: the documents about the </w:t>
+        <w:t xml:space="preserve">from the selected projects, there might be more to be added in the future. The files with </w:t>
+      </w:r>
+      <w:proofErr w:type="spellStart"/>
+      <w:r>
+        <w:t>surfix</w:t>
+      </w:r>
+      <w:proofErr w:type="spellEnd"/>
+      <w:r>
+        <w:t xml:space="preserve"> .xml are exported from Enterprise Architect for the UML diagrams.</w:t>
+      </w:r>
+    </w:p>
+    <w:p>
+      <w:r>
+        <w:t xml:space="preserve">      </w:t>
+      </w:r>
+      <w:proofErr w:type="spellStart"/>
+      <w:r>
+        <w:t>db_backup</w:t>
+      </w:r>
+      <w:proofErr w:type="spellEnd"/>
+      <w:r>
+        <w:t xml:space="preserve">/: the backup of current database, which is based on </w:t>
+      </w:r>
+      <w:proofErr w:type="spellStart"/>
+      <w:r>
+        <w:t>MongoDB</w:t>
+      </w:r>
+      <w:proofErr w:type="spellEnd"/>
+      <w:r>
+        <w:t>.</w:t>
+      </w:r>
+    </w:p>
+    <w:p>
+      <w:r>
+        <w:t xml:space="preserve">      </w:t>
+      </w:r>
+      <w:proofErr w:type="gramStart"/>
+      <w:r>
+        <w:t>documents</w:t>
+      </w:r>
+      <w:proofErr w:type="gramEnd"/>
+      <w:r>
+        <w:t xml:space="preserve">/: the documents about the </w:t>
       </w:r>
       <w:r>
         <w:t xml:space="preserve">system </w:t>
@@ -117,10 +161,18 @@
         <w:t xml:space="preserve"> </w:t>
       </w:r>
       <w:r>
-        <w:t xml:space="preserve">    e</w:t>
-      </w:r>
-      <w:r>
-        <w:t>valuators/: this folder contains high level analysis for the extracted information from UML diagrams. For example, to use the number of transactions to calculate Use Case Point.</w:t>
+        <w:t xml:space="preserve">    </w:t>
+      </w:r>
+      <w:proofErr w:type="gramStart"/>
+      <w:r>
+        <w:t>e</w:t>
+      </w:r>
+      <w:r>
+        <w:t>valuators</w:t>
+      </w:r>
+      <w:proofErr w:type="gramEnd"/>
+      <w:r>
+        <w:t>/: this folder contains high level analysis for the extracted information from UML diagrams. For example, to use the number of transactions to calculate Use Case Point.</w:t>
       </w:r>
       <w:r>
         <w:t xml:space="preserve"> Each of the JS </w:t>
@@ -143,42 +195,92 @@
     </w:p>
     <w:p>
       <w:r>
-        <w:t xml:space="preserve">    model_drawers/: include the methods to visualize the extracted models, for example, user-system interaction model, transaction, etc.</w:t>
-      </w:r>
-    </w:p>
-    <w:p>
-      <w:r>
-        <w:t xml:space="preserve">     m</w:t>
-      </w:r>
-      <w:r>
-        <w:t>odel_platforms/: this folder contains the low level operations to parse a specific format of the exported files for UML models. For example, ea/XMI2.1Parser.js parses the information from the xml files exported from Enterprise Architect.</w:t>
-      </w:r>
-    </w:p>
-    <w:p>
-      <w:r>
-        <w:t xml:space="preserve">     n</w:t>
-      </w:r>
-      <w:r>
-        <w:t>ode_modules/: includes the installed nodejs plugins. We usually don’t touch the folder.</w:t>
+        <w:t xml:space="preserve">    </w:t>
+      </w:r>
+      <w:proofErr w:type="spellStart"/>
+      <w:r>
+        <w:t>model_drawers</w:t>
+      </w:r>
+      <w:proofErr w:type="spellEnd"/>
+      <w:r>
+        <w:t>/: include the methods to visualize the extracted models, for example, user-system interaction model, transaction, etc.</w:t>
+      </w:r>
+    </w:p>
+    <w:p>
+      <w:r>
+        <w:t xml:space="preserve">     </w:t>
+      </w:r>
+      <w:proofErr w:type="spellStart"/>
+      <w:r>
+        <w:t>m</w:t>
+      </w:r>
+      <w:r>
+        <w:t>odel_platforms</w:t>
+      </w:r>
+      <w:proofErr w:type="spellEnd"/>
+      <w:r>
+        <w:t xml:space="preserve">/: this folder contains the low level operations to parse a specific format of the exported files for UML models. For example, </w:t>
+      </w:r>
+      <w:proofErr w:type="spellStart"/>
+      <w:r>
+        <w:t>ea</w:t>
+      </w:r>
+      <w:proofErr w:type="spellEnd"/>
+      <w:r>
+        <w:t>/XMI2.1Parser.js parses the information from the xml files exported from Enterprise Architect.</w:t>
+      </w:r>
+    </w:p>
+    <w:p>
+      <w:r>
+        <w:t xml:space="preserve">     </w:t>
+      </w:r>
+      <w:proofErr w:type="spellStart"/>
+      <w:r>
+        <w:t>n</w:t>
+      </w:r>
+      <w:r>
+        <w:t>ode_modules</w:t>
+      </w:r>
+      <w:proofErr w:type="spellEnd"/>
+      <w:r>
+        <w:t xml:space="preserve">/: includes the installed </w:t>
+      </w:r>
+      <w:proofErr w:type="spellStart"/>
+      <w:r>
+        <w:t>nodejs</w:t>
+      </w:r>
+      <w:proofErr w:type="spellEnd"/>
+      <w:r>
+        <w:t xml:space="preserve"> plugins. We usually don’t touch the folder.</w:t>
       </w:r>
     </w:p>
     <w:p>
       <w:pPr>
         <w:ind w:firstLine="210"/>
       </w:pPr>
+      <w:proofErr w:type="gramStart"/>
       <w:r>
         <w:t>p</w:t>
       </w:r>
       <w:r>
-        <w:t>ublic/: stores the uploaded data (the exported UML files) from the web portal, also the outputs from different analysis.</w:t>
+        <w:t>ublic</w:t>
+      </w:r>
+      <w:proofErr w:type="gramEnd"/>
+      <w:r>
+        <w:t>/: stores the uploaded data (the exported UML files) from the web portal, also the outputs from different analysis.</w:t>
       </w:r>
     </w:p>
     <w:p>
       <w:pPr>
         <w:ind w:firstLine="210"/>
       </w:pPr>
-      <w:r>
-        <w:t>Rscript/: includes the R scripts for statistical</w:t>
+      <w:proofErr w:type="spellStart"/>
+      <w:r>
+        <w:t>Rscript</w:t>
+      </w:r>
+      <w:proofErr w:type="spellEnd"/>
+      <w:r>
+        <w:t>/: includes the R scripts for statistical</w:t>
       </w:r>
       <w:r>
         <w:t xml:space="preserve"> analysis for the extracted information</w:t>
@@ -212,7 +314,15 @@
         <w:t>s</w:t>
       </w:r>
       <w:r>
-        <w:t xml:space="preserve"> for web pages, written with the Jade plugin of Nodejs.</w:t>
+        <w:t xml:space="preserve"> for web pages, written with the Jade plugin of </w:t>
+      </w:r>
+      <w:proofErr w:type="spellStart"/>
+      <w:r>
+        <w:t>Nodejs</w:t>
+      </w:r>
+      <w:proofErr w:type="spellEnd"/>
+      <w:r>
+        <w:t>.</w:t>
       </w:r>
     </w:p>
     <w:p>
@@ -310,8 +420,15 @@
       <w:r>
         <w:t xml:space="preserve"> </w:t>
       </w:r>
-      <w:r>
-        <w:t xml:space="preserve">Url access </w:t>
+      <w:proofErr w:type="spellStart"/>
+      <w:proofErr w:type="gramStart"/>
+      <w:r>
+        <w:t>Url</w:t>
+      </w:r>
+      <w:proofErr w:type="spellEnd"/>
+      <w:proofErr w:type="gramEnd"/>
+      <w:r>
+        <w:t xml:space="preserve"> access </w:t>
       </w:r>
       <w:r>
         <w:t xml:space="preserve">entries for </w:t>
@@ -365,12 +482,19 @@
       </w:r>
     </w:p>
     <w:p>
-      <w:r>
-        <w:t xml:space="preserve">Nodejs, </w:t>
-      </w:r>
+      <w:proofErr w:type="spellStart"/>
+      <w:r>
+        <w:t>Nodejs</w:t>
+      </w:r>
+      <w:proofErr w:type="spellEnd"/>
+      <w:r>
+        <w:t xml:space="preserve">, </w:t>
+      </w:r>
+      <w:proofErr w:type="spellStart"/>
       <w:r>
         <w:t>Javascript</w:t>
       </w:r>
+      <w:proofErr w:type="spellEnd"/>
       <w:r>
         <w:t>, HTML, CSS</w:t>
       </w:r>
@@ -399,24 +523,62 @@
       </w:r>
     </w:p>
     <w:p>
-      <w:r>
-        <w:t>NodeJs  (with modules: multer, admzip, express</w:t>
+      <w:proofErr w:type="spellStart"/>
+      <w:proofErr w:type="gramStart"/>
+      <w:r>
+        <w:t>NodeJs</w:t>
+      </w:r>
+      <w:proofErr w:type="spellEnd"/>
+      <w:r>
+        <w:t xml:space="preserve">  (</w:t>
+      </w:r>
+      <w:proofErr w:type="gramEnd"/>
+      <w:r>
+        <w:t xml:space="preserve">with modules: </w:t>
+      </w:r>
+      <w:proofErr w:type="spellStart"/>
+      <w:r>
+        <w:t>multer</w:t>
+      </w:r>
+      <w:proofErr w:type="spellEnd"/>
+      <w:r>
+        <w:t xml:space="preserve">, </w:t>
+      </w:r>
+      <w:proofErr w:type="spellStart"/>
+      <w:r>
+        <w:t>admzip</w:t>
+      </w:r>
+      <w:proofErr w:type="spellEnd"/>
+      <w:r>
+        <w:t xml:space="preserve">, </w:t>
+      </w:r>
+      <w:proofErr w:type="spellStart"/>
+      <w:r>
+        <w:t>express</w:t>
       </w:r>
       <w:r>
         <w:t>,path,jade</w:t>
       </w:r>
+      <w:proofErr w:type="spellEnd"/>
       <w:r>
         <w:t>)</w:t>
       </w:r>
     </w:p>
     <w:p>
+      <w:proofErr w:type="spellStart"/>
       <w:r>
         <w:t>MongoDB</w:t>
       </w:r>
-    </w:p>
-    <w:p>
-      <w:r>
-        <w:t>Graphviz 3.2.5</w:t>
+      <w:proofErr w:type="spellEnd"/>
+    </w:p>
+    <w:p>
+      <w:proofErr w:type="spellStart"/>
+      <w:r>
+        <w:t>Graphviz</w:t>
+      </w:r>
+      <w:proofErr w:type="spellEnd"/>
+      <w:r>
+        <w:t xml:space="preserve"> 3.2.5</w:t>
       </w:r>
     </w:p>
     <w:p/>
@@ -453,7 +615,15 @@
         </w:numPr>
       </w:pPr>
       <w:r>
-        <w:t>Clone from github:</w:t>
+        <w:t xml:space="preserve">Clone from </w:t>
+      </w:r>
+      <w:proofErr w:type="spellStart"/>
+      <w:r>
+        <w:t>github</w:t>
+      </w:r>
+      <w:proofErr w:type="spellEnd"/>
+      <w:r>
+        <w:t>:</w:t>
       </w:r>
     </w:p>
     <w:p>
@@ -465,7 +635,15 @@
         </w:numPr>
       </w:pPr>
       <w:r>
-        <w:t xml:space="preserve">“git clone </w:t>
+        <w:t>“</w:t>
+      </w:r>
+      <w:proofErr w:type="spellStart"/>
+      <w:r>
+        <w:t>git</w:t>
+      </w:r>
+      <w:proofErr w:type="spellEnd"/>
+      <w:r>
+        <w:t xml:space="preserve"> clone </w:t>
       </w:r>
       <w:hyperlink r:id="rId5" w:history="1">
         <w:r>
@@ -554,8 +732,21 @@
           <w:numId w:val="2"/>
         </w:numPr>
       </w:pPr>
-      <w:r>
-        <w:t>install mongoDB. (</w:t>
+      <w:proofErr w:type="gramStart"/>
+      <w:r>
+        <w:t>install</w:t>
+      </w:r>
+      <w:proofErr w:type="gramEnd"/>
+      <w:r>
+        <w:t xml:space="preserve"> </w:t>
+      </w:r>
+      <w:proofErr w:type="spellStart"/>
+      <w:r>
+        <w:t>mongoDB</w:t>
+      </w:r>
+      <w:proofErr w:type="spellEnd"/>
+      <w:r>
+        <w:t>. (</w:t>
       </w:r>
       <w:hyperlink r:id="rId6" w:history="1">
         <w:r>
@@ -578,7 +769,15 @@
         </w:numPr>
       </w:pPr>
       <w:r>
-        <w:t>Start mongodb:</w:t>
+        <w:t xml:space="preserve">Start </w:t>
+      </w:r>
+      <w:proofErr w:type="spellStart"/>
+      <w:r>
+        <w:t>mongodb</w:t>
+      </w:r>
+      <w:proofErr w:type="spellEnd"/>
+      <w:r>
+        <w:t>:</w:t>
       </w:r>
     </w:p>
     <w:p>
@@ -590,7 +789,31 @@
         </w:numPr>
       </w:pPr>
       <w:r>
-        <w:t>Navigate to the database folder of MongoDB. The default folder for MongoDB installation is : ~/Documents/db. Or you can also create the folder, for example, C:\data\db</w:t>
+        <w:t xml:space="preserve">Navigate to the database folder of </w:t>
+      </w:r>
+      <w:proofErr w:type="spellStart"/>
+      <w:r>
+        <w:t>MongoDB</w:t>
+      </w:r>
+      <w:proofErr w:type="spellEnd"/>
+      <w:r>
+        <w:t xml:space="preserve">. The default folder for </w:t>
+      </w:r>
+      <w:proofErr w:type="spellStart"/>
+      <w:r>
+        <w:t>MongoDB</w:t>
+      </w:r>
+      <w:proofErr w:type="spellEnd"/>
+      <w:r>
+        <w:t xml:space="preserve"> installation </w:t>
+      </w:r>
+      <w:proofErr w:type="gramStart"/>
+      <w:r>
+        <w:t>is :</w:t>
+      </w:r>
+      <w:proofErr w:type="gramEnd"/>
+      <w:r>
+        <w:t xml:space="preserve"> ~/Documents/db. Or you can also create the folder, for example, C:\data\db</w:t>
       </w:r>
     </w:p>
     <w:p>
@@ -602,10 +825,39 @@
         </w:numPr>
       </w:pPr>
       <w:r>
-        <w:t>started MongoDB</w:t>
-      </w:r>
-      <w:r>
-        <w:t xml:space="preserve"> with “mongod –-dbpath “C:\data\db”</w:t>
+        <w:t xml:space="preserve">started </w:t>
+      </w:r>
+      <w:proofErr w:type="spellStart"/>
+      <w:r>
+        <w:t>MongoDB</w:t>
+      </w:r>
+      <w:proofErr w:type="spellEnd"/>
+      <w:r>
+        <w:t xml:space="preserve"> with “</w:t>
+      </w:r>
+      <w:proofErr w:type="spellStart"/>
+      <w:r>
+        <w:t>mongod</w:t>
+      </w:r>
+      <w:proofErr w:type="spellEnd"/>
+      <w:r>
+        <w:t xml:space="preserve"> –-</w:t>
+      </w:r>
+      <w:proofErr w:type="spellStart"/>
+      <w:r>
+        <w:t>dbpath</w:t>
+      </w:r>
+      <w:proofErr w:type="spellEnd"/>
+      <w:r>
+        <w:t xml:space="preserve"> “C:\data\</w:t>
+      </w:r>
+      <w:proofErr w:type="spellStart"/>
+      <w:r>
+        <w:t>db</w:t>
+      </w:r>
+      <w:proofErr w:type="spellEnd"/>
+      <w:r>
+        <w:t>”</w:t>
       </w:r>
     </w:p>
     <w:p>
@@ -617,8 +869,13 @@
         </w:numPr>
       </w:pPr>
       <w:r>
-        <w:t>Install nodejs</w:t>
-      </w:r>
+        <w:t xml:space="preserve">Install </w:t>
+      </w:r>
+      <w:proofErr w:type="spellStart"/>
+      <w:r>
+        <w:t>nodejs</w:t>
+      </w:r>
+      <w:proofErr w:type="spellEnd"/>
       <w:r>
         <w:t>. (</w:t>
       </w:r>
@@ -644,10 +901,31 @@
         <w:t>I</w:t>
       </w:r>
       <w:r>
-        <w:t>nstall dependencies using `npm install` from project dir</w:t>
-      </w:r>
-      <w:r>
-        <w:t xml:space="preserve"> &lt;Project Dir&gt;</w:t>
+        <w:t>nstall dependencies using `</w:t>
+      </w:r>
+      <w:proofErr w:type="spellStart"/>
+      <w:r>
+        <w:t>npm</w:t>
+      </w:r>
+      <w:proofErr w:type="spellEnd"/>
+      <w:r>
+        <w:t xml:space="preserve"> install` from project </w:t>
+      </w:r>
+      <w:proofErr w:type="spellStart"/>
+      <w:r>
+        <w:t>dir</w:t>
+      </w:r>
+      <w:proofErr w:type="spellEnd"/>
+      <w:r>
+        <w:t xml:space="preserve"> &lt;Project </w:t>
+      </w:r>
+      <w:proofErr w:type="spellStart"/>
+      <w:r>
+        <w:t>Dir</w:t>
+      </w:r>
+      <w:proofErr w:type="spellEnd"/>
+      <w:r>
+        <w:t>&gt;</w:t>
       </w:r>
     </w:p>
     <w:p>
@@ -659,13 +937,39 @@
         </w:numPr>
       </w:pPr>
       <w:r>
-        <w:t>Using command to start mongoDB : mongod –</w:t>
+        <w:t xml:space="preserve">Using command to start </w:t>
+      </w:r>
+      <w:proofErr w:type="spellStart"/>
+      <w:proofErr w:type="gramStart"/>
+      <w:r>
+        <w:t>mongoDB</w:t>
+      </w:r>
+      <w:proofErr w:type="spellEnd"/>
+      <w:r>
+        <w:t xml:space="preserve"> :</w:t>
+      </w:r>
+      <w:proofErr w:type="gramEnd"/>
+      <w:r>
+        <w:t xml:space="preserve"> </w:t>
+      </w:r>
+      <w:proofErr w:type="spellStart"/>
+      <w:r>
+        <w:t>mongod</w:t>
+      </w:r>
+      <w:proofErr w:type="spellEnd"/>
+      <w:r>
+        <w:t xml:space="preserve"> –</w:t>
       </w:r>
       <w:r>
         <w:t>-</w:t>
       </w:r>
-      <w:r>
-        <w:t>dbpath .</w:t>
+      <w:proofErr w:type="spellStart"/>
+      <w:r>
+        <w:t>dbpath</w:t>
+      </w:r>
+      <w:proofErr w:type="spellEnd"/>
+      <w:r>
+        <w:t xml:space="preserve"> .</w:t>
       </w:r>
     </w:p>
     <w:p>
@@ -701,7 +1005,15 @@
         </w:numPr>
       </w:pPr>
       <w:r>
-        <w:t>Using command to start UMLxServices: node ./UMLxServices.js</w:t>
+        <w:t xml:space="preserve">Using command to start </w:t>
+      </w:r>
+      <w:proofErr w:type="spellStart"/>
+      <w:r>
+        <w:t>UMLxServices</w:t>
+      </w:r>
+      <w:proofErr w:type="spellEnd"/>
+      <w:r>
+        <w:t>: node ./UMLxServices.js</w:t>
       </w:r>
     </w:p>
     <w:p>
@@ -752,7 +1064,35 @@
         <w:rPr>
           <w:b/>
         </w:rPr>
-        <w:t xml:space="preserve"> (This is only for database backup and restore. You don’t need to do these steps at your initial setup. You only need to use this when you want to save current dabase or retore some others)</w:t>
+        <w:t xml:space="preserve"> (This is only for database backup and restore. You don’t need to do these steps at your initial setup. You only need to use this when you want to save current </w:t>
+      </w:r>
+      <w:proofErr w:type="spellStart"/>
+      <w:r>
+        <w:rPr>
+          <w:b/>
+        </w:rPr>
+        <w:t>dabase</w:t>
+      </w:r>
+      <w:proofErr w:type="spellEnd"/>
+      <w:r>
+        <w:rPr>
+          <w:b/>
+        </w:rPr>
+        <w:t xml:space="preserve"> or </w:t>
+      </w:r>
+      <w:proofErr w:type="spellStart"/>
+      <w:r>
+        <w:rPr>
+          <w:b/>
+        </w:rPr>
+        <w:t>retore</w:t>
+      </w:r>
+      <w:proofErr w:type="spellEnd"/>
+      <w:r>
+        <w:rPr>
+          <w:b/>
+        </w:rPr>
+        <w:t xml:space="preserve"> some others)</w:t>
       </w:r>
       <w:r>
         <w:rPr>
@@ -769,8 +1109,15 @@
           <w:numId w:val="6"/>
         </w:numPr>
       </w:pPr>
-      <w:r>
-        <w:t>mongodump –</w:t>
+      <w:proofErr w:type="spellStart"/>
+      <w:proofErr w:type="gramStart"/>
+      <w:r>
+        <w:t>mongodump</w:t>
+      </w:r>
+      <w:proofErr w:type="spellEnd"/>
+      <w:proofErr w:type="gramEnd"/>
+      <w:r>
+        <w:t xml:space="preserve"> –</w:t>
       </w:r>
       <w:r>
         <w:t>-</w:t>
@@ -787,11 +1134,16 @@
           <w:numId w:val="6"/>
         </w:numPr>
       </w:pPr>
+      <w:proofErr w:type="spellStart"/>
       <w:r>
         <w:t>m</w:t>
       </w:r>
       <w:r>
-        <w:t>ongorestore –</w:t>
+        <w:t>ongorestore</w:t>
+      </w:r>
+      <w:proofErr w:type="spellEnd"/>
+      <w:r>
+        <w:t xml:space="preserve"> –</w:t>
       </w:r>
       <w:r>
         <w:t>-</w:t>
@@ -802,15 +1154,46 @@
       <w:r>
         <w:t>-</w:t>
       </w:r>
-      <w:r>
-        <w:t>db db_name</w:t>
-      </w:r>
+      <w:proofErr w:type="spellStart"/>
+      <w:r>
+        <w:t>db</w:t>
+      </w:r>
+      <w:proofErr w:type="spellEnd"/>
       <w:r>
         <w:t xml:space="preserve"> </w:t>
       </w:r>
-      <w:r>
-        <w:t>&lt;project dir&gt;/db_backup/db_folder_name</w:t>
-      </w:r>
+      <w:proofErr w:type="spellStart"/>
+      <w:r>
+        <w:t>db_name</w:t>
+      </w:r>
+      <w:proofErr w:type="spellEnd"/>
+      <w:r>
+        <w:t xml:space="preserve"> </w:t>
+      </w:r>
+      <w:r>
+        <w:t xml:space="preserve">&lt;project </w:t>
+      </w:r>
+      <w:proofErr w:type="spellStart"/>
+      <w:r>
+        <w:t>dir</w:t>
+      </w:r>
+      <w:proofErr w:type="spellEnd"/>
+      <w:r>
+        <w:t>&gt;/</w:t>
+      </w:r>
+      <w:proofErr w:type="spellStart"/>
+      <w:r>
+        <w:t>db_backup</w:t>
+      </w:r>
+      <w:proofErr w:type="spellEnd"/>
+      <w:r>
+        <w:t>/</w:t>
+      </w:r>
+      <w:proofErr w:type="spellStart"/>
+      <w:r>
+        <w:t>db_folder_name</w:t>
+      </w:r>
+      <w:proofErr w:type="spellEnd"/>
     </w:p>
     <w:p>
       <w:pPr>
@@ -875,19 +1258,228 @@
         <w:t>5.1</w:t>
       </w:r>
       <w:r>
-        <w:t>/bin/Rscript</w:t>
-      </w:r>
+        <w:t>/bin/</w:t>
+      </w:r>
+      <w:proofErr w:type="spellStart"/>
+      <w:r>
+        <w:t>Rscript</w:t>
+      </w:r>
+      <w:proofErr w:type="spellEnd"/>
       <w:r>
         <w:t xml:space="preserve"> (or the path you specified)</w:t>
       </w:r>
+      <w:r>
+        <w:t xml:space="preserve">” </w:t>
+      </w:r>
+      <w:r>
+        <w:t xml:space="preserve">into path environment variable </w:t>
+      </w:r>
+      <w:r>
+        <w:t>of OS</w:t>
+      </w:r>
+      <w:r>
+        <w:t>.</w:t>
+      </w:r>
+      <w:r>
+        <w:t xml:space="preserve"> </w:t>
+      </w:r>
+      <w:r>
+        <w:t>Make sure the “</w:t>
+      </w:r>
+      <w:proofErr w:type="spellStart"/>
+      <w:r>
+        <w:t>Rscript</w:t>
+      </w:r>
+      <w:proofErr w:type="spellEnd"/>
+      <w:r>
+        <w:t xml:space="preserve">” command </w:t>
+      </w:r>
+      <w:r>
+        <w:t xml:space="preserve">works </w:t>
+      </w:r>
+      <w:r>
+        <w:t xml:space="preserve">when you type it </w:t>
+      </w:r>
+      <w:r>
+        <w:t>in a console/command line.</w:t>
+      </w:r>
+    </w:p>
+    <w:p>
+      <w:r>
+        <w:rPr>
+          <w:noProof/>
+          <w:lang w:eastAsia="zh-CN"/>
+        </w:rPr>
+        <w:lastRenderedPageBreak/>
+        <w:drawing>
+          <wp:inline distT="0" distB="0" distL="0" distR="0" wp14:anchorId="2F32767B" wp14:editId="4B98BB4F">
+            <wp:extent cx="5486400" cy="3204210"/>
+            <wp:effectExtent l="0" t="0" r="0" b="0"/>
+            <wp:docPr id="4" name="Picture 4"/>
+            <wp:cNvGraphicFramePr>
+              <a:graphicFrameLocks xmlns:a="http://schemas.openxmlformats.org/drawingml/2006/main" noChangeAspect="1"/>
+            </wp:cNvGraphicFramePr>
+            <a:graphic xmlns:a="http://schemas.openxmlformats.org/drawingml/2006/main">
+              <a:graphicData uri="http://schemas.openxmlformats.org/drawingml/2006/picture">
+                <pic:pic xmlns:pic="http://schemas.openxmlformats.org/drawingml/2006/picture">
+                  <pic:nvPicPr>
+                    <pic:cNvPr id="1" name=""/>
+                    <pic:cNvPicPr/>
+                  </pic:nvPicPr>
+                  <pic:blipFill>
+                    <a:blip r:embed="rId8"/>
+                    <a:stretch>
+                      <a:fillRect/>
+                    </a:stretch>
+                  </pic:blipFill>
+                  <pic:spPr>
+                    <a:xfrm>
+                      <a:off x="0" y="0"/>
+                      <a:ext cx="5486400" cy="3204210"/>
+                    </a:xfrm>
+                    <a:prstGeom prst="rect">
+                      <a:avLst/>
+                    </a:prstGeom>
+                  </pic:spPr>
+                </pic:pic>
+              </a:graphicData>
+            </a:graphic>
+          </wp:inline>
+        </w:drawing>
+      </w:r>
+    </w:p>
+    <w:p>
+      <w:pPr>
+        <w:pStyle w:val="ListParagraph"/>
+        <w:numPr>
+          <w:ilvl w:val="2"/>
+          <w:numId w:val="7"/>
+        </w:numPr>
+      </w:pPr>
+      <w:r>
+        <w:t>Configure R libraries path in ./config.js</w:t>
+      </w:r>
+    </w:p>
+    <w:p>
+      <w:pPr>
+        <w:pStyle w:val="ListParagraph"/>
+        <w:numPr>
+          <w:ilvl w:val="3"/>
+          <w:numId w:val="7"/>
+        </w:numPr>
+      </w:pPr>
+      <w:r>
+        <w:t>Find your R libraries path:</w:t>
+      </w:r>
+    </w:p>
+    <w:p>
+      <w:pPr>
+        <w:pStyle w:val="ListParagraph"/>
+        <w:ind w:left="0"/>
+      </w:pPr>
+      <w:r>
+        <w:rPr>
+          <w:noProof/>
+          <w:lang w:eastAsia="zh-CN"/>
+        </w:rPr>
+        <w:drawing>
+          <wp:inline distT="0" distB="0" distL="0" distR="0" wp14:anchorId="0A569823" wp14:editId="015BAE02">
+            <wp:extent cx="5486400" cy="3745865"/>
+            <wp:effectExtent l="0" t="0" r="0" b="6985"/>
+            <wp:docPr id="1" name="Picture 1"/>
+            <wp:cNvGraphicFramePr>
+              <a:graphicFrameLocks xmlns:a="http://schemas.openxmlformats.org/drawingml/2006/main" noChangeAspect="1"/>
+            </wp:cNvGraphicFramePr>
+            <a:graphic xmlns:a="http://schemas.openxmlformats.org/drawingml/2006/main">
+              <a:graphicData uri="http://schemas.openxmlformats.org/drawingml/2006/picture">
+                <pic:pic xmlns:pic="http://schemas.openxmlformats.org/drawingml/2006/picture">
+                  <pic:nvPicPr>
+                    <pic:cNvPr id="1" name=""/>
+                    <pic:cNvPicPr/>
+                  </pic:nvPicPr>
+                  <pic:blipFill>
+                    <a:blip r:embed="rId9"/>
+                    <a:stretch>
+                      <a:fillRect/>
+                    </a:stretch>
+                  </pic:blipFill>
+                  <pic:spPr>
+                    <a:xfrm>
+                      <a:off x="0" y="0"/>
+                      <a:ext cx="5486400" cy="3745865"/>
+                    </a:xfrm>
+                    <a:prstGeom prst="rect">
+                      <a:avLst/>
+                    </a:prstGeom>
+                  </pic:spPr>
+                </pic:pic>
+              </a:graphicData>
+            </a:graphic>
+          </wp:inline>
+        </w:drawing>
+      </w:r>
+    </w:p>
+    <w:p>
+      <w:pPr>
+        <w:pStyle w:val="ListParagraph"/>
+        <w:numPr>
+          <w:ilvl w:val="3"/>
+          <w:numId w:val="7"/>
+        </w:numPr>
+      </w:pPr>
+      <w:r>
+        <w:t>Copy the paths into config.js</w:t>
+      </w:r>
+    </w:p>
+    <w:p>
+      <w:pPr>
+        <w:pStyle w:val="ListParagraph"/>
+        <w:ind w:left="0"/>
+      </w:pPr>
       <w:bookmarkStart w:id="0" w:name="_GoBack"/>
+      <w:r>
+        <w:rPr>
+          <w:noProof/>
+          <w:lang w:eastAsia="zh-CN"/>
+        </w:rPr>
+        <w:lastRenderedPageBreak/>
+        <w:drawing>
+          <wp:inline distT="0" distB="0" distL="0" distR="0" wp14:anchorId="74E4075E" wp14:editId="3A8DAB48">
+            <wp:extent cx="5486400" cy="2048510"/>
+            <wp:effectExtent l="0" t="0" r="0" b="8890"/>
+            <wp:docPr id="2" name="Picture 2"/>
+            <wp:cNvGraphicFramePr>
+              <a:graphicFrameLocks xmlns:a="http://schemas.openxmlformats.org/drawingml/2006/main" noChangeAspect="1"/>
+            </wp:cNvGraphicFramePr>
+            <a:graphic xmlns:a="http://schemas.openxmlformats.org/drawingml/2006/main">
+              <a:graphicData uri="http://schemas.openxmlformats.org/drawingml/2006/picture">
+                <pic:pic xmlns:pic="http://schemas.openxmlformats.org/drawingml/2006/picture">
+                  <pic:nvPicPr>
+                    <pic:cNvPr id="1" name=""/>
+                    <pic:cNvPicPr/>
+                  </pic:nvPicPr>
+                  <pic:blipFill>
+                    <a:blip r:embed="rId10"/>
+                    <a:stretch>
+                      <a:fillRect/>
+                    </a:stretch>
+                  </pic:blipFill>
+                  <pic:spPr>
+                    <a:xfrm>
+                      <a:off x="0" y="0"/>
+                      <a:ext cx="5486400" cy="2048510"/>
+                    </a:xfrm>
+                    <a:prstGeom prst="rect">
+                      <a:avLst/>
+                    </a:prstGeom>
+                  </pic:spPr>
+                </pic:pic>
+              </a:graphicData>
+            </a:graphic>
+          </wp:inline>
+        </w:drawing>
+      </w:r>
       <w:bookmarkEnd w:id="0"/>
-      <w:r>
-        <w:t xml:space="preserve">” </w:t>
-      </w:r>
-      <w:r>
-        <w:t>into path environment variable – path.</w:t>
-      </w:r>
     </w:p>
     <w:p>
       <w:pPr>
@@ -897,8 +1489,13 @@
           <w:numId w:val="7"/>
         </w:numPr>
       </w:pPr>
-      <w:r>
-        <w:t>Intall R libraries:</w:t>
+      <w:proofErr w:type="spellStart"/>
+      <w:r>
+        <w:t>Intall</w:t>
+      </w:r>
+      <w:proofErr w:type="spellEnd"/>
+      <w:r>
+        <w:t xml:space="preserve"> R libraries:</w:t>
       </w:r>
     </w:p>
     <w:p>
@@ -921,9 +1518,11 @@
           <w:numId w:val="7"/>
         </w:numPr>
       </w:pPr>
+      <w:proofErr w:type="spellStart"/>
       <w:r>
         <w:t>jsonlite</w:t>
       </w:r>
+      <w:proofErr w:type="spellEnd"/>
     </w:p>
     <w:p>
       <w:pPr>
@@ -936,9 +1535,11 @@
       <w:r>
         <w:t xml:space="preserve">Install </w:t>
       </w:r>
+      <w:proofErr w:type="spellStart"/>
       <w:r>
         <w:t>Graphviz</w:t>
       </w:r>
+      <w:proofErr w:type="spellEnd"/>
     </w:p>
     <w:p>
       <w:pPr>
@@ -973,7 +1574,15 @@
         <w:t xml:space="preserve">Notes: sometimes </w:t>
       </w:r>
       <w:r>
-        <w:t>you may mess up the database for some reason. You can delete the mongodb and restore the backup database.</w:t>
+        <w:t xml:space="preserve">you may mess up the database for some reason. You can delete the </w:t>
+      </w:r>
+      <w:proofErr w:type="spellStart"/>
+      <w:r>
+        <w:t>mongodb</w:t>
+      </w:r>
+      <w:proofErr w:type="spellEnd"/>
+      <w:r>
+        <w:t xml:space="preserve"> and restore the backup database.</w:t>
       </w:r>
       <w:r>
         <w:t xml:space="preserve"> This tutorial is just the skeleton of the process of setting up the project. There might be some variations for different operation systems and environments, </w:t>
@@ -998,7 +1607,7 @@
 
 <file path=word/numbering.xml><?xml version="1.0" encoding="utf-8"?>
 <w:numbering xmlns:wpc="http://schemas.microsoft.com/office/word/2010/wordprocessingCanvas" xmlns:mc="http://schemas.openxmlformats.org/markup-compatibility/2006" xmlns:o="urn:schemas-microsoft-com:office:office" xmlns:r="http://schemas.openxmlformats.org/officeDocument/2006/relationships" xmlns:m="http://schemas.openxmlformats.org/officeDocument/2006/math" xmlns:v="urn:schemas-microsoft-com:vml" xmlns:wp14="http://schemas.microsoft.com/office/word/2010/wordprocessingDrawing" xmlns:wp="http://schemas.openxmlformats.org/drawingml/2006/wordprocessingDrawing" xmlns:w10="urn:schemas-microsoft-com:office:word" xmlns:w="http://schemas.openxmlformats.org/wordprocessingml/2006/main" xmlns:w14="http://schemas.microsoft.com/office/word/2010/wordml" xmlns:w15="http://schemas.microsoft.com/office/word/2012/wordml" xmlns:wpg="http://schemas.microsoft.com/office/word/2010/wordprocessingGroup" xmlns:wpi="http://schemas.microsoft.com/office/word/2010/wordprocessingInk" xmlns:wne="http://schemas.microsoft.com/office/word/2006/wordml" xmlns:wps="http://schemas.microsoft.com/office/word/2010/wordprocessingShape" mc:Ignorable="w14 w15 wp14">
-  <w:abstractNum w:abstractNumId="0" w15:restartNumberingAfterBreak="0">
+  <w:abstractNum w:abstractNumId="0">
     <w:nsid w:val="01F8490B"/>
     <w:multiLevelType w:val="hybridMultilevel"/>
     <w:tmpl w:val="67F6CBB8"/>
@@ -1087,7 +1696,7 @@
       </w:pPr>
     </w:lvl>
   </w:abstractNum>
-  <w:abstractNum w:abstractNumId="1" w15:restartNumberingAfterBreak="0">
+  <w:abstractNum w:abstractNumId="1">
     <w:nsid w:val="0D3B3AD0"/>
     <w:multiLevelType w:val="hybridMultilevel"/>
     <w:tmpl w:val="83107660"/>
@@ -1176,7 +1785,7 @@
       </w:pPr>
     </w:lvl>
   </w:abstractNum>
-  <w:abstractNum w:abstractNumId="2" w15:restartNumberingAfterBreak="0">
+  <w:abstractNum w:abstractNumId="2">
     <w:nsid w:val="225F3F6B"/>
     <w:multiLevelType w:val="hybridMultilevel"/>
     <w:tmpl w:val="ECE47764"/>
@@ -1210,7 +1819,7 @@
         <w:ind w:left="2160" w:hanging="180"/>
       </w:pPr>
     </w:lvl>
-    <w:lvl w:ilvl="3" w:tplc="0409000F" w:tentative="1">
+    <w:lvl w:ilvl="3" w:tplc="0409000F">
       <w:start w:val="1"/>
       <w:numFmt w:val="decimal"/>
       <w:lvlText w:val="%4."/>
@@ -1219,7 +1828,7 @@
         <w:ind w:left="2880" w:hanging="360"/>
       </w:pPr>
     </w:lvl>
-    <w:lvl w:ilvl="4" w:tplc="04090019" w:tentative="1">
+    <w:lvl w:ilvl="4" w:tplc="04090019">
       <w:start w:val="1"/>
       <w:numFmt w:val="lowerLetter"/>
       <w:lvlText w:val="%5."/>
@@ -1265,7 +1874,7 @@
       </w:pPr>
     </w:lvl>
   </w:abstractNum>
-  <w:abstractNum w:abstractNumId="3" w15:restartNumberingAfterBreak="0">
+  <w:abstractNum w:abstractNumId="3">
     <w:nsid w:val="2810193F"/>
     <w:multiLevelType w:val="hybridMultilevel"/>
     <w:tmpl w:val="B8AC1AFE"/>
@@ -1354,7 +1963,7 @@
       </w:pPr>
     </w:lvl>
   </w:abstractNum>
-  <w:abstractNum w:abstractNumId="4" w15:restartNumberingAfterBreak="0">
+  <w:abstractNum w:abstractNumId="4">
     <w:nsid w:val="39CF03E9"/>
     <w:multiLevelType w:val="hybridMultilevel"/>
     <w:tmpl w:val="D30AAD0C"/>
@@ -1443,7 +2052,7 @@
       </w:pPr>
     </w:lvl>
   </w:abstractNum>
-  <w:abstractNum w:abstractNumId="5" w15:restartNumberingAfterBreak="0">
+  <w:abstractNum w:abstractNumId="5">
     <w:nsid w:val="3F863417"/>
     <w:multiLevelType w:val="hybridMultilevel"/>
     <w:tmpl w:val="006A46BE"/>
@@ -1532,7 +2141,7 @@
       </w:pPr>
     </w:lvl>
   </w:abstractNum>
-  <w:abstractNum w:abstractNumId="6" w15:restartNumberingAfterBreak="0">
+  <w:abstractNum w:abstractNumId="6">
     <w:nsid w:val="50B73E53"/>
     <w:multiLevelType w:val="hybridMultilevel"/>
     <w:tmpl w:val="D9BC8486"/>
@@ -1621,7 +2230,7 @@
       </w:pPr>
     </w:lvl>
   </w:abstractNum>
-  <w:abstractNum w:abstractNumId="7" w15:restartNumberingAfterBreak="0">
+  <w:abstractNum w:abstractNumId="7">
     <w:nsid w:val="71517030"/>
     <w:multiLevelType w:val="hybridMultilevel"/>
     <w:tmpl w:val="91FAB75E"/>

</xml_diff>

<commit_message>
added gator and flowdroid
</commit_message>
<xml_diff>
--- a/documents/Configuration Manual.docx
+++ b/documents/Configuration Manual.docx
@@ -1,6 +1,6 @@
 
 <file path=word/document.xml><?xml version="1.0" encoding="utf-8"?>
-<w:document xmlns:wpc="http://schemas.microsoft.com/office/word/2010/wordprocessingCanvas" xmlns:mc="http://schemas.openxmlformats.org/markup-compatibility/2006" xmlns:o="urn:schemas-microsoft-com:office:office" xmlns:r="http://schemas.openxmlformats.org/officeDocument/2006/relationships" xmlns:m="http://schemas.openxmlformats.org/officeDocument/2006/math" xmlns:v="urn:schemas-microsoft-com:vml" xmlns:wp14="http://schemas.microsoft.com/office/word/2010/wordprocessingDrawing" xmlns:wp="http://schemas.openxmlformats.org/drawingml/2006/wordprocessingDrawing" xmlns:w10="urn:schemas-microsoft-com:office:word" xmlns:w="http://schemas.openxmlformats.org/wordprocessingml/2006/main" xmlns:w14="http://schemas.microsoft.com/office/word/2010/wordml" xmlns:w15="http://schemas.microsoft.com/office/word/2012/wordml" xmlns:wpg="http://schemas.microsoft.com/office/word/2010/wordprocessingGroup" xmlns:wpi="http://schemas.microsoft.com/office/word/2010/wordprocessingInk" xmlns:wne="http://schemas.microsoft.com/office/word/2006/wordml" xmlns:wps="http://schemas.microsoft.com/office/word/2010/wordprocessingShape" mc:Ignorable="w14 w15 wp14">
+<w:document xmlns:wpc="http://schemas.microsoft.com/office/word/2010/wordprocessingCanvas" xmlns:cx="http://schemas.microsoft.com/office/drawing/2014/chartex" xmlns:cx1="http://schemas.microsoft.com/office/drawing/2015/9/8/chartex" xmlns:cx2="http://schemas.microsoft.com/office/drawing/2015/10/21/chartex" xmlns:cx3="http://schemas.microsoft.com/office/drawing/2016/5/9/chartex" xmlns:cx4="http://schemas.microsoft.com/office/drawing/2016/5/10/chartex" xmlns:cx5="http://schemas.microsoft.com/office/drawing/2016/5/11/chartex" xmlns:cx6="http://schemas.microsoft.com/office/drawing/2016/5/12/chartex" xmlns:cx7="http://schemas.microsoft.com/office/drawing/2016/5/13/chartex" xmlns:cx8="http://schemas.microsoft.com/office/drawing/2016/5/14/chartex" xmlns:mc="http://schemas.openxmlformats.org/markup-compatibility/2006" xmlns:aink="http://schemas.microsoft.com/office/drawing/2016/ink" xmlns:am3d="http://schemas.microsoft.com/office/drawing/2017/model3d" xmlns:o="urn:schemas-microsoft-com:office:office" xmlns:r="http://schemas.openxmlformats.org/officeDocument/2006/relationships" xmlns:m="http://schemas.openxmlformats.org/officeDocument/2006/math" xmlns:v="urn:schemas-microsoft-com:vml" xmlns:wp14="http://schemas.microsoft.com/office/word/2010/wordprocessingDrawing" xmlns:wp="http://schemas.openxmlformats.org/drawingml/2006/wordprocessingDrawing" xmlns:w10="urn:schemas-microsoft-com:office:word" xmlns:w="http://schemas.openxmlformats.org/wordprocessingml/2006/main" xmlns:w14="http://schemas.microsoft.com/office/word/2010/wordml" xmlns:w15="http://schemas.microsoft.com/office/word/2012/wordml" xmlns:w16cid="http://schemas.microsoft.com/office/word/2016/wordml/cid" xmlns:w16se="http://schemas.microsoft.com/office/word/2015/wordml/symex" xmlns:wpg="http://schemas.microsoft.com/office/word/2010/wordprocessingGroup" xmlns:wpi="http://schemas.microsoft.com/office/word/2010/wordprocessingInk" xmlns:wne="http://schemas.microsoft.com/office/word/2006/wordml" xmlns:wps="http://schemas.microsoft.com/office/word/2010/wordprocessingShape" mc:Ignorable="w14 w15 w16se w16cid wp14">
   <w:body>
     <w:p>
       <w:pPr>
@@ -66,11 +66,9 @@
       <w:pPr>
         <w:ind w:firstLine="360"/>
       </w:pPr>
-      <w:proofErr w:type="gramStart"/>
       <w:r>
         <w:t>data</w:t>
       </w:r>
-      <w:proofErr w:type="gramEnd"/>
       <w:r>
         <w:t>/:</w:t>
       </w:r>
@@ -111,322 +109,283 @@
       </w:r>
       <w:proofErr w:type="spellEnd"/>
       <w:r>
-        <w:t xml:space="preserve">/: the backup of current database, which is based on </w:t>
-      </w:r>
-      <w:proofErr w:type="spellStart"/>
-      <w:r>
-        <w:t>MongoDB</w:t>
-      </w:r>
-      <w:proofErr w:type="spellEnd"/>
+        <w:t>/: the backup of current database, which is based on MongoDB.</w:t>
+      </w:r>
+    </w:p>
+    <w:p>
+      <w:r>
+        <w:t xml:space="preserve">      documents/: the documents about the </w:t>
+      </w:r>
+      <w:r>
+        <w:t xml:space="preserve">system </w:t>
+      </w:r>
+      <w:r>
+        <w:t>configuration, tutorials</w:t>
+      </w:r>
+      <w:r>
+        <w:t xml:space="preserve"> of system structure</w:t>
+      </w:r>
+      <w:r>
+        <w:t xml:space="preserve">, or </w:t>
+      </w:r>
+      <w:r>
+        <w:t xml:space="preserve">functionality </w:t>
+      </w:r>
+      <w:r>
+        <w:t>explanations</w:t>
+      </w:r>
       <w:r>
         <w:t>.</w:t>
       </w:r>
     </w:p>
     <w:p>
       <w:r>
-        <w:t xml:space="preserve">      </w:t>
-      </w:r>
-      <w:proofErr w:type="gramStart"/>
-      <w:r>
-        <w:t>documents</w:t>
-      </w:r>
-      <w:proofErr w:type="gramEnd"/>
-      <w:r>
-        <w:t xml:space="preserve">/: the documents about the </w:t>
-      </w:r>
-      <w:r>
-        <w:t xml:space="preserve">system </w:t>
-      </w:r>
-      <w:r>
-        <w:t>configuration, tutorials</w:t>
-      </w:r>
-      <w:r>
-        <w:t xml:space="preserve"> of system structure</w:t>
-      </w:r>
-      <w:r>
-        <w:t xml:space="preserve">, or </w:t>
-      </w:r>
-      <w:r>
-        <w:t xml:space="preserve">functionality </w:t>
-      </w:r>
-      <w:r>
-        <w:t>explanations</w:t>
+        <w:t xml:space="preserve"> </w:t>
+      </w:r>
+      <w:r>
+        <w:t xml:space="preserve">    e</w:t>
+      </w:r>
+      <w:r>
+        <w:t>valuators/: this folder contains high level analysis for the extracted information from UML diagrams. For example, to use the number of transactions to calculate Use Case Point.</w:t>
+      </w:r>
+      <w:r>
+        <w:t xml:space="preserve"> Each of the JS </w:t>
+      </w:r>
+      <w:r>
+        <w:t>files is a</w:t>
+      </w:r>
+      <w:r>
+        <w:t>n</w:t>
+      </w:r>
+      <w:r>
+        <w:t xml:space="preserve"> Evaluator, which </w:t>
+      </w:r>
+      <w:r>
+        <w:t>is used as a</w:t>
+      </w:r>
+      <w:r>
+        <w:t xml:space="preserve"> plugin to register in UMLEvaluator.js.</w:t>
+      </w:r>
+    </w:p>
+    <w:p>
+      <w:r>
+        <w:t xml:space="preserve">    </w:t>
+      </w:r>
+      <w:proofErr w:type="spellStart"/>
+      <w:r>
+        <w:t>model_drawers</w:t>
+      </w:r>
+      <w:proofErr w:type="spellEnd"/>
+      <w:r>
+        <w:t>/: include the methods to visualize the extracted models, for example, user-system interaction model, transaction, etc.</w:t>
+      </w:r>
+    </w:p>
+    <w:p>
+      <w:r>
+        <w:t xml:space="preserve">     </w:t>
+      </w:r>
+      <w:proofErr w:type="spellStart"/>
+      <w:r>
+        <w:t>m</w:t>
+      </w:r>
+      <w:r>
+        <w:t>odel_platforms</w:t>
+      </w:r>
+      <w:proofErr w:type="spellEnd"/>
+      <w:r>
+        <w:t xml:space="preserve">/: this folder contains the low level operations to parse a specific format of the exported files for UML models. For example, </w:t>
+      </w:r>
+      <w:proofErr w:type="spellStart"/>
+      <w:r>
+        <w:t>ea</w:t>
+      </w:r>
+      <w:proofErr w:type="spellEnd"/>
+      <w:r>
+        <w:t>/XMI2.1Parser.js parses the information from the xml files exported from Enterprise Architect.</w:t>
+      </w:r>
+    </w:p>
+    <w:p>
+      <w:r>
+        <w:t xml:space="preserve">     </w:t>
+      </w:r>
+      <w:proofErr w:type="spellStart"/>
+      <w:r>
+        <w:t>n</w:t>
+      </w:r>
+      <w:r>
+        <w:t>ode_modules</w:t>
+      </w:r>
+      <w:proofErr w:type="spellEnd"/>
+      <w:r>
+        <w:t xml:space="preserve">/: includes the installed </w:t>
+      </w:r>
+      <w:proofErr w:type="spellStart"/>
+      <w:r>
+        <w:t>nodejs</w:t>
+      </w:r>
+      <w:proofErr w:type="spellEnd"/>
+      <w:r>
+        <w:t xml:space="preserve"> plugins. We usually don’t touch the folder.</w:t>
+      </w:r>
+    </w:p>
+    <w:p>
+      <w:pPr>
+        <w:ind w:firstLine="210"/>
+      </w:pPr>
+      <w:r>
+        <w:t>p</w:t>
+      </w:r>
+      <w:r>
+        <w:t>ublic/: stores the uploaded data (the exported UML files) from the web portal, also the outputs from different analysis.</w:t>
+      </w:r>
+    </w:p>
+    <w:p>
+      <w:pPr>
+        <w:ind w:firstLine="210"/>
+      </w:pPr>
+      <w:proofErr w:type="spellStart"/>
+      <w:r>
+        <w:t>Rscript</w:t>
+      </w:r>
+      <w:proofErr w:type="spellEnd"/>
+      <w:r>
+        <w:t>/: includes the R scripts for statistical</w:t>
+      </w:r>
+      <w:r>
+        <w:t xml:space="preserve"> analysis for the extracted information</w:t>
+      </w:r>
+      <w:r>
+        <w:t xml:space="preserve"> from UML models.</w:t>
+      </w:r>
+    </w:p>
+    <w:p>
+      <w:pPr>
+        <w:ind w:firstLine="210"/>
+      </w:pPr>
+      <w:r>
+        <w:t>Temp/: store temporary files.</w:t>
+      </w:r>
+    </w:p>
+    <w:p>
+      <w:pPr>
+        <w:ind w:firstLine="210"/>
+      </w:pPr>
+      <w:r>
+        <w:t>Views/:</w:t>
+      </w:r>
+      <w:r>
+        <w:t xml:space="preserve"> include</w:t>
+      </w:r>
+      <w:r>
+        <w:t xml:space="preserve"> template</w:t>
+      </w:r>
+      <w:r>
+        <w:t>s</w:t>
+      </w:r>
+      <w:r>
+        <w:t xml:space="preserve"> for web pages, written with the Jade plugin of Nodejs.</w:t>
+      </w:r>
+    </w:p>
+    <w:p>
+      <w:pPr>
+        <w:ind w:firstLine="210"/>
+      </w:pPr>
+      <w:r>
+        <w:t>UMLEstimator.js</w:t>
+      </w:r>
+      <w:r>
+        <w:t xml:space="preserve">: </w:t>
+      </w:r>
+      <w:r>
+        <w:t>used to receive commands for model calibration</w:t>
       </w:r>
       <w:r>
         <w:t>.</w:t>
       </w:r>
     </w:p>
     <w:p>
+      <w:pPr>
+        <w:ind w:firstLine="210"/>
+      </w:pPr>
+      <w:r>
+        <w:t>UMLEvaluator.js</w:t>
+      </w:r>
+      <w:r>
+        <w:t xml:space="preserve">: the </w:t>
+      </w:r>
+      <w:r>
+        <w:t>abstraction</w:t>
+      </w:r>
+      <w:r>
+        <w:t xml:space="preserve"> for the evaluators. It currently registers the evaluators </w:t>
+      </w:r>
+      <w:r>
+        <w:t xml:space="preserve">under the evaluator/ folder, for example, </w:t>
+      </w:r>
+      <w:r>
+        <w:t>COCOMOCalculator.js, UMLModelEvaluator.js, and UseCaseCalculator.js.</w:t>
+      </w:r>
+    </w:p>
+    <w:p>
+      <w:pPr>
+        <w:ind w:firstLine="210"/>
+      </w:pPr>
+      <w:r>
+        <w:t>UMLFileManager.js</w:t>
+      </w:r>
+      <w:r>
+        <w:t xml:space="preserve">: the </w:t>
+      </w:r>
+      <w:r>
+        <w:t xml:space="preserve">UML </w:t>
+      </w:r>
+      <w:r>
+        <w:t xml:space="preserve">model file manager module, which manages </w:t>
+      </w:r>
+      <w:r>
+        <w:t>uploaded model files.</w:t>
+      </w:r>
+    </w:p>
+    <w:p>
+      <w:pPr>
+        <w:ind w:firstLine="210"/>
+      </w:pPr>
+      <w:r>
+        <w:t>UMLModelExtractor.js: start the procedure for extracting user-system interaction model from UML diagrams.</w:t>
+      </w:r>
+    </w:p>
+    <w:p>
+      <w:pPr>
+        <w:ind w:firstLine="210"/>
+      </w:pPr>
+      <w:r>
+        <w:t>UMLModelInfoManagerMongoDB.js</w:t>
+      </w:r>
+      <w:r>
+        <w:t>: includes the database management functions, for example, querying model or diagram information.</w:t>
+      </w:r>
+    </w:p>
+    <w:p>
+      <w:pPr>
+        <w:ind w:firstLine="210"/>
+      </w:pPr>
+      <w:r>
+        <w:t>UMLxServices.js</w:t>
+      </w:r>
+      <w:r>
+        <w:t>: includes the Restful APIs</w:t>
+      </w:r>
+      <w:r>
+        <w:t xml:space="preserve"> to request the analytical data, including the</w:t>
+      </w:r>
       <w:r>
         <w:t xml:space="preserve"> </w:t>
       </w:r>
-      <w:r>
-        <w:t xml:space="preserve">    </w:t>
-      </w:r>
-      <w:proofErr w:type="gramStart"/>
-      <w:r>
-        <w:t>e</w:t>
-      </w:r>
-      <w:r>
-        <w:t>valuators</w:t>
-      </w:r>
-      <w:proofErr w:type="gramEnd"/>
-      <w:r>
-        <w:t>/: this folder contains high level analysis for the extracted information from UML diagrams. For example, to use the number of transactions to calculate Use Case Point.</w:t>
-      </w:r>
-      <w:r>
-        <w:t xml:space="preserve"> Each of the JS </w:t>
-      </w:r>
-      <w:r>
-        <w:t>files is a</w:t>
-      </w:r>
-      <w:r>
-        <w:t>n</w:t>
-      </w:r>
-      <w:r>
-        <w:t xml:space="preserve"> Evaluator, which </w:t>
-      </w:r>
-      <w:r>
-        <w:t>is used as a</w:t>
-      </w:r>
-      <w:r>
-        <w:t xml:space="preserve"> plugin to register in UMLEvaluator.js.</w:t>
-      </w:r>
-    </w:p>
-    <w:p>
-      <w:r>
-        <w:t xml:space="preserve">    </w:t>
-      </w:r>
-      <w:proofErr w:type="spellStart"/>
-      <w:r>
-        <w:t>model_drawers</w:t>
-      </w:r>
-      <w:proofErr w:type="spellEnd"/>
-      <w:r>
-        <w:t>/: include the methods to visualize the extracted models, for example, user-system interaction model, transaction, etc.</w:t>
-      </w:r>
-    </w:p>
-    <w:p>
-      <w:r>
-        <w:t xml:space="preserve">     </w:t>
-      </w:r>
-      <w:proofErr w:type="spellStart"/>
-      <w:r>
-        <w:t>m</w:t>
-      </w:r>
-      <w:r>
-        <w:t>odel_platforms</w:t>
-      </w:r>
-      <w:proofErr w:type="spellEnd"/>
-      <w:r>
-        <w:t xml:space="preserve">/: this folder contains the low level operations to parse a specific format of the exported files for UML models. For example, </w:t>
-      </w:r>
-      <w:proofErr w:type="spellStart"/>
-      <w:r>
-        <w:t>ea</w:t>
-      </w:r>
-      <w:proofErr w:type="spellEnd"/>
-      <w:r>
-        <w:t>/XMI2.1Parser.js parses the information from the xml files exported from Enterprise Architect.</w:t>
-      </w:r>
-    </w:p>
-    <w:p>
-      <w:r>
-        <w:t xml:space="preserve">     </w:t>
-      </w:r>
-      <w:proofErr w:type="spellStart"/>
-      <w:r>
-        <w:t>n</w:t>
-      </w:r>
-      <w:r>
-        <w:t>ode_modules</w:t>
-      </w:r>
-      <w:proofErr w:type="spellEnd"/>
-      <w:r>
-        <w:t xml:space="preserve">/: includes the installed </w:t>
-      </w:r>
-      <w:proofErr w:type="spellStart"/>
-      <w:r>
-        <w:t>nodejs</w:t>
-      </w:r>
-      <w:proofErr w:type="spellEnd"/>
-      <w:r>
-        <w:t xml:space="preserve"> plugins. We usually don’t touch the folder.</w:t>
-      </w:r>
-    </w:p>
-    <w:p>
-      <w:pPr>
-        <w:ind w:firstLine="210"/>
-      </w:pPr>
-      <w:proofErr w:type="gramStart"/>
-      <w:r>
-        <w:t>p</w:t>
-      </w:r>
-      <w:r>
-        <w:t>ublic</w:t>
-      </w:r>
-      <w:proofErr w:type="gramEnd"/>
-      <w:r>
-        <w:t>/: stores the uploaded data (the exported UML files) from the web portal, also the outputs from different analysis.</w:t>
-      </w:r>
-    </w:p>
-    <w:p>
-      <w:pPr>
-        <w:ind w:firstLine="210"/>
-      </w:pPr>
-      <w:proofErr w:type="spellStart"/>
-      <w:r>
-        <w:t>Rscript</w:t>
-      </w:r>
-      <w:proofErr w:type="spellEnd"/>
-      <w:r>
-        <w:t>/: includes the R scripts for statistical</w:t>
-      </w:r>
-      <w:r>
-        <w:t xml:space="preserve"> analysis for the extracted information</w:t>
-      </w:r>
-      <w:r>
-        <w:t xml:space="preserve"> from UML models.</w:t>
-      </w:r>
-    </w:p>
-    <w:p>
-      <w:pPr>
-        <w:ind w:firstLine="210"/>
-      </w:pPr>
-      <w:r>
-        <w:t>Temp/: store temporary files.</w:t>
-      </w:r>
-    </w:p>
-    <w:p>
-      <w:pPr>
-        <w:ind w:firstLine="210"/>
-      </w:pPr>
-      <w:r>
-        <w:t>Views/:</w:t>
-      </w:r>
-      <w:r>
-        <w:t xml:space="preserve"> include</w:t>
-      </w:r>
-      <w:r>
-        <w:t xml:space="preserve"> template</w:t>
-      </w:r>
-      <w:r>
-        <w:t>s</w:t>
-      </w:r>
-      <w:r>
-        <w:t xml:space="preserve"> for web pages, written with the Jade plugin of </w:t>
-      </w:r>
-      <w:proofErr w:type="spellStart"/>
-      <w:r>
-        <w:t>Nodejs</w:t>
-      </w:r>
-      <w:proofErr w:type="spellEnd"/>
-      <w:r>
-        <w:t>.</w:t>
-      </w:r>
-    </w:p>
-    <w:p>
-      <w:pPr>
-        <w:ind w:firstLine="210"/>
-      </w:pPr>
-      <w:r>
-        <w:t>UMLEstimator.js</w:t>
-      </w:r>
-      <w:r>
-        <w:t xml:space="preserve">: </w:t>
-      </w:r>
-      <w:r>
-        <w:t>used to receive commands for model calibration</w:t>
-      </w:r>
-      <w:r>
-        <w:t>.</w:t>
-      </w:r>
-    </w:p>
-    <w:p>
-      <w:pPr>
-        <w:ind w:firstLine="210"/>
-      </w:pPr>
-      <w:r>
-        <w:t>UMLEvaluator.js</w:t>
-      </w:r>
-      <w:r>
-        <w:t xml:space="preserve">: the </w:t>
-      </w:r>
-      <w:r>
-        <w:t>abstraction</w:t>
-      </w:r>
-      <w:r>
-        <w:t xml:space="preserve"> for the evaluators. It currently registers the evaluators </w:t>
-      </w:r>
-      <w:r>
-        <w:t xml:space="preserve">under the evaluator/ folder, for example, </w:t>
-      </w:r>
-      <w:r>
-        <w:t>COCOMOCalculator.js, UMLModelEvaluator.js, and UseCaseCalculator.js.</w:t>
-      </w:r>
-    </w:p>
-    <w:p>
-      <w:pPr>
-        <w:ind w:firstLine="210"/>
-      </w:pPr>
-      <w:r>
-        <w:t>UMLFileManager.js</w:t>
-      </w:r>
-      <w:r>
-        <w:t xml:space="preserve">: the </w:t>
-      </w:r>
-      <w:r>
-        <w:t xml:space="preserve">UML </w:t>
-      </w:r>
-      <w:r>
-        <w:t xml:space="preserve">model file manager module, which manages </w:t>
-      </w:r>
-      <w:r>
-        <w:t>uploaded model files.</w:t>
-      </w:r>
-    </w:p>
-    <w:p>
-      <w:pPr>
-        <w:ind w:firstLine="210"/>
-      </w:pPr>
-      <w:r>
-        <w:t>UMLModelExtractor.js: start the procedure for extracting user-system interaction model from UML diagrams.</w:t>
-      </w:r>
-    </w:p>
-    <w:p>
-      <w:pPr>
-        <w:ind w:firstLine="210"/>
-      </w:pPr>
-      <w:r>
-        <w:t>UMLModelInfoManagerMongoDB.js</w:t>
-      </w:r>
-      <w:r>
-        <w:t>: includes the database management functions, for example, querying model or diagram information.</w:t>
-      </w:r>
-    </w:p>
-    <w:p>
-      <w:pPr>
-        <w:ind w:firstLine="210"/>
-      </w:pPr>
-      <w:r>
-        <w:t>UMLxServices.js</w:t>
-      </w:r>
-      <w:r>
-        <w:t>: includes the Restful APIs</w:t>
-      </w:r>
-      <w:r>
-        <w:t xml:space="preserve"> to request the analytical data, including the</w:t>
-      </w:r>
-      <w:r>
-        <w:t xml:space="preserve"> </w:t>
-      </w:r>
-      <w:proofErr w:type="spellStart"/>
-      <w:proofErr w:type="gramStart"/>
+      <w:proofErr w:type="spellStart"/>
       <w:r>
         <w:t>Url</w:t>
       </w:r>
       <w:proofErr w:type="spellEnd"/>
-      <w:proofErr w:type="gramEnd"/>
       <w:r>
         <w:t xml:space="preserve"> access </w:t>
       </w:r>
@@ -440,21 +399,7 @@
         <w:t>backend functionality.</w:t>
       </w:r>
     </w:p>
-    <w:p>
-      <w:pPr>
-        <w:ind w:firstLine="210"/>
-      </w:pPr>
-    </w:p>
-    <w:p>
-      <w:pPr>
-        <w:ind w:firstLine="210"/>
-      </w:pPr>
-    </w:p>
-    <w:p>
-      <w:r>
-        <w:t xml:space="preserve">      </w:t>
-      </w:r>
-    </w:p>
+    <w:p/>
     <w:p>
       <w:pPr>
         <w:ind w:left="8640"/>
@@ -482,13 +427,8 @@
       </w:r>
     </w:p>
     <w:p>
-      <w:proofErr w:type="spellStart"/>
-      <w:r>
-        <w:t>Nodejs</w:t>
-      </w:r>
-      <w:proofErr w:type="spellEnd"/>
-      <w:r>
-        <w:t xml:space="preserve">, </w:t>
+      <w:r>
+        <w:t xml:space="preserve">Nodejs, </w:t>
       </w:r>
       <w:proofErr w:type="spellStart"/>
       <w:r>
@@ -518,58 +458,56 @@
         <w:rPr>
           <w:b/>
         </w:rPr>
+        <w:t>Dependencies:</w:t>
+      </w:r>
+    </w:p>
+    <w:p>
+      <w:proofErr w:type="spellStart"/>
+      <w:proofErr w:type="gramStart"/>
+      <w:r>
+        <w:t>NodeJs</w:t>
+      </w:r>
+      <w:proofErr w:type="spellEnd"/>
+      <w:r>
+        <w:t xml:space="preserve">  (</w:t>
+      </w:r>
+      <w:proofErr w:type="gramEnd"/>
+      <w:r>
+        <w:t xml:space="preserve">with modules: </w:t>
+      </w:r>
+      <w:proofErr w:type="spellStart"/>
+      <w:r>
+        <w:t>multer</w:t>
+      </w:r>
+      <w:proofErr w:type="spellEnd"/>
+      <w:r>
+        <w:t xml:space="preserve">, </w:t>
+      </w:r>
+      <w:proofErr w:type="spellStart"/>
+      <w:r>
+        <w:t>admzip</w:t>
+      </w:r>
+      <w:proofErr w:type="spellEnd"/>
+      <w:r>
+        <w:t xml:space="preserve">, </w:t>
+      </w:r>
+      <w:proofErr w:type="spellStart"/>
+      <w:r>
+        <w:t>express</w:t>
+      </w:r>
+      <w:r>
+        <w:t>,path,jade</w:t>
+      </w:r>
+      <w:proofErr w:type="spellEnd"/>
+      <w:r>
+        <w:t>)</w:t>
+      </w:r>
+    </w:p>
+    <w:p>
+      <w:r>
         <w:lastRenderedPageBreak/>
-        <w:t>Dependencies:</w:t>
-      </w:r>
-    </w:p>
-    <w:p>
-      <w:proofErr w:type="spellStart"/>
-      <w:proofErr w:type="gramStart"/>
-      <w:r>
-        <w:t>NodeJs</w:t>
-      </w:r>
-      <w:proofErr w:type="spellEnd"/>
-      <w:r>
-        <w:t xml:space="preserve">  (</w:t>
-      </w:r>
-      <w:proofErr w:type="gramEnd"/>
-      <w:r>
-        <w:t xml:space="preserve">with modules: </w:t>
-      </w:r>
-      <w:proofErr w:type="spellStart"/>
-      <w:r>
-        <w:t>multer</w:t>
-      </w:r>
-      <w:proofErr w:type="spellEnd"/>
-      <w:r>
-        <w:t xml:space="preserve">, </w:t>
-      </w:r>
-      <w:proofErr w:type="spellStart"/>
-      <w:r>
-        <w:t>admzip</w:t>
-      </w:r>
-      <w:proofErr w:type="spellEnd"/>
-      <w:r>
-        <w:t xml:space="preserve">, </w:t>
-      </w:r>
-      <w:proofErr w:type="spellStart"/>
-      <w:r>
-        <w:t>express</w:t>
-      </w:r>
-      <w:r>
-        <w:t>,path,jade</w:t>
-      </w:r>
-      <w:proofErr w:type="spellEnd"/>
-      <w:r>
-        <w:t>)</w:t>
-      </w:r>
-    </w:p>
-    <w:p>
-      <w:proofErr w:type="spellStart"/>
-      <w:r>
         <w:t>MongoDB</w:t>
       </w:r>
-      <w:proofErr w:type="spellEnd"/>
     </w:p>
     <w:p>
       <w:proofErr w:type="spellStart"/>
@@ -635,15 +573,7 @@
         </w:numPr>
       </w:pPr>
       <w:r>
-        <w:t>“</w:t>
-      </w:r>
-      <w:proofErr w:type="spellStart"/>
-      <w:r>
-        <w:t>git</w:t>
-      </w:r>
-      <w:proofErr w:type="spellEnd"/>
-      <w:r>
-        <w:t xml:space="preserve"> clone </w:t>
+        <w:t xml:space="preserve">“git clone </w:t>
       </w:r>
       <w:hyperlink r:id="rId5" w:history="1">
         <w:r>
@@ -732,13 +662,8 @@
           <w:numId w:val="2"/>
         </w:numPr>
       </w:pPr>
-      <w:proofErr w:type="gramStart"/>
-      <w:r>
-        <w:t>install</w:t>
-      </w:r>
-      <w:proofErr w:type="gramEnd"/>
-      <w:r>
-        <w:t xml:space="preserve"> </w:t>
+      <w:r>
+        <w:t xml:space="preserve">install </w:t>
       </w:r>
       <w:proofErr w:type="spellStart"/>
       <w:r>
@@ -789,23 +714,7 @@
         </w:numPr>
       </w:pPr>
       <w:r>
-        <w:t xml:space="preserve">Navigate to the database folder of </w:t>
-      </w:r>
-      <w:proofErr w:type="spellStart"/>
-      <w:r>
-        <w:t>MongoDB</w:t>
-      </w:r>
-      <w:proofErr w:type="spellEnd"/>
-      <w:r>
-        <w:t xml:space="preserve">. The default folder for </w:t>
-      </w:r>
-      <w:proofErr w:type="spellStart"/>
-      <w:r>
-        <w:t>MongoDB</w:t>
-      </w:r>
-      <w:proofErr w:type="spellEnd"/>
-      <w:r>
-        <w:t xml:space="preserve"> installation </w:t>
+        <w:t xml:space="preserve">Navigate to the database folder of MongoDB. The default folder for MongoDB installation </w:t>
       </w:r>
       <w:proofErr w:type="gramStart"/>
       <w:r>
@@ -813,7 +722,13 @@
       </w:r>
       <w:proofErr w:type="gramEnd"/>
       <w:r>
-        <w:t xml:space="preserve"> ~/Documents/db. Or you can also create the folder, for example, C:\data\db</w:t>
+        <w:t xml:space="preserve"> ~/Documents/db. Or you can also create the folder, for example, </w:t>
+      </w:r>
+      <w:r>
+        <w:t>D</w:t>
+      </w:r>
+      <w:r>
+        <w:t>:\data\db</w:t>
       </w:r>
     </w:p>
     <w:p>
@@ -825,13 +740,8 @@
         </w:numPr>
       </w:pPr>
       <w:r>
-        <w:t xml:space="preserve">started </w:t>
-      </w:r>
-      <w:proofErr w:type="spellStart"/>
-      <w:r>
-        <w:t>MongoDB</w:t>
-      </w:r>
-      <w:proofErr w:type="spellEnd"/>
+        <w:t>started MongoDB</w:t>
+      </w:r>
       <w:r>
         <w:t xml:space="preserve"> with “</w:t>
       </w:r>
@@ -849,7 +759,15 @@
       </w:r>
       <w:proofErr w:type="spellEnd"/>
       <w:r>
-        <w:t xml:space="preserve"> “C:\data\</w:t>
+        <w:t xml:space="preserve"> “</w:t>
+      </w:r>
+      <w:r>
+        <w:t>d</w:t>
+      </w:r>
+      <w:bookmarkStart w:id="0" w:name="_GoBack"/>
+      <w:bookmarkEnd w:id="0"/>
+      <w:r>
+        <w:t>:\data\</w:t>
       </w:r>
       <w:proofErr w:type="spellStart"/>
       <w:r>
@@ -917,15 +835,7 @@
       </w:r>
       <w:proofErr w:type="spellEnd"/>
       <w:r>
-        <w:t xml:space="preserve"> &lt;Project </w:t>
-      </w:r>
-      <w:proofErr w:type="spellStart"/>
-      <w:r>
-        <w:t>Dir</w:t>
-      </w:r>
-      <w:proofErr w:type="spellEnd"/>
-      <w:r>
-        <w:t>&gt;</w:t>
+        <w:t xml:space="preserve"> &lt;Project Dir&gt;</w:t>
       </w:r>
     </w:p>
     <w:p>
@@ -1110,12 +1020,10 @@
         </w:numPr>
       </w:pPr>
       <w:proofErr w:type="spellStart"/>
-      <w:proofErr w:type="gramStart"/>
       <w:r>
         <w:t>mongodump</w:t>
       </w:r>
       <w:proofErr w:type="spellEnd"/>
-      <w:proofErr w:type="gramEnd"/>
       <w:r>
         <w:t xml:space="preserve"> –</w:t>
       </w:r>
@@ -1436,7 +1344,6 @@
         <w:pStyle w:val="ListParagraph"/>
         <w:ind w:left="0"/>
       </w:pPr>
-      <w:bookmarkStart w:id="0" w:name="_GoBack"/>
       <w:r>
         <w:rPr>
           <w:noProof/>
@@ -1479,7 +1386,6 @@
           </wp:inline>
         </w:drawing>
       </w:r>
-      <w:bookmarkEnd w:id="0"/>
     </w:p>
     <w:p>
       <w:pPr>
@@ -1606,8 +1512,8 @@
 </file>
 
 <file path=word/numbering.xml><?xml version="1.0" encoding="utf-8"?>
-<w:numbering xmlns:wpc="http://schemas.microsoft.com/office/word/2010/wordprocessingCanvas" xmlns:mc="http://schemas.openxmlformats.org/markup-compatibility/2006" xmlns:o="urn:schemas-microsoft-com:office:office" xmlns:r="http://schemas.openxmlformats.org/officeDocument/2006/relationships" xmlns:m="http://schemas.openxmlformats.org/officeDocument/2006/math" xmlns:v="urn:schemas-microsoft-com:vml" xmlns:wp14="http://schemas.microsoft.com/office/word/2010/wordprocessingDrawing" xmlns:wp="http://schemas.openxmlformats.org/drawingml/2006/wordprocessingDrawing" xmlns:w10="urn:schemas-microsoft-com:office:word" xmlns:w="http://schemas.openxmlformats.org/wordprocessingml/2006/main" xmlns:w14="http://schemas.microsoft.com/office/word/2010/wordml" xmlns:w15="http://schemas.microsoft.com/office/word/2012/wordml" xmlns:wpg="http://schemas.microsoft.com/office/word/2010/wordprocessingGroup" xmlns:wpi="http://schemas.microsoft.com/office/word/2010/wordprocessingInk" xmlns:wne="http://schemas.microsoft.com/office/word/2006/wordml" xmlns:wps="http://schemas.microsoft.com/office/word/2010/wordprocessingShape" mc:Ignorable="w14 w15 wp14">
-  <w:abstractNum w:abstractNumId="0">
+<w:numbering xmlns:wpc="http://schemas.microsoft.com/office/word/2010/wordprocessingCanvas" xmlns:cx="http://schemas.microsoft.com/office/drawing/2014/chartex" xmlns:cx1="http://schemas.microsoft.com/office/drawing/2015/9/8/chartex" xmlns:cx2="http://schemas.microsoft.com/office/drawing/2015/10/21/chartex" xmlns:cx3="http://schemas.microsoft.com/office/drawing/2016/5/9/chartex" xmlns:cx4="http://schemas.microsoft.com/office/drawing/2016/5/10/chartex" xmlns:cx5="http://schemas.microsoft.com/office/drawing/2016/5/11/chartex" xmlns:cx6="http://schemas.microsoft.com/office/drawing/2016/5/12/chartex" xmlns:cx7="http://schemas.microsoft.com/office/drawing/2016/5/13/chartex" xmlns:cx8="http://schemas.microsoft.com/office/drawing/2016/5/14/chartex" xmlns:mc="http://schemas.openxmlformats.org/markup-compatibility/2006" xmlns:aink="http://schemas.microsoft.com/office/drawing/2016/ink" xmlns:am3d="http://schemas.microsoft.com/office/drawing/2017/model3d" xmlns:o="urn:schemas-microsoft-com:office:office" xmlns:r="http://schemas.openxmlformats.org/officeDocument/2006/relationships" xmlns:m="http://schemas.openxmlformats.org/officeDocument/2006/math" xmlns:v="urn:schemas-microsoft-com:vml" xmlns:wp14="http://schemas.microsoft.com/office/word/2010/wordprocessingDrawing" xmlns:wp="http://schemas.openxmlformats.org/drawingml/2006/wordprocessingDrawing" xmlns:w10="urn:schemas-microsoft-com:office:word" xmlns:w="http://schemas.openxmlformats.org/wordprocessingml/2006/main" xmlns:w14="http://schemas.microsoft.com/office/word/2010/wordml" xmlns:w15="http://schemas.microsoft.com/office/word/2012/wordml" xmlns:w16cid="http://schemas.microsoft.com/office/word/2016/wordml/cid" xmlns:w16se="http://schemas.microsoft.com/office/word/2015/wordml/symex" xmlns:wpg="http://schemas.microsoft.com/office/word/2010/wordprocessingGroup" xmlns:wpi="http://schemas.microsoft.com/office/word/2010/wordprocessingInk" xmlns:wne="http://schemas.microsoft.com/office/word/2006/wordml" xmlns:wps="http://schemas.microsoft.com/office/word/2010/wordprocessingShape" mc:Ignorable="w14 w15 w16se w16cid wp14">
+  <w:abstractNum w:abstractNumId="0" w15:restartNumberingAfterBreak="0">
     <w:nsid w:val="01F8490B"/>
     <w:multiLevelType w:val="hybridMultilevel"/>
     <w:tmpl w:val="67F6CBB8"/>
@@ -1696,7 +1602,7 @@
       </w:pPr>
     </w:lvl>
   </w:abstractNum>
-  <w:abstractNum w:abstractNumId="1">
+  <w:abstractNum w:abstractNumId="1" w15:restartNumberingAfterBreak="0">
     <w:nsid w:val="0D3B3AD0"/>
     <w:multiLevelType w:val="hybridMultilevel"/>
     <w:tmpl w:val="83107660"/>
@@ -1785,7 +1691,7 @@
       </w:pPr>
     </w:lvl>
   </w:abstractNum>
-  <w:abstractNum w:abstractNumId="2">
+  <w:abstractNum w:abstractNumId="2" w15:restartNumberingAfterBreak="0">
     <w:nsid w:val="225F3F6B"/>
     <w:multiLevelType w:val="hybridMultilevel"/>
     <w:tmpl w:val="ECE47764"/>
@@ -1874,7 +1780,7 @@
       </w:pPr>
     </w:lvl>
   </w:abstractNum>
-  <w:abstractNum w:abstractNumId="3">
+  <w:abstractNum w:abstractNumId="3" w15:restartNumberingAfterBreak="0">
     <w:nsid w:val="2810193F"/>
     <w:multiLevelType w:val="hybridMultilevel"/>
     <w:tmpl w:val="B8AC1AFE"/>
@@ -1963,7 +1869,7 @@
       </w:pPr>
     </w:lvl>
   </w:abstractNum>
-  <w:abstractNum w:abstractNumId="4">
+  <w:abstractNum w:abstractNumId="4" w15:restartNumberingAfterBreak="0">
     <w:nsid w:val="39CF03E9"/>
     <w:multiLevelType w:val="hybridMultilevel"/>
     <w:tmpl w:val="D30AAD0C"/>
@@ -2052,7 +1958,7 @@
       </w:pPr>
     </w:lvl>
   </w:abstractNum>
-  <w:abstractNum w:abstractNumId="5">
+  <w:abstractNum w:abstractNumId="5" w15:restartNumberingAfterBreak="0">
     <w:nsid w:val="3F863417"/>
     <w:multiLevelType w:val="hybridMultilevel"/>
     <w:tmpl w:val="006A46BE"/>
@@ -2141,7 +2047,7 @@
       </w:pPr>
     </w:lvl>
   </w:abstractNum>
-  <w:abstractNum w:abstractNumId="6">
+  <w:abstractNum w:abstractNumId="6" w15:restartNumberingAfterBreak="0">
     <w:nsid w:val="50B73E53"/>
     <w:multiLevelType w:val="hybridMultilevel"/>
     <w:tmpl w:val="D9BC8486"/>
@@ -2230,7 +2136,7 @@
       </w:pPr>
     </w:lvl>
   </w:abstractNum>
-  <w:abstractNum w:abstractNumId="7">
+  <w:abstractNum w:abstractNumId="7" w15:restartNumberingAfterBreak="0">
     <w:nsid w:val="71517030"/>
     <w:multiLevelType w:val="hybridMultilevel"/>
     <w:tmpl w:val="91FAB75E"/>
@@ -2370,7 +2276,7 @@
 </file>
 
 <file path=word/styles.xml><?xml version="1.0" encoding="utf-8"?>
-<w:styles xmlns:mc="http://schemas.openxmlformats.org/markup-compatibility/2006" xmlns:r="http://schemas.openxmlformats.org/officeDocument/2006/relationships" xmlns:w="http://schemas.openxmlformats.org/wordprocessingml/2006/main" xmlns:w14="http://schemas.microsoft.com/office/word/2010/wordml" xmlns:w15="http://schemas.microsoft.com/office/word/2012/wordml" mc:Ignorable="w14 w15">
+<w:styles xmlns:mc="http://schemas.openxmlformats.org/markup-compatibility/2006" xmlns:r="http://schemas.openxmlformats.org/officeDocument/2006/relationships" xmlns:w="http://schemas.openxmlformats.org/wordprocessingml/2006/main" xmlns:w14="http://schemas.microsoft.com/office/word/2010/wordml" xmlns:w15="http://schemas.microsoft.com/office/word/2012/wordml" xmlns:w16cid="http://schemas.microsoft.com/office/word/2016/wordml/cid" xmlns:w16se="http://schemas.microsoft.com/office/word/2015/wordml/symex" mc:Ignorable="w14 w15 w16se w16cid">
   <w:docDefaults>
     <w:rPrDefault>
       <w:rPr>
@@ -2382,7 +2288,7 @@
     </w:rPrDefault>
     <w:pPrDefault/>
   </w:docDefaults>
-  <w:latentStyles w:defLockedState="0" w:defUIPriority="99" w:defSemiHidden="0" w:defUnhideWhenUsed="0" w:defQFormat="0" w:count="371">
+  <w:latentStyles w:defLockedState="0" w:defUIPriority="99" w:defSemiHidden="0" w:defUnhideWhenUsed="0" w:defQFormat="0" w:count="375">
     <w:lsdException w:name="Normal" w:uiPriority="0" w:qFormat="1"/>
     <w:lsdException w:name="heading 1" w:uiPriority="9" w:qFormat="1"/>
     <w:lsdException w:name="heading 2" w:semiHidden="1" w:uiPriority="9" w:unhideWhenUsed="1" w:qFormat="1"/>
@@ -2488,7 +2394,6 @@
     <w:lsdException w:name="HTML Sample" w:semiHidden="1" w:unhideWhenUsed="1"/>
     <w:lsdException w:name="HTML Typewriter" w:semiHidden="1" w:unhideWhenUsed="1"/>
     <w:lsdException w:name="HTML Variable" w:semiHidden="1" w:unhideWhenUsed="1"/>
-    <w:lsdException w:name="Normal Table" w:semiHidden="1" w:unhideWhenUsed="1"/>
     <w:lsdException w:name="annotation subject" w:semiHidden="1" w:unhideWhenUsed="1"/>
     <w:lsdException w:name="No List" w:semiHidden="1" w:unhideWhenUsed="1"/>
     <w:lsdException w:name="Outline List 1" w:semiHidden="1" w:unhideWhenUsed="1"/>
@@ -2532,10 +2437,8 @@
     <w:lsdException w:name="Table Elegant" w:semiHidden="1" w:unhideWhenUsed="1"/>
     <w:lsdException w:name="Table Professional" w:semiHidden="1" w:unhideWhenUsed="1"/>
     <w:lsdException w:name="Table Subtle 1" w:semiHidden="1" w:unhideWhenUsed="1"/>
-    <w:lsdException w:name="Table Subtle 2" w:semiHidden="1" w:unhideWhenUsed="1"/>
     <w:lsdException w:name="Table Web 1" w:semiHidden="1" w:unhideWhenUsed="1"/>
     <w:lsdException w:name="Table Web 2" w:semiHidden="1" w:unhideWhenUsed="1"/>
-    <w:lsdException w:name="Table Web 3" w:semiHidden="1" w:unhideWhenUsed="1"/>
     <w:lsdException w:name="Balloon Text" w:semiHidden="1" w:unhideWhenUsed="1"/>
     <w:lsdException w:name="Table Grid" w:uiPriority="59"/>
     <w:lsdException w:name="Table Theme" w:semiHidden="1" w:unhideWhenUsed="1"/>
@@ -2745,6 +2648,10 @@
     <w:lsdException w:name="List Table 5 Dark Accent 6" w:uiPriority="50"/>
     <w:lsdException w:name="List Table 6 Colorful Accent 6" w:uiPriority="51"/>
     <w:lsdException w:name="List Table 7 Colorful Accent 6" w:uiPriority="52"/>
+    <w:lsdException w:name="Mention" w:semiHidden="1" w:unhideWhenUsed="1"/>
+    <w:lsdException w:name="Smart Hyperlink" w:semiHidden="1" w:unhideWhenUsed="1"/>
+    <w:lsdException w:name="Hashtag" w:semiHidden="1" w:unhideWhenUsed="1"/>
+    <w:lsdException w:name="Unresolved Mention" w:semiHidden="1" w:unhideWhenUsed="1"/>
   </w:latentStyles>
   <w:style w:type="paragraph" w:default="1" w:styleId="Normal">
     <w:name w:val="Normal"/>

</xml_diff>

<commit_message>
fixed the bug for starting up the tool and adding a few documents for analysis
</commit_message>
<xml_diff>
--- a/documents/Configuration Manual.docx
+++ b/documents/Configuration Manual.docx
@@ -764,8 +764,6 @@
       <w:r>
         <w:t>d</w:t>
       </w:r>
-      <w:bookmarkStart w:id="0" w:name="_GoBack"/>
-      <w:bookmarkEnd w:id="0"/>
       <w:r>
         <w:t>:\data\</w:t>
       </w:r>
@@ -1501,6 +1499,26 @@
       </w:r>
     </w:p>
     <w:p/>
+    <w:p/>
+    <w:p>
+      <w:r>
+        <w:t>Working in progress section:</w:t>
+      </w:r>
+    </w:p>
+    <w:p>
+      <w:pPr>
+        <w:pStyle w:val="ListParagraph"/>
+        <w:numPr>
+          <w:ilvl w:val="0"/>
+          <w:numId w:val="9"/>
+        </w:numPr>
+      </w:pPr>
+      <w:r>
+        <w:t>The environment variables to set.</w:t>
+      </w:r>
+      <w:bookmarkStart w:id="0" w:name="_GoBack"/>
+      <w:bookmarkEnd w:id="0"/>
+    </w:p>
     <w:sectPr>
       <w:pgSz w:w="12240" w:h="15840"/>
       <w:pgMar w:top="1440" w:right="1800" w:bottom="1440" w:left="1800" w:header="720" w:footer="720" w:gutter="0"/>
@@ -2048,6 +2066,95 @@
     </w:lvl>
   </w:abstractNum>
   <w:abstractNum w:abstractNumId="6" w15:restartNumberingAfterBreak="0">
+    <w:nsid w:val="44262134"/>
+    <w:multiLevelType w:val="hybridMultilevel"/>
+    <w:tmpl w:val="266EAE52"/>
+    <w:lvl w:ilvl="0" w:tplc="0409000F">
+      <w:start w:val="1"/>
+      <w:numFmt w:val="decimal"/>
+      <w:lvlText w:val="%1."/>
+      <w:lvlJc w:val="left"/>
+      <w:pPr>
+        <w:ind w:left="720" w:hanging="360"/>
+      </w:pPr>
+      <w:rPr>
+        <w:rFonts w:hint="default"/>
+      </w:rPr>
+    </w:lvl>
+    <w:lvl w:ilvl="1" w:tplc="04090019" w:tentative="1">
+      <w:start w:val="1"/>
+      <w:numFmt w:val="lowerLetter"/>
+      <w:lvlText w:val="%2."/>
+      <w:lvlJc w:val="left"/>
+      <w:pPr>
+        <w:ind w:left="1440" w:hanging="360"/>
+      </w:pPr>
+    </w:lvl>
+    <w:lvl w:ilvl="2" w:tplc="0409001B" w:tentative="1">
+      <w:start w:val="1"/>
+      <w:numFmt w:val="lowerRoman"/>
+      <w:lvlText w:val="%3."/>
+      <w:lvlJc w:val="right"/>
+      <w:pPr>
+        <w:ind w:left="2160" w:hanging="180"/>
+      </w:pPr>
+    </w:lvl>
+    <w:lvl w:ilvl="3" w:tplc="0409000F" w:tentative="1">
+      <w:start w:val="1"/>
+      <w:numFmt w:val="decimal"/>
+      <w:lvlText w:val="%4."/>
+      <w:lvlJc w:val="left"/>
+      <w:pPr>
+        <w:ind w:left="2880" w:hanging="360"/>
+      </w:pPr>
+    </w:lvl>
+    <w:lvl w:ilvl="4" w:tplc="04090019" w:tentative="1">
+      <w:start w:val="1"/>
+      <w:numFmt w:val="lowerLetter"/>
+      <w:lvlText w:val="%5."/>
+      <w:lvlJc w:val="left"/>
+      <w:pPr>
+        <w:ind w:left="3600" w:hanging="360"/>
+      </w:pPr>
+    </w:lvl>
+    <w:lvl w:ilvl="5" w:tplc="0409001B" w:tentative="1">
+      <w:start w:val="1"/>
+      <w:numFmt w:val="lowerRoman"/>
+      <w:lvlText w:val="%6."/>
+      <w:lvlJc w:val="right"/>
+      <w:pPr>
+        <w:ind w:left="4320" w:hanging="180"/>
+      </w:pPr>
+    </w:lvl>
+    <w:lvl w:ilvl="6" w:tplc="0409000F" w:tentative="1">
+      <w:start w:val="1"/>
+      <w:numFmt w:val="decimal"/>
+      <w:lvlText w:val="%7."/>
+      <w:lvlJc w:val="left"/>
+      <w:pPr>
+        <w:ind w:left="5040" w:hanging="360"/>
+      </w:pPr>
+    </w:lvl>
+    <w:lvl w:ilvl="7" w:tplc="04090019" w:tentative="1">
+      <w:start w:val="1"/>
+      <w:numFmt w:val="lowerLetter"/>
+      <w:lvlText w:val="%8."/>
+      <w:lvlJc w:val="left"/>
+      <w:pPr>
+        <w:ind w:left="5760" w:hanging="360"/>
+      </w:pPr>
+    </w:lvl>
+    <w:lvl w:ilvl="8" w:tplc="0409001B" w:tentative="1">
+      <w:start w:val="1"/>
+      <w:numFmt w:val="lowerRoman"/>
+      <w:lvlText w:val="%9."/>
+      <w:lvlJc w:val="right"/>
+      <w:pPr>
+        <w:ind w:left="6480" w:hanging="180"/>
+      </w:pPr>
+    </w:lvl>
+  </w:abstractNum>
+  <w:abstractNum w:abstractNumId="7" w15:restartNumberingAfterBreak="0">
     <w:nsid w:val="50B73E53"/>
     <w:multiLevelType w:val="hybridMultilevel"/>
     <w:tmpl w:val="D9BC8486"/>
@@ -2136,7 +2243,7 @@
       </w:pPr>
     </w:lvl>
   </w:abstractNum>
-  <w:abstractNum w:abstractNumId="7" w15:restartNumberingAfterBreak="0">
+  <w:abstractNum w:abstractNumId="8" w15:restartNumberingAfterBreak="0">
     <w:nsid w:val="71517030"/>
     <w:multiLevelType w:val="hybridMultilevel"/>
     <w:tmpl w:val="91FAB75E"/>
@@ -2249,7 +2356,7 @@
     </w:lvl>
   </w:abstractNum>
   <w:num w:numId="1">
-    <w:abstractNumId w:val="6"/>
+    <w:abstractNumId w:val="7"/>
   </w:num>
   <w:num w:numId="2">
     <w:abstractNumId w:val="5"/>
@@ -2270,7 +2377,10 @@
     <w:abstractNumId w:val="2"/>
   </w:num>
   <w:num w:numId="8">
-    <w:abstractNumId w:val="7"/>
+    <w:abstractNumId w:val="8"/>
+  </w:num>
+  <w:num w:numId="9">
+    <w:abstractNumId w:val="6"/>
   </w:num>
 </w:numbering>
 </file>
@@ -2394,6 +2504,7 @@
     <w:lsdException w:name="HTML Sample" w:semiHidden="1" w:unhideWhenUsed="1"/>
     <w:lsdException w:name="HTML Typewriter" w:semiHidden="1" w:unhideWhenUsed="1"/>
     <w:lsdException w:name="HTML Variable" w:semiHidden="1" w:unhideWhenUsed="1"/>
+    <w:lsdException w:name="Normal Table" w:semiHidden="1" w:unhideWhenUsed="1"/>
     <w:lsdException w:name="annotation subject" w:semiHidden="1" w:unhideWhenUsed="1"/>
     <w:lsdException w:name="No List" w:semiHidden="1" w:unhideWhenUsed="1"/>
     <w:lsdException w:name="Outline List 1" w:semiHidden="1" w:unhideWhenUsed="1"/>
@@ -2437,8 +2548,10 @@
     <w:lsdException w:name="Table Elegant" w:semiHidden="1" w:unhideWhenUsed="1"/>
     <w:lsdException w:name="Table Professional" w:semiHidden="1" w:unhideWhenUsed="1"/>
     <w:lsdException w:name="Table Subtle 1" w:semiHidden="1" w:unhideWhenUsed="1"/>
+    <w:lsdException w:name="Table Subtle 2" w:semiHidden="1" w:unhideWhenUsed="1"/>
     <w:lsdException w:name="Table Web 1" w:semiHidden="1" w:unhideWhenUsed="1"/>
     <w:lsdException w:name="Table Web 2" w:semiHidden="1" w:unhideWhenUsed="1"/>
+    <w:lsdException w:name="Table Web 3" w:semiHidden="1" w:unhideWhenUsed="1"/>
     <w:lsdException w:name="Balloon Text" w:semiHidden="1" w:unhideWhenUsed="1"/>
     <w:lsdException w:name="Table Grid" w:uiPriority="59"/>
     <w:lsdException w:name="Table Theme" w:semiHidden="1" w:unhideWhenUsed="1"/>

</xml_diff>

<commit_message>
in the progress of integrating flowdroid and gator
</commit_message>
<xml_diff>
--- a/documents/Configuration Manual.docx
+++ b/documents/Configuration Manual.docx
@@ -1,6 +1,6 @@
 
 <file path=word/document.xml><?xml version="1.0" encoding="utf-8"?>
-<w:document xmlns:wpc="http://schemas.microsoft.com/office/word/2010/wordprocessingCanvas" xmlns:mc="http://schemas.openxmlformats.org/markup-compatibility/2006" xmlns:o="urn:schemas-microsoft-com:office:office" xmlns:r="http://schemas.openxmlformats.org/officeDocument/2006/relationships" xmlns:m="http://schemas.openxmlformats.org/officeDocument/2006/math" xmlns:v="urn:schemas-microsoft-com:vml" xmlns:wp14="http://schemas.microsoft.com/office/word/2010/wordprocessingDrawing" xmlns:wp="http://schemas.openxmlformats.org/drawingml/2006/wordprocessingDrawing" xmlns:w10="urn:schemas-microsoft-com:office:word" xmlns:w="http://schemas.openxmlformats.org/wordprocessingml/2006/main" xmlns:w14="http://schemas.microsoft.com/office/word/2010/wordml" xmlns:w15="http://schemas.microsoft.com/office/word/2012/wordml" xmlns:wpg="http://schemas.microsoft.com/office/word/2010/wordprocessingGroup" xmlns:wpi="http://schemas.microsoft.com/office/word/2010/wordprocessingInk" xmlns:wne="http://schemas.microsoft.com/office/word/2006/wordml" xmlns:wps="http://schemas.microsoft.com/office/word/2010/wordprocessingShape" mc:Ignorable="w14 w15 wp14">
+<w:document xmlns:wpc="http://schemas.microsoft.com/office/word/2010/wordprocessingCanvas" xmlns:cx="http://schemas.microsoft.com/office/drawing/2014/chartex" xmlns:cx1="http://schemas.microsoft.com/office/drawing/2015/9/8/chartex" xmlns:cx2="http://schemas.microsoft.com/office/drawing/2015/10/21/chartex" xmlns:cx3="http://schemas.microsoft.com/office/drawing/2016/5/9/chartex" xmlns:cx4="http://schemas.microsoft.com/office/drawing/2016/5/10/chartex" xmlns:cx5="http://schemas.microsoft.com/office/drawing/2016/5/11/chartex" xmlns:cx6="http://schemas.microsoft.com/office/drawing/2016/5/12/chartex" xmlns:cx7="http://schemas.microsoft.com/office/drawing/2016/5/13/chartex" xmlns:cx8="http://schemas.microsoft.com/office/drawing/2016/5/14/chartex" xmlns:mc="http://schemas.openxmlformats.org/markup-compatibility/2006" xmlns:aink="http://schemas.microsoft.com/office/drawing/2016/ink" xmlns:am3d="http://schemas.microsoft.com/office/drawing/2017/model3d" xmlns:o="urn:schemas-microsoft-com:office:office" xmlns:r="http://schemas.openxmlformats.org/officeDocument/2006/relationships" xmlns:m="http://schemas.openxmlformats.org/officeDocument/2006/math" xmlns:v="urn:schemas-microsoft-com:vml" xmlns:wp14="http://schemas.microsoft.com/office/word/2010/wordprocessingDrawing" xmlns:wp="http://schemas.openxmlformats.org/drawingml/2006/wordprocessingDrawing" xmlns:w10="urn:schemas-microsoft-com:office:word" xmlns:w="http://schemas.openxmlformats.org/wordprocessingml/2006/main" xmlns:w14="http://schemas.microsoft.com/office/word/2010/wordml" xmlns:w15="http://schemas.microsoft.com/office/word/2012/wordml" xmlns:w16cid="http://schemas.microsoft.com/office/word/2016/wordml/cid" xmlns:w16se="http://schemas.microsoft.com/office/word/2015/wordml/symex" xmlns:wpg="http://schemas.microsoft.com/office/word/2010/wordprocessingGroup" xmlns:wpi="http://schemas.microsoft.com/office/word/2010/wordprocessingInk" xmlns:wne="http://schemas.microsoft.com/office/word/2006/wordml" xmlns:wps="http://schemas.microsoft.com/office/word/2010/wordprocessingShape" mc:Ignorable="w14 w15 w16se w16cid wp14">
   <w:body>
     <w:p>
       <w:pPr>
@@ -66,11 +66,9 @@
       <w:pPr>
         <w:ind w:firstLine="360"/>
       </w:pPr>
-      <w:proofErr w:type="gramStart"/>
       <w:r>
         <w:t>data</w:t>
       </w:r>
-      <w:proofErr w:type="gramEnd"/>
       <w:r>
         <w:t>/:</w:t>
       </w:r>
@@ -111,322 +109,283 @@
       </w:r>
       <w:proofErr w:type="spellEnd"/>
       <w:r>
-        <w:t xml:space="preserve">/: the backup of current database, which is based on </w:t>
-      </w:r>
-      <w:proofErr w:type="spellStart"/>
-      <w:r>
-        <w:t>MongoDB</w:t>
-      </w:r>
-      <w:proofErr w:type="spellEnd"/>
+        <w:t>/: the backup of current database, which is based on MongoDB.</w:t>
+      </w:r>
+    </w:p>
+    <w:p>
+      <w:r>
+        <w:t xml:space="preserve">      documents/: the documents about the </w:t>
+      </w:r>
+      <w:r>
+        <w:t xml:space="preserve">system </w:t>
+      </w:r>
+      <w:r>
+        <w:t>configuration, tutorials</w:t>
+      </w:r>
+      <w:r>
+        <w:t xml:space="preserve"> of system structure</w:t>
+      </w:r>
+      <w:r>
+        <w:t xml:space="preserve">, or </w:t>
+      </w:r>
+      <w:r>
+        <w:t xml:space="preserve">functionality </w:t>
+      </w:r>
+      <w:r>
+        <w:t>explanations</w:t>
+      </w:r>
       <w:r>
         <w:t>.</w:t>
       </w:r>
     </w:p>
     <w:p>
       <w:r>
-        <w:t xml:space="preserve">      </w:t>
-      </w:r>
-      <w:proofErr w:type="gramStart"/>
-      <w:r>
-        <w:t>documents</w:t>
-      </w:r>
-      <w:proofErr w:type="gramEnd"/>
-      <w:r>
-        <w:t xml:space="preserve">/: the documents about the </w:t>
-      </w:r>
-      <w:r>
-        <w:t xml:space="preserve">system </w:t>
-      </w:r>
-      <w:r>
-        <w:t>configuration, tutorials</w:t>
-      </w:r>
-      <w:r>
-        <w:t xml:space="preserve"> of system structure</w:t>
-      </w:r>
-      <w:r>
-        <w:t xml:space="preserve">, or </w:t>
-      </w:r>
-      <w:r>
-        <w:t xml:space="preserve">functionality </w:t>
-      </w:r>
-      <w:r>
-        <w:t>explanations</w:t>
+        <w:t xml:space="preserve"> </w:t>
+      </w:r>
+      <w:r>
+        <w:t xml:space="preserve">    e</w:t>
+      </w:r>
+      <w:r>
+        <w:t>valuators/: this folder contains high level analysis for the extracted information from UML diagrams. For example, to use the number of transactions to calculate Use Case Point.</w:t>
+      </w:r>
+      <w:r>
+        <w:t xml:space="preserve"> Each of the JS </w:t>
+      </w:r>
+      <w:r>
+        <w:t>files is a</w:t>
+      </w:r>
+      <w:r>
+        <w:t>n</w:t>
+      </w:r>
+      <w:r>
+        <w:t xml:space="preserve"> Evaluator, which </w:t>
+      </w:r>
+      <w:r>
+        <w:t>is used as a</w:t>
+      </w:r>
+      <w:r>
+        <w:t xml:space="preserve"> plugin to register in UMLEvaluator.js.</w:t>
+      </w:r>
+    </w:p>
+    <w:p>
+      <w:r>
+        <w:t xml:space="preserve">    </w:t>
+      </w:r>
+      <w:proofErr w:type="spellStart"/>
+      <w:r>
+        <w:t>model_drawers</w:t>
+      </w:r>
+      <w:proofErr w:type="spellEnd"/>
+      <w:r>
+        <w:t>/: include the methods to visualize the extracted models, for example, user-system interaction model, transaction, etc.</w:t>
+      </w:r>
+    </w:p>
+    <w:p>
+      <w:r>
+        <w:t xml:space="preserve">     </w:t>
+      </w:r>
+      <w:proofErr w:type="spellStart"/>
+      <w:r>
+        <w:t>m</w:t>
+      </w:r>
+      <w:r>
+        <w:t>odel_platforms</w:t>
+      </w:r>
+      <w:proofErr w:type="spellEnd"/>
+      <w:r>
+        <w:t xml:space="preserve">/: this folder contains the low level operations to parse a specific format of the exported files for UML models. For example, </w:t>
+      </w:r>
+      <w:proofErr w:type="spellStart"/>
+      <w:r>
+        <w:t>ea</w:t>
+      </w:r>
+      <w:proofErr w:type="spellEnd"/>
+      <w:r>
+        <w:t>/XMI2.1Parser.js parses the information from the xml files exported from Enterprise Architect.</w:t>
+      </w:r>
+    </w:p>
+    <w:p>
+      <w:r>
+        <w:t xml:space="preserve">     </w:t>
+      </w:r>
+      <w:proofErr w:type="spellStart"/>
+      <w:r>
+        <w:t>n</w:t>
+      </w:r>
+      <w:r>
+        <w:t>ode_modules</w:t>
+      </w:r>
+      <w:proofErr w:type="spellEnd"/>
+      <w:r>
+        <w:t xml:space="preserve">/: includes the installed </w:t>
+      </w:r>
+      <w:proofErr w:type="spellStart"/>
+      <w:r>
+        <w:t>nodejs</w:t>
+      </w:r>
+      <w:proofErr w:type="spellEnd"/>
+      <w:r>
+        <w:t xml:space="preserve"> plugins. We usually don’t touch the folder.</w:t>
+      </w:r>
+    </w:p>
+    <w:p>
+      <w:pPr>
+        <w:ind w:firstLine="210"/>
+      </w:pPr>
+      <w:r>
+        <w:t>p</w:t>
+      </w:r>
+      <w:r>
+        <w:t>ublic/: stores the uploaded data (the exported UML files) from the web portal, also the outputs from different analysis.</w:t>
+      </w:r>
+    </w:p>
+    <w:p>
+      <w:pPr>
+        <w:ind w:firstLine="210"/>
+      </w:pPr>
+      <w:proofErr w:type="spellStart"/>
+      <w:r>
+        <w:t>Rscript</w:t>
+      </w:r>
+      <w:proofErr w:type="spellEnd"/>
+      <w:r>
+        <w:t>/: includes the R scripts for statistical</w:t>
+      </w:r>
+      <w:r>
+        <w:t xml:space="preserve"> analysis for the extracted information</w:t>
+      </w:r>
+      <w:r>
+        <w:t xml:space="preserve"> from UML models.</w:t>
+      </w:r>
+    </w:p>
+    <w:p>
+      <w:pPr>
+        <w:ind w:firstLine="210"/>
+      </w:pPr>
+      <w:r>
+        <w:t>Temp/: store temporary files.</w:t>
+      </w:r>
+    </w:p>
+    <w:p>
+      <w:pPr>
+        <w:ind w:firstLine="210"/>
+      </w:pPr>
+      <w:r>
+        <w:t>Views/:</w:t>
+      </w:r>
+      <w:r>
+        <w:t xml:space="preserve"> include</w:t>
+      </w:r>
+      <w:r>
+        <w:t xml:space="preserve"> template</w:t>
+      </w:r>
+      <w:r>
+        <w:t>s</w:t>
+      </w:r>
+      <w:r>
+        <w:t xml:space="preserve"> for web pages, written with the Jade plugin of Nodejs.</w:t>
+      </w:r>
+    </w:p>
+    <w:p>
+      <w:pPr>
+        <w:ind w:firstLine="210"/>
+      </w:pPr>
+      <w:r>
+        <w:t>UMLEstimator.js</w:t>
+      </w:r>
+      <w:r>
+        <w:t xml:space="preserve">: </w:t>
+      </w:r>
+      <w:r>
+        <w:t>used to receive commands for model calibration</w:t>
       </w:r>
       <w:r>
         <w:t>.</w:t>
       </w:r>
     </w:p>
     <w:p>
+      <w:pPr>
+        <w:ind w:firstLine="210"/>
+      </w:pPr>
+      <w:r>
+        <w:t>UMLEvaluator.js</w:t>
+      </w:r>
+      <w:r>
+        <w:t xml:space="preserve">: the </w:t>
+      </w:r>
+      <w:r>
+        <w:t>abstraction</w:t>
+      </w:r>
+      <w:r>
+        <w:t xml:space="preserve"> for the evaluators. It currently registers the evaluators </w:t>
+      </w:r>
+      <w:r>
+        <w:t xml:space="preserve">under the evaluator/ folder, for example, </w:t>
+      </w:r>
+      <w:r>
+        <w:t>COCOMOCalculator.js, UMLModelEvaluator.js, and UseCaseCalculator.js.</w:t>
+      </w:r>
+    </w:p>
+    <w:p>
+      <w:pPr>
+        <w:ind w:firstLine="210"/>
+      </w:pPr>
+      <w:r>
+        <w:t>UMLFileManager.js</w:t>
+      </w:r>
+      <w:r>
+        <w:t xml:space="preserve">: the </w:t>
+      </w:r>
+      <w:r>
+        <w:t xml:space="preserve">UML </w:t>
+      </w:r>
+      <w:r>
+        <w:t xml:space="preserve">model file manager module, which manages </w:t>
+      </w:r>
+      <w:r>
+        <w:t>uploaded model files.</w:t>
+      </w:r>
+    </w:p>
+    <w:p>
+      <w:pPr>
+        <w:ind w:firstLine="210"/>
+      </w:pPr>
+      <w:r>
+        <w:t>UMLModelExtractor.js: start the procedure for extracting user-system interaction model from UML diagrams.</w:t>
+      </w:r>
+    </w:p>
+    <w:p>
+      <w:pPr>
+        <w:ind w:firstLine="210"/>
+      </w:pPr>
+      <w:r>
+        <w:t>UMLModelInfoManagerMongoDB.js</w:t>
+      </w:r>
+      <w:r>
+        <w:t>: includes the database management functions, for example, querying model or diagram information.</w:t>
+      </w:r>
+    </w:p>
+    <w:p>
+      <w:pPr>
+        <w:ind w:firstLine="210"/>
+      </w:pPr>
+      <w:r>
+        <w:t>UMLxServices.js</w:t>
+      </w:r>
+      <w:r>
+        <w:t>: includes the Restful APIs</w:t>
+      </w:r>
+      <w:r>
+        <w:t xml:space="preserve"> to request the analytical data, including the</w:t>
+      </w:r>
       <w:r>
         <w:t xml:space="preserve"> </w:t>
       </w:r>
-      <w:r>
-        <w:t xml:space="preserve">    </w:t>
-      </w:r>
-      <w:proofErr w:type="gramStart"/>
-      <w:r>
-        <w:t>e</w:t>
-      </w:r>
-      <w:r>
-        <w:t>valuators</w:t>
-      </w:r>
-      <w:proofErr w:type="gramEnd"/>
-      <w:r>
-        <w:t>/: this folder contains high level analysis for the extracted information from UML diagrams. For example, to use the number of transactions to calculate Use Case Point.</w:t>
-      </w:r>
-      <w:r>
-        <w:t xml:space="preserve"> Each of the JS </w:t>
-      </w:r>
-      <w:r>
-        <w:t>files is a</w:t>
-      </w:r>
-      <w:r>
-        <w:t>n</w:t>
-      </w:r>
-      <w:r>
-        <w:t xml:space="preserve"> Evaluator, which </w:t>
-      </w:r>
-      <w:r>
-        <w:t>is used as a</w:t>
-      </w:r>
-      <w:r>
-        <w:t xml:space="preserve"> plugin to register in UMLEvaluator.js.</w:t>
-      </w:r>
-    </w:p>
-    <w:p>
-      <w:r>
-        <w:t xml:space="preserve">    </w:t>
-      </w:r>
-      <w:proofErr w:type="spellStart"/>
-      <w:r>
-        <w:t>model_drawers</w:t>
-      </w:r>
-      <w:proofErr w:type="spellEnd"/>
-      <w:r>
-        <w:t>/: include the methods to visualize the extracted models, for example, user-system interaction model, transaction, etc.</w:t>
-      </w:r>
-    </w:p>
-    <w:p>
-      <w:r>
-        <w:t xml:space="preserve">     </w:t>
-      </w:r>
-      <w:proofErr w:type="spellStart"/>
-      <w:r>
-        <w:t>m</w:t>
-      </w:r>
-      <w:r>
-        <w:t>odel_platforms</w:t>
-      </w:r>
-      <w:proofErr w:type="spellEnd"/>
-      <w:r>
-        <w:t xml:space="preserve">/: this folder contains the low level operations to parse a specific format of the exported files for UML models. For example, </w:t>
-      </w:r>
-      <w:proofErr w:type="spellStart"/>
-      <w:r>
-        <w:t>ea</w:t>
-      </w:r>
-      <w:proofErr w:type="spellEnd"/>
-      <w:r>
-        <w:t>/XMI2.1Parser.js parses the information from the xml files exported from Enterprise Architect.</w:t>
-      </w:r>
-    </w:p>
-    <w:p>
-      <w:r>
-        <w:t xml:space="preserve">     </w:t>
-      </w:r>
-      <w:proofErr w:type="spellStart"/>
-      <w:r>
-        <w:t>n</w:t>
-      </w:r>
-      <w:r>
-        <w:t>ode_modules</w:t>
-      </w:r>
-      <w:proofErr w:type="spellEnd"/>
-      <w:r>
-        <w:t xml:space="preserve">/: includes the installed </w:t>
-      </w:r>
-      <w:proofErr w:type="spellStart"/>
-      <w:r>
-        <w:t>nodejs</w:t>
-      </w:r>
-      <w:proofErr w:type="spellEnd"/>
-      <w:r>
-        <w:t xml:space="preserve"> plugins. We usually don’t touch the folder.</w:t>
-      </w:r>
-    </w:p>
-    <w:p>
-      <w:pPr>
-        <w:ind w:firstLine="210"/>
-      </w:pPr>
-      <w:proofErr w:type="gramStart"/>
-      <w:r>
-        <w:t>p</w:t>
-      </w:r>
-      <w:r>
-        <w:t>ublic</w:t>
-      </w:r>
-      <w:proofErr w:type="gramEnd"/>
-      <w:r>
-        <w:t>/: stores the uploaded data (the exported UML files) from the web portal, also the outputs from different analysis.</w:t>
-      </w:r>
-    </w:p>
-    <w:p>
-      <w:pPr>
-        <w:ind w:firstLine="210"/>
-      </w:pPr>
-      <w:proofErr w:type="spellStart"/>
-      <w:r>
-        <w:t>Rscript</w:t>
-      </w:r>
-      <w:proofErr w:type="spellEnd"/>
-      <w:r>
-        <w:t>/: includes the R scripts for statistical</w:t>
-      </w:r>
-      <w:r>
-        <w:t xml:space="preserve"> analysis for the extracted information</w:t>
-      </w:r>
-      <w:r>
-        <w:t xml:space="preserve"> from UML models.</w:t>
-      </w:r>
-    </w:p>
-    <w:p>
-      <w:pPr>
-        <w:ind w:firstLine="210"/>
-      </w:pPr>
-      <w:r>
-        <w:t>Temp/: store temporary files.</w:t>
-      </w:r>
-    </w:p>
-    <w:p>
-      <w:pPr>
-        <w:ind w:firstLine="210"/>
-      </w:pPr>
-      <w:r>
-        <w:t>Views/:</w:t>
-      </w:r>
-      <w:r>
-        <w:t xml:space="preserve"> include</w:t>
-      </w:r>
-      <w:r>
-        <w:t xml:space="preserve"> template</w:t>
-      </w:r>
-      <w:r>
-        <w:t>s</w:t>
-      </w:r>
-      <w:r>
-        <w:t xml:space="preserve"> for web pages, written with the Jade plugin of </w:t>
-      </w:r>
-      <w:proofErr w:type="spellStart"/>
-      <w:r>
-        <w:t>Nodejs</w:t>
-      </w:r>
-      <w:proofErr w:type="spellEnd"/>
-      <w:r>
-        <w:t>.</w:t>
-      </w:r>
-    </w:p>
-    <w:p>
-      <w:pPr>
-        <w:ind w:firstLine="210"/>
-      </w:pPr>
-      <w:r>
-        <w:t>UMLEstimator.js</w:t>
-      </w:r>
-      <w:r>
-        <w:t xml:space="preserve">: </w:t>
-      </w:r>
-      <w:r>
-        <w:t>used to receive commands for model calibration</w:t>
-      </w:r>
-      <w:r>
-        <w:t>.</w:t>
-      </w:r>
-    </w:p>
-    <w:p>
-      <w:pPr>
-        <w:ind w:firstLine="210"/>
-      </w:pPr>
-      <w:r>
-        <w:t>UMLEvaluator.js</w:t>
-      </w:r>
-      <w:r>
-        <w:t xml:space="preserve">: the </w:t>
-      </w:r>
-      <w:r>
-        <w:t>abstraction</w:t>
-      </w:r>
-      <w:r>
-        <w:t xml:space="preserve"> for the evaluators. It currently registers the evaluators </w:t>
-      </w:r>
-      <w:r>
-        <w:t xml:space="preserve">under the evaluator/ folder, for example, </w:t>
-      </w:r>
-      <w:r>
-        <w:t>COCOMOCalculator.js, UMLModelEvaluator.js, and UseCaseCalculator.js.</w:t>
-      </w:r>
-    </w:p>
-    <w:p>
-      <w:pPr>
-        <w:ind w:firstLine="210"/>
-      </w:pPr>
-      <w:r>
-        <w:t>UMLFileManager.js</w:t>
-      </w:r>
-      <w:r>
-        <w:t xml:space="preserve">: the </w:t>
-      </w:r>
-      <w:r>
-        <w:t xml:space="preserve">UML </w:t>
-      </w:r>
-      <w:r>
-        <w:t xml:space="preserve">model file manager module, which manages </w:t>
-      </w:r>
-      <w:r>
-        <w:t>uploaded model files.</w:t>
-      </w:r>
-    </w:p>
-    <w:p>
-      <w:pPr>
-        <w:ind w:firstLine="210"/>
-      </w:pPr>
-      <w:r>
-        <w:t>UMLModelExtractor.js: start the procedure for extracting user-system interaction model from UML diagrams.</w:t>
-      </w:r>
-    </w:p>
-    <w:p>
-      <w:pPr>
-        <w:ind w:firstLine="210"/>
-      </w:pPr>
-      <w:r>
-        <w:t>UMLModelInfoManagerMongoDB.js</w:t>
-      </w:r>
-      <w:r>
-        <w:t>: includes the database management functions, for example, querying model or diagram information.</w:t>
-      </w:r>
-    </w:p>
-    <w:p>
-      <w:pPr>
-        <w:ind w:firstLine="210"/>
-      </w:pPr>
-      <w:r>
-        <w:t>UMLxServices.js</w:t>
-      </w:r>
-      <w:r>
-        <w:t>: includes the Restful APIs</w:t>
-      </w:r>
-      <w:r>
-        <w:t xml:space="preserve"> to request the analytical data, including the</w:t>
-      </w:r>
-      <w:r>
-        <w:t xml:space="preserve"> </w:t>
-      </w:r>
-      <w:proofErr w:type="spellStart"/>
-      <w:proofErr w:type="gramStart"/>
+      <w:proofErr w:type="spellStart"/>
       <w:r>
         <w:t>Url</w:t>
       </w:r>
       <w:proofErr w:type="spellEnd"/>
-      <w:proofErr w:type="gramEnd"/>
       <w:r>
         <w:t xml:space="preserve"> access </w:t>
       </w:r>
@@ -440,21 +399,7 @@
         <w:t>backend functionality.</w:t>
       </w:r>
     </w:p>
-    <w:p>
-      <w:pPr>
-        <w:ind w:firstLine="210"/>
-      </w:pPr>
-    </w:p>
-    <w:p>
-      <w:pPr>
-        <w:ind w:firstLine="210"/>
-      </w:pPr>
-    </w:p>
-    <w:p>
-      <w:r>
-        <w:t xml:space="preserve">      </w:t>
-      </w:r>
-    </w:p>
+    <w:p/>
     <w:p>
       <w:pPr>
         <w:ind w:left="8640"/>
@@ -482,13 +427,8 @@
       </w:r>
     </w:p>
     <w:p>
-      <w:proofErr w:type="spellStart"/>
-      <w:r>
-        <w:t>Nodejs</w:t>
-      </w:r>
-      <w:proofErr w:type="spellEnd"/>
-      <w:r>
-        <w:t xml:space="preserve">, </w:t>
+      <w:r>
+        <w:t xml:space="preserve">Nodejs, </w:t>
       </w:r>
       <w:proofErr w:type="spellStart"/>
       <w:r>
@@ -518,58 +458,56 @@
         <w:rPr>
           <w:b/>
         </w:rPr>
+        <w:t>Dependencies:</w:t>
+      </w:r>
+    </w:p>
+    <w:p>
+      <w:proofErr w:type="spellStart"/>
+      <w:proofErr w:type="gramStart"/>
+      <w:r>
+        <w:t>NodeJs</w:t>
+      </w:r>
+      <w:proofErr w:type="spellEnd"/>
+      <w:r>
+        <w:t xml:space="preserve">  (</w:t>
+      </w:r>
+      <w:proofErr w:type="gramEnd"/>
+      <w:r>
+        <w:t xml:space="preserve">with modules: </w:t>
+      </w:r>
+      <w:proofErr w:type="spellStart"/>
+      <w:r>
+        <w:t>multer</w:t>
+      </w:r>
+      <w:proofErr w:type="spellEnd"/>
+      <w:r>
+        <w:t xml:space="preserve">, </w:t>
+      </w:r>
+      <w:proofErr w:type="spellStart"/>
+      <w:r>
+        <w:t>admzip</w:t>
+      </w:r>
+      <w:proofErr w:type="spellEnd"/>
+      <w:r>
+        <w:t xml:space="preserve">, </w:t>
+      </w:r>
+      <w:proofErr w:type="spellStart"/>
+      <w:r>
+        <w:t>express</w:t>
+      </w:r>
+      <w:r>
+        <w:t>,path,jade</w:t>
+      </w:r>
+      <w:proofErr w:type="spellEnd"/>
+      <w:r>
+        <w:t>)</w:t>
+      </w:r>
+    </w:p>
+    <w:p>
+      <w:r>
         <w:lastRenderedPageBreak/>
-        <w:t>Dependencies:</w:t>
-      </w:r>
-    </w:p>
-    <w:p>
-      <w:proofErr w:type="spellStart"/>
-      <w:proofErr w:type="gramStart"/>
-      <w:r>
-        <w:t>NodeJs</w:t>
-      </w:r>
-      <w:proofErr w:type="spellEnd"/>
-      <w:r>
-        <w:t xml:space="preserve">  (</w:t>
-      </w:r>
-      <w:proofErr w:type="gramEnd"/>
-      <w:r>
-        <w:t xml:space="preserve">with modules: </w:t>
-      </w:r>
-      <w:proofErr w:type="spellStart"/>
-      <w:r>
-        <w:t>multer</w:t>
-      </w:r>
-      <w:proofErr w:type="spellEnd"/>
-      <w:r>
-        <w:t xml:space="preserve">, </w:t>
-      </w:r>
-      <w:proofErr w:type="spellStart"/>
-      <w:r>
-        <w:t>admzip</w:t>
-      </w:r>
-      <w:proofErr w:type="spellEnd"/>
-      <w:r>
-        <w:t xml:space="preserve">, </w:t>
-      </w:r>
-      <w:proofErr w:type="spellStart"/>
-      <w:r>
-        <w:t>express</w:t>
-      </w:r>
-      <w:r>
-        <w:t>,path,jade</w:t>
-      </w:r>
-      <w:proofErr w:type="spellEnd"/>
-      <w:r>
-        <w:t>)</w:t>
-      </w:r>
-    </w:p>
-    <w:p>
-      <w:proofErr w:type="spellStart"/>
-      <w:r>
         <w:t>MongoDB</w:t>
       </w:r>
-      <w:proofErr w:type="spellEnd"/>
     </w:p>
     <w:p>
       <w:proofErr w:type="spellStart"/>
@@ -635,15 +573,7 @@
         </w:numPr>
       </w:pPr>
       <w:r>
-        <w:t>“</w:t>
-      </w:r>
-      <w:proofErr w:type="spellStart"/>
-      <w:r>
-        <w:t>git</w:t>
-      </w:r>
-      <w:proofErr w:type="spellEnd"/>
-      <w:r>
-        <w:t xml:space="preserve"> clone </w:t>
+        <w:t xml:space="preserve">“git clone </w:t>
       </w:r>
       <w:hyperlink r:id="rId5" w:history="1">
         <w:r>
@@ -732,19 +662,17 @@
           <w:numId w:val="2"/>
         </w:numPr>
       </w:pPr>
-      <w:proofErr w:type="gramStart"/>
-      <w:r>
-        <w:t>install</w:t>
-      </w:r>
-      <w:proofErr w:type="gramEnd"/>
-      <w:r>
-        <w:t xml:space="preserve"> </w:t>
+      <w:r>
+        <w:t xml:space="preserve">install </w:t>
       </w:r>
       <w:proofErr w:type="spellStart"/>
       <w:r>
         <w:t>mongoDB</w:t>
       </w:r>
       <w:proofErr w:type="spellEnd"/>
+      <w:r>
+        <w:t xml:space="preserve"> v3.4.5</w:t>
+      </w:r>
       <w:r>
         <w:t>. (</w:t>
       </w:r>
@@ -759,6 +687,11 @@
       <w:r>
         <w:t>)</w:t>
       </w:r>
+      <w:r>
+        <w:t>. Other versions may not work.</w:t>
+      </w:r>
+      <w:bookmarkStart w:id="0" w:name="_GoBack"/>
+      <w:bookmarkEnd w:id="0"/>
     </w:p>
     <w:p>
       <w:pPr>
@@ -789,23 +722,7 @@
         </w:numPr>
       </w:pPr>
       <w:r>
-        <w:t xml:space="preserve">Navigate to the database folder of </w:t>
-      </w:r>
-      <w:proofErr w:type="spellStart"/>
-      <w:r>
-        <w:t>MongoDB</w:t>
-      </w:r>
-      <w:proofErr w:type="spellEnd"/>
-      <w:r>
-        <w:t xml:space="preserve">. The default folder for </w:t>
-      </w:r>
-      <w:proofErr w:type="spellStart"/>
-      <w:r>
-        <w:t>MongoDB</w:t>
-      </w:r>
-      <w:proofErr w:type="spellEnd"/>
-      <w:r>
-        <w:t xml:space="preserve"> installation </w:t>
+        <w:t xml:space="preserve">Navigate to the database folder of MongoDB. The default folder for MongoDB installation </w:t>
       </w:r>
       <w:proofErr w:type="gramStart"/>
       <w:r>
@@ -813,7 +730,13 @@
       </w:r>
       <w:proofErr w:type="gramEnd"/>
       <w:r>
-        <w:t xml:space="preserve"> ~/Documents/db. Or you can also create the folder, for example, C:\data\db</w:t>
+        <w:t xml:space="preserve"> ~/Documents/db. Or you can also create the folder, for example, </w:t>
+      </w:r>
+      <w:r>
+        <w:t>D</w:t>
+      </w:r>
+      <w:r>
+        <w:t>:\data\db</w:t>
       </w:r>
     </w:p>
     <w:p>
@@ -825,13 +748,8 @@
         </w:numPr>
       </w:pPr>
       <w:r>
-        <w:t xml:space="preserve">started </w:t>
-      </w:r>
-      <w:proofErr w:type="spellStart"/>
-      <w:r>
-        <w:t>MongoDB</w:t>
-      </w:r>
-      <w:proofErr w:type="spellEnd"/>
+        <w:t>started MongoDB</w:t>
+      </w:r>
       <w:r>
         <w:t xml:space="preserve"> with “</w:t>
       </w:r>
@@ -849,7 +767,13 @@
       </w:r>
       <w:proofErr w:type="spellEnd"/>
       <w:r>
-        <w:t xml:space="preserve"> “C:\data\</w:t>
+        <w:t xml:space="preserve"> “</w:t>
+      </w:r>
+      <w:r>
+        <w:t>d</w:t>
+      </w:r>
+      <w:r>
+        <w:t>:\data\</w:t>
       </w:r>
       <w:proofErr w:type="spellStart"/>
       <w:r>
@@ -917,15 +841,7 @@
       </w:r>
       <w:proofErr w:type="spellEnd"/>
       <w:r>
-        <w:t xml:space="preserve"> &lt;Project </w:t>
-      </w:r>
-      <w:proofErr w:type="spellStart"/>
-      <w:r>
-        <w:t>Dir</w:t>
-      </w:r>
-      <w:proofErr w:type="spellEnd"/>
-      <w:r>
-        <w:t>&gt;</w:t>
+        <w:t xml:space="preserve"> &lt;Project Dir&gt;</w:t>
       </w:r>
     </w:p>
     <w:p>
@@ -1110,12 +1026,10 @@
         </w:numPr>
       </w:pPr>
       <w:proofErr w:type="spellStart"/>
-      <w:proofErr w:type="gramStart"/>
       <w:r>
         <w:t>mongodump</w:t>
       </w:r>
       <w:proofErr w:type="spellEnd"/>
-      <w:proofErr w:type="gramEnd"/>
       <w:r>
         <w:t xml:space="preserve"> –</w:t>
       </w:r>
@@ -1310,7 +1224,6 @@
           <w:noProof/>
           <w:lang w:eastAsia="zh-CN"/>
         </w:rPr>
-        <w:lastRenderedPageBreak/>
         <w:drawing>
           <wp:inline distT="0" distB="0" distL="0" distR="0" wp14:anchorId="2F32767B" wp14:editId="4B98BB4F">
             <wp:extent cx="5486400" cy="3204210"/>
@@ -1436,13 +1349,11 @@
         <w:pStyle w:val="ListParagraph"/>
         <w:ind w:left="0"/>
       </w:pPr>
-      <w:bookmarkStart w:id="0" w:name="_GoBack"/>
       <w:r>
         <w:rPr>
           <w:noProof/>
           <w:lang w:eastAsia="zh-CN"/>
         </w:rPr>
-        <w:lastRenderedPageBreak/>
         <w:drawing>
           <wp:inline distT="0" distB="0" distL="0" distR="0" wp14:anchorId="74E4075E" wp14:editId="3A8DAB48">
             <wp:extent cx="5486400" cy="2048510"/>
@@ -1479,7 +1390,6 @@
           </wp:inline>
         </w:drawing>
       </w:r>
-      <w:bookmarkEnd w:id="0"/>
     </w:p>
     <w:p>
       <w:pPr>
@@ -1595,6 +1505,75 @@
       </w:r>
     </w:p>
     <w:p/>
+    <w:p/>
+    <w:p>
+      <w:r>
+        <w:t>Working in progress section:</w:t>
+      </w:r>
+    </w:p>
+    <w:p>
+      <w:pPr>
+        <w:pStyle w:val="ListParagraph"/>
+        <w:numPr>
+          <w:ilvl w:val="0"/>
+          <w:numId w:val="9"/>
+        </w:numPr>
+      </w:pPr>
+      <w:r>
+        <w:t>The environment variables to set.</w:t>
+      </w:r>
+    </w:p>
+    <w:p>
+      <w:pPr>
+        <w:pStyle w:val="ListParagraph"/>
+      </w:pPr>
+    </w:p>
+    <w:p>
+      <w:pPr>
+        <w:pStyle w:val="ListParagraph"/>
+      </w:pPr>
+      <w:r>
+        <w:t>export ANDROID_SDK=/</w:t>
+      </w:r>
+      <w:proofErr w:type="spellStart"/>
+      <w:r>
+        <w:t>mnt</w:t>
+      </w:r>
+      <w:proofErr w:type="spellEnd"/>
+      <w:r>
+        <w:t>/h/</w:t>
+      </w:r>
+      <w:proofErr w:type="spellStart"/>
+      <w:r>
+        <w:t>ResearchSpace</w:t>
+      </w:r>
+      <w:proofErr w:type="spellEnd"/>
+      <w:r>
+        <w:t>/</w:t>
+      </w:r>
+      <w:proofErr w:type="spellStart"/>
+      <w:r>
+        <w:t>Android_Workspace</w:t>
+      </w:r>
+      <w:proofErr w:type="spellEnd"/>
+      <w:r>
+        <w:t>/</w:t>
+      </w:r>
+      <w:proofErr w:type="spellStart"/>
+      <w:r>
+        <w:t>Android_SDK</w:t>
+      </w:r>
+      <w:proofErr w:type="spellEnd"/>
+    </w:p>
+    <w:p/>
+    <w:p>
+      <w:pPr>
+        <w:pStyle w:val="ListParagraph"/>
+      </w:pPr>
+      <w:r>
+        <w:t>export GatorRoot=/mnt/h/ResearchSpace/ResearchProjects/UMLx/facility-tools/GATOR_Tool/gator-3.5</w:t>
+      </w:r>
+    </w:p>
     <w:sectPr>
       <w:pgSz w:w="12240" w:h="15840"/>
       <w:pgMar w:top="1440" w:right="1800" w:bottom="1440" w:left="1800" w:header="720" w:footer="720" w:gutter="0"/>
@@ -1606,8 +1585,8 @@
 </file>
 
 <file path=word/numbering.xml><?xml version="1.0" encoding="utf-8"?>
-<w:numbering xmlns:wpc="http://schemas.microsoft.com/office/word/2010/wordprocessingCanvas" xmlns:mc="http://schemas.openxmlformats.org/markup-compatibility/2006" xmlns:o="urn:schemas-microsoft-com:office:office" xmlns:r="http://schemas.openxmlformats.org/officeDocument/2006/relationships" xmlns:m="http://schemas.openxmlformats.org/officeDocument/2006/math" xmlns:v="urn:schemas-microsoft-com:vml" xmlns:wp14="http://schemas.microsoft.com/office/word/2010/wordprocessingDrawing" xmlns:wp="http://schemas.openxmlformats.org/drawingml/2006/wordprocessingDrawing" xmlns:w10="urn:schemas-microsoft-com:office:word" xmlns:w="http://schemas.openxmlformats.org/wordprocessingml/2006/main" xmlns:w14="http://schemas.microsoft.com/office/word/2010/wordml" xmlns:w15="http://schemas.microsoft.com/office/word/2012/wordml" xmlns:wpg="http://schemas.microsoft.com/office/word/2010/wordprocessingGroup" xmlns:wpi="http://schemas.microsoft.com/office/word/2010/wordprocessingInk" xmlns:wne="http://schemas.microsoft.com/office/word/2006/wordml" xmlns:wps="http://schemas.microsoft.com/office/word/2010/wordprocessingShape" mc:Ignorable="w14 w15 wp14">
-  <w:abstractNum w:abstractNumId="0">
+<w:numbering xmlns:wpc="http://schemas.microsoft.com/office/word/2010/wordprocessingCanvas" xmlns:cx="http://schemas.microsoft.com/office/drawing/2014/chartex" xmlns:cx1="http://schemas.microsoft.com/office/drawing/2015/9/8/chartex" xmlns:cx2="http://schemas.microsoft.com/office/drawing/2015/10/21/chartex" xmlns:cx3="http://schemas.microsoft.com/office/drawing/2016/5/9/chartex" xmlns:cx4="http://schemas.microsoft.com/office/drawing/2016/5/10/chartex" xmlns:cx5="http://schemas.microsoft.com/office/drawing/2016/5/11/chartex" xmlns:cx6="http://schemas.microsoft.com/office/drawing/2016/5/12/chartex" xmlns:cx7="http://schemas.microsoft.com/office/drawing/2016/5/13/chartex" xmlns:cx8="http://schemas.microsoft.com/office/drawing/2016/5/14/chartex" xmlns:mc="http://schemas.openxmlformats.org/markup-compatibility/2006" xmlns:aink="http://schemas.microsoft.com/office/drawing/2016/ink" xmlns:am3d="http://schemas.microsoft.com/office/drawing/2017/model3d" xmlns:o="urn:schemas-microsoft-com:office:office" xmlns:r="http://schemas.openxmlformats.org/officeDocument/2006/relationships" xmlns:m="http://schemas.openxmlformats.org/officeDocument/2006/math" xmlns:v="urn:schemas-microsoft-com:vml" xmlns:wp14="http://schemas.microsoft.com/office/word/2010/wordprocessingDrawing" xmlns:wp="http://schemas.openxmlformats.org/drawingml/2006/wordprocessingDrawing" xmlns:w10="urn:schemas-microsoft-com:office:word" xmlns:w="http://schemas.openxmlformats.org/wordprocessingml/2006/main" xmlns:w14="http://schemas.microsoft.com/office/word/2010/wordml" xmlns:w15="http://schemas.microsoft.com/office/word/2012/wordml" xmlns:w16cid="http://schemas.microsoft.com/office/word/2016/wordml/cid" xmlns:w16se="http://schemas.microsoft.com/office/word/2015/wordml/symex" xmlns:wpg="http://schemas.microsoft.com/office/word/2010/wordprocessingGroup" xmlns:wpi="http://schemas.microsoft.com/office/word/2010/wordprocessingInk" xmlns:wne="http://schemas.microsoft.com/office/word/2006/wordml" xmlns:wps="http://schemas.microsoft.com/office/word/2010/wordprocessingShape" mc:Ignorable="w14 w15 w16se w16cid wp14">
+  <w:abstractNum w:abstractNumId="0" w15:restartNumberingAfterBreak="0">
     <w:nsid w:val="01F8490B"/>
     <w:multiLevelType w:val="hybridMultilevel"/>
     <w:tmpl w:val="67F6CBB8"/>
@@ -1696,7 +1675,7 @@
       </w:pPr>
     </w:lvl>
   </w:abstractNum>
-  <w:abstractNum w:abstractNumId="1">
+  <w:abstractNum w:abstractNumId="1" w15:restartNumberingAfterBreak="0">
     <w:nsid w:val="0D3B3AD0"/>
     <w:multiLevelType w:val="hybridMultilevel"/>
     <w:tmpl w:val="83107660"/>
@@ -1785,7 +1764,7 @@
       </w:pPr>
     </w:lvl>
   </w:abstractNum>
-  <w:abstractNum w:abstractNumId="2">
+  <w:abstractNum w:abstractNumId="2" w15:restartNumberingAfterBreak="0">
     <w:nsid w:val="225F3F6B"/>
     <w:multiLevelType w:val="hybridMultilevel"/>
     <w:tmpl w:val="ECE47764"/>
@@ -1874,7 +1853,7 @@
       </w:pPr>
     </w:lvl>
   </w:abstractNum>
-  <w:abstractNum w:abstractNumId="3">
+  <w:abstractNum w:abstractNumId="3" w15:restartNumberingAfterBreak="0">
     <w:nsid w:val="2810193F"/>
     <w:multiLevelType w:val="hybridMultilevel"/>
     <w:tmpl w:val="B8AC1AFE"/>
@@ -1963,7 +1942,7 @@
       </w:pPr>
     </w:lvl>
   </w:abstractNum>
-  <w:abstractNum w:abstractNumId="4">
+  <w:abstractNum w:abstractNumId="4" w15:restartNumberingAfterBreak="0">
     <w:nsid w:val="39CF03E9"/>
     <w:multiLevelType w:val="hybridMultilevel"/>
     <w:tmpl w:val="D30AAD0C"/>
@@ -2052,7 +2031,7 @@
       </w:pPr>
     </w:lvl>
   </w:abstractNum>
-  <w:abstractNum w:abstractNumId="5">
+  <w:abstractNum w:abstractNumId="5" w15:restartNumberingAfterBreak="0">
     <w:nsid w:val="3F863417"/>
     <w:multiLevelType w:val="hybridMultilevel"/>
     <w:tmpl w:val="006A46BE"/>
@@ -2141,7 +2120,96 @@
       </w:pPr>
     </w:lvl>
   </w:abstractNum>
-  <w:abstractNum w:abstractNumId="6">
+  <w:abstractNum w:abstractNumId="6" w15:restartNumberingAfterBreak="0">
+    <w:nsid w:val="44262134"/>
+    <w:multiLevelType w:val="hybridMultilevel"/>
+    <w:tmpl w:val="266EAE52"/>
+    <w:lvl w:ilvl="0" w:tplc="0409000F">
+      <w:start w:val="1"/>
+      <w:numFmt w:val="decimal"/>
+      <w:lvlText w:val="%1."/>
+      <w:lvlJc w:val="left"/>
+      <w:pPr>
+        <w:ind w:left="720" w:hanging="360"/>
+      </w:pPr>
+      <w:rPr>
+        <w:rFonts w:hint="default"/>
+      </w:rPr>
+    </w:lvl>
+    <w:lvl w:ilvl="1" w:tplc="04090019" w:tentative="1">
+      <w:start w:val="1"/>
+      <w:numFmt w:val="lowerLetter"/>
+      <w:lvlText w:val="%2."/>
+      <w:lvlJc w:val="left"/>
+      <w:pPr>
+        <w:ind w:left="1440" w:hanging="360"/>
+      </w:pPr>
+    </w:lvl>
+    <w:lvl w:ilvl="2" w:tplc="0409001B" w:tentative="1">
+      <w:start w:val="1"/>
+      <w:numFmt w:val="lowerRoman"/>
+      <w:lvlText w:val="%3."/>
+      <w:lvlJc w:val="right"/>
+      <w:pPr>
+        <w:ind w:left="2160" w:hanging="180"/>
+      </w:pPr>
+    </w:lvl>
+    <w:lvl w:ilvl="3" w:tplc="0409000F" w:tentative="1">
+      <w:start w:val="1"/>
+      <w:numFmt w:val="decimal"/>
+      <w:lvlText w:val="%4."/>
+      <w:lvlJc w:val="left"/>
+      <w:pPr>
+        <w:ind w:left="2880" w:hanging="360"/>
+      </w:pPr>
+    </w:lvl>
+    <w:lvl w:ilvl="4" w:tplc="04090019" w:tentative="1">
+      <w:start w:val="1"/>
+      <w:numFmt w:val="lowerLetter"/>
+      <w:lvlText w:val="%5."/>
+      <w:lvlJc w:val="left"/>
+      <w:pPr>
+        <w:ind w:left="3600" w:hanging="360"/>
+      </w:pPr>
+    </w:lvl>
+    <w:lvl w:ilvl="5" w:tplc="0409001B" w:tentative="1">
+      <w:start w:val="1"/>
+      <w:numFmt w:val="lowerRoman"/>
+      <w:lvlText w:val="%6."/>
+      <w:lvlJc w:val="right"/>
+      <w:pPr>
+        <w:ind w:left="4320" w:hanging="180"/>
+      </w:pPr>
+    </w:lvl>
+    <w:lvl w:ilvl="6" w:tplc="0409000F" w:tentative="1">
+      <w:start w:val="1"/>
+      <w:numFmt w:val="decimal"/>
+      <w:lvlText w:val="%7."/>
+      <w:lvlJc w:val="left"/>
+      <w:pPr>
+        <w:ind w:left="5040" w:hanging="360"/>
+      </w:pPr>
+    </w:lvl>
+    <w:lvl w:ilvl="7" w:tplc="04090019" w:tentative="1">
+      <w:start w:val="1"/>
+      <w:numFmt w:val="lowerLetter"/>
+      <w:lvlText w:val="%8."/>
+      <w:lvlJc w:val="left"/>
+      <w:pPr>
+        <w:ind w:left="5760" w:hanging="360"/>
+      </w:pPr>
+    </w:lvl>
+    <w:lvl w:ilvl="8" w:tplc="0409001B" w:tentative="1">
+      <w:start w:val="1"/>
+      <w:numFmt w:val="lowerRoman"/>
+      <w:lvlText w:val="%9."/>
+      <w:lvlJc w:val="right"/>
+      <w:pPr>
+        <w:ind w:left="6480" w:hanging="180"/>
+      </w:pPr>
+    </w:lvl>
+  </w:abstractNum>
+  <w:abstractNum w:abstractNumId="7" w15:restartNumberingAfterBreak="0">
     <w:nsid w:val="50B73E53"/>
     <w:multiLevelType w:val="hybridMultilevel"/>
     <w:tmpl w:val="D9BC8486"/>
@@ -2230,7 +2298,7 @@
       </w:pPr>
     </w:lvl>
   </w:abstractNum>
-  <w:abstractNum w:abstractNumId="7">
+  <w:abstractNum w:abstractNumId="8" w15:restartNumberingAfterBreak="0">
     <w:nsid w:val="71517030"/>
     <w:multiLevelType w:val="hybridMultilevel"/>
     <w:tmpl w:val="91FAB75E"/>
@@ -2343,7 +2411,7 @@
     </w:lvl>
   </w:abstractNum>
   <w:num w:numId="1">
-    <w:abstractNumId w:val="6"/>
+    <w:abstractNumId w:val="7"/>
   </w:num>
   <w:num w:numId="2">
     <w:abstractNumId w:val="5"/>
@@ -2364,13 +2432,16 @@
     <w:abstractNumId w:val="2"/>
   </w:num>
   <w:num w:numId="8">
-    <w:abstractNumId w:val="7"/>
+    <w:abstractNumId w:val="8"/>
+  </w:num>
+  <w:num w:numId="9">
+    <w:abstractNumId w:val="6"/>
   </w:num>
 </w:numbering>
 </file>
 
 <file path=word/styles.xml><?xml version="1.0" encoding="utf-8"?>
-<w:styles xmlns:mc="http://schemas.openxmlformats.org/markup-compatibility/2006" xmlns:r="http://schemas.openxmlformats.org/officeDocument/2006/relationships" xmlns:w="http://schemas.openxmlformats.org/wordprocessingml/2006/main" xmlns:w14="http://schemas.microsoft.com/office/word/2010/wordml" xmlns:w15="http://schemas.microsoft.com/office/word/2012/wordml" mc:Ignorable="w14 w15">
+<w:styles xmlns:mc="http://schemas.openxmlformats.org/markup-compatibility/2006" xmlns:r="http://schemas.openxmlformats.org/officeDocument/2006/relationships" xmlns:w="http://schemas.openxmlformats.org/wordprocessingml/2006/main" xmlns:w14="http://schemas.microsoft.com/office/word/2010/wordml" xmlns:w15="http://schemas.microsoft.com/office/word/2012/wordml" xmlns:w16cid="http://schemas.microsoft.com/office/word/2016/wordml/cid" xmlns:w16se="http://schemas.microsoft.com/office/word/2015/wordml/symex" mc:Ignorable="w14 w15 w16se w16cid">
   <w:docDefaults>
     <w:rPrDefault>
       <w:rPr>
@@ -2382,7 +2453,7 @@
     </w:rPrDefault>
     <w:pPrDefault/>
   </w:docDefaults>
-  <w:latentStyles w:defLockedState="0" w:defUIPriority="99" w:defSemiHidden="0" w:defUnhideWhenUsed="0" w:defQFormat="0" w:count="371">
+  <w:latentStyles w:defLockedState="0" w:defUIPriority="99" w:defSemiHidden="0" w:defUnhideWhenUsed="0" w:defQFormat="0" w:count="375">
     <w:lsdException w:name="Normal" w:uiPriority="0" w:qFormat="1"/>
     <w:lsdException w:name="heading 1" w:uiPriority="9" w:qFormat="1"/>
     <w:lsdException w:name="heading 2" w:semiHidden="1" w:uiPriority="9" w:unhideWhenUsed="1" w:qFormat="1"/>
@@ -2745,6 +2816,10 @@
     <w:lsdException w:name="List Table 5 Dark Accent 6" w:uiPriority="50"/>
     <w:lsdException w:name="List Table 6 Colorful Accent 6" w:uiPriority="51"/>
     <w:lsdException w:name="List Table 7 Colorful Accent 6" w:uiPriority="52"/>
+    <w:lsdException w:name="Mention" w:semiHidden="1" w:unhideWhenUsed="1"/>
+    <w:lsdException w:name="Smart Hyperlink" w:semiHidden="1" w:unhideWhenUsed="1"/>
+    <w:lsdException w:name="Hashtag" w:semiHidden="1" w:unhideWhenUsed="1"/>
+    <w:lsdException w:name="Unresolved Mention" w:semiHidden="1" w:unhideWhenUsed="1"/>
   </w:latentStyles>
   <w:style w:type="paragraph" w:default="1" w:styleId="Normal">
     <w:name w:val="Normal"/>

</xml_diff>

<commit_message>
debugged through the integration of gator and flowdroid
</commit_message>
<xml_diff>
--- a/documents/Configuration Manual.docx
+++ b/documents/Configuration Manual.docx
@@ -690,8 +690,6 @@
       <w:r>
         <w:t>. Other versions may not work.</w:t>
       </w:r>
-      <w:bookmarkStart w:id="0" w:name="_GoBack"/>
-      <w:bookmarkEnd w:id="0"/>
     </w:p>
     <w:p>
       <w:pPr>
@@ -1468,6 +1466,209 @@
         <w:t xml:space="preserve">  </w:t>
       </w:r>
     </w:p>
+    <w:p/>
+    <w:p>
+      <w:pPr>
+        <w:rPr>
+          <w:rFonts w:cs="Times New Roman"/>
+        </w:rPr>
+      </w:pPr>
+      <w:proofErr w:type="spellStart"/>
+      <w:r>
+        <w:rPr>
+          <w:rFonts w:cs="Times New Roman"/>
+        </w:rPr>
+        <w:t>Github</w:t>
+      </w:r>
+      <w:proofErr w:type="spellEnd"/>
+      <w:r>
+        <w:rPr>
+          <w:rFonts w:cs="Times New Roman"/>
+        </w:rPr>
+        <w:t xml:space="preserve"> Practice:</w:t>
+      </w:r>
+    </w:p>
+    <w:p>
+      <w:pPr>
+        <w:rPr>
+          <w:rFonts w:cs="Times New Roman"/>
+        </w:rPr>
+      </w:pPr>
+    </w:p>
+    <w:p>
+      <w:pPr>
+        <w:numPr>
+          <w:ilvl w:val="0"/>
+          <w:numId w:val="10"/>
+        </w:numPr>
+        <w:rPr>
+          <w:rFonts w:ascii="Calibri" w:hAnsi="Calibri" w:cs="Calibri"/>
+          <w:sz w:val="22"/>
+          <w:szCs w:val="22"/>
+          <w:lang w:eastAsia="zh-CN"/>
+        </w:rPr>
+      </w:pPr>
+      <w:r>
+        <w:rPr>
+          <w:rFonts w:ascii="Calibri" w:hAnsi="Calibri" w:cs="Calibri"/>
+          <w:sz w:val="22"/>
+          <w:szCs w:val="22"/>
+          <w:lang w:eastAsia="zh-CN"/>
+        </w:rPr>
+        <w:t>git status</w:t>
+      </w:r>
+    </w:p>
+    <w:p>
+      <w:pPr>
+        <w:numPr>
+          <w:ilvl w:val="0"/>
+          <w:numId w:val="10"/>
+        </w:numPr>
+        <w:rPr>
+          <w:rFonts w:ascii="Calibri" w:hAnsi="Calibri" w:cs="Calibri"/>
+          <w:sz w:val="22"/>
+          <w:szCs w:val="22"/>
+          <w:lang w:eastAsia="zh-CN"/>
+        </w:rPr>
+      </w:pPr>
+      <w:r>
+        <w:rPr>
+          <w:rFonts w:ascii="Calibri" w:hAnsi="Calibri" w:cs="Calibri"/>
+          <w:sz w:val="22"/>
+          <w:szCs w:val="22"/>
+          <w:lang w:eastAsia="zh-CN"/>
+        </w:rPr>
+        <w:t>git add --all</w:t>
+      </w:r>
+    </w:p>
+    <w:p>
+      <w:pPr>
+        <w:numPr>
+          <w:ilvl w:val="0"/>
+          <w:numId w:val="10"/>
+        </w:numPr>
+        <w:rPr>
+          <w:rFonts w:ascii="Calibri" w:hAnsi="Calibri" w:cs="Calibri"/>
+          <w:sz w:val="22"/>
+          <w:szCs w:val="22"/>
+          <w:lang w:eastAsia="zh-CN"/>
+        </w:rPr>
+      </w:pPr>
+      <w:r>
+        <w:rPr>
+          <w:rFonts w:ascii="Calibri" w:hAnsi="Calibri" w:cs="Calibri"/>
+          <w:sz w:val="22"/>
+          <w:szCs w:val="22"/>
+          <w:lang w:eastAsia="zh-CN"/>
+        </w:rPr>
+        <w:t>git commit -m "some message to explain about what you did for the commit, for example, move the tabs to the header"</w:t>
+      </w:r>
+    </w:p>
+    <w:p>
+      <w:pPr>
+        <w:numPr>
+          <w:ilvl w:val="0"/>
+          <w:numId w:val="10"/>
+        </w:numPr>
+        <w:rPr>
+          <w:rFonts w:ascii="Calibri" w:hAnsi="Calibri" w:cs="Calibri"/>
+          <w:sz w:val="22"/>
+          <w:szCs w:val="22"/>
+          <w:lang w:eastAsia="zh-CN"/>
+        </w:rPr>
+      </w:pPr>
+      <w:r>
+        <w:rPr>
+          <w:rFonts w:ascii="Calibri" w:hAnsi="Calibri" w:cs="Calibri"/>
+          <w:sz w:val="22"/>
+          <w:szCs w:val="22"/>
+          <w:lang w:eastAsia="zh-CN"/>
+        </w:rPr>
+        <w:t>git pull origin your-branch</w:t>
+      </w:r>
+    </w:p>
+    <w:p>
+      <w:pPr>
+        <w:numPr>
+          <w:ilvl w:val="1"/>
+          <w:numId w:val="10"/>
+        </w:numPr>
+        <w:rPr>
+          <w:rFonts w:ascii="Calibri" w:hAnsi="Calibri" w:cs="Calibri"/>
+          <w:sz w:val="22"/>
+          <w:szCs w:val="22"/>
+          <w:lang w:eastAsia="zh-CN"/>
+        </w:rPr>
+      </w:pPr>
+      <w:r>
+        <w:rPr>
+          <w:rFonts w:ascii="Calibri" w:hAnsi="Calibri" w:cs="Calibri"/>
+          <w:sz w:val="22"/>
+          <w:szCs w:val="22"/>
+          <w:lang w:eastAsia="zh-CN"/>
+        </w:rPr>
+        <w:t>look for the conflicts and solve the conflicts -</w:t>
+      </w:r>
+      <w:proofErr w:type="gramStart"/>
+      <w:r>
+        <w:rPr>
+          <w:rFonts w:ascii="Calibri" w:hAnsi="Calibri" w:cs="Calibri"/>
+          <w:sz w:val="22"/>
+          <w:szCs w:val="22"/>
+          <w:lang w:eastAsia="zh-CN"/>
+        </w:rPr>
+        <w:t>&gt;  if</w:t>
+      </w:r>
+      <w:proofErr w:type="gramEnd"/>
+      <w:r>
+        <w:rPr>
+          <w:rFonts w:ascii="Calibri" w:hAnsi="Calibri" w:cs="Calibri"/>
+          <w:sz w:val="22"/>
+          <w:szCs w:val="22"/>
+          <w:lang w:eastAsia="zh-CN"/>
+        </w:rPr>
+        <w:t xml:space="preserve"> conflicts, run 1-3 again..</w:t>
+      </w:r>
+    </w:p>
+    <w:p>
+      <w:pPr>
+        <w:numPr>
+          <w:ilvl w:val="0"/>
+          <w:numId w:val="10"/>
+        </w:numPr>
+        <w:rPr>
+          <w:rFonts w:ascii="Calibri" w:hAnsi="Calibri" w:cs="Calibri"/>
+          <w:sz w:val="22"/>
+          <w:szCs w:val="22"/>
+          <w:lang w:eastAsia="zh-CN"/>
+        </w:rPr>
+      </w:pPr>
+      <w:r>
+        <w:rPr>
+          <w:rFonts w:ascii="Calibri" w:hAnsi="Calibri" w:cs="Calibri"/>
+          <w:sz w:val="22"/>
+          <w:szCs w:val="22"/>
+          <w:lang w:eastAsia="zh-CN"/>
+        </w:rPr>
+        <w:t>git push origin your-</w:t>
+      </w:r>
+      <w:proofErr w:type="gramStart"/>
+      <w:r>
+        <w:rPr>
+          <w:rFonts w:ascii="Calibri" w:hAnsi="Calibri" w:cs="Calibri"/>
+          <w:sz w:val="22"/>
+          <w:szCs w:val="22"/>
+          <w:lang w:eastAsia="zh-CN"/>
+        </w:rPr>
+        <w:t>branch..</w:t>
+      </w:r>
+      <w:proofErr w:type="gramEnd"/>
+    </w:p>
+    <w:p/>
+    <w:p>
+      <w:bookmarkStart w:id="0" w:name="_GoBack"/>
+      <w:bookmarkEnd w:id="0"/>
+    </w:p>
     <w:p>
       <w:r>
         <w:t>*You can download the tools from here:</w:t>
@@ -2299,6 +2500,119 @@
     </w:lvl>
   </w:abstractNum>
   <w:abstractNum w:abstractNumId="8" w15:restartNumberingAfterBreak="0">
+    <w:nsid w:val="53A34D86"/>
+    <w:multiLevelType w:val="hybridMultilevel"/>
+    <w:tmpl w:val="7EE81E8E"/>
+    <w:lvl w:ilvl="0" w:tplc="0409000F">
+      <w:start w:val="1"/>
+      <w:numFmt w:val="decimal"/>
+      <w:lvlText w:val="%1."/>
+      <w:lvlJc w:val="left"/>
+      <w:pPr>
+        <w:ind w:left="720" w:hanging="360"/>
+      </w:pPr>
+      <w:rPr>
+        <w:rFonts w:cs="Times New Roman" w:hint="default"/>
+      </w:rPr>
+    </w:lvl>
+    <w:lvl w:ilvl="1" w:tplc="04090019">
+      <w:start w:val="1"/>
+      <w:numFmt w:val="lowerLetter"/>
+      <w:lvlText w:val="%2."/>
+      <w:lvlJc w:val="left"/>
+      <w:pPr>
+        <w:ind w:left="1440" w:hanging="360"/>
+      </w:pPr>
+      <w:rPr>
+        <w:rFonts w:cs="Times New Roman"/>
+      </w:rPr>
+    </w:lvl>
+    <w:lvl w:ilvl="2" w:tplc="0409001B">
+      <w:start w:val="1"/>
+      <w:numFmt w:val="lowerRoman"/>
+      <w:lvlText w:val="%3."/>
+      <w:lvlJc w:val="right"/>
+      <w:pPr>
+        <w:ind w:left="2160" w:hanging="180"/>
+      </w:pPr>
+      <w:rPr>
+        <w:rFonts w:cs="Times New Roman"/>
+      </w:rPr>
+    </w:lvl>
+    <w:lvl w:ilvl="3" w:tplc="A3EE6F68">
+      <w:start w:val="1"/>
+      <w:numFmt w:val="decimal"/>
+      <w:lvlText w:val="%4."/>
+      <w:lvlJc w:val="left"/>
+      <w:pPr>
+        <w:ind w:left="2880" w:hanging="360"/>
+      </w:pPr>
+      <w:rPr>
+        <w:rFonts w:ascii="Calibri" w:eastAsia="Times New Roman" w:hAnsi="Calibri" w:cs="Calibri"/>
+      </w:rPr>
+    </w:lvl>
+    <w:lvl w:ilvl="4" w:tplc="04090019">
+      <w:start w:val="1"/>
+      <w:numFmt w:val="lowerLetter"/>
+      <w:lvlText w:val="%5."/>
+      <w:lvlJc w:val="left"/>
+      <w:pPr>
+        <w:ind w:left="3600" w:hanging="360"/>
+      </w:pPr>
+      <w:rPr>
+        <w:rFonts w:cs="Times New Roman"/>
+      </w:rPr>
+    </w:lvl>
+    <w:lvl w:ilvl="5" w:tplc="0409001B" w:tentative="1">
+      <w:start w:val="1"/>
+      <w:numFmt w:val="lowerRoman"/>
+      <w:lvlText w:val="%6."/>
+      <w:lvlJc w:val="right"/>
+      <w:pPr>
+        <w:ind w:left="4320" w:hanging="180"/>
+      </w:pPr>
+      <w:rPr>
+        <w:rFonts w:cs="Times New Roman"/>
+      </w:rPr>
+    </w:lvl>
+    <w:lvl w:ilvl="6" w:tplc="0409000F" w:tentative="1">
+      <w:start w:val="1"/>
+      <w:numFmt w:val="decimal"/>
+      <w:lvlText w:val="%7."/>
+      <w:lvlJc w:val="left"/>
+      <w:pPr>
+        <w:ind w:left="5040" w:hanging="360"/>
+      </w:pPr>
+      <w:rPr>
+        <w:rFonts w:cs="Times New Roman"/>
+      </w:rPr>
+    </w:lvl>
+    <w:lvl w:ilvl="7" w:tplc="04090019" w:tentative="1">
+      <w:start w:val="1"/>
+      <w:numFmt w:val="lowerLetter"/>
+      <w:lvlText w:val="%8."/>
+      <w:lvlJc w:val="left"/>
+      <w:pPr>
+        <w:ind w:left="5760" w:hanging="360"/>
+      </w:pPr>
+      <w:rPr>
+        <w:rFonts w:cs="Times New Roman"/>
+      </w:rPr>
+    </w:lvl>
+    <w:lvl w:ilvl="8" w:tplc="0409001B" w:tentative="1">
+      <w:start w:val="1"/>
+      <w:numFmt w:val="lowerRoman"/>
+      <w:lvlText w:val="%9."/>
+      <w:lvlJc w:val="right"/>
+      <w:pPr>
+        <w:ind w:left="6480" w:hanging="180"/>
+      </w:pPr>
+      <w:rPr>
+        <w:rFonts w:cs="Times New Roman"/>
+      </w:rPr>
+    </w:lvl>
+  </w:abstractNum>
+  <w:abstractNum w:abstractNumId="9" w15:restartNumberingAfterBreak="0">
     <w:nsid w:val="71517030"/>
     <w:multiLevelType w:val="hybridMultilevel"/>
     <w:tmpl w:val="91FAB75E"/>
@@ -2432,10 +2746,13 @@
     <w:abstractNumId w:val="2"/>
   </w:num>
   <w:num w:numId="8">
-    <w:abstractNumId w:val="8"/>
+    <w:abstractNumId w:val="9"/>
   </w:num>
   <w:num w:numId="9">
     <w:abstractNumId w:val="6"/>
+  </w:num>
+  <w:num w:numId="10">
+    <w:abstractNumId w:val="8"/>
   </w:num>
 </w:numbering>
 </file>
@@ -2874,6 +3191,20 @@
       <w:u w:val="single"/>
     </w:rPr>
   </w:style>
+  <w:style w:type="paragraph" w:styleId="NormalWeb">
+    <w:name w:val="Normal (Web)"/>
+    <w:basedOn w:val="Normal"/>
+    <w:uiPriority w:val="99"/>
+    <w:unhideWhenUsed/>
+    <w:rsid w:val="00CF7A14"/>
+    <w:pPr>
+      <w:spacing w:before="100" w:beforeAutospacing="1" w:after="100" w:afterAutospacing="1"/>
+    </w:pPr>
+    <w:rPr>
+      <w:rFonts w:ascii="Times New Roman" w:hAnsi="Times New Roman" w:cs="Times New Roman"/>
+      <w:lang w:eastAsia="zh-CN"/>
+    </w:rPr>
+  </w:style>
 </w:styles>
 </file>
 

</xml_diff>

<commit_message>
adjusts the output folder of the soot analysis
</commit_message>
<xml_diff>
--- a/documents/Configuration Manual.docx
+++ b/documents/Configuration Manual.docx
@@ -399,21 +399,7 @@
         <w:t>backend functionality.</w:t>
       </w:r>
     </w:p>
-    <w:p>
-      <w:pPr>
-        <w:ind w:firstLine="210"/>
-      </w:pPr>
-    </w:p>
-    <w:p>
-      <w:pPr>
-        <w:ind w:firstLine="210"/>
-      </w:pPr>
-    </w:p>
-    <w:p>
-      <w:r>
-        <w:t xml:space="preserve">      </w:t>
-      </w:r>
-    </w:p>
+    <w:p/>
     <w:p>
       <w:pPr>
         <w:ind w:left="8640"/>
@@ -472,54 +458,54 @@
         <w:rPr>
           <w:b/>
         </w:rPr>
+        <w:t>Dependencies:</w:t>
+      </w:r>
+    </w:p>
+    <w:p>
+      <w:proofErr w:type="spellStart"/>
+      <w:proofErr w:type="gramStart"/>
+      <w:r>
+        <w:t>NodeJs</w:t>
+      </w:r>
+      <w:proofErr w:type="spellEnd"/>
+      <w:r>
+        <w:t xml:space="preserve">  (</w:t>
+      </w:r>
+      <w:proofErr w:type="gramEnd"/>
+      <w:r>
+        <w:t xml:space="preserve">with modules: </w:t>
+      </w:r>
+      <w:proofErr w:type="spellStart"/>
+      <w:r>
+        <w:t>multer</w:t>
+      </w:r>
+      <w:proofErr w:type="spellEnd"/>
+      <w:r>
+        <w:t xml:space="preserve">, </w:t>
+      </w:r>
+      <w:proofErr w:type="spellStart"/>
+      <w:r>
+        <w:t>admzip</w:t>
+      </w:r>
+      <w:proofErr w:type="spellEnd"/>
+      <w:r>
+        <w:t xml:space="preserve">, </w:t>
+      </w:r>
+      <w:proofErr w:type="spellStart"/>
+      <w:r>
+        <w:t>express</w:t>
+      </w:r>
+      <w:r>
+        <w:t>,path,jade</w:t>
+      </w:r>
+      <w:proofErr w:type="spellEnd"/>
+      <w:r>
+        <w:t>)</w:t>
+      </w:r>
+    </w:p>
+    <w:p>
+      <w:r>
         <w:lastRenderedPageBreak/>
-        <w:t>Dependencies:</w:t>
-      </w:r>
-    </w:p>
-    <w:p>
-      <w:proofErr w:type="spellStart"/>
-      <w:proofErr w:type="gramStart"/>
-      <w:r>
-        <w:t>NodeJs</w:t>
-      </w:r>
-      <w:proofErr w:type="spellEnd"/>
-      <w:r>
-        <w:t xml:space="preserve">  (</w:t>
-      </w:r>
-      <w:proofErr w:type="gramEnd"/>
-      <w:r>
-        <w:t xml:space="preserve">with modules: </w:t>
-      </w:r>
-      <w:proofErr w:type="spellStart"/>
-      <w:r>
-        <w:t>multer</w:t>
-      </w:r>
-      <w:proofErr w:type="spellEnd"/>
-      <w:r>
-        <w:t xml:space="preserve">, </w:t>
-      </w:r>
-      <w:proofErr w:type="spellStart"/>
-      <w:r>
-        <w:t>admzip</w:t>
-      </w:r>
-      <w:proofErr w:type="spellEnd"/>
-      <w:r>
-        <w:t xml:space="preserve">, </w:t>
-      </w:r>
-      <w:proofErr w:type="spellStart"/>
-      <w:r>
-        <w:t>express</w:t>
-      </w:r>
-      <w:r>
-        <w:t>,path,jade</w:t>
-      </w:r>
-      <w:proofErr w:type="spellEnd"/>
-      <w:r>
-        <w:t>)</w:t>
-      </w:r>
-    </w:p>
-    <w:p>
-      <w:r>
         <w:t>MongoDB</w:t>
       </w:r>
     </w:p>
@@ -685,7 +671,7 @@
       </w:r>
       <w:proofErr w:type="spellEnd"/>
       <w:r>
-        <w:t xml:space="preserve"> 3.4.x</w:t>
+        <w:t xml:space="preserve"> v3.4.5</w:t>
       </w:r>
       <w:r>
         <w:t>. (</w:t>
@@ -701,6 +687,9 @@
       <w:r>
         <w:t>)</w:t>
       </w:r>
+      <w:r>
+        <w:t>. Other versions may not work.</w:t>
+      </w:r>
     </w:p>
     <w:p>
       <w:pPr>
@@ -739,7 +728,13 @@
       </w:r>
       <w:proofErr w:type="gramEnd"/>
       <w:r>
-        <w:t xml:space="preserve"> ~/Documents/db. Or you can also create the folder, for example, C:\data\db</w:t>
+        <w:t xml:space="preserve"> ~/Documents/db. Or you can also create the folder, for example, </w:t>
+      </w:r>
+      <w:r>
+        <w:t>D</w:t>
+      </w:r>
+      <w:r>
+        <w:t>:\data\db</w:t>
       </w:r>
     </w:p>
     <w:p>
@@ -770,7 +765,13 @@
       </w:r>
       <w:proofErr w:type="spellEnd"/>
       <w:r>
-        <w:t xml:space="preserve"> “C:\data\</w:t>
+        <w:t xml:space="preserve"> “</w:t>
+      </w:r>
+      <w:r>
+        <w:t>d</w:t>
+      </w:r>
+      <w:r>
+        <w:t>:\data\</w:t>
       </w:r>
       <w:proofErr w:type="spellStart"/>
       <w:r>
@@ -1221,7 +1222,6 @@
           <w:noProof/>
           <w:lang w:eastAsia="zh-CN"/>
         </w:rPr>
-        <w:lastRenderedPageBreak/>
         <w:drawing>
           <wp:inline distT="0" distB="0" distL="0" distR="0" wp14:anchorId="2F32767B" wp14:editId="4B98BB4F">
             <wp:extent cx="5486400" cy="3204210"/>
@@ -1352,7 +1352,6 @@
           <w:noProof/>
           <w:lang w:eastAsia="zh-CN"/>
         </w:rPr>
-        <w:lastRenderedPageBreak/>
         <w:drawing>
           <wp:inline distT="0" distB="0" distL="0" distR="0" wp14:anchorId="74E4075E" wp14:editId="3A8DAB48">
             <wp:extent cx="5486400" cy="2048510"/>
@@ -1462,30 +1461,51 @@
         <w:t>Test if “dot” command works in command line.</w:t>
       </w:r>
     </w:p>
+    <w:p>
+      <w:r>
+        <w:t xml:space="preserve">  </w:t>
+      </w:r>
+    </w:p>
     <w:p/>
     <w:p>
-      <w:proofErr w:type="spellStart"/>
-      <w:r>
+      <w:pPr>
+        <w:rPr>
+          <w:rFonts w:cs="Times New Roman"/>
+        </w:rPr>
+      </w:pPr>
+      <w:proofErr w:type="spellStart"/>
+      <w:r>
+        <w:rPr>
+          <w:rFonts w:cs="Times New Roman"/>
+        </w:rPr>
         <w:t>Github</w:t>
       </w:r>
       <w:proofErr w:type="spellEnd"/>
       <w:r>
+        <w:rPr>
+          <w:rFonts w:cs="Times New Roman"/>
+        </w:rPr>
         <w:t xml:space="preserve"> Practice:</w:t>
       </w:r>
     </w:p>
-    <w:p/>
-    <w:p>
-      <w:pPr>
-        <w:pStyle w:val="NormalWeb"/>
+    <w:p>
+      <w:pPr>
+        <w:rPr>
+          <w:rFonts w:cs="Times New Roman"/>
+        </w:rPr>
+      </w:pPr>
+    </w:p>
+    <w:p>
+      <w:pPr>
         <w:numPr>
           <w:ilvl w:val="0"/>
-          <w:numId w:val="9"/>
-        </w:numPr>
-        <w:spacing w:before="0" w:beforeAutospacing="0" w:after="0" w:afterAutospacing="0"/>
+          <w:numId w:val="10"/>
+        </w:numPr>
         <w:rPr>
           <w:rFonts w:ascii="Calibri" w:hAnsi="Calibri" w:cs="Calibri"/>
           <w:sz w:val="22"/>
           <w:szCs w:val="22"/>
+          <w:lang w:eastAsia="zh-CN"/>
         </w:rPr>
       </w:pPr>
       <w:r>
@@ -1493,22 +1513,22 @@
           <w:rFonts w:ascii="Calibri" w:hAnsi="Calibri" w:cs="Calibri"/>
           <w:sz w:val="22"/>
           <w:szCs w:val="22"/>
+          <w:lang w:eastAsia="zh-CN"/>
         </w:rPr>
         <w:t>git status</w:t>
       </w:r>
     </w:p>
     <w:p>
       <w:pPr>
-        <w:pStyle w:val="NormalWeb"/>
         <w:numPr>
           <w:ilvl w:val="0"/>
-          <w:numId w:val="9"/>
-        </w:numPr>
-        <w:spacing w:before="0" w:beforeAutospacing="0" w:after="0" w:afterAutospacing="0"/>
+          <w:numId w:val="10"/>
+        </w:numPr>
         <w:rPr>
           <w:rFonts w:ascii="Calibri" w:hAnsi="Calibri" w:cs="Calibri"/>
           <w:sz w:val="22"/>
           <w:szCs w:val="22"/>
+          <w:lang w:eastAsia="zh-CN"/>
         </w:rPr>
       </w:pPr>
       <w:r>
@@ -1516,22 +1536,22 @@
           <w:rFonts w:ascii="Calibri" w:hAnsi="Calibri" w:cs="Calibri"/>
           <w:sz w:val="22"/>
           <w:szCs w:val="22"/>
+          <w:lang w:eastAsia="zh-CN"/>
         </w:rPr>
         <w:t>git add --all</w:t>
       </w:r>
     </w:p>
     <w:p>
       <w:pPr>
-        <w:pStyle w:val="NormalWeb"/>
         <w:numPr>
           <w:ilvl w:val="0"/>
-          <w:numId w:val="9"/>
-        </w:numPr>
-        <w:spacing w:before="0" w:beforeAutospacing="0" w:after="0" w:afterAutospacing="0"/>
+          <w:numId w:val="10"/>
+        </w:numPr>
         <w:rPr>
           <w:rFonts w:ascii="Calibri" w:hAnsi="Calibri" w:cs="Calibri"/>
           <w:sz w:val="22"/>
           <w:szCs w:val="22"/>
+          <w:lang w:eastAsia="zh-CN"/>
         </w:rPr>
       </w:pPr>
       <w:r>
@@ -1539,38 +1559,45 @@
           <w:rFonts w:ascii="Calibri" w:hAnsi="Calibri" w:cs="Calibri"/>
           <w:sz w:val="22"/>
           <w:szCs w:val="22"/>
-        </w:rPr>
-        <w:t>git commit -m "</w:t>
-      </w:r>
-      <w:r>
+          <w:lang w:eastAsia="zh-CN"/>
+        </w:rPr>
+        <w:t>git commit -m "some message to explain about what you did for the commit, for example, move the tabs to the header"</w:t>
+      </w:r>
+    </w:p>
+    <w:p>
+      <w:pPr>
+        <w:numPr>
+          <w:ilvl w:val="0"/>
+          <w:numId w:val="10"/>
+        </w:numPr>
         <w:rPr>
           <w:rFonts w:ascii="Calibri" w:hAnsi="Calibri" w:cs="Calibri"/>
           <w:sz w:val="22"/>
           <w:szCs w:val="22"/>
-        </w:rPr>
-        <w:t xml:space="preserve">some message to explain about what you did for the commit, for example, </w:t>
-      </w:r>
+          <w:lang w:eastAsia="zh-CN"/>
+        </w:rPr>
+      </w:pPr>
       <w:r>
         <w:rPr>
           <w:rFonts w:ascii="Calibri" w:hAnsi="Calibri" w:cs="Calibri"/>
           <w:sz w:val="22"/>
           <w:szCs w:val="22"/>
-        </w:rPr>
-        <w:t>move the tabs to the header"</w:t>
-      </w:r>
-    </w:p>
-    <w:p>
-      <w:pPr>
-        <w:pStyle w:val="NormalWeb"/>
-        <w:numPr>
-          <w:ilvl w:val="0"/>
-          <w:numId w:val="9"/>
-        </w:numPr>
-        <w:spacing w:before="0" w:beforeAutospacing="0" w:after="0" w:afterAutospacing="0"/>
+          <w:lang w:eastAsia="zh-CN"/>
+        </w:rPr>
+        <w:t>git pull origin your-branch</w:t>
+      </w:r>
+    </w:p>
+    <w:p>
+      <w:pPr>
+        <w:numPr>
+          <w:ilvl w:val="1"/>
+          <w:numId w:val="10"/>
+        </w:numPr>
         <w:rPr>
           <w:rFonts w:ascii="Calibri" w:hAnsi="Calibri" w:cs="Calibri"/>
           <w:sz w:val="22"/>
           <w:szCs w:val="22"/>
+          <w:lang w:eastAsia="zh-CN"/>
         </w:rPr>
       </w:pPr>
       <w:r>
@@ -1578,142 +1605,176 @@
           <w:rFonts w:ascii="Calibri" w:hAnsi="Calibri" w:cs="Calibri"/>
           <w:sz w:val="22"/>
           <w:szCs w:val="22"/>
-        </w:rPr>
-        <w:t>git pull origin your-branch</w:t>
-      </w:r>
-    </w:p>
-    <w:p>
-      <w:pPr>
-        <w:pStyle w:val="NormalWeb"/>
-        <w:numPr>
-          <w:ilvl w:val="1"/>
-          <w:numId w:val="9"/>
-        </w:numPr>
-        <w:spacing w:before="0" w:beforeAutospacing="0" w:after="0" w:afterAutospacing="0"/>
+          <w:lang w:eastAsia="zh-CN"/>
+        </w:rPr>
+        <w:t>look for the conflicts and solve the conflicts -</w:t>
+      </w:r>
+      <w:proofErr w:type="gramStart"/>
+      <w:r>
         <w:rPr>
           <w:rFonts w:ascii="Calibri" w:hAnsi="Calibri" w:cs="Calibri"/>
           <w:sz w:val="22"/>
           <w:szCs w:val="22"/>
-        </w:rPr>
-      </w:pPr>
+          <w:lang w:eastAsia="zh-CN"/>
+        </w:rPr>
+        <w:t>&gt;  if</w:t>
+      </w:r>
+      <w:proofErr w:type="gramEnd"/>
       <w:r>
         <w:rPr>
           <w:rFonts w:ascii="Calibri" w:hAnsi="Calibri" w:cs="Calibri"/>
           <w:sz w:val="22"/>
           <w:szCs w:val="22"/>
-        </w:rPr>
-        <w:t xml:space="preserve">look </w:t>
-      </w:r>
-      <w:r>
+          <w:lang w:eastAsia="zh-CN"/>
+        </w:rPr>
+        <w:t xml:space="preserve"> conflicts, run 1-3 again..</w:t>
+      </w:r>
+    </w:p>
+    <w:p>
+      <w:pPr>
+        <w:numPr>
+          <w:ilvl w:val="0"/>
+          <w:numId w:val="10"/>
+        </w:numPr>
         <w:rPr>
           <w:rFonts w:ascii="Calibri" w:hAnsi="Calibri" w:cs="Calibri"/>
           <w:sz w:val="22"/>
           <w:szCs w:val="22"/>
-        </w:rPr>
-        <w:t xml:space="preserve">for the conflicts and solve the conflicts </w:t>
-      </w:r>
+          <w:lang w:eastAsia="zh-CN"/>
+        </w:rPr>
+      </w:pPr>
       <w:r>
         <w:rPr>
           <w:rFonts w:ascii="Calibri" w:hAnsi="Calibri" w:cs="Calibri"/>
           <w:sz w:val="22"/>
           <w:szCs w:val="22"/>
-        </w:rPr>
-        <w:t xml:space="preserve">-&gt; </w:t>
-      </w:r>
+          <w:lang w:eastAsia="zh-CN"/>
+        </w:rPr>
+        <w:t>git push origin your-</w:t>
+      </w:r>
+      <w:proofErr w:type="gramStart"/>
       <w:r>
         <w:rPr>
           <w:rFonts w:ascii="Calibri" w:hAnsi="Calibri" w:cs="Calibri"/>
           <w:sz w:val="22"/>
           <w:szCs w:val="22"/>
-        </w:rPr>
-        <w:t xml:space="preserve"> </w:t>
-      </w:r>
+          <w:lang w:eastAsia="zh-CN"/>
+        </w:rPr>
+        <w:t>branch..</w:t>
+      </w:r>
+      <w:proofErr w:type="gramEnd"/>
+    </w:p>
+    <w:p/>
+    <w:p>
       <w:bookmarkStart w:id="0" w:name="_GoBack"/>
       <w:bookmarkEnd w:id="0"/>
-      <w:r>
-        <w:rPr>
-          <w:rFonts w:ascii="Calibri" w:hAnsi="Calibri" w:cs="Calibri"/>
-          <w:sz w:val="22"/>
-          <w:szCs w:val="22"/>
-        </w:rPr>
-        <w:t>if conflicts, run 1-3 again..</w:t>
-      </w:r>
-    </w:p>
-    <w:p>
-      <w:pPr>
-        <w:pStyle w:val="NormalWeb"/>
+    </w:p>
+    <w:p>
+      <w:r>
+        <w:t>*You can download the tools from here:</w:t>
+      </w:r>
+    </w:p>
+    <w:p>
+      <w:r>
+        <w:t>https://drive.google.com/drive/folders/1bD77wI0-nT-j5qUkLGuM6S5DgmtG1Jb0?usp=sharing</w:t>
+      </w:r>
+    </w:p>
+    <w:p/>
+    <w:p>
+      <w:r>
+        <w:t xml:space="preserve">Notes: sometimes </w:t>
+      </w:r>
+      <w:r>
+        <w:t xml:space="preserve">you may mess up the database for some reason. You can delete the </w:t>
+      </w:r>
+      <w:proofErr w:type="spellStart"/>
+      <w:r>
+        <w:t>mongodb</w:t>
+      </w:r>
+      <w:proofErr w:type="spellEnd"/>
+      <w:r>
+        <w:t xml:space="preserve"> and restore the backup database.</w:t>
+      </w:r>
+      <w:r>
+        <w:t xml:space="preserve"> This tutorial is just the skeleton of the process of setting up the project. There might be some variations for different operation systems and environments, </w:t>
+      </w:r>
+      <w:r>
+        <w:t>or some of the instructions may not be v</w:t>
+      </w:r>
+      <w:r>
+        <w:t>ery accurate. In those cases, you may need to do some researches for those steps.</w:t>
+      </w:r>
+    </w:p>
+    <w:p/>
+    <w:p/>
+    <w:p>
+      <w:r>
+        <w:t>Working in progress section:</w:t>
+      </w:r>
+    </w:p>
+    <w:p>
+      <w:pPr>
+        <w:pStyle w:val="ListParagraph"/>
         <w:numPr>
           <w:ilvl w:val="0"/>
           <w:numId w:val="9"/>
         </w:numPr>
-        <w:spacing w:before="0" w:beforeAutospacing="0" w:after="0" w:afterAutospacing="0"/>
-        <w:rPr>
-          <w:rFonts w:ascii="Calibri" w:hAnsi="Calibri" w:cs="Calibri"/>
-          <w:sz w:val="22"/>
-          <w:szCs w:val="22"/>
-        </w:rPr>
-      </w:pPr>
-      <w:r>
-        <w:rPr>
-          <w:rFonts w:ascii="Calibri" w:hAnsi="Calibri" w:cs="Calibri"/>
-          <w:sz w:val="22"/>
-          <w:szCs w:val="22"/>
-        </w:rPr>
-        <w:t>git push origin your-</w:t>
-      </w:r>
-      <w:proofErr w:type="gramStart"/>
-      <w:r>
-        <w:rPr>
-          <w:rFonts w:ascii="Calibri" w:hAnsi="Calibri" w:cs="Calibri"/>
-          <w:sz w:val="22"/>
-          <w:szCs w:val="22"/>
-        </w:rPr>
-        <w:t>branch..</w:t>
-      </w:r>
-      <w:proofErr w:type="gramEnd"/>
-    </w:p>
-    <w:p>
-      <w:r>
-        <w:t xml:space="preserve">  </w:t>
-      </w:r>
-    </w:p>
-    <w:p>
-      <w:r>
-        <w:t>*You can download the tools from here:</w:t>
-      </w:r>
-    </w:p>
-    <w:p>
-      <w:r>
-        <w:t>https://drive.google.com/drive/folders/1bD77wI0-nT-j5qUkLGuM6S5DgmtG1Jb0?usp=sharing</w:t>
-      </w:r>
+      </w:pPr>
+      <w:r>
+        <w:t>The environment variables to set.</w:t>
+      </w:r>
+    </w:p>
+    <w:p>
+      <w:pPr>
+        <w:pStyle w:val="ListParagraph"/>
+      </w:pPr>
+    </w:p>
+    <w:p>
+      <w:pPr>
+        <w:pStyle w:val="ListParagraph"/>
+      </w:pPr>
+      <w:r>
+        <w:t>export ANDROID_SDK=/</w:t>
+      </w:r>
+      <w:proofErr w:type="spellStart"/>
+      <w:r>
+        <w:t>mnt</w:t>
+      </w:r>
+      <w:proofErr w:type="spellEnd"/>
+      <w:r>
+        <w:t>/h/</w:t>
+      </w:r>
+      <w:proofErr w:type="spellStart"/>
+      <w:r>
+        <w:t>ResearchSpace</w:t>
+      </w:r>
+      <w:proofErr w:type="spellEnd"/>
+      <w:r>
+        <w:t>/</w:t>
+      </w:r>
+      <w:proofErr w:type="spellStart"/>
+      <w:r>
+        <w:t>Android_Workspace</w:t>
+      </w:r>
+      <w:proofErr w:type="spellEnd"/>
+      <w:r>
+        <w:t>/</w:t>
+      </w:r>
+      <w:proofErr w:type="spellStart"/>
+      <w:r>
+        <w:t>Android_SDK</w:t>
+      </w:r>
+      <w:proofErr w:type="spellEnd"/>
     </w:p>
     <w:p/>
     <w:p>
-      <w:r>
-        <w:t xml:space="preserve">Notes: sometimes </w:t>
-      </w:r>
-      <w:r>
-        <w:t xml:space="preserve">you may mess up the database for some reason. You can delete the </w:t>
-      </w:r>
-      <w:proofErr w:type="spellStart"/>
-      <w:r>
-        <w:t>mongodb</w:t>
-      </w:r>
-      <w:proofErr w:type="spellEnd"/>
-      <w:r>
-        <w:t xml:space="preserve"> and restore the backup database.</w:t>
-      </w:r>
-      <w:r>
-        <w:t xml:space="preserve"> This tutorial is just the skeleton of the process of setting up the project. There might be some variations for different operation systems and environments, </w:t>
-      </w:r>
-      <w:r>
-        <w:t>or some of the instructions may not be v</w:t>
-      </w:r>
-      <w:r>
-        <w:t>ery accurate. In those cases, you may need to do some researches for those steps.</w:t>
-      </w:r>
-    </w:p>
-    <w:p/>
+      <w:pPr>
+        <w:pStyle w:val="ListParagraph"/>
+      </w:pPr>
+      <w:r>
+        <w:t>export GatorRoot=/mnt/h/ResearchSpace/ResearchProjects/UMLx/facility-tools/GATOR_Tool/gator-3.5</w:t>
+      </w:r>
+    </w:p>
     <w:sectPr>
       <w:pgSz w:w="12240" w:h="15840"/>
       <w:pgMar w:top="1440" w:right="1800" w:bottom="1440" w:left="1800" w:header="720" w:footer="720" w:gutter="0"/>
@@ -1907,7 +1968,7 @@
   <w:abstractNum w:abstractNumId="2" w15:restartNumberingAfterBreak="0">
     <w:nsid w:val="225F3F6B"/>
     <w:multiLevelType w:val="hybridMultilevel"/>
-    <w:tmpl w:val="7EE81E8E"/>
+    <w:tmpl w:val="ECE47764"/>
     <w:lvl w:ilvl="0" w:tplc="0409000F">
       <w:start w:val="1"/>
       <w:numFmt w:val="decimal"/>
@@ -1938,7 +1999,7 @@
         <w:ind w:left="2160" w:hanging="180"/>
       </w:pPr>
     </w:lvl>
-    <w:lvl w:ilvl="3" w:tplc="A3EE6F68">
+    <w:lvl w:ilvl="3" w:tplc="0409000F">
       <w:start w:val="1"/>
       <w:numFmt w:val="decimal"/>
       <w:lvlText w:val="%4."/>
@@ -1946,9 +2007,6 @@
       <w:pPr>
         <w:ind w:left="2880" w:hanging="360"/>
       </w:pPr>
-      <w:rPr>
-        <w:rFonts w:ascii="Calibri" w:eastAsia="Times New Roman" w:hAnsi="Calibri" w:cs="Calibri"/>
-      </w:rPr>
     </w:lvl>
     <w:lvl w:ilvl="4" w:tplc="04090019">
       <w:start w:val="1"/>
@@ -2264,6 +2322,95 @@
     </w:lvl>
   </w:abstractNum>
   <w:abstractNum w:abstractNumId="6" w15:restartNumberingAfterBreak="0">
+    <w:nsid w:val="44262134"/>
+    <w:multiLevelType w:val="hybridMultilevel"/>
+    <w:tmpl w:val="266EAE52"/>
+    <w:lvl w:ilvl="0" w:tplc="0409000F">
+      <w:start w:val="1"/>
+      <w:numFmt w:val="decimal"/>
+      <w:lvlText w:val="%1."/>
+      <w:lvlJc w:val="left"/>
+      <w:pPr>
+        <w:ind w:left="720" w:hanging="360"/>
+      </w:pPr>
+      <w:rPr>
+        <w:rFonts w:hint="default"/>
+      </w:rPr>
+    </w:lvl>
+    <w:lvl w:ilvl="1" w:tplc="04090019" w:tentative="1">
+      <w:start w:val="1"/>
+      <w:numFmt w:val="lowerLetter"/>
+      <w:lvlText w:val="%2."/>
+      <w:lvlJc w:val="left"/>
+      <w:pPr>
+        <w:ind w:left="1440" w:hanging="360"/>
+      </w:pPr>
+    </w:lvl>
+    <w:lvl w:ilvl="2" w:tplc="0409001B" w:tentative="1">
+      <w:start w:val="1"/>
+      <w:numFmt w:val="lowerRoman"/>
+      <w:lvlText w:val="%3."/>
+      <w:lvlJc w:val="right"/>
+      <w:pPr>
+        <w:ind w:left="2160" w:hanging="180"/>
+      </w:pPr>
+    </w:lvl>
+    <w:lvl w:ilvl="3" w:tplc="0409000F" w:tentative="1">
+      <w:start w:val="1"/>
+      <w:numFmt w:val="decimal"/>
+      <w:lvlText w:val="%4."/>
+      <w:lvlJc w:val="left"/>
+      <w:pPr>
+        <w:ind w:left="2880" w:hanging="360"/>
+      </w:pPr>
+    </w:lvl>
+    <w:lvl w:ilvl="4" w:tplc="04090019" w:tentative="1">
+      <w:start w:val="1"/>
+      <w:numFmt w:val="lowerLetter"/>
+      <w:lvlText w:val="%5."/>
+      <w:lvlJc w:val="left"/>
+      <w:pPr>
+        <w:ind w:left="3600" w:hanging="360"/>
+      </w:pPr>
+    </w:lvl>
+    <w:lvl w:ilvl="5" w:tplc="0409001B" w:tentative="1">
+      <w:start w:val="1"/>
+      <w:numFmt w:val="lowerRoman"/>
+      <w:lvlText w:val="%6."/>
+      <w:lvlJc w:val="right"/>
+      <w:pPr>
+        <w:ind w:left="4320" w:hanging="180"/>
+      </w:pPr>
+    </w:lvl>
+    <w:lvl w:ilvl="6" w:tplc="0409000F" w:tentative="1">
+      <w:start w:val="1"/>
+      <w:numFmt w:val="decimal"/>
+      <w:lvlText w:val="%7."/>
+      <w:lvlJc w:val="left"/>
+      <w:pPr>
+        <w:ind w:left="5040" w:hanging="360"/>
+      </w:pPr>
+    </w:lvl>
+    <w:lvl w:ilvl="7" w:tplc="04090019" w:tentative="1">
+      <w:start w:val="1"/>
+      <w:numFmt w:val="lowerLetter"/>
+      <w:lvlText w:val="%8."/>
+      <w:lvlJc w:val="left"/>
+      <w:pPr>
+        <w:ind w:left="5760" w:hanging="360"/>
+      </w:pPr>
+    </w:lvl>
+    <w:lvl w:ilvl="8" w:tplc="0409001B" w:tentative="1">
+      <w:start w:val="1"/>
+      <w:numFmt w:val="lowerRoman"/>
+      <w:lvlText w:val="%9."/>
+      <w:lvlJc w:val="right"/>
+      <w:pPr>
+        <w:ind w:left="6480" w:hanging="180"/>
+      </w:pPr>
+    </w:lvl>
+  </w:abstractNum>
+  <w:abstractNum w:abstractNumId="7" w15:restartNumberingAfterBreak="0">
     <w:nsid w:val="50B73E53"/>
     <w:multiLevelType w:val="hybridMultilevel"/>
     <w:tmpl w:val="D9BC8486"/>
@@ -2352,7 +2499,7 @@
       </w:pPr>
     </w:lvl>
   </w:abstractNum>
-  <w:abstractNum w:abstractNumId="7" w15:restartNumberingAfterBreak="0">
+  <w:abstractNum w:abstractNumId="8" w15:restartNumberingAfterBreak="0">
     <w:nsid w:val="53A34D86"/>
     <w:multiLevelType w:val="hybridMultilevel"/>
     <w:tmpl w:val="7EE81E8E"/>
@@ -2365,7 +2512,7 @@
         <w:ind w:left="720" w:hanging="360"/>
       </w:pPr>
       <w:rPr>
-        <w:rFonts w:hint="default"/>
+        <w:rFonts w:cs="Times New Roman" w:hint="default"/>
       </w:rPr>
     </w:lvl>
     <w:lvl w:ilvl="1" w:tplc="04090019">
@@ -2376,6 +2523,9 @@
       <w:pPr>
         <w:ind w:left="1440" w:hanging="360"/>
       </w:pPr>
+      <w:rPr>
+        <w:rFonts w:cs="Times New Roman"/>
+      </w:rPr>
     </w:lvl>
     <w:lvl w:ilvl="2" w:tplc="0409001B">
       <w:start w:val="1"/>
@@ -2385,6 +2535,9 @@
       <w:pPr>
         <w:ind w:left="2160" w:hanging="180"/>
       </w:pPr>
+      <w:rPr>
+        <w:rFonts w:cs="Times New Roman"/>
+      </w:rPr>
     </w:lvl>
     <w:lvl w:ilvl="3" w:tplc="A3EE6F68">
       <w:start w:val="1"/>
@@ -2406,6 +2559,9 @@
       <w:pPr>
         <w:ind w:left="3600" w:hanging="360"/>
       </w:pPr>
+      <w:rPr>
+        <w:rFonts w:cs="Times New Roman"/>
+      </w:rPr>
     </w:lvl>
     <w:lvl w:ilvl="5" w:tplc="0409001B" w:tentative="1">
       <w:start w:val="1"/>
@@ -2415,6 +2571,9 @@
       <w:pPr>
         <w:ind w:left="4320" w:hanging="180"/>
       </w:pPr>
+      <w:rPr>
+        <w:rFonts w:cs="Times New Roman"/>
+      </w:rPr>
     </w:lvl>
     <w:lvl w:ilvl="6" w:tplc="0409000F" w:tentative="1">
       <w:start w:val="1"/>
@@ -2424,6 +2583,9 @@
       <w:pPr>
         <w:ind w:left="5040" w:hanging="360"/>
       </w:pPr>
+      <w:rPr>
+        <w:rFonts w:cs="Times New Roman"/>
+      </w:rPr>
     </w:lvl>
     <w:lvl w:ilvl="7" w:tplc="04090019" w:tentative="1">
       <w:start w:val="1"/>
@@ -2433,6 +2595,9 @@
       <w:pPr>
         <w:ind w:left="5760" w:hanging="360"/>
       </w:pPr>
+      <w:rPr>
+        <w:rFonts w:cs="Times New Roman"/>
+      </w:rPr>
     </w:lvl>
     <w:lvl w:ilvl="8" w:tplc="0409001B" w:tentative="1">
       <w:start w:val="1"/>
@@ -2442,9 +2607,12 @@
       <w:pPr>
         <w:ind w:left="6480" w:hanging="180"/>
       </w:pPr>
+      <w:rPr>
+        <w:rFonts w:cs="Times New Roman"/>
+      </w:rPr>
     </w:lvl>
   </w:abstractNum>
-  <w:abstractNum w:abstractNumId="8" w15:restartNumberingAfterBreak="0">
+  <w:abstractNum w:abstractNumId="9" w15:restartNumberingAfterBreak="0">
     <w:nsid w:val="71517030"/>
     <w:multiLevelType w:val="hybridMultilevel"/>
     <w:tmpl w:val="91FAB75E"/>
@@ -2557,7 +2725,7 @@
     </w:lvl>
   </w:abstractNum>
   <w:num w:numId="1">
-    <w:abstractNumId w:val="6"/>
+    <w:abstractNumId w:val="7"/>
   </w:num>
   <w:num w:numId="2">
     <w:abstractNumId w:val="5"/>
@@ -2578,10 +2746,13 @@
     <w:abstractNumId w:val="2"/>
   </w:num>
   <w:num w:numId="8">
-    <w:abstractNumId w:val="8"/>
+    <w:abstractNumId w:val="9"/>
   </w:num>
   <w:num w:numId="9">
-    <w:abstractNumId w:val="7"/>
+    <w:abstractNumId w:val="6"/>
+  </w:num>
+  <w:num w:numId="10">
+    <w:abstractNumId w:val="8"/>
   </w:num>
 </w:numbering>
 </file>
@@ -2705,6 +2876,7 @@
     <w:lsdException w:name="HTML Sample" w:semiHidden="1" w:unhideWhenUsed="1"/>
     <w:lsdException w:name="HTML Typewriter" w:semiHidden="1" w:unhideWhenUsed="1"/>
     <w:lsdException w:name="HTML Variable" w:semiHidden="1" w:unhideWhenUsed="1"/>
+    <w:lsdException w:name="Normal Table" w:semiHidden="1" w:unhideWhenUsed="1"/>
     <w:lsdException w:name="annotation subject" w:semiHidden="1" w:unhideWhenUsed="1"/>
     <w:lsdException w:name="No List" w:semiHidden="1" w:unhideWhenUsed="1"/>
     <w:lsdException w:name="Outline List 1" w:semiHidden="1" w:unhideWhenUsed="1"/>
@@ -2748,8 +2920,10 @@
     <w:lsdException w:name="Table Elegant" w:semiHidden="1" w:unhideWhenUsed="1"/>
     <w:lsdException w:name="Table Professional" w:semiHidden="1" w:unhideWhenUsed="1"/>
     <w:lsdException w:name="Table Subtle 1" w:semiHidden="1" w:unhideWhenUsed="1"/>
+    <w:lsdException w:name="Table Subtle 2" w:semiHidden="1" w:unhideWhenUsed="1"/>
     <w:lsdException w:name="Table Web 1" w:semiHidden="1" w:unhideWhenUsed="1"/>
     <w:lsdException w:name="Table Web 2" w:semiHidden="1" w:unhideWhenUsed="1"/>
+    <w:lsdException w:name="Table Web 3" w:semiHidden="1" w:unhideWhenUsed="1"/>
     <w:lsdException w:name="Balloon Text" w:semiHidden="1" w:unhideWhenUsed="1"/>
     <w:lsdException w:name="Table Grid" w:uiPriority="59"/>
     <w:lsdException w:name="Table Theme" w:semiHidden="1" w:unhideWhenUsed="1"/>
@@ -3022,12 +3196,12 @@
     <w:basedOn w:val="Normal"/>
     <w:uiPriority w:val="99"/>
     <w:unhideWhenUsed/>
-    <w:rsid w:val="00AA75EF"/>
+    <w:rsid w:val="00CF7A14"/>
     <w:pPr>
       <w:spacing w:before="100" w:beforeAutospacing="1" w:after="100" w:afterAutospacing="1"/>
     </w:pPr>
     <w:rPr>
-      <w:rFonts w:ascii="Times New Roman" w:eastAsia="Times New Roman" w:hAnsi="Times New Roman" w:cs="Times New Roman"/>
+      <w:rFonts w:ascii="Times New Roman" w:hAnsi="Times New Roman" w:cs="Times New Roman"/>
       <w:lang w:eastAsia="zh-CN"/>
     </w:rPr>
   </w:style>

</xml_diff>

<commit_message>
added size evaluation results, fixed a few performance issues, and started to migrating to Ubuntu
</commit_message>
<xml_diff>
--- a/documents/Configuration Manual.docx
+++ b/documents/Configuration Manual.docx
@@ -1222,6 +1222,7 @@
           <w:noProof/>
           <w:lang w:eastAsia="zh-CN"/>
         </w:rPr>
+        <w:lastRenderedPageBreak/>
         <w:drawing>
           <wp:inline distT="0" distB="0" distL="0" distR="0" wp14:anchorId="2F32767B" wp14:editId="4B98BB4F">
             <wp:extent cx="5486400" cy="3204210"/>
@@ -1352,6 +1353,7 @@
           <w:noProof/>
           <w:lang w:eastAsia="zh-CN"/>
         </w:rPr>
+        <w:lastRenderedPageBreak/>
         <w:drawing>
           <wp:inline distT="0" distB="0" distL="0" distR="0" wp14:anchorId="74E4075E" wp14:editId="3A8DAB48">
             <wp:extent cx="5486400" cy="2048510"/>
@@ -1461,7 +1463,143 @@
         <w:t>Test if “dot” command works in command line.</w:t>
       </w:r>
     </w:p>
-    <w:p>
+    <w:p/>
+    <w:p>
+      <w:r>
+        <w:t>Setup Tutorial for Ubuntu:</w:t>
+      </w:r>
+    </w:p>
+    <w:p>
+      <w:r>
+        <w:t xml:space="preserve">1.  Install </w:t>
+      </w:r>
+      <w:proofErr w:type="spellStart"/>
+      <w:r>
+        <w:t>nodejs</w:t>
+      </w:r>
+      <w:proofErr w:type="spellEnd"/>
+    </w:p>
+    <w:p>
+      <w:r>
+        <w:t xml:space="preserve">2.  Install </w:t>
+      </w:r>
+      <w:proofErr w:type="spellStart"/>
+      <w:r>
+        <w:t>mongodb</w:t>
+      </w:r>
+      <w:bookmarkStart w:id="0" w:name="_GoBack"/>
+      <w:bookmarkEnd w:id="0"/>
+      <w:proofErr w:type="spellEnd"/>
+    </w:p>
+    <w:p>
+      <w:r>
+        <w:t xml:space="preserve">3.  </w:t>
+      </w:r>
+      <w:proofErr w:type="spellStart"/>
+      <w:r>
+        <w:t>Intall</w:t>
+      </w:r>
+      <w:proofErr w:type="spellEnd"/>
+      <w:r>
+        <w:t xml:space="preserve"> R</w:t>
+      </w:r>
+      <w:r>
+        <w:t>:</w:t>
+      </w:r>
+    </w:p>
+    <w:p>
+      <w:pPr>
+        <w:ind w:firstLine="720"/>
+      </w:pPr>
+      <w:r>
+        <w:t xml:space="preserve">1.  </w:t>
+      </w:r>
+      <w:proofErr w:type="spellStart"/>
+      <w:r>
+        <w:t>sudo</w:t>
+      </w:r>
+      <w:proofErr w:type="spellEnd"/>
+      <w:r>
+        <w:t xml:space="preserve"> apt-get install r-base</w:t>
+      </w:r>
+    </w:p>
+    <w:p>
+      <w:r>
+        <w:t>4</w:t>
+      </w:r>
+      <w:r>
+        <w:t xml:space="preserve">.  Install </w:t>
+      </w:r>
+      <w:proofErr w:type="spellStart"/>
+      <w:r>
+        <w:t>graphviz</w:t>
+      </w:r>
+      <w:proofErr w:type="spellEnd"/>
+      <w:r>
+        <w:t>:</w:t>
+      </w:r>
+    </w:p>
+    <w:p>
+      <w:pPr>
+        <w:ind w:firstLine="720"/>
+      </w:pPr>
+      <w:r>
+        <w:t>1</w:t>
+      </w:r>
+      <w:r>
+        <w:t xml:space="preserve">.  </w:t>
+      </w:r>
+      <w:proofErr w:type="spellStart"/>
+      <w:r>
+        <w:t>sudo</w:t>
+      </w:r>
+      <w:proofErr w:type="spellEnd"/>
+      <w:r>
+        <w:t xml:space="preserve"> add-apt-repository universe</w:t>
+      </w:r>
+    </w:p>
+    <w:p>
+      <w:pPr>
+        <w:ind w:firstLine="720"/>
+      </w:pPr>
+      <w:r>
+        <w:t>2</w:t>
+      </w:r>
+      <w:r>
+        <w:t xml:space="preserve">.  </w:t>
+      </w:r>
+      <w:proofErr w:type="spellStart"/>
+      <w:r>
+        <w:t>sudo</w:t>
+      </w:r>
+      <w:proofErr w:type="spellEnd"/>
+      <w:r>
+        <w:t xml:space="preserve"> apt update</w:t>
+      </w:r>
+    </w:p>
+    <w:p>
+      <w:pPr>
+        <w:ind w:firstLine="720"/>
+      </w:pPr>
+      <w:r>
+        <w:t>3</w:t>
+      </w:r>
+      <w:r>
+        <w:t xml:space="preserve">.  </w:t>
+      </w:r>
+      <w:proofErr w:type="spellStart"/>
+      <w:r>
+        <w:t>sudo</w:t>
+      </w:r>
+      <w:proofErr w:type="spellEnd"/>
+      <w:r>
+        <w:t xml:space="preserve"> apt install </w:t>
+      </w:r>
+      <w:proofErr w:type="spellStart"/>
+      <w:r>
+        <w:t>graphviz</w:t>
+      </w:r>
+      <w:proofErr w:type="spellEnd"/>
       <w:r>
         <w:t xml:space="preserve">  </w:t>
       </w:r>
@@ -1650,25 +1788,11 @@
           <w:szCs w:val="22"/>
           <w:lang w:eastAsia="zh-CN"/>
         </w:rPr>
-        <w:t>git push origin your-</w:t>
-      </w:r>
-      <w:proofErr w:type="gramStart"/>
-      <w:r>
-        <w:rPr>
-          <w:rFonts w:ascii="Calibri" w:hAnsi="Calibri" w:cs="Calibri"/>
-          <w:sz w:val="22"/>
-          <w:szCs w:val="22"/>
-          <w:lang w:eastAsia="zh-CN"/>
-        </w:rPr>
-        <w:t>branch..</w:t>
-      </w:r>
-      <w:proofErr w:type="gramEnd"/>
+        <w:t>git push origin your-branch.</w:t>
+      </w:r>
     </w:p>
     <w:p/>
-    <w:p>
-      <w:bookmarkStart w:id="0" w:name="_GoBack"/>
-      <w:bookmarkEnd w:id="0"/>
-    </w:p>
+    <w:p/>
     <w:p>
       <w:r>
         <w:t>*You can download the tools from here:</w:t>
@@ -1696,7 +1820,11 @@
         <w:t xml:space="preserve"> and restore the backup database.</w:t>
       </w:r>
       <w:r>
-        <w:t xml:space="preserve"> This tutorial is just the skeleton of the process of setting up the project. There might be some variations for different operation systems and environments, </w:t>
+        <w:t xml:space="preserve"> This tutorial is just the skeleton of the process of setting up the project. There might be some variations for different </w:t>
+      </w:r>
+      <w:r>
+        <w:lastRenderedPageBreak/>
+        <w:t xml:space="preserve">operation systems and environments, </w:t>
       </w:r>
       <w:r>
         <w:t>or some of the instructions may not be v</w:t>
@@ -3205,6 +3333,66 @@
       <w:lang w:eastAsia="zh-CN"/>
     </w:rPr>
   </w:style>
+  <w:style w:type="paragraph" w:styleId="HTMLPreformatted">
+    <w:name w:val="HTML Preformatted"/>
+    <w:basedOn w:val="Normal"/>
+    <w:link w:val="HTMLPreformattedChar"/>
+    <w:uiPriority w:val="99"/>
+    <w:unhideWhenUsed/>
+    <w:rsid w:val="00747BFF"/>
+    <w:pPr>
+      <w:tabs>
+        <w:tab w:val="left" w:pos="916"/>
+        <w:tab w:val="left" w:pos="1832"/>
+        <w:tab w:val="left" w:pos="2748"/>
+        <w:tab w:val="left" w:pos="3664"/>
+        <w:tab w:val="left" w:pos="4580"/>
+        <w:tab w:val="left" w:pos="5496"/>
+        <w:tab w:val="left" w:pos="6412"/>
+        <w:tab w:val="left" w:pos="7328"/>
+        <w:tab w:val="left" w:pos="8244"/>
+        <w:tab w:val="left" w:pos="9160"/>
+        <w:tab w:val="left" w:pos="10076"/>
+        <w:tab w:val="left" w:pos="10992"/>
+        <w:tab w:val="left" w:pos="11908"/>
+        <w:tab w:val="left" w:pos="12824"/>
+        <w:tab w:val="left" w:pos="13740"/>
+        <w:tab w:val="left" w:pos="14656"/>
+      </w:tabs>
+    </w:pPr>
+    <w:rPr>
+      <w:rFonts w:ascii="Courier New" w:eastAsia="Times New Roman" w:hAnsi="Courier New" w:cs="Courier New"/>
+      <w:sz w:val="20"/>
+      <w:szCs w:val="20"/>
+      <w:lang w:eastAsia="zh-CN"/>
+    </w:rPr>
+  </w:style>
+  <w:style w:type="character" w:customStyle="1" w:styleId="HTMLPreformattedChar">
+    <w:name w:val="HTML Preformatted Char"/>
+    <w:basedOn w:val="DefaultParagraphFont"/>
+    <w:link w:val="HTMLPreformatted"/>
+    <w:uiPriority w:val="99"/>
+    <w:rsid w:val="00747BFF"/>
+    <w:rPr>
+      <w:rFonts w:ascii="Courier New" w:eastAsia="Times New Roman" w:hAnsi="Courier New" w:cs="Courier New"/>
+      <w:sz w:val="20"/>
+      <w:szCs w:val="20"/>
+      <w:lang w:eastAsia="zh-CN"/>
+    </w:rPr>
+  </w:style>
+  <w:style w:type="character" w:styleId="HTMLCode">
+    <w:name w:val="HTML Code"/>
+    <w:basedOn w:val="DefaultParagraphFont"/>
+    <w:uiPriority w:val="99"/>
+    <w:semiHidden/>
+    <w:unhideWhenUsed/>
+    <w:rsid w:val="00747BFF"/>
+    <w:rPr>
+      <w:rFonts w:ascii="Courier New" w:eastAsia="Times New Roman" w:hAnsi="Courier New" w:cs="Courier New"/>
+      <w:sz w:val="20"/>
+      <w:szCs w:val="20"/>
+    </w:rPr>
+  </w:style>
 </w:styles>
 </file>
 

</xml_diff>

<commit_message>
debugged through the integration with the standalone tool
</commit_message>
<xml_diff>
--- a/documents/Configuration Manual.docx
+++ b/documents/Configuration Manual.docx
@@ -1470,8 +1470,15 @@
       </w:r>
     </w:p>
     <w:p>
-      <w:r>
-        <w:t xml:space="preserve">1.  Install </w:t>
+      <w:pPr>
+        <w:pStyle w:val="ListParagraph"/>
+        <w:numPr>
+          <w:ilvl w:val="0"/>
+          <w:numId w:val="13"/>
+        </w:numPr>
+      </w:pPr>
+      <w:r>
+        <w:t xml:space="preserve">Install </w:t>
       </w:r>
       <w:proofErr w:type="spellStart"/>
       <w:r>
@@ -1480,112 +1487,258 @@
       <w:proofErr w:type="spellEnd"/>
     </w:p>
     <w:p>
-      <w:r>
-        <w:t xml:space="preserve">2.  Install </w:t>
+      <w:pPr>
+        <w:pStyle w:val="ListParagraph"/>
+        <w:numPr>
+          <w:ilvl w:val="0"/>
+          <w:numId w:val="13"/>
+        </w:numPr>
+      </w:pPr>
+      <w:r>
+        <w:t xml:space="preserve">Install </w:t>
       </w:r>
       <w:proofErr w:type="spellStart"/>
       <w:r>
         <w:t>mongodb</w:t>
+      </w:r>
+      <w:proofErr w:type="spellEnd"/>
+    </w:p>
+    <w:p>
+      <w:pPr>
+        <w:ind w:firstLine="720"/>
+      </w:pPr>
+      <w:proofErr w:type="spellStart"/>
+      <w:r>
+        <w:rPr>
+          <w:rFonts w:ascii="Arial" w:hAnsi="Arial" w:cs="Arial"/>
+          <w:color w:val="3A3A3A"/>
+          <w:sz w:val="21"/>
+          <w:szCs w:val="21"/>
+        </w:rPr>
+        <w:t>sudo</w:t>
+      </w:r>
+      <w:proofErr w:type="spellEnd"/>
+      <w:r>
+        <w:rPr>
+          <w:rFonts w:ascii="Arial" w:hAnsi="Arial" w:cs="Arial"/>
+          <w:color w:val="3A3A3A"/>
+          <w:sz w:val="21"/>
+          <w:szCs w:val="21"/>
+        </w:rPr>
+        <w:t xml:space="preserve"> apt update</w:t>
       </w:r>
       <w:bookmarkStart w:id="0" w:name="_GoBack"/>
       <w:bookmarkEnd w:id="0"/>
-      <w:proofErr w:type="spellEnd"/>
-    </w:p>
-    <w:p>
+    </w:p>
+    <w:p>
+      <w:pPr>
+        <w:ind w:firstLine="720"/>
+        <w:rPr>
+          <w:rFonts w:ascii="Arial" w:hAnsi="Arial" w:cs="Arial"/>
+          <w:color w:val="3A3A3A"/>
+          <w:sz w:val="21"/>
+          <w:szCs w:val="21"/>
+        </w:rPr>
+      </w:pPr>
+      <w:proofErr w:type="spellStart"/>
+      <w:r>
+        <w:rPr>
+          <w:rFonts w:ascii="Arial" w:hAnsi="Arial" w:cs="Arial"/>
+          <w:color w:val="3A3A3A"/>
+          <w:sz w:val="21"/>
+          <w:szCs w:val="21"/>
+        </w:rPr>
+        <w:t>sudo</w:t>
+      </w:r>
+      <w:proofErr w:type="spellEnd"/>
+      <w:r>
+        <w:rPr>
+          <w:rFonts w:ascii="Arial" w:hAnsi="Arial" w:cs="Arial"/>
+          <w:color w:val="3A3A3A"/>
+          <w:sz w:val="21"/>
+          <w:szCs w:val="21"/>
+        </w:rPr>
+        <w:t xml:space="preserve"> apt install -y </w:t>
+      </w:r>
+      <w:proofErr w:type="spellStart"/>
+      <w:r>
+        <w:rPr>
+          <w:rFonts w:ascii="Arial" w:hAnsi="Arial" w:cs="Arial"/>
+          <w:color w:val="3A3A3A"/>
+          <w:sz w:val="21"/>
+          <w:szCs w:val="21"/>
+        </w:rPr>
+        <w:t>mongodb</w:t>
+      </w:r>
+      <w:proofErr w:type="spellEnd"/>
+    </w:p>
+    <w:p>
+      <w:pPr>
+        <w:pStyle w:val="ListParagraph"/>
+        <w:numPr>
+          <w:ilvl w:val="0"/>
+          <w:numId w:val="14"/>
+        </w:numPr>
+      </w:pPr>
+      <w:r>
+        <w:t xml:space="preserve">Install </w:t>
+      </w:r>
+      <w:proofErr w:type="spellStart"/>
+      <w:r>
+        <w:t>mvn</w:t>
+      </w:r>
+    </w:p>
+    <w:p>
+      <w:pPr>
+        <w:ind w:firstLine="720"/>
+        <w:rPr>
+          <w:rFonts w:ascii="Arial" w:hAnsi="Arial" w:cs="Arial"/>
+          <w:color w:val="3A3A3A"/>
+          <w:sz w:val="21"/>
+          <w:szCs w:val="21"/>
+        </w:rPr>
+      </w:pPr>
+      <w:r>
+        <w:rPr>
+          <w:rFonts w:ascii="Arial" w:hAnsi="Arial" w:cs="Arial"/>
+          <w:color w:val="3A3A3A"/>
+          <w:sz w:val="21"/>
+          <w:szCs w:val="21"/>
+        </w:rPr>
+        <w:t>sudo</w:t>
+      </w:r>
+      <w:proofErr w:type="spellEnd"/>
+      <w:r>
+        <w:rPr>
+          <w:rFonts w:ascii="Arial" w:hAnsi="Arial" w:cs="Arial"/>
+          <w:color w:val="3A3A3A"/>
+          <w:sz w:val="21"/>
+          <w:szCs w:val="21"/>
+        </w:rPr>
+        <w:t xml:space="preserve"> apt update</w:t>
+      </w:r>
+    </w:p>
+    <w:p>
+      <w:pPr>
+        <w:ind w:firstLine="720"/>
+        <w:rPr>
+          <w:rFonts w:ascii="Arial" w:hAnsi="Arial" w:cs="Arial"/>
+          <w:color w:val="3A3A3A"/>
+          <w:sz w:val="21"/>
+          <w:szCs w:val="21"/>
+        </w:rPr>
+      </w:pPr>
+      <w:proofErr w:type="spellStart"/>
+      <w:r>
+        <w:rPr>
+          <w:rFonts w:ascii="Arial" w:hAnsi="Arial" w:cs="Arial"/>
+          <w:color w:val="3A3A3A"/>
+          <w:sz w:val="21"/>
+          <w:szCs w:val="21"/>
+        </w:rPr>
+        <w:t>sudo</w:t>
+      </w:r>
+      <w:proofErr w:type="spellEnd"/>
+      <w:r>
+        <w:rPr>
+          <w:rFonts w:ascii="Arial" w:hAnsi="Arial" w:cs="Arial"/>
+          <w:color w:val="3A3A3A"/>
+          <w:sz w:val="21"/>
+          <w:szCs w:val="21"/>
+        </w:rPr>
+        <w:t xml:space="preserve"> apt install maven</w:t>
+      </w:r>
+    </w:p>
+    <w:p>
+      <w:pPr>
+        <w:pStyle w:val="ListParagraph"/>
+        <w:numPr>
+          <w:ilvl w:val="0"/>
+          <w:numId w:val="14"/>
+        </w:numPr>
+      </w:pPr>
+      <w:r>
+        <w:t>Intall R</w:t>
+      </w:r>
+      <w:r>
+        <w:t>:</w:t>
+      </w:r>
+    </w:p>
+    <w:p>
+      <w:pPr>
+        <w:pStyle w:val="ListParagraph"/>
+        <w:numPr>
+          <w:ilvl w:val="0"/>
+          <w:numId w:val="12"/>
+        </w:numPr>
+      </w:pPr>
+      <w:proofErr w:type="spellStart"/>
+      <w:r>
+        <w:t>sudo</w:t>
+      </w:r>
+      <w:proofErr w:type="spellEnd"/>
+      <w:r>
+        <w:t xml:space="preserve"> apt-get install r-base</w:t>
+      </w:r>
+    </w:p>
+    <w:p>
+      <w:pPr>
+        <w:pStyle w:val="ListParagraph"/>
+        <w:numPr>
+          <w:ilvl w:val="0"/>
+          <w:numId w:val="12"/>
+        </w:numPr>
+      </w:pPr>
+      <w:r>
+        <w:t xml:space="preserve">Install </w:t>
+      </w:r>
+      <w:proofErr w:type="spellStart"/>
+      <w:r>
+        <w:t>graphviz</w:t>
+      </w:r>
+      <w:proofErr w:type="spellEnd"/>
+      <w:r>
+        <w:t>:</w:t>
+      </w:r>
+    </w:p>
+    <w:p>
+      <w:pPr>
+        <w:ind w:firstLine="720"/>
+      </w:pPr>
+      <w:r>
+        <w:t xml:space="preserve">1.  </w:t>
+      </w:r>
+      <w:proofErr w:type="spellStart"/>
+      <w:r>
+        <w:t>sudo</w:t>
+      </w:r>
+      <w:proofErr w:type="spellEnd"/>
+      <w:r>
+        <w:t xml:space="preserve"> add-apt-repository universe</w:t>
+      </w:r>
+    </w:p>
+    <w:p>
+      <w:pPr>
+        <w:ind w:firstLine="720"/>
+      </w:pPr>
+      <w:r>
+        <w:t xml:space="preserve">2.  </w:t>
+      </w:r>
+      <w:proofErr w:type="spellStart"/>
+      <w:r>
+        <w:t>sudo</w:t>
+      </w:r>
+      <w:proofErr w:type="spellEnd"/>
+      <w:r>
+        <w:t xml:space="preserve"> apt update</w:t>
+      </w:r>
+    </w:p>
+    <w:p>
+      <w:pPr>
+        <w:ind w:firstLine="720"/>
+      </w:pPr>
       <w:r>
         <w:t xml:space="preserve">3.  </w:t>
-      </w:r>
-      <w:proofErr w:type="spellStart"/>
-      <w:r>
-        <w:t>Intall</w:t>
-      </w:r>
-      <w:proofErr w:type="spellEnd"/>
-      <w:r>
-        <w:t xml:space="preserve"> R</w:t>
-      </w:r>
-      <w:r>
-        <w:t>:</w:t>
-      </w:r>
-    </w:p>
-    <w:p>
-      <w:pPr>
-        <w:ind w:firstLine="720"/>
-      </w:pPr>
-      <w:r>
-        <w:t xml:space="preserve">1.  </w:t>
-      </w:r>
-      <w:proofErr w:type="spellStart"/>
-      <w:r>
-        <w:t>sudo</w:t>
-      </w:r>
-      <w:proofErr w:type="spellEnd"/>
-      <w:r>
-        <w:t xml:space="preserve"> apt-get install r-base</w:t>
-      </w:r>
-    </w:p>
-    <w:p>
-      <w:r>
-        <w:t>4</w:t>
-      </w:r>
-      <w:r>
-        <w:t xml:space="preserve">.  Install </w:t>
-      </w:r>
-      <w:proofErr w:type="spellStart"/>
-      <w:r>
-        <w:t>graphviz</w:t>
-      </w:r>
-      <w:proofErr w:type="spellEnd"/>
-      <w:r>
-        <w:t>:</w:t>
-      </w:r>
-    </w:p>
-    <w:p>
-      <w:pPr>
-        <w:ind w:firstLine="720"/>
-      </w:pPr>
-      <w:r>
-        <w:t>1</w:t>
-      </w:r>
-      <w:r>
-        <w:t xml:space="preserve">.  </w:t>
-      </w:r>
-      <w:proofErr w:type="spellStart"/>
-      <w:r>
-        <w:t>sudo</w:t>
-      </w:r>
-      <w:proofErr w:type="spellEnd"/>
-      <w:r>
-        <w:t xml:space="preserve"> add-apt-repository universe</w:t>
-      </w:r>
-    </w:p>
-    <w:p>
-      <w:pPr>
-        <w:ind w:firstLine="720"/>
-      </w:pPr>
-      <w:r>
-        <w:t>2</w:t>
-      </w:r>
-      <w:r>
-        <w:t xml:space="preserve">.  </w:t>
-      </w:r>
-      <w:proofErr w:type="spellStart"/>
-      <w:r>
-        <w:t>sudo</w:t>
-      </w:r>
-      <w:proofErr w:type="spellEnd"/>
-      <w:r>
-        <w:t xml:space="preserve"> apt update</w:t>
-      </w:r>
-    </w:p>
-    <w:p>
-      <w:pPr>
-        <w:ind w:firstLine="720"/>
-      </w:pPr>
-      <w:r>
-        <w:t>3</w:t>
-      </w:r>
-      <w:r>
-        <w:t xml:space="preserve">.  </w:t>
       </w:r>
       <w:proofErr w:type="spellStart"/>
       <w:r>
@@ -1820,11 +1973,7 @@
         <w:t xml:space="preserve"> and restore the backup database.</w:t>
       </w:r>
       <w:r>
-        <w:t xml:space="preserve"> This tutorial is just the skeleton of the process of setting up the project. There might be some variations for different </w:t>
-      </w:r>
-      <w:r>
-        <w:lastRenderedPageBreak/>
-        <w:t xml:space="preserve">operation systems and environments, </w:t>
+        <w:t xml:space="preserve"> This tutorial is just the skeleton of the process of setting up the project. There might be some variations for different operation systems and environments, </w:t>
       </w:r>
       <w:r>
         <w:t>or some of the instructions may not be v</w:t>
@@ -2539,6 +2688,95 @@
     </w:lvl>
   </w:abstractNum>
   <w:abstractNum w:abstractNumId="7" w15:restartNumberingAfterBreak="0">
+    <w:nsid w:val="4946472B"/>
+    <w:multiLevelType w:val="hybridMultilevel"/>
+    <w:tmpl w:val="55923942"/>
+    <w:lvl w:ilvl="0" w:tplc="6CE88BB0">
+      <w:start w:val="1"/>
+      <w:numFmt w:val="decimal"/>
+      <w:lvlText w:val="%1."/>
+      <w:lvlJc w:val="left"/>
+      <w:pPr>
+        <w:ind w:left="1080" w:hanging="360"/>
+      </w:pPr>
+      <w:rPr>
+        <w:rFonts w:hint="default"/>
+      </w:rPr>
+    </w:lvl>
+    <w:lvl w:ilvl="1" w:tplc="04090019" w:tentative="1">
+      <w:start w:val="1"/>
+      <w:numFmt w:val="lowerLetter"/>
+      <w:lvlText w:val="%2."/>
+      <w:lvlJc w:val="left"/>
+      <w:pPr>
+        <w:ind w:left="1440" w:hanging="360"/>
+      </w:pPr>
+    </w:lvl>
+    <w:lvl w:ilvl="2" w:tplc="0409001B" w:tentative="1">
+      <w:start w:val="1"/>
+      <w:numFmt w:val="lowerRoman"/>
+      <w:lvlText w:val="%3."/>
+      <w:lvlJc w:val="right"/>
+      <w:pPr>
+        <w:ind w:left="2160" w:hanging="180"/>
+      </w:pPr>
+    </w:lvl>
+    <w:lvl w:ilvl="3" w:tplc="0409000F" w:tentative="1">
+      <w:start w:val="1"/>
+      <w:numFmt w:val="decimal"/>
+      <w:lvlText w:val="%4."/>
+      <w:lvlJc w:val="left"/>
+      <w:pPr>
+        <w:ind w:left="2880" w:hanging="360"/>
+      </w:pPr>
+    </w:lvl>
+    <w:lvl w:ilvl="4" w:tplc="04090019" w:tentative="1">
+      <w:start w:val="1"/>
+      <w:numFmt w:val="lowerLetter"/>
+      <w:lvlText w:val="%5."/>
+      <w:lvlJc w:val="left"/>
+      <w:pPr>
+        <w:ind w:left="3600" w:hanging="360"/>
+      </w:pPr>
+    </w:lvl>
+    <w:lvl w:ilvl="5" w:tplc="0409001B" w:tentative="1">
+      <w:start w:val="1"/>
+      <w:numFmt w:val="lowerRoman"/>
+      <w:lvlText w:val="%6."/>
+      <w:lvlJc w:val="right"/>
+      <w:pPr>
+        <w:ind w:left="4320" w:hanging="180"/>
+      </w:pPr>
+    </w:lvl>
+    <w:lvl w:ilvl="6" w:tplc="0409000F" w:tentative="1">
+      <w:start w:val="1"/>
+      <w:numFmt w:val="decimal"/>
+      <w:lvlText w:val="%7."/>
+      <w:lvlJc w:val="left"/>
+      <w:pPr>
+        <w:ind w:left="5040" w:hanging="360"/>
+      </w:pPr>
+    </w:lvl>
+    <w:lvl w:ilvl="7" w:tplc="04090019" w:tentative="1">
+      <w:start w:val="1"/>
+      <w:numFmt w:val="lowerLetter"/>
+      <w:lvlText w:val="%8."/>
+      <w:lvlJc w:val="left"/>
+      <w:pPr>
+        <w:ind w:left="5760" w:hanging="360"/>
+      </w:pPr>
+    </w:lvl>
+    <w:lvl w:ilvl="8" w:tplc="0409001B" w:tentative="1">
+      <w:start w:val="1"/>
+      <w:numFmt w:val="lowerRoman"/>
+      <w:lvlText w:val="%9."/>
+      <w:lvlJc w:val="right"/>
+      <w:pPr>
+        <w:ind w:left="6480" w:hanging="180"/>
+      </w:pPr>
+    </w:lvl>
+  </w:abstractNum>
+  <w:abstractNum w:abstractNumId="8" w15:restartNumberingAfterBreak="0">
     <w:nsid w:val="50B73E53"/>
     <w:multiLevelType w:val="hybridMultilevel"/>
     <w:tmpl w:val="D9BC8486"/>
@@ -2627,7 +2865,7 @@
       </w:pPr>
     </w:lvl>
   </w:abstractNum>
-  <w:abstractNum w:abstractNumId="8" w15:restartNumberingAfterBreak="0">
+  <w:abstractNum w:abstractNumId="9" w15:restartNumberingAfterBreak="0">
     <w:nsid w:val="53A34D86"/>
     <w:multiLevelType w:val="hybridMultilevel"/>
     <w:tmpl w:val="7EE81E8E"/>
@@ -2740,7 +2978,7 @@
       </w:rPr>
     </w:lvl>
   </w:abstractNum>
-  <w:abstractNum w:abstractNumId="9" w15:restartNumberingAfterBreak="0">
+  <w:abstractNum w:abstractNumId="10" w15:restartNumberingAfterBreak="0">
     <w:nsid w:val="71517030"/>
     <w:multiLevelType w:val="hybridMultilevel"/>
     <w:tmpl w:val="91FAB75E"/>
@@ -2852,8 +3090,272 @@
       </w:rPr>
     </w:lvl>
   </w:abstractNum>
+  <w:abstractNum w:abstractNumId="11" w15:restartNumberingAfterBreak="0">
+    <w:nsid w:val="756B540A"/>
+    <w:multiLevelType w:val="hybridMultilevel"/>
+    <w:tmpl w:val="947A8B26"/>
+    <w:lvl w:ilvl="0" w:tplc="0409000F">
+      <w:start w:val="1"/>
+      <w:numFmt w:val="decimal"/>
+      <w:lvlText w:val="%1."/>
+      <w:lvlJc w:val="left"/>
+      <w:pPr>
+        <w:ind w:left="360" w:hanging="360"/>
+      </w:pPr>
+    </w:lvl>
+    <w:lvl w:ilvl="1" w:tplc="04090019" w:tentative="1">
+      <w:start w:val="1"/>
+      <w:numFmt w:val="lowerLetter"/>
+      <w:lvlText w:val="%2."/>
+      <w:lvlJc w:val="left"/>
+      <w:pPr>
+        <w:ind w:left="1080" w:hanging="360"/>
+      </w:pPr>
+    </w:lvl>
+    <w:lvl w:ilvl="2" w:tplc="0409001B" w:tentative="1">
+      <w:start w:val="1"/>
+      <w:numFmt w:val="lowerRoman"/>
+      <w:lvlText w:val="%3."/>
+      <w:lvlJc w:val="right"/>
+      <w:pPr>
+        <w:ind w:left="1800" w:hanging="180"/>
+      </w:pPr>
+    </w:lvl>
+    <w:lvl w:ilvl="3" w:tplc="0409000F" w:tentative="1">
+      <w:start w:val="1"/>
+      <w:numFmt w:val="decimal"/>
+      <w:lvlText w:val="%4."/>
+      <w:lvlJc w:val="left"/>
+      <w:pPr>
+        <w:ind w:left="2520" w:hanging="360"/>
+      </w:pPr>
+    </w:lvl>
+    <w:lvl w:ilvl="4" w:tplc="04090019" w:tentative="1">
+      <w:start w:val="1"/>
+      <w:numFmt w:val="lowerLetter"/>
+      <w:lvlText w:val="%5."/>
+      <w:lvlJc w:val="left"/>
+      <w:pPr>
+        <w:ind w:left="3240" w:hanging="360"/>
+      </w:pPr>
+    </w:lvl>
+    <w:lvl w:ilvl="5" w:tplc="0409001B" w:tentative="1">
+      <w:start w:val="1"/>
+      <w:numFmt w:val="lowerRoman"/>
+      <w:lvlText w:val="%6."/>
+      <w:lvlJc w:val="right"/>
+      <w:pPr>
+        <w:ind w:left="3960" w:hanging="180"/>
+      </w:pPr>
+    </w:lvl>
+    <w:lvl w:ilvl="6" w:tplc="0409000F" w:tentative="1">
+      <w:start w:val="1"/>
+      <w:numFmt w:val="decimal"/>
+      <w:lvlText w:val="%7."/>
+      <w:lvlJc w:val="left"/>
+      <w:pPr>
+        <w:ind w:left="4680" w:hanging="360"/>
+      </w:pPr>
+    </w:lvl>
+    <w:lvl w:ilvl="7" w:tplc="04090019" w:tentative="1">
+      <w:start w:val="1"/>
+      <w:numFmt w:val="lowerLetter"/>
+      <w:lvlText w:val="%8."/>
+      <w:lvlJc w:val="left"/>
+      <w:pPr>
+        <w:ind w:left="5400" w:hanging="360"/>
+      </w:pPr>
+    </w:lvl>
+    <w:lvl w:ilvl="8" w:tplc="0409001B" w:tentative="1">
+      <w:start w:val="1"/>
+      <w:numFmt w:val="lowerRoman"/>
+      <w:lvlText w:val="%9."/>
+      <w:lvlJc w:val="right"/>
+      <w:pPr>
+        <w:ind w:left="6120" w:hanging="180"/>
+      </w:pPr>
+    </w:lvl>
+  </w:abstractNum>
+  <w:abstractNum w:abstractNumId="12" w15:restartNumberingAfterBreak="0">
+    <w:nsid w:val="7B9D0954"/>
+    <w:multiLevelType w:val="hybridMultilevel"/>
+    <w:tmpl w:val="FC2EF44E"/>
+    <w:lvl w:ilvl="0" w:tplc="6CE88BB0">
+      <w:start w:val="1"/>
+      <w:numFmt w:val="decimal"/>
+      <w:lvlText w:val="%1."/>
+      <w:lvlJc w:val="left"/>
+      <w:pPr>
+        <w:ind w:left="360" w:hanging="360"/>
+      </w:pPr>
+      <w:rPr>
+        <w:rFonts w:hint="default"/>
+      </w:rPr>
+    </w:lvl>
+    <w:lvl w:ilvl="1" w:tplc="04090019" w:tentative="1">
+      <w:start w:val="1"/>
+      <w:numFmt w:val="lowerLetter"/>
+      <w:lvlText w:val="%2."/>
+      <w:lvlJc w:val="left"/>
+      <w:pPr>
+        <w:ind w:left="720" w:hanging="360"/>
+      </w:pPr>
+    </w:lvl>
+    <w:lvl w:ilvl="2" w:tplc="0409001B" w:tentative="1">
+      <w:start w:val="1"/>
+      <w:numFmt w:val="lowerRoman"/>
+      <w:lvlText w:val="%3."/>
+      <w:lvlJc w:val="right"/>
+      <w:pPr>
+        <w:ind w:left="1440" w:hanging="180"/>
+      </w:pPr>
+    </w:lvl>
+    <w:lvl w:ilvl="3" w:tplc="0409000F" w:tentative="1">
+      <w:start w:val="1"/>
+      <w:numFmt w:val="decimal"/>
+      <w:lvlText w:val="%4."/>
+      <w:lvlJc w:val="left"/>
+      <w:pPr>
+        <w:ind w:left="2160" w:hanging="360"/>
+      </w:pPr>
+    </w:lvl>
+    <w:lvl w:ilvl="4" w:tplc="04090019" w:tentative="1">
+      <w:start w:val="1"/>
+      <w:numFmt w:val="lowerLetter"/>
+      <w:lvlText w:val="%5."/>
+      <w:lvlJc w:val="left"/>
+      <w:pPr>
+        <w:ind w:left="2880" w:hanging="360"/>
+      </w:pPr>
+    </w:lvl>
+    <w:lvl w:ilvl="5" w:tplc="0409001B" w:tentative="1">
+      <w:start w:val="1"/>
+      <w:numFmt w:val="lowerRoman"/>
+      <w:lvlText w:val="%6."/>
+      <w:lvlJc w:val="right"/>
+      <w:pPr>
+        <w:ind w:left="3600" w:hanging="180"/>
+      </w:pPr>
+    </w:lvl>
+    <w:lvl w:ilvl="6" w:tplc="0409000F" w:tentative="1">
+      <w:start w:val="1"/>
+      <w:numFmt w:val="decimal"/>
+      <w:lvlText w:val="%7."/>
+      <w:lvlJc w:val="left"/>
+      <w:pPr>
+        <w:ind w:left="4320" w:hanging="360"/>
+      </w:pPr>
+    </w:lvl>
+    <w:lvl w:ilvl="7" w:tplc="04090019" w:tentative="1">
+      <w:start w:val="1"/>
+      <w:numFmt w:val="lowerLetter"/>
+      <w:lvlText w:val="%8."/>
+      <w:lvlJc w:val="left"/>
+      <w:pPr>
+        <w:ind w:left="5040" w:hanging="360"/>
+      </w:pPr>
+    </w:lvl>
+    <w:lvl w:ilvl="8" w:tplc="0409001B" w:tentative="1">
+      <w:start w:val="1"/>
+      <w:numFmt w:val="lowerRoman"/>
+      <w:lvlText w:val="%9."/>
+      <w:lvlJc w:val="right"/>
+      <w:pPr>
+        <w:ind w:left="5760" w:hanging="180"/>
+      </w:pPr>
+    </w:lvl>
+  </w:abstractNum>
+  <w:abstractNum w:abstractNumId="13" w15:restartNumberingAfterBreak="0">
+    <w:nsid w:val="7D6D2183"/>
+    <w:multiLevelType w:val="hybridMultilevel"/>
+    <w:tmpl w:val="F384AEEA"/>
+    <w:lvl w:ilvl="0" w:tplc="6CE88BB0">
+      <w:start w:val="1"/>
+      <w:numFmt w:val="decimal"/>
+      <w:lvlText w:val="%1."/>
+      <w:lvlJc w:val="left"/>
+      <w:pPr>
+        <w:ind w:left="1080" w:hanging="360"/>
+      </w:pPr>
+      <w:rPr>
+        <w:rFonts w:hint="default"/>
+      </w:rPr>
+    </w:lvl>
+    <w:lvl w:ilvl="1" w:tplc="04090019" w:tentative="1">
+      <w:start w:val="1"/>
+      <w:numFmt w:val="lowerLetter"/>
+      <w:lvlText w:val="%2."/>
+      <w:lvlJc w:val="left"/>
+      <w:pPr>
+        <w:ind w:left="1800" w:hanging="360"/>
+      </w:pPr>
+    </w:lvl>
+    <w:lvl w:ilvl="2" w:tplc="0409001B" w:tentative="1">
+      <w:start w:val="1"/>
+      <w:numFmt w:val="lowerRoman"/>
+      <w:lvlText w:val="%3."/>
+      <w:lvlJc w:val="right"/>
+      <w:pPr>
+        <w:ind w:left="2520" w:hanging="180"/>
+      </w:pPr>
+    </w:lvl>
+    <w:lvl w:ilvl="3" w:tplc="0409000F" w:tentative="1">
+      <w:start w:val="1"/>
+      <w:numFmt w:val="decimal"/>
+      <w:lvlText w:val="%4."/>
+      <w:lvlJc w:val="left"/>
+      <w:pPr>
+        <w:ind w:left="3240" w:hanging="360"/>
+      </w:pPr>
+    </w:lvl>
+    <w:lvl w:ilvl="4" w:tplc="04090019" w:tentative="1">
+      <w:start w:val="1"/>
+      <w:numFmt w:val="lowerLetter"/>
+      <w:lvlText w:val="%5."/>
+      <w:lvlJc w:val="left"/>
+      <w:pPr>
+        <w:ind w:left="3960" w:hanging="360"/>
+      </w:pPr>
+    </w:lvl>
+    <w:lvl w:ilvl="5" w:tplc="0409001B" w:tentative="1">
+      <w:start w:val="1"/>
+      <w:numFmt w:val="lowerRoman"/>
+      <w:lvlText w:val="%6."/>
+      <w:lvlJc w:val="right"/>
+      <w:pPr>
+        <w:ind w:left="4680" w:hanging="180"/>
+      </w:pPr>
+    </w:lvl>
+    <w:lvl w:ilvl="6" w:tplc="0409000F" w:tentative="1">
+      <w:start w:val="1"/>
+      <w:numFmt w:val="decimal"/>
+      <w:lvlText w:val="%7."/>
+      <w:lvlJc w:val="left"/>
+      <w:pPr>
+        <w:ind w:left="5400" w:hanging="360"/>
+      </w:pPr>
+    </w:lvl>
+    <w:lvl w:ilvl="7" w:tplc="04090019" w:tentative="1">
+      <w:start w:val="1"/>
+      <w:numFmt w:val="lowerLetter"/>
+      <w:lvlText w:val="%8."/>
+      <w:lvlJc w:val="left"/>
+      <w:pPr>
+        <w:ind w:left="6120" w:hanging="360"/>
+      </w:pPr>
+    </w:lvl>
+    <w:lvl w:ilvl="8" w:tplc="0409001B" w:tentative="1">
+      <w:start w:val="1"/>
+      <w:numFmt w:val="lowerRoman"/>
+      <w:lvlText w:val="%9."/>
+      <w:lvlJc w:val="right"/>
+      <w:pPr>
+        <w:ind w:left="6840" w:hanging="180"/>
+      </w:pPr>
+    </w:lvl>
+  </w:abstractNum>
   <w:num w:numId="1">
-    <w:abstractNumId w:val="7"/>
+    <w:abstractNumId w:val="8"/>
   </w:num>
   <w:num w:numId="2">
     <w:abstractNumId w:val="5"/>
@@ -2874,13 +3376,25 @@
     <w:abstractNumId w:val="2"/>
   </w:num>
   <w:num w:numId="8">
-    <w:abstractNumId w:val="9"/>
+    <w:abstractNumId w:val="10"/>
   </w:num>
   <w:num w:numId="9">
     <w:abstractNumId w:val="6"/>
   </w:num>
   <w:num w:numId="10">
-    <w:abstractNumId w:val="8"/>
+    <w:abstractNumId w:val="9"/>
+  </w:num>
+  <w:num w:numId="11">
+    <w:abstractNumId w:val="11"/>
+  </w:num>
+  <w:num w:numId="12">
+    <w:abstractNumId w:val="13"/>
+  </w:num>
+  <w:num w:numId="13">
+    <w:abstractNumId w:val="7"/>
+  </w:num>
+  <w:num w:numId="14">
+    <w:abstractNumId w:val="12"/>
   </w:num>
 </w:numbering>
 </file>

</xml_diff>

<commit_message>
integrated with gator tool
</commit_message>
<xml_diff>
--- a/documents/Configuration Manual.docx
+++ b/documents/Configuration Manual.docx
@@ -1470,8 +1470,15 @@
       </w:r>
     </w:p>
     <w:p>
-      <w:r>
-        <w:t xml:space="preserve">1.  Install </w:t>
+      <w:pPr>
+        <w:pStyle w:val="ListParagraph"/>
+        <w:numPr>
+          <w:ilvl w:val="0"/>
+          <w:numId w:val="13"/>
+        </w:numPr>
+      </w:pPr>
+      <w:r>
+        <w:t xml:space="preserve">Install </w:t>
       </w:r>
       <w:proofErr w:type="spellStart"/>
       <w:r>
@@ -1480,112 +1487,258 @@
       <w:proofErr w:type="spellEnd"/>
     </w:p>
     <w:p>
-      <w:r>
-        <w:t xml:space="preserve">2.  Install </w:t>
+      <w:pPr>
+        <w:pStyle w:val="ListParagraph"/>
+        <w:numPr>
+          <w:ilvl w:val="0"/>
+          <w:numId w:val="13"/>
+        </w:numPr>
+      </w:pPr>
+      <w:r>
+        <w:t xml:space="preserve">Install </w:t>
       </w:r>
       <w:proofErr w:type="spellStart"/>
       <w:r>
         <w:t>mongodb</w:t>
+      </w:r>
+      <w:proofErr w:type="spellEnd"/>
+    </w:p>
+    <w:p>
+      <w:pPr>
+        <w:ind w:firstLine="720"/>
+      </w:pPr>
+      <w:proofErr w:type="spellStart"/>
+      <w:r>
+        <w:rPr>
+          <w:rFonts w:ascii="Arial" w:hAnsi="Arial" w:cs="Arial"/>
+          <w:color w:val="3A3A3A"/>
+          <w:sz w:val="21"/>
+          <w:szCs w:val="21"/>
+        </w:rPr>
+        <w:t>sudo</w:t>
+      </w:r>
+      <w:proofErr w:type="spellEnd"/>
+      <w:r>
+        <w:rPr>
+          <w:rFonts w:ascii="Arial" w:hAnsi="Arial" w:cs="Arial"/>
+          <w:color w:val="3A3A3A"/>
+          <w:sz w:val="21"/>
+          <w:szCs w:val="21"/>
+        </w:rPr>
+        <w:t xml:space="preserve"> apt update</w:t>
       </w:r>
       <w:bookmarkStart w:id="0" w:name="_GoBack"/>
       <w:bookmarkEnd w:id="0"/>
-      <w:proofErr w:type="spellEnd"/>
-    </w:p>
-    <w:p>
+    </w:p>
+    <w:p>
+      <w:pPr>
+        <w:ind w:firstLine="720"/>
+        <w:rPr>
+          <w:rFonts w:ascii="Arial" w:hAnsi="Arial" w:cs="Arial"/>
+          <w:color w:val="3A3A3A"/>
+          <w:sz w:val="21"/>
+          <w:szCs w:val="21"/>
+        </w:rPr>
+      </w:pPr>
+      <w:proofErr w:type="spellStart"/>
+      <w:r>
+        <w:rPr>
+          <w:rFonts w:ascii="Arial" w:hAnsi="Arial" w:cs="Arial"/>
+          <w:color w:val="3A3A3A"/>
+          <w:sz w:val="21"/>
+          <w:szCs w:val="21"/>
+        </w:rPr>
+        <w:t>sudo</w:t>
+      </w:r>
+      <w:proofErr w:type="spellEnd"/>
+      <w:r>
+        <w:rPr>
+          <w:rFonts w:ascii="Arial" w:hAnsi="Arial" w:cs="Arial"/>
+          <w:color w:val="3A3A3A"/>
+          <w:sz w:val="21"/>
+          <w:szCs w:val="21"/>
+        </w:rPr>
+        <w:t xml:space="preserve"> apt install -y </w:t>
+      </w:r>
+      <w:proofErr w:type="spellStart"/>
+      <w:r>
+        <w:rPr>
+          <w:rFonts w:ascii="Arial" w:hAnsi="Arial" w:cs="Arial"/>
+          <w:color w:val="3A3A3A"/>
+          <w:sz w:val="21"/>
+          <w:szCs w:val="21"/>
+        </w:rPr>
+        <w:t>mongodb</w:t>
+      </w:r>
+      <w:proofErr w:type="spellEnd"/>
+    </w:p>
+    <w:p>
+      <w:pPr>
+        <w:pStyle w:val="ListParagraph"/>
+        <w:numPr>
+          <w:ilvl w:val="0"/>
+          <w:numId w:val="14"/>
+        </w:numPr>
+      </w:pPr>
+      <w:r>
+        <w:t xml:space="preserve">Install </w:t>
+      </w:r>
+      <w:proofErr w:type="spellStart"/>
+      <w:r>
+        <w:t>mvn</w:t>
+      </w:r>
+    </w:p>
+    <w:p>
+      <w:pPr>
+        <w:ind w:firstLine="720"/>
+        <w:rPr>
+          <w:rFonts w:ascii="Arial" w:hAnsi="Arial" w:cs="Arial"/>
+          <w:color w:val="3A3A3A"/>
+          <w:sz w:val="21"/>
+          <w:szCs w:val="21"/>
+        </w:rPr>
+      </w:pPr>
+      <w:r>
+        <w:rPr>
+          <w:rFonts w:ascii="Arial" w:hAnsi="Arial" w:cs="Arial"/>
+          <w:color w:val="3A3A3A"/>
+          <w:sz w:val="21"/>
+          <w:szCs w:val="21"/>
+        </w:rPr>
+        <w:t>sudo</w:t>
+      </w:r>
+      <w:proofErr w:type="spellEnd"/>
+      <w:r>
+        <w:rPr>
+          <w:rFonts w:ascii="Arial" w:hAnsi="Arial" w:cs="Arial"/>
+          <w:color w:val="3A3A3A"/>
+          <w:sz w:val="21"/>
+          <w:szCs w:val="21"/>
+        </w:rPr>
+        <w:t xml:space="preserve"> apt update</w:t>
+      </w:r>
+    </w:p>
+    <w:p>
+      <w:pPr>
+        <w:ind w:firstLine="720"/>
+        <w:rPr>
+          <w:rFonts w:ascii="Arial" w:hAnsi="Arial" w:cs="Arial"/>
+          <w:color w:val="3A3A3A"/>
+          <w:sz w:val="21"/>
+          <w:szCs w:val="21"/>
+        </w:rPr>
+      </w:pPr>
+      <w:proofErr w:type="spellStart"/>
+      <w:r>
+        <w:rPr>
+          <w:rFonts w:ascii="Arial" w:hAnsi="Arial" w:cs="Arial"/>
+          <w:color w:val="3A3A3A"/>
+          <w:sz w:val="21"/>
+          <w:szCs w:val="21"/>
+        </w:rPr>
+        <w:t>sudo</w:t>
+      </w:r>
+      <w:proofErr w:type="spellEnd"/>
+      <w:r>
+        <w:rPr>
+          <w:rFonts w:ascii="Arial" w:hAnsi="Arial" w:cs="Arial"/>
+          <w:color w:val="3A3A3A"/>
+          <w:sz w:val="21"/>
+          <w:szCs w:val="21"/>
+        </w:rPr>
+        <w:t xml:space="preserve"> apt install maven</w:t>
+      </w:r>
+    </w:p>
+    <w:p>
+      <w:pPr>
+        <w:pStyle w:val="ListParagraph"/>
+        <w:numPr>
+          <w:ilvl w:val="0"/>
+          <w:numId w:val="14"/>
+        </w:numPr>
+      </w:pPr>
+      <w:r>
+        <w:t>Intall R</w:t>
+      </w:r>
+      <w:r>
+        <w:t>:</w:t>
+      </w:r>
+    </w:p>
+    <w:p>
+      <w:pPr>
+        <w:pStyle w:val="ListParagraph"/>
+        <w:numPr>
+          <w:ilvl w:val="0"/>
+          <w:numId w:val="12"/>
+        </w:numPr>
+      </w:pPr>
+      <w:proofErr w:type="spellStart"/>
+      <w:r>
+        <w:t>sudo</w:t>
+      </w:r>
+      <w:proofErr w:type="spellEnd"/>
+      <w:r>
+        <w:t xml:space="preserve"> apt-get install r-base</w:t>
+      </w:r>
+    </w:p>
+    <w:p>
+      <w:pPr>
+        <w:pStyle w:val="ListParagraph"/>
+        <w:numPr>
+          <w:ilvl w:val="0"/>
+          <w:numId w:val="12"/>
+        </w:numPr>
+      </w:pPr>
+      <w:r>
+        <w:t xml:space="preserve">Install </w:t>
+      </w:r>
+      <w:proofErr w:type="spellStart"/>
+      <w:r>
+        <w:t>graphviz</w:t>
+      </w:r>
+      <w:proofErr w:type="spellEnd"/>
+      <w:r>
+        <w:t>:</w:t>
+      </w:r>
+    </w:p>
+    <w:p>
+      <w:pPr>
+        <w:ind w:firstLine="720"/>
+      </w:pPr>
+      <w:r>
+        <w:t xml:space="preserve">1.  </w:t>
+      </w:r>
+      <w:proofErr w:type="spellStart"/>
+      <w:r>
+        <w:t>sudo</w:t>
+      </w:r>
+      <w:proofErr w:type="spellEnd"/>
+      <w:r>
+        <w:t xml:space="preserve"> add-apt-repository universe</w:t>
+      </w:r>
+    </w:p>
+    <w:p>
+      <w:pPr>
+        <w:ind w:firstLine="720"/>
+      </w:pPr>
+      <w:r>
+        <w:t xml:space="preserve">2.  </w:t>
+      </w:r>
+      <w:proofErr w:type="spellStart"/>
+      <w:r>
+        <w:t>sudo</w:t>
+      </w:r>
+      <w:proofErr w:type="spellEnd"/>
+      <w:r>
+        <w:t xml:space="preserve"> apt update</w:t>
+      </w:r>
+    </w:p>
+    <w:p>
+      <w:pPr>
+        <w:ind w:firstLine="720"/>
+      </w:pPr>
       <w:r>
         <w:t xml:space="preserve">3.  </w:t>
-      </w:r>
-      <w:proofErr w:type="spellStart"/>
-      <w:r>
-        <w:t>Intall</w:t>
-      </w:r>
-      <w:proofErr w:type="spellEnd"/>
-      <w:r>
-        <w:t xml:space="preserve"> R</w:t>
-      </w:r>
-      <w:r>
-        <w:t>:</w:t>
-      </w:r>
-    </w:p>
-    <w:p>
-      <w:pPr>
-        <w:ind w:firstLine="720"/>
-      </w:pPr>
-      <w:r>
-        <w:t xml:space="preserve">1.  </w:t>
-      </w:r>
-      <w:proofErr w:type="spellStart"/>
-      <w:r>
-        <w:t>sudo</w:t>
-      </w:r>
-      <w:proofErr w:type="spellEnd"/>
-      <w:r>
-        <w:t xml:space="preserve"> apt-get install r-base</w:t>
-      </w:r>
-    </w:p>
-    <w:p>
-      <w:r>
-        <w:t>4</w:t>
-      </w:r>
-      <w:r>
-        <w:t xml:space="preserve">.  Install </w:t>
-      </w:r>
-      <w:proofErr w:type="spellStart"/>
-      <w:r>
-        <w:t>graphviz</w:t>
-      </w:r>
-      <w:proofErr w:type="spellEnd"/>
-      <w:r>
-        <w:t>:</w:t>
-      </w:r>
-    </w:p>
-    <w:p>
-      <w:pPr>
-        <w:ind w:firstLine="720"/>
-      </w:pPr>
-      <w:r>
-        <w:t>1</w:t>
-      </w:r>
-      <w:r>
-        <w:t xml:space="preserve">.  </w:t>
-      </w:r>
-      <w:proofErr w:type="spellStart"/>
-      <w:r>
-        <w:t>sudo</w:t>
-      </w:r>
-      <w:proofErr w:type="spellEnd"/>
-      <w:r>
-        <w:t xml:space="preserve"> add-apt-repository universe</w:t>
-      </w:r>
-    </w:p>
-    <w:p>
-      <w:pPr>
-        <w:ind w:firstLine="720"/>
-      </w:pPr>
-      <w:r>
-        <w:t>2</w:t>
-      </w:r>
-      <w:r>
-        <w:t xml:space="preserve">.  </w:t>
-      </w:r>
-      <w:proofErr w:type="spellStart"/>
-      <w:r>
-        <w:t>sudo</w:t>
-      </w:r>
-      <w:proofErr w:type="spellEnd"/>
-      <w:r>
-        <w:t xml:space="preserve"> apt update</w:t>
-      </w:r>
-    </w:p>
-    <w:p>
-      <w:pPr>
-        <w:ind w:firstLine="720"/>
-      </w:pPr>
-      <w:r>
-        <w:t>3</w:t>
-      </w:r>
-      <w:r>
-        <w:t xml:space="preserve">.  </w:t>
       </w:r>
       <w:proofErr w:type="spellStart"/>
       <w:r>
@@ -1820,11 +1973,7 @@
         <w:t xml:space="preserve"> and restore the backup database.</w:t>
       </w:r>
       <w:r>
-        <w:t xml:space="preserve"> This tutorial is just the skeleton of the process of setting up the project. There might be some variations for different </w:t>
-      </w:r>
-      <w:r>
-        <w:lastRenderedPageBreak/>
-        <w:t xml:space="preserve">operation systems and environments, </w:t>
+        <w:t xml:space="preserve"> This tutorial is just the skeleton of the process of setting up the project. There might be some variations for different operation systems and environments, </w:t>
       </w:r>
       <w:r>
         <w:t>or some of the instructions may not be v</w:t>
@@ -2539,6 +2688,95 @@
     </w:lvl>
   </w:abstractNum>
   <w:abstractNum w:abstractNumId="7" w15:restartNumberingAfterBreak="0">
+    <w:nsid w:val="4946472B"/>
+    <w:multiLevelType w:val="hybridMultilevel"/>
+    <w:tmpl w:val="55923942"/>
+    <w:lvl w:ilvl="0" w:tplc="6CE88BB0">
+      <w:start w:val="1"/>
+      <w:numFmt w:val="decimal"/>
+      <w:lvlText w:val="%1."/>
+      <w:lvlJc w:val="left"/>
+      <w:pPr>
+        <w:ind w:left="1080" w:hanging="360"/>
+      </w:pPr>
+      <w:rPr>
+        <w:rFonts w:hint="default"/>
+      </w:rPr>
+    </w:lvl>
+    <w:lvl w:ilvl="1" w:tplc="04090019" w:tentative="1">
+      <w:start w:val="1"/>
+      <w:numFmt w:val="lowerLetter"/>
+      <w:lvlText w:val="%2."/>
+      <w:lvlJc w:val="left"/>
+      <w:pPr>
+        <w:ind w:left="1440" w:hanging="360"/>
+      </w:pPr>
+    </w:lvl>
+    <w:lvl w:ilvl="2" w:tplc="0409001B" w:tentative="1">
+      <w:start w:val="1"/>
+      <w:numFmt w:val="lowerRoman"/>
+      <w:lvlText w:val="%3."/>
+      <w:lvlJc w:val="right"/>
+      <w:pPr>
+        <w:ind w:left="2160" w:hanging="180"/>
+      </w:pPr>
+    </w:lvl>
+    <w:lvl w:ilvl="3" w:tplc="0409000F" w:tentative="1">
+      <w:start w:val="1"/>
+      <w:numFmt w:val="decimal"/>
+      <w:lvlText w:val="%4."/>
+      <w:lvlJc w:val="left"/>
+      <w:pPr>
+        <w:ind w:left="2880" w:hanging="360"/>
+      </w:pPr>
+    </w:lvl>
+    <w:lvl w:ilvl="4" w:tplc="04090019" w:tentative="1">
+      <w:start w:val="1"/>
+      <w:numFmt w:val="lowerLetter"/>
+      <w:lvlText w:val="%5."/>
+      <w:lvlJc w:val="left"/>
+      <w:pPr>
+        <w:ind w:left="3600" w:hanging="360"/>
+      </w:pPr>
+    </w:lvl>
+    <w:lvl w:ilvl="5" w:tplc="0409001B" w:tentative="1">
+      <w:start w:val="1"/>
+      <w:numFmt w:val="lowerRoman"/>
+      <w:lvlText w:val="%6."/>
+      <w:lvlJc w:val="right"/>
+      <w:pPr>
+        <w:ind w:left="4320" w:hanging="180"/>
+      </w:pPr>
+    </w:lvl>
+    <w:lvl w:ilvl="6" w:tplc="0409000F" w:tentative="1">
+      <w:start w:val="1"/>
+      <w:numFmt w:val="decimal"/>
+      <w:lvlText w:val="%7."/>
+      <w:lvlJc w:val="left"/>
+      <w:pPr>
+        <w:ind w:left="5040" w:hanging="360"/>
+      </w:pPr>
+    </w:lvl>
+    <w:lvl w:ilvl="7" w:tplc="04090019" w:tentative="1">
+      <w:start w:val="1"/>
+      <w:numFmt w:val="lowerLetter"/>
+      <w:lvlText w:val="%8."/>
+      <w:lvlJc w:val="left"/>
+      <w:pPr>
+        <w:ind w:left="5760" w:hanging="360"/>
+      </w:pPr>
+    </w:lvl>
+    <w:lvl w:ilvl="8" w:tplc="0409001B" w:tentative="1">
+      <w:start w:val="1"/>
+      <w:numFmt w:val="lowerRoman"/>
+      <w:lvlText w:val="%9."/>
+      <w:lvlJc w:val="right"/>
+      <w:pPr>
+        <w:ind w:left="6480" w:hanging="180"/>
+      </w:pPr>
+    </w:lvl>
+  </w:abstractNum>
+  <w:abstractNum w:abstractNumId="8" w15:restartNumberingAfterBreak="0">
     <w:nsid w:val="50B73E53"/>
     <w:multiLevelType w:val="hybridMultilevel"/>
     <w:tmpl w:val="D9BC8486"/>
@@ -2627,7 +2865,7 @@
       </w:pPr>
     </w:lvl>
   </w:abstractNum>
-  <w:abstractNum w:abstractNumId="8" w15:restartNumberingAfterBreak="0">
+  <w:abstractNum w:abstractNumId="9" w15:restartNumberingAfterBreak="0">
     <w:nsid w:val="53A34D86"/>
     <w:multiLevelType w:val="hybridMultilevel"/>
     <w:tmpl w:val="7EE81E8E"/>
@@ -2740,7 +2978,7 @@
       </w:rPr>
     </w:lvl>
   </w:abstractNum>
-  <w:abstractNum w:abstractNumId="9" w15:restartNumberingAfterBreak="0">
+  <w:abstractNum w:abstractNumId="10" w15:restartNumberingAfterBreak="0">
     <w:nsid w:val="71517030"/>
     <w:multiLevelType w:val="hybridMultilevel"/>
     <w:tmpl w:val="91FAB75E"/>
@@ -2852,8 +3090,272 @@
       </w:rPr>
     </w:lvl>
   </w:abstractNum>
+  <w:abstractNum w:abstractNumId="11" w15:restartNumberingAfterBreak="0">
+    <w:nsid w:val="756B540A"/>
+    <w:multiLevelType w:val="hybridMultilevel"/>
+    <w:tmpl w:val="947A8B26"/>
+    <w:lvl w:ilvl="0" w:tplc="0409000F">
+      <w:start w:val="1"/>
+      <w:numFmt w:val="decimal"/>
+      <w:lvlText w:val="%1."/>
+      <w:lvlJc w:val="left"/>
+      <w:pPr>
+        <w:ind w:left="360" w:hanging="360"/>
+      </w:pPr>
+    </w:lvl>
+    <w:lvl w:ilvl="1" w:tplc="04090019" w:tentative="1">
+      <w:start w:val="1"/>
+      <w:numFmt w:val="lowerLetter"/>
+      <w:lvlText w:val="%2."/>
+      <w:lvlJc w:val="left"/>
+      <w:pPr>
+        <w:ind w:left="1080" w:hanging="360"/>
+      </w:pPr>
+    </w:lvl>
+    <w:lvl w:ilvl="2" w:tplc="0409001B" w:tentative="1">
+      <w:start w:val="1"/>
+      <w:numFmt w:val="lowerRoman"/>
+      <w:lvlText w:val="%3."/>
+      <w:lvlJc w:val="right"/>
+      <w:pPr>
+        <w:ind w:left="1800" w:hanging="180"/>
+      </w:pPr>
+    </w:lvl>
+    <w:lvl w:ilvl="3" w:tplc="0409000F" w:tentative="1">
+      <w:start w:val="1"/>
+      <w:numFmt w:val="decimal"/>
+      <w:lvlText w:val="%4."/>
+      <w:lvlJc w:val="left"/>
+      <w:pPr>
+        <w:ind w:left="2520" w:hanging="360"/>
+      </w:pPr>
+    </w:lvl>
+    <w:lvl w:ilvl="4" w:tplc="04090019" w:tentative="1">
+      <w:start w:val="1"/>
+      <w:numFmt w:val="lowerLetter"/>
+      <w:lvlText w:val="%5."/>
+      <w:lvlJc w:val="left"/>
+      <w:pPr>
+        <w:ind w:left="3240" w:hanging="360"/>
+      </w:pPr>
+    </w:lvl>
+    <w:lvl w:ilvl="5" w:tplc="0409001B" w:tentative="1">
+      <w:start w:val="1"/>
+      <w:numFmt w:val="lowerRoman"/>
+      <w:lvlText w:val="%6."/>
+      <w:lvlJc w:val="right"/>
+      <w:pPr>
+        <w:ind w:left="3960" w:hanging="180"/>
+      </w:pPr>
+    </w:lvl>
+    <w:lvl w:ilvl="6" w:tplc="0409000F" w:tentative="1">
+      <w:start w:val="1"/>
+      <w:numFmt w:val="decimal"/>
+      <w:lvlText w:val="%7."/>
+      <w:lvlJc w:val="left"/>
+      <w:pPr>
+        <w:ind w:left="4680" w:hanging="360"/>
+      </w:pPr>
+    </w:lvl>
+    <w:lvl w:ilvl="7" w:tplc="04090019" w:tentative="1">
+      <w:start w:val="1"/>
+      <w:numFmt w:val="lowerLetter"/>
+      <w:lvlText w:val="%8."/>
+      <w:lvlJc w:val="left"/>
+      <w:pPr>
+        <w:ind w:left="5400" w:hanging="360"/>
+      </w:pPr>
+    </w:lvl>
+    <w:lvl w:ilvl="8" w:tplc="0409001B" w:tentative="1">
+      <w:start w:val="1"/>
+      <w:numFmt w:val="lowerRoman"/>
+      <w:lvlText w:val="%9."/>
+      <w:lvlJc w:val="right"/>
+      <w:pPr>
+        <w:ind w:left="6120" w:hanging="180"/>
+      </w:pPr>
+    </w:lvl>
+  </w:abstractNum>
+  <w:abstractNum w:abstractNumId="12" w15:restartNumberingAfterBreak="0">
+    <w:nsid w:val="7B9D0954"/>
+    <w:multiLevelType w:val="hybridMultilevel"/>
+    <w:tmpl w:val="FC2EF44E"/>
+    <w:lvl w:ilvl="0" w:tplc="6CE88BB0">
+      <w:start w:val="1"/>
+      <w:numFmt w:val="decimal"/>
+      <w:lvlText w:val="%1."/>
+      <w:lvlJc w:val="left"/>
+      <w:pPr>
+        <w:ind w:left="360" w:hanging="360"/>
+      </w:pPr>
+      <w:rPr>
+        <w:rFonts w:hint="default"/>
+      </w:rPr>
+    </w:lvl>
+    <w:lvl w:ilvl="1" w:tplc="04090019" w:tentative="1">
+      <w:start w:val="1"/>
+      <w:numFmt w:val="lowerLetter"/>
+      <w:lvlText w:val="%2."/>
+      <w:lvlJc w:val="left"/>
+      <w:pPr>
+        <w:ind w:left="720" w:hanging="360"/>
+      </w:pPr>
+    </w:lvl>
+    <w:lvl w:ilvl="2" w:tplc="0409001B" w:tentative="1">
+      <w:start w:val="1"/>
+      <w:numFmt w:val="lowerRoman"/>
+      <w:lvlText w:val="%3."/>
+      <w:lvlJc w:val="right"/>
+      <w:pPr>
+        <w:ind w:left="1440" w:hanging="180"/>
+      </w:pPr>
+    </w:lvl>
+    <w:lvl w:ilvl="3" w:tplc="0409000F" w:tentative="1">
+      <w:start w:val="1"/>
+      <w:numFmt w:val="decimal"/>
+      <w:lvlText w:val="%4."/>
+      <w:lvlJc w:val="left"/>
+      <w:pPr>
+        <w:ind w:left="2160" w:hanging="360"/>
+      </w:pPr>
+    </w:lvl>
+    <w:lvl w:ilvl="4" w:tplc="04090019" w:tentative="1">
+      <w:start w:val="1"/>
+      <w:numFmt w:val="lowerLetter"/>
+      <w:lvlText w:val="%5."/>
+      <w:lvlJc w:val="left"/>
+      <w:pPr>
+        <w:ind w:left="2880" w:hanging="360"/>
+      </w:pPr>
+    </w:lvl>
+    <w:lvl w:ilvl="5" w:tplc="0409001B" w:tentative="1">
+      <w:start w:val="1"/>
+      <w:numFmt w:val="lowerRoman"/>
+      <w:lvlText w:val="%6."/>
+      <w:lvlJc w:val="right"/>
+      <w:pPr>
+        <w:ind w:left="3600" w:hanging="180"/>
+      </w:pPr>
+    </w:lvl>
+    <w:lvl w:ilvl="6" w:tplc="0409000F" w:tentative="1">
+      <w:start w:val="1"/>
+      <w:numFmt w:val="decimal"/>
+      <w:lvlText w:val="%7."/>
+      <w:lvlJc w:val="left"/>
+      <w:pPr>
+        <w:ind w:left="4320" w:hanging="360"/>
+      </w:pPr>
+    </w:lvl>
+    <w:lvl w:ilvl="7" w:tplc="04090019" w:tentative="1">
+      <w:start w:val="1"/>
+      <w:numFmt w:val="lowerLetter"/>
+      <w:lvlText w:val="%8."/>
+      <w:lvlJc w:val="left"/>
+      <w:pPr>
+        <w:ind w:left="5040" w:hanging="360"/>
+      </w:pPr>
+    </w:lvl>
+    <w:lvl w:ilvl="8" w:tplc="0409001B" w:tentative="1">
+      <w:start w:val="1"/>
+      <w:numFmt w:val="lowerRoman"/>
+      <w:lvlText w:val="%9."/>
+      <w:lvlJc w:val="right"/>
+      <w:pPr>
+        <w:ind w:left="5760" w:hanging="180"/>
+      </w:pPr>
+    </w:lvl>
+  </w:abstractNum>
+  <w:abstractNum w:abstractNumId="13" w15:restartNumberingAfterBreak="0">
+    <w:nsid w:val="7D6D2183"/>
+    <w:multiLevelType w:val="hybridMultilevel"/>
+    <w:tmpl w:val="F384AEEA"/>
+    <w:lvl w:ilvl="0" w:tplc="6CE88BB0">
+      <w:start w:val="1"/>
+      <w:numFmt w:val="decimal"/>
+      <w:lvlText w:val="%1."/>
+      <w:lvlJc w:val="left"/>
+      <w:pPr>
+        <w:ind w:left="1080" w:hanging="360"/>
+      </w:pPr>
+      <w:rPr>
+        <w:rFonts w:hint="default"/>
+      </w:rPr>
+    </w:lvl>
+    <w:lvl w:ilvl="1" w:tplc="04090019" w:tentative="1">
+      <w:start w:val="1"/>
+      <w:numFmt w:val="lowerLetter"/>
+      <w:lvlText w:val="%2."/>
+      <w:lvlJc w:val="left"/>
+      <w:pPr>
+        <w:ind w:left="1800" w:hanging="360"/>
+      </w:pPr>
+    </w:lvl>
+    <w:lvl w:ilvl="2" w:tplc="0409001B" w:tentative="1">
+      <w:start w:val="1"/>
+      <w:numFmt w:val="lowerRoman"/>
+      <w:lvlText w:val="%3."/>
+      <w:lvlJc w:val="right"/>
+      <w:pPr>
+        <w:ind w:left="2520" w:hanging="180"/>
+      </w:pPr>
+    </w:lvl>
+    <w:lvl w:ilvl="3" w:tplc="0409000F" w:tentative="1">
+      <w:start w:val="1"/>
+      <w:numFmt w:val="decimal"/>
+      <w:lvlText w:val="%4."/>
+      <w:lvlJc w:val="left"/>
+      <w:pPr>
+        <w:ind w:left="3240" w:hanging="360"/>
+      </w:pPr>
+    </w:lvl>
+    <w:lvl w:ilvl="4" w:tplc="04090019" w:tentative="1">
+      <w:start w:val="1"/>
+      <w:numFmt w:val="lowerLetter"/>
+      <w:lvlText w:val="%5."/>
+      <w:lvlJc w:val="left"/>
+      <w:pPr>
+        <w:ind w:left="3960" w:hanging="360"/>
+      </w:pPr>
+    </w:lvl>
+    <w:lvl w:ilvl="5" w:tplc="0409001B" w:tentative="1">
+      <w:start w:val="1"/>
+      <w:numFmt w:val="lowerRoman"/>
+      <w:lvlText w:val="%6."/>
+      <w:lvlJc w:val="right"/>
+      <w:pPr>
+        <w:ind w:left="4680" w:hanging="180"/>
+      </w:pPr>
+    </w:lvl>
+    <w:lvl w:ilvl="6" w:tplc="0409000F" w:tentative="1">
+      <w:start w:val="1"/>
+      <w:numFmt w:val="decimal"/>
+      <w:lvlText w:val="%7."/>
+      <w:lvlJc w:val="left"/>
+      <w:pPr>
+        <w:ind w:left="5400" w:hanging="360"/>
+      </w:pPr>
+    </w:lvl>
+    <w:lvl w:ilvl="7" w:tplc="04090019" w:tentative="1">
+      <w:start w:val="1"/>
+      <w:numFmt w:val="lowerLetter"/>
+      <w:lvlText w:val="%8."/>
+      <w:lvlJc w:val="left"/>
+      <w:pPr>
+        <w:ind w:left="6120" w:hanging="360"/>
+      </w:pPr>
+    </w:lvl>
+    <w:lvl w:ilvl="8" w:tplc="0409001B" w:tentative="1">
+      <w:start w:val="1"/>
+      <w:numFmt w:val="lowerRoman"/>
+      <w:lvlText w:val="%9."/>
+      <w:lvlJc w:val="right"/>
+      <w:pPr>
+        <w:ind w:left="6840" w:hanging="180"/>
+      </w:pPr>
+    </w:lvl>
+  </w:abstractNum>
   <w:num w:numId="1">
-    <w:abstractNumId w:val="7"/>
+    <w:abstractNumId w:val="8"/>
   </w:num>
   <w:num w:numId="2">
     <w:abstractNumId w:val="5"/>
@@ -2874,13 +3376,25 @@
     <w:abstractNumId w:val="2"/>
   </w:num>
   <w:num w:numId="8">
-    <w:abstractNumId w:val="9"/>
+    <w:abstractNumId w:val="10"/>
   </w:num>
   <w:num w:numId="9">
     <w:abstractNumId w:val="6"/>
   </w:num>
   <w:num w:numId="10">
-    <w:abstractNumId w:val="8"/>
+    <w:abstractNumId w:val="9"/>
+  </w:num>
+  <w:num w:numId="11">
+    <w:abstractNumId w:val="11"/>
+  </w:num>
+  <w:num w:numId="12">
+    <w:abstractNumId w:val="13"/>
+  </w:num>
+  <w:num w:numId="13">
+    <w:abstractNumId w:val="7"/>
+  </w:num>
+  <w:num w:numId="14">
+    <w:abstractNumId w:val="12"/>
   </w:num>
 </w:numbering>
 </file>

</xml_diff>